<commit_message>
chage something in the report
</commit_message>
<xml_diff>
--- a/Milestone 3/FinalReport .docx
+++ b/Milestone 3/FinalReport .docx
@@ -1,6 +1,6 @@
 
 <file path=word/document.xml><?xml version="1.0" encoding="utf-8"?>
-<w:document xmlns:wpc="http://schemas.microsoft.com/office/word/2010/wordprocessingCanvas" xmlns:cx="http://schemas.microsoft.com/office/drawing/2014/chartex" xmlns:mc="http://schemas.openxmlformats.org/markup-compatibility/2006" xmlns:o="urn:schemas-microsoft-com:office:office" xmlns:r="http://schemas.openxmlformats.org/officeDocument/2006/relationships" xmlns:m="http://schemas.openxmlformats.org/officeDocument/2006/math" xmlns:v="urn:schemas-microsoft-com:vml" xmlns:wp14="http://schemas.microsoft.com/office/word/2010/wordprocessingDrawing" xmlns:wp="http://schemas.openxmlformats.org/drawingml/2006/wordprocessingDrawing" xmlns:w10="urn:schemas-microsoft-com:office:word" xmlns:w="http://schemas.openxmlformats.org/wordprocessingml/2006/main" xmlns:w14="http://schemas.microsoft.com/office/word/2010/wordml" xmlns:w15="http://schemas.microsoft.com/office/word/2012/wordml" xmlns:w16se="http://schemas.microsoft.com/office/word/2015/wordml/symex" xmlns:wpg="http://schemas.microsoft.com/office/word/2010/wordprocessingGroup" xmlns:wpi="http://schemas.microsoft.com/office/word/2010/wordprocessingInk" xmlns:wne="http://schemas.microsoft.com/office/word/2006/wordml" xmlns:wps="http://schemas.microsoft.com/office/word/2010/wordprocessingShape" mc:Ignorable="w14 w15 w16se wp14">
+<w:document xmlns:wpc="http://schemas.microsoft.com/office/word/2010/wordprocessingCanvas" xmlns:cx="http://schemas.microsoft.com/office/drawing/2014/chartex" xmlns:cx1="http://schemas.microsoft.com/office/drawing/2015/9/8/chartex" xmlns:cx2="http://schemas.microsoft.com/office/drawing/2015/10/21/chartex" xmlns:cx3="http://schemas.microsoft.com/office/drawing/2016/5/9/chartex" xmlns:cx4="http://schemas.microsoft.com/office/drawing/2016/5/10/chartex" xmlns:cx5="http://schemas.microsoft.com/office/drawing/2016/5/11/chartex" xmlns:cx6="http://schemas.microsoft.com/office/drawing/2016/5/12/chartex" xmlns:cx7="http://schemas.microsoft.com/office/drawing/2016/5/13/chartex" xmlns:cx8="http://schemas.microsoft.com/office/drawing/2016/5/14/chartex" xmlns:mc="http://schemas.openxmlformats.org/markup-compatibility/2006" xmlns:aink="http://schemas.microsoft.com/office/drawing/2016/ink" xmlns:am3d="http://schemas.microsoft.com/office/drawing/2017/model3d" xmlns:o="urn:schemas-microsoft-com:office:office" xmlns:r="http://schemas.openxmlformats.org/officeDocument/2006/relationships" xmlns:m="http://schemas.openxmlformats.org/officeDocument/2006/math" xmlns:v="urn:schemas-microsoft-com:vml" xmlns:wp14="http://schemas.microsoft.com/office/word/2010/wordprocessingDrawing" xmlns:wp="http://schemas.openxmlformats.org/drawingml/2006/wordprocessingDrawing" xmlns:w10="urn:schemas-microsoft-com:office:word" xmlns:w="http://schemas.openxmlformats.org/wordprocessingml/2006/main" xmlns:w14="http://schemas.microsoft.com/office/word/2010/wordml" xmlns:w15="http://schemas.microsoft.com/office/word/2012/wordml" xmlns:w16cid="http://schemas.microsoft.com/office/word/2016/wordml/cid" xmlns:w16se="http://schemas.microsoft.com/office/word/2015/wordml/symex" xmlns:wpg="http://schemas.microsoft.com/office/word/2010/wordprocessingGroup" xmlns:wpi="http://schemas.microsoft.com/office/word/2010/wordprocessingInk" xmlns:wne="http://schemas.microsoft.com/office/word/2006/wordml" xmlns:wps="http://schemas.microsoft.com/office/word/2010/wordprocessingShape" mc:Ignorable="w14 w15 w16se w16cid wp14">
   <w:body>
     <w:p>
       <w:pPr>
@@ -3445,7 +3445,21 @@
         <w:rPr>
           <w:i w:val="0"/>
         </w:rPr>
-        <w:t xml:space="preserve">We are using visual studio code for are development environment. The project involves html/css for the front end and </w:t>
+        <w:t>We are using visual studio code for are development environment. The project involves html/</w:t>
+      </w:r>
+      <w:proofErr w:type="spellStart"/>
+      <w:r>
+        <w:rPr>
+          <w:i w:val="0"/>
+        </w:rPr>
+        <w:t>css</w:t>
+      </w:r>
+      <w:proofErr w:type="spellEnd"/>
+      <w:r>
+        <w:rPr>
+          <w:i w:val="0"/>
+        </w:rPr>
+        <w:t xml:space="preserve"> for the front end and </w:t>
       </w:r>
       <w:r>
         <w:rPr>
@@ -3581,29 +3595,14 @@
           <w:b/>
           <w:sz w:val="22"/>
         </w:rPr>
-        <w:t>Website Visuals/Frontend</w:t>
-      </w:r>
-      <w:r>
-        <w:rPr>
-          <w:rFonts w:ascii="Arial" w:hAnsi="Arial"/>
-          <w:b/>
-          <w:sz w:val="22"/>
-        </w:rPr>
-        <w:t>:</w:t>
-      </w:r>
-      <w:r>
-        <w:rPr>
-          <w:rFonts w:ascii="Arial" w:hAnsi="Arial"/>
-          <w:sz w:val="22"/>
-        </w:rPr>
-        <w:t xml:space="preserve"> </w:t>
-      </w:r>
-      <w:r>
-        <w:rPr>
-          <w:rFonts w:ascii="Arial" w:hAnsi="Arial"/>
-          <w:sz w:val="22"/>
-        </w:rPr>
-        <w:t>Steve Arbuckle &amp; Rawad Bader</w:t>
+        <w:t>Website Visuals/Frontend:</w:t>
+      </w:r>
+      <w:r>
+        <w:rPr>
+          <w:rFonts w:ascii="Arial" w:hAnsi="Arial"/>
+          <w:sz w:val="22"/>
+        </w:rPr>
+        <w:t xml:space="preserve"> Steve Arbuckle &amp; Rawad Bader</w:t>
       </w:r>
     </w:p>
     <w:p>
@@ -5498,23 +5497,55 @@
           <w:i w:val="0"/>
           <w:iCs w:val="0"/>
         </w:rPr>
-        <w:t xml:space="preserve">. The third milestone took more time then the other two milestone stages. </w:t>
-      </w:r>
-    </w:p>
-    <w:p>
-      <w:pPr>
-        <w:pStyle w:val="template"/>
-        <w:rPr>
-          <w:i w:val="0"/>
-          <w:iCs w:val="0"/>
-        </w:rPr>
-      </w:pPr>
-      <w:r>
-        <w:rPr>
-          <w:i w:val="0"/>
-          <w:iCs w:val="0"/>
-        </w:rPr>
-        <w:t xml:space="preserve">There were multiple meeting for our group that goes over </w:t>
+        <w:t xml:space="preserve">. The third milestone took more time </w:t>
+      </w:r>
+      <w:proofErr w:type="spellStart"/>
+      <w:r>
+        <w:rPr>
+          <w:i w:val="0"/>
+          <w:iCs w:val="0"/>
+        </w:rPr>
+        <w:t>then</w:t>
+      </w:r>
+      <w:proofErr w:type="spellEnd"/>
+      <w:r>
+        <w:rPr>
+          <w:i w:val="0"/>
+          <w:iCs w:val="0"/>
+        </w:rPr>
+        <w:t xml:space="preserve"> the other two milestone stages. </w:t>
+      </w:r>
+    </w:p>
+    <w:p>
+      <w:pPr>
+        <w:pStyle w:val="template"/>
+        <w:rPr>
+          <w:i w:val="0"/>
+          <w:iCs w:val="0"/>
+        </w:rPr>
+      </w:pPr>
+      <w:r>
+        <w:rPr>
+          <w:i w:val="0"/>
+          <w:iCs w:val="0"/>
+        </w:rPr>
+        <w:t xml:space="preserve">There </w:t>
+      </w:r>
+      <w:proofErr w:type="gramStart"/>
+      <w:r>
+        <w:rPr>
+          <w:i w:val="0"/>
+          <w:iCs w:val="0"/>
+        </w:rPr>
+        <w:t>were</w:t>
+      </w:r>
+      <w:proofErr w:type="gramEnd"/>
+      <w:r>
+        <w:rPr>
+          <w:i w:val="0"/>
+          <w:iCs w:val="0"/>
+        </w:rPr>
+        <w:t xml:space="preserve"> multiple meeting for our group that goes over </w:t>
       </w:r>
       <w:r>
         <w:rPr>
@@ -6196,7 +6227,556 @@
           <w:i w:val="0"/>
         </w:rPr>
         <w:tab/>
-        <w:t>Finalize</w:t>
+        <w:t>Finalized SRS document.</w:t>
+      </w:r>
+    </w:p>
+    <w:p>
+      <w:pPr>
+        <w:pStyle w:val="template"/>
+        <w:ind w:left="2160" w:hanging="1440"/>
+        <w:jc w:val="both"/>
+        <w:rPr>
+          <w:i w:val="0"/>
+        </w:rPr>
+      </w:pPr>
+    </w:p>
+    <w:p>
+      <w:pPr>
+        <w:pStyle w:val="template"/>
+        <w:jc w:val="both"/>
+        <w:rPr>
+          <w:b/>
+          <w:i w:val="0"/>
+        </w:rPr>
+      </w:pPr>
+      <w:r>
+        <w:rPr>
+          <w:b/>
+          <w:i w:val="0"/>
+        </w:rPr>
+        <w:t xml:space="preserve">Group Meeting </w:t>
+      </w:r>
+      <w:r>
+        <w:rPr>
+          <w:b/>
+          <w:i w:val="0"/>
+        </w:rPr>
+        <w:t>Four</w:t>
+      </w:r>
+      <w:r>
+        <w:rPr>
+          <w:b/>
+          <w:i w:val="0"/>
+        </w:rPr>
+        <w:t>:</w:t>
+      </w:r>
+    </w:p>
+    <w:p>
+      <w:pPr>
+        <w:pStyle w:val="template"/>
+        <w:jc w:val="both"/>
+        <w:rPr>
+          <w:i w:val="0"/>
+        </w:rPr>
+      </w:pPr>
+      <w:r>
+        <w:rPr>
+          <w:b/>
+          <w:i w:val="0"/>
+        </w:rPr>
+        <w:tab/>
+        <w:t xml:space="preserve">People: </w:t>
+      </w:r>
+      <w:r>
+        <w:rPr>
+          <w:b/>
+          <w:i w:val="0"/>
+        </w:rPr>
+        <w:tab/>
+      </w:r>
+      <w:r>
+        <w:rPr>
+          <w:i w:val="0"/>
+        </w:rPr>
+        <w:t>All Group Members</w:t>
+      </w:r>
+    </w:p>
+    <w:p>
+      <w:pPr>
+        <w:pStyle w:val="template"/>
+        <w:jc w:val="both"/>
+        <w:rPr>
+          <w:i w:val="0"/>
+        </w:rPr>
+      </w:pPr>
+      <w:r>
+        <w:rPr>
+          <w:i w:val="0"/>
+        </w:rPr>
+        <w:tab/>
+      </w:r>
+      <w:r>
+        <w:rPr>
+          <w:b/>
+          <w:i w:val="0"/>
+        </w:rPr>
+        <w:t>Time:</w:t>
+      </w:r>
+      <w:r>
+        <w:rPr>
+          <w:i w:val="0"/>
+        </w:rPr>
+        <w:t xml:space="preserve"> </w:t>
+      </w:r>
+      <w:r>
+        <w:rPr>
+          <w:i w:val="0"/>
+        </w:rPr>
+        <w:tab/>
+      </w:r>
+      <w:r>
+        <w:rPr>
+          <w:i w:val="0"/>
+        </w:rPr>
+        <w:tab/>
+        <w:t>1 hour</w:t>
+      </w:r>
+    </w:p>
+    <w:p>
+      <w:pPr>
+        <w:pStyle w:val="template"/>
+        <w:jc w:val="both"/>
+        <w:rPr>
+          <w:i w:val="0"/>
+        </w:rPr>
+      </w:pPr>
+      <w:r>
+        <w:rPr>
+          <w:i w:val="0"/>
+        </w:rPr>
+        <w:tab/>
+      </w:r>
+      <w:r>
+        <w:rPr>
+          <w:b/>
+          <w:i w:val="0"/>
+        </w:rPr>
+        <w:t>Date:</w:t>
+      </w:r>
+      <w:r>
+        <w:rPr>
+          <w:i w:val="0"/>
+        </w:rPr>
+        <w:t xml:space="preserve"> </w:t>
+      </w:r>
+      <w:r>
+        <w:rPr>
+          <w:i w:val="0"/>
+        </w:rPr>
+        <w:tab/>
+      </w:r>
+      <w:r>
+        <w:rPr>
+          <w:i w:val="0"/>
+        </w:rPr>
+        <w:tab/>
+        <w:t>11-11-19</w:t>
+      </w:r>
+    </w:p>
+    <w:p>
+      <w:pPr>
+        <w:pStyle w:val="template"/>
+        <w:ind w:left="2160" w:hanging="1440"/>
+        <w:jc w:val="both"/>
+        <w:rPr>
+          <w:i w:val="0"/>
+        </w:rPr>
+      </w:pPr>
+      <w:r>
+        <w:rPr>
+          <w:b/>
+          <w:i w:val="0"/>
+        </w:rPr>
+        <w:t>Description:</w:t>
+      </w:r>
+      <w:r>
+        <w:rPr>
+          <w:i w:val="0"/>
+        </w:rPr>
+        <w:tab/>
+        <w:t xml:space="preserve">We decided how the interface will look like and what we should include in our web appellation plus what we are using to code each part of the project.  </w:t>
+      </w:r>
+    </w:p>
+    <w:p>
+      <w:pPr>
+        <w:pStyle w:val="template"/>
+        <w:jc w:val="both"/>
+        <w:rPr>
+          <w:b/>
+          <w:i w:val="0"/>
+        </w:rPr>
+      </w:pPr>
+      <w:r>
+        <w:rPr>
+          <w:b/>
+          <w:i w:val="0"/>
+        </w:rPr>
+        <w:t xml:space="preserve">Group Meeting </w:t>
+      </w:r>
+      <w:r>
+        <w:rPr>
+          <w:b/>
+          <w:i w:val="0"/>
+        </w:rPr>
+        <w:t>Five</w:t>
+      </w:r>
+      <w:r>
+        <w:rPr>
+          <w:b/>
+          <w:i w:val="0"/>
+        </w:rPr>
+        <w:t>:</w:t>
+      </w:r>
+    </w:p>
+    <w:p>
+      <w:pPr>
+        <w:pStyle w:val="template"/>
+        <w:jc w:val="both"/>
+        <w:rPr>
+          <w:i w:val="0"/>
+        </w:rPr>
+      </w:pPr>
+      <w:r>
+        <w:rPr>
+          <w:b/>
+          <w:i w:val="0"/>
+        </w:rPr>
+        <w:tab/>
+        <w:t xml:space="preserve">People: </w:t>
+      </w:r>
+      <w:r>
+        <w:rPr>
+          <w:b/>
+          <w:i w:val="0"/>
+        </w:rPr>
+        <w:tab/>
+      </w:r>
+      <w:r>
+        <w:rPr>
+          <w:i w:val="0"/>
+        </w:rPr>
+        <w:t>All Group Members</w:t>
+      </w:r>
+    </w:p>
+    <w:p>
+      <w:pPr>
+        <w:pStyle w:val="template"/>
+        <w:jc w:val="both"/>
+        <w:rPr>
+          <w:i w:val="0"/>
+        </w:rPr>
+      </w:pPr>
+      <w:r>
+        <w:rPr>
+          <w:i w:val="0"/>
+        </w:rPr>
+        <w:tab/>
+      </w:r>
+      <w:r>
+        <w:rPr>
+          <w:b/>
+          <w:i w:val="0"/>
+        </w:rPr>
+        <w:t>Time:</w:t>
+      </w:r>
+      <w:r>
+        <w:rPr>
+          <w:i w:val="0"/>
+        </w:rPr>
+        <w:t xml:space="preserve"> </w:t>
+      </w:r>
+      <w:r>
+        <w:rPr>
+          <w:i w:val="0"/>
+        </w:rPr>
+        <w:tab/>
+      </w:r>
+      <w:r>
+        <w:rPr>
+          <w:i w:val="0"/>
+        </w:rPr>
+        <w:tab/>
+        <w:t>1 hour</w:t>
+      </w:r>
+    </w:p>
+    <w:p>
+      <w:pPr>
+        <w:pStyle w:val="template"/>
+        <w:jc w:val="both"/>
+        <w:rPr>
+          <w:i w:val="0"/>
+        </w:rPr>
+      </w:pPr>
+      <w:r>
+        <w:rPr>
+          <w:i w:val="0"/>
+        </w:rPr>
+        <w:tab/>
+      </w:r>
+      <w:r>
+        <w:rPr>
+          <w:b/>
+          <w:i w:val="0"/>
+        </w:rPr>
+        <w:t>Date:</w:t>
+      </w:r>
+      <w:r>
+        <w:rPr>
+          <w:i w:val="0"/>
+        </w:rPr>
+        <w:t xml:space="preserve"> </w:t>
+      </w:r>
+      <w:r>
+        <w:rPr>
+          <w:i w:val="0"/>
+        </w:rPr>
+        <w:tab/>
+      </w:r>
+      <w:r>
+        <w:rPr>
+          <w:i w:val="0"/>
+        </w:rPr>
+        <w:tab/>
+        <w:t>11-13-19</w:t>
+      </w:r>
+    </w:p>
+    <w:p>
+      <w:pPr>
+        <w:pStyle w:val="template"/>
+        <w:ind w:left="2160" w:hanging="1440"/>
+        <w:jc w:val="both"/>
+        <w:rPr>
+          <w:i w:val="0"/>
+        </w:rPr>
+      </w:pPr>
+      <w:r>
+        <w:rPr>
+          <w:b/>
+          <w:i w:val="0"/>
+        </w:rPr>
+        <w:t>Description:</w:t>
+      </w:r>
+      <w:r>
+        <w:rPr>
+          <w:i w:val="0"/>
+        </w:rPr>
+        <w:tab/>
+        <w:t xml:space="preserve">We got some of the coding and interface working and we decided to meet to see each member feedback on the process. </w:t>
+      </w:r>
+    </w:p>
+    <w:p>
+      <w:pPr>
+        <w:pStyle w:val="template"/>
+        <w:jc w:val="both"/>
+        <w:rPr>
+          <w:i w:val="0"/>
+        </w:rPr>
+      </w:pPr>
+    </w:p>
+    <w:p>
+      <w:pPr>
+        <w:pStyle w:val="template"/>
+        <w:jc w:val="both"/>
+        <w:rPr>
+          <w:b/>
+          <w:i w:val="0"/>
+        </w:rPr>
+      </w:pPr>
+      <w:r>
+        <w:rPr>
+          <w:b/>
+          <w:i w:val="0"/>
+        </w:rPr>
+        <w:t xml:space="preserve">Group Meeting </w:t>
+      </w:r>
+      <w:r>
+        <w:rPr>
+          <w:b/>
+          <w:i w:val="0"/>
+        </w:rPr>
+        <w:t>Three</w:t>
+      </w:r>
+      <w:r>
+        <w:rPr>
+          <w:b/>
+          <w:i w:val="0"/>
+        </w:rPr>
+        <w:t>:</w:t>
+      </w:r>
+    </w:p>
+    <w:p>
+      <w:pPr>
+        <w:pStyle w:val="template"/>
+        <w:jc w:val="both"/>
+        <w:rPr>
+          <w:i w:val="0"/>
+        </w:rPr>
+      </w:pPr>
+      <w:r>
+        <w:rPr>
+          <w:b/>
+          <w:i w:val="0"/>
+        </w:rPr>
+        <w:tab/>
+        <w:t xml:space="preserve">People: </w:t>
+      </w:r>
+      <w:r>
+        <w:rPr>
+          <w:b/>
+          <w:i w:val="0"/>
+        </w:rPr>
+        <w:tab/>
+      </w:r>
+      <w:r>
+        <w:rPr>
+          <w:i w:val="0"/>
+        </w:rPr>
+        <w:t>All Group Members</w:t>
+      </w:r>
+    </w:p>
+    <w:p>
+      <w:pPr>
+        <w:pStyle w:val="template"/>
+        <w:jc w:val="both"/>
+        <w:rPr>
+          <w:i w:val="0"/>
+        </w:rPr>
+      </w:pPr>
+      <w:r>
+        <w:rPr>
+          <w:i w:val="0"/>
+        </w:rPr>
+        <w:tab/>
+      </w:r>
+      <w:r>
+        <w:rPr>
+          <w:b/>
+          <w:i w:val="0"/>
+        </w:rPr>
+        <w:t>Time:</w:t>
+      </w:r>
+      <w:r>
+        <w:rPr>
+          <w:i w:val="0"/>
+        </w:rPr>
+        <w:t xml:space="preserve"> </w:t>
+      </w:r>
+      <w:r>
+        <w:rPr>
+          <w:i w:val="0"/>
+        </w:rPr>
+        <w:tab/>
+      </w:r>
+      <w:r>
+        <w:rPr>
+          <w:i w:val="0"/>
+        </w:rPr>
+        <w:tab/>
+      </w:r>
+      <w:r>
+        <w:rPr>
+          <w:i w:val="0"/>
+        </w:rPr>
+        <w:t>1</w:t>
+      </w:r>
+      <w:r>
+        <w:rPr>
+          <w:i w:val="0"/>
+        </w:rPr>
+        <w:t xml:space="preserve"> </w:t>
+      </w:r>
+      <w:r>
+        <w:rPr>
+          <w:i w:val="0"/>
+        </w:rPr>
+        <w:t>hour</w:t>
+      </w:r>
+    </w:p>
+    <w:p>
+      <w:pPr>
+        <w:pStyle w:val="template"/>
+        <w:jc w:val="both"/>
+        <w:rPr>
+          <w:i w:val="0"/>
+        </w:rPr>
+      </w:pPr>
+      <w:r>
+        <w:rPr>
+          <w:i w:val="0"/>
+        </w:rPr>
+        <w:tab/>
+      </w:r>
+      <w:r>
+        <w:rPr>
+          <w:b/>
+          <w:i w:val="0"/>
+        </w:rPr>
+        <w:t>Date:</w:t>
+      </w:r>
+      <w:r>
+        <w:rPr>
+          <w:i w:val="0"/>
+        </w:rPr>
+        <w:t xml:space="preserve"> </w:t>
+      </w:r>
+      <w:r>
+        <w:rPr>
+          <w:i w:val="0"/>
+        </w:rPr>
+        <w:tab/>
+      </w:r>
+      <w:r>
+        <w:rPr>
+          <w:i w:val="0"/>
+        </w:rPr>
+        <w:tab/>
+        <w:t>12-02-19</w:t>
+      </w:r>
+    </w:p>
+    <w:p>
+      <w:pPr>
+        <w:pStyle w:val="template"/>
+        <w:ind w:left="2160" w:hanging="1440"/>
+        <w:jc w:val="both"/>
+        <w:rPr>
+          <w:i w:val="0"/>
+        </w:rPr>
+      </w:pPr>
+      <w:r>
+        <w:rPr>
+          <w:b/>
+          <w:i w:val="0"/>
+        </w:rPr>
+        <w:t>Description:</w:t>
+      </w:r>
+      <w:r>
+        <w:rPr>
+          <w:i w:val="0"/>
+        </w:rPr>
+        <w:tab/>
+        <w:t xml:space="preserve">Finalized same of the requirements and run some testes to </w:t>
+      </w:r>
+      <w:r>
+        <w:rPr>
+          <w:i w:val="0"/>
+        </w:rPr>
+        <w:t>demonstrate</w:t>
+      </w:r>
+      <w:r>
+        <w:rPr>
+          <w:i w:val="0"/>
+        </w:rPr>
+        <w:t xml:space="preserve"> the web applicatio</w:t>
       </w:r>
       <w:bookmarkStart w:id="44" w:name="_GoBack"/>
       <w:bookmarkEnd w:id="44"/>
@@ -6204,527 +6784,7 @@
         <w:rPr>
           <w:i w:val="0"/>
         </w:rPr>
-        <w:t>d SRS document.</w:t>
-      </w:r>
-    </w:p>
-    <w:p>
-      <w:pPr>
-        <w:pStyle w:val="template"/>
-        <w:ind w:left="2160" w:hanging="1440"/>
-        <w:jc w:val="both"/>
-        <w:rPr>
-          <w:i w:val="0"/>
-        </w:rPr>
-      </w:pPr>
-    </w:p>
-    <w:p>
-      <w:pPr>
-        <w:pStyle w:val="template"/>
-        <w:jc w:val="both"/>
-        <w:rPr>
-          <w:b/>
-          <w:i w:val="0"/>
-        </w:rPr>
-      </w:pPr>
-      <w:r>
-        <w:rPr>
-          <w:b/>
-          <w:i w:val="0"/>
-        </w:rPr>
-        <w:t xml:space="preserve">Group Meeting </w:t>
-      </w:r>
-      <w:r>
-        <w:rPr>
-          <w:b/>
-          <w:i w:val="0"/>
-        </w:rPr>
-        <w:t>Four</w:t>
-      </w:r>
-      <w:r>
-        <w:rPr>
-          <w:b/>
-          <w:i w:val="0"/>
-        </w:rPr>
-        <w:t>:</w:t>
-      </w:r>
-    </w:p>
-    <w:p>
-      <w:pPr>
-        <w:pStyle w:val="template"/>
-        <w:jc w:val="both"/>
-        <w:rPr>
-          <w:i w:val="0"/>
-        </w:rPr>
-      </w:pPr>
-      <w:r>
-        <w:rPr>
-          <w:b/>
-          <w:i w:val="0"/>
-        </w:rPr>
-        <w:tab/>
-        <w:t xml:space="preserve">People: </w:t>
-      </w:r>
-      <w:r>
-        <w:rPr>
-          <w:b/>
-          <w:i w:val="0"/>
-        </w:rPr>
-        <w:tab/>
-      </w:r>
-      <w:r>
-        <w:rPr>
-          <w:i w:val="0"/>
-        </w:rPr>
-        <w:t>All Group Members</w:t>
-      </w:r>
-    </w:p>
-    <w:p>
-      <w:pPr>
-        <w:pStyle w:val="template"/>
-        <w:jc w:val="both"/>
-        <w:rPr>
-          <w:i w:val="0"/>
-        </w:rPr>
-      </w:pPr>
-      <w:r>
-        <w:rPr>
-          <w:i w:val="0"/>
-        </w:rPr>
-        <w:tab/>
-      </w:r>
-      <w:r>
-        <w:rPr>
-          <w:b/>
-          <w:i w:val="0"/>
-        </w:rPr>
-        <w:t>Time:</w:t>
-      </w:r>
-      <w:r>
-        <w:rPr>
-          <w:i w:val="0"/>
-        </w:rPr>
-        <w:t xml:space="preserve"> </w:t>
-      </w:r>
-      <w:r>
-        <w:rPr>
-          <w:i w:val="0"/>
-        </w:rPr>
-        <w:tab/>
-      </w:r>
-      <w:r>
-        <w:rPr>
-          <w:i w:val="0"/>
-        </w:rPr>
-        <w:tab/>
-        <w:t>1 hour</w:t>
-      </w:r>
-    </w:p>
-    <w:p>
-      <w:pPr>
-        <w:pStyle w:val="template"/>
-        <w:jc w:val="both"/>
-        <w:rPr>
-          <w:i w:val="0"/>
-        </w:rPr>
-      </w:pPr>
-      <w:r>
-        <w:rPr>
-          <w:i w:val="0"/>
-        </w:rPr>
-        <w:tab/>
-      </w:r>
-      <w:r>
-        <w:rPr>
-          <w:b/>
-          <w:i w:val="0"/>
-        </w:rPr>
-        <w:t>Date:</w:t>
-      </w:r>
-      <w:r>
-        <w:rPr>
-          <w:i w:val="0"/>
-        </w:rPr>
-        <w:t xml:space="preserve"> </w:t>
-      </w:r>
-      <w:r>
-        <w:rPr>
-          <w:i w:val="0"/>
-        </w:rPr>
-        <w:tab/>
-      </w:r>
-      <w:r>
-        <w:rPr>
-          <w:i w:val="0"/>
-        </w:rPr>
-        <w:tab/>
-        <w:t>11-11-19</w:t>
-      </w:r>
-    </w:p>
-    <w:p>
-      <w:pPr>
-        <w:pStyle w:val="template"/>
-        <w:ind w:left="2160" w:hanging="1440"/>
-        <w:jc w:val="both"/>
-        <w:rPr>
-          <w:i w:val="0"/>
-        </w:rPr>
-      </w:pPr>
-      <w:r>
-        <w:rPr>
-          <w:b/>
-          <w:i w:val="0"/>
-        </w:rPr>
-        <w:t>Description:</w:t>
-      </w:r>
-      <w:r>
-        <w:rPr>
-          <w:i w:val="0"/>
-        </w:rPr>
-        <w:tab/>
-        <w:t xml:space="preserve">We decided how the interface will look like and what we should include in our web appellation plus what we are using to code each part of the project.  </w:t>
-      </w:r>
-    </w:p>
-    <w:p>
-      <w:pPr>
-        <w:pStyle w:val="template"/>
-        <w:jc w:val="both"/>
-        <w:rPr>
-          <w:b/>
-          <w:i w:val="0"/>
-        </w:rPr>
-      </w:pPr>
-      <w:r>
-        <w:rPr>
-          <w:b/>
-          <w:i w:val="0"/>
-        </w:rPr>
-        <w:t xml:space="preserve">Group Meeting </w:t>
-      </w:r>
-      <w:r>
-        <w:rPr>
-          <w:b/>
-          <w:i w:val="0"/>
-        </w:rPr>
-        <w:t>Five</w:t>
-      </w:r>
-      <w:r>
-        <w:rPr>
-          <w:b/>
-          <w:i w:val="0"/>
-        </w:rPr>
-        <w:t>:</w:t>
-      </w:r>
-    </w:p>
-    <w:p>
-      <w:pPr>
-        <w:pStyle w:val="template"/>
-        <w:jc w:val="both"/>
-        <w:rPr>
-          <w:i w:val="0"/>
-        </w:rPr>
-      </w:pPr>
-      <w:r>
-        <w:rPr>
-          <w:b/>
-          <w:i w:val="0"/>
-        </w:rPr>
-        <w:tab/>
-        <w:t xml:space="preserve">People: </w:t>
-      </w:r>
-      <w:r>
-        <w:rPr>
-          <w:b/>
-          <w:i w:val="0"/>
-        </w:rPr>
-        <w:tab/>
-      </w:r>
-      <w:r>
-        <w:rPr>
-          <w:i w:val="0"/>
-        </w:rPr>
-        <w:t>All Group Members</w:t>
-      </w:r>
-    </w:p>
-    <w:p>
-      <w:pPr>
-        <w:pStyle w:val="template"/>
-        <w:jc w:val="both"/>
-        <w:rPr>
-          <w:i w:val="0"/>
-        </w:rPr>
-      </w:pPr>
-      <w:r>
-        <w:rPr>
-          <w:i w:val="0"/>
-        </w:rPr>
-        <w:tab/>
-      </w:r>
-      <w:r>
-        <w:rPr>
-          <w:b/>
-          <w:i w:val="0"/>
-        </w:rPr>
-        <w:t>Time:</w:t>
-      </w:r>
-      <w:r>
-        <w:rPr>
-          <w:i w:val="0"/>
-        </w:rPr>
-        <w:t xml:space="preserve"> </w:t>
-      </w:r>
-      <w:r>
-        <w:rPr>
-          <w:i w:val="0"/>
-        </w:rPr>
-        <w:tab/>
-      </w:r>
-      <w:r>
-        <w:rPr>
-          <w:i w:val="0"/>
-        </w:rPr>
-        <w:tab/>
-        <w:t>1 hour</w:t>
-      </w:r>
-    </w:p>
-    <w:p>
-      <w:pPr>
-        <w:pStyle w:val="template"/>
-        <w:jc w:val="both"/>
-        <w:rPr>
-          <w:i w:val="0"/>
-        </w:rPr>
-      </w:pPr>
-      <w:r>
-        <w:rPr>
-          <w:i w:val="0"/>
-        </w:rPr>
-        <w:tab/>
-      </w:r>
-      <w:r>
-        <w:rPr>
-          <w:b/>
-          <w:i w:val="0"/>
-        </w:rPr>
-        <w:t>Date:</w:t>
-      </w:r>
-      <w:r>
-        <w:rPr>
-          <w:i w:val="0"/>
-        </w:rPr>
-        <w:t xml:space="preserve"> </w:t>
-      </w:r>
-      <w:r>
-        <w:rPr>
-          <w:i w:val="0"/>
-        </w:rPr>
-        <w:tab/>
-      </w:r>
-      <w:r>
-        <w:rPr>
-          <w:i w:val="0"/>
-        </w:rPr>
-        <w:tab/>
-        <w:t>11-13-19</w:t>
-      </w:r>
-    </w:p>
-    <w:p>
-      <w:pPr>
-        <w:pStyle w:val="template"/>
-        <w:ind w:left="2160" w:hanging="1440"/>
-        <w:jc w:val="both"/>
-        <w:rPr>
-          <w:i w:val="0"/>
-        </w:rPr>
-      </w:pPr>
-      <w:r>
-        <w:rPr>
-          <w:b/>
-          <w:i w:val="0"/>
-        </w:rPr>
-        <w:t>Description:</w:t>
-      </w:r>
-      <w:r>
-        <w:rPr>
-          <w:i w:val="0"/>
-        </w:rPr>
-        <w:tab/>
-        <w:t xml:space="preserve">We got some of the coding and interface working and we decided to meet to see each member feedback on the process. </w:t>
-      </w:r>
-    </w:p>
-    <w:p>
-      <w:pPr>
-        <w:pStyle w:val="template"/>
-        <w:jc w:val="both"/>
-        <w:rPr>
-          <w:i w:val="0"/>
-        </w:rPr>
-      </w:pPr>
-    </w:p>
-    <w:p>
-      <w:pPr>
-        <w:pStyle w:val="template"/>
-        <w:jc w:val="both"/>
-        <w:rPr>
-          <w:b/>
-          <w:i w:val="0"/>
-        </w:rPr>
-      </w:pPr>
-      <w:r>
-        <w:rPr>
-          <w:b/>
-          <w:i w:val="0"/>
-        </w:rPr>
-        <w:t xml:space="preserve">Group Meeting </w:t>
-      </w:r>
-      <w:r>
-        <w:rPr>
-          <w:b/>
-          <w:i w:val="0"/>
-        </w:rPr>
-        <w:t>Three</w:t>
-      </w:r>
-      <w:r>
-        <w:rPr>
-          <w:b/>
-          <w:i w:val="0"/>
-        </w:rPr>
-        <w:t>:</w:t>
-      </w:r>
-    </w:p>
-    <w:p>
-      <w:pPr>
-        <w:pStyle w:val="template"/>
-        <w:jc w:val="both"/>
-        <w:rPr>
-          <w:i w:val="0"/>
-        </w:rPr>
-      </w:pPr>
-      <w:r>
-        <w:rPr>
-          <w:b/>
-          <w:i w:val="0"/>
-        </w:rPr>
-        <w:tab/>
-        <w:t xml:space="preserve">People: </w:t>
-      </w:r>
-      <w:r>
-        <w:rPr>
-          <w:b/>
-          <w:i w:val="0"/>
-        </w:rPr>
-        <w:tab/>
-      </w:r>
-      <w:r>
-        <w:rPr>
-          <w:i w:val="0"/>
-        </w:rPr>
-        <w:t>Caleb, Rawad</w:t>
-      </w:r>
-    </w:p>
-    <w:p>
-      <w:pPr>
-        <w:pStyle w:val="template"/>
-        <w:jc w:val="both"/>
-        <w:rPr>
-          <w:i w:val="0"/>
-        </w:rPr>
-      </w:pPr>
-      <w:r>
-        <w:rPr>
-          <w:i w:val="0"/>
-        </w:rPr>
-        <w:tab/>
-      </w:r>
-      <w:r>
-        <w:rPr>
-          <w:b/>
-          <w:i w:val="0"/>
-        </w:rPr>
-        <w:t>Time:</w:t>
-      </w:r>
-      <w:r>
-        <w:rPr>
-          <w:i w:val="0"/>
-        </w:rPr>
-        <w:t xml:space="preserve"> </w:t>
-      </w:r>
-      <w:r>
-        <w:rPr>
-          <w:i w:val="0"/>
-        </w:rPr>
-        <w:tab/>
-      </w:r>
-      <w:r>
-        <w:rPr>
-          <w:i w:val="0"/>
-        </w:rPr>
-        <w:tab/>
-        <w:t>45 mins</w:t>
-      </w:r>
-    </w:p>
-    <w:p>
-      <w:pPr>
-        <w:pStyle w:val="template"/>
-        <w:jc w:val="both"/>
-        <w:rPr>
-          <w:i w:val="0"/>
-        </w:rPr>
-      </w:pPr>
-      <w:r>
-        <w:rPr>
-          <w:i w:val="0"/>
-        </w:rPr>
-        <w:tab/>
-      </w:r>
-      <w:r>
-        <w:rPr>
-          <w:b/>
-          <w:i w:val="0"/>
-        </w:rPr>
-        <w:t>Date:</w:t>
-      </w:r>
-      <w:r>
-        <w:rPr>
-          <w:i w:val="0"/>
-        </w:rPr>
-        <w:t xml:space="preserve"> </w:t>
-      </w:r>
-      <w:r>
-        <w:rPr>
-          <w:i w:val="0"/>
-        </w:rPr>
-        <w:tab/>
-      </w:r>
-      <w:r>
-        <w:rPr>
-          <w:i w:val="0"/>
-        </w:rPr>
-        <w:tab/>
-        <w:t>12-02-19</w:t>
-      </w:r>
-    </w:p>
-    <w:p>
-      <w:pPr>
-        <w:pStyle w:val="template"/>
-        <w:ind w:left="2160" w:hanging="1440"/>
-        <w:jc w:val="both"/>
-        <w:rPr>
-          <w:i w:val="0"/>
-        </w:rPr>
-      </w:pPr>
-      <w:r>
-        <w:rPr>
-          <w:b/>
-          <w:i w:val="0"/>
-        </w:rPr>
-        <w:t>Description:</w:t>
-      </w:r>
-      <w:r>
-        <w:rPr>
-          <w:i w:val="0"/>
-        </w:rPr>
-        <w:tab/>
-        <w:t>Finalized same of the requirements and run some testes to administer the web application and how each thing works also we dive</w:t>
+        <w:t>n and how each thing works also we dive</w:t>
       </w:r>
     </w:p>
     <w:p>
@@ -6746,7 +6806,7 @@
 </file>
 
 <file path=word/endnotes.xml><?xml version="1.0" encoding="utf-8"?>
-<w:endnotes xmlns:wpc="http://schemas.microsoft.com/office/word/2010/wordprocessingCanvas" xmlns:cx="http://schemas.microsoft.com/office/drawing/2014/chartex" xmlns:mc="http://schemas.openxmlformats.org/markup-compatibility/2006" xmlns:o="urn:schemas-microsoft-com:office:office" xmlns:r="http://schemas.openxmlformats.org/officeDocument/2006/relationships" xmlns:m="http://schemas.openxmlformats.org/officeDocument/2006/math" xmlns:v="urn:schemas-microsoft-com:vml" xmlns:wp14="http://schemas.microsoft.com/office/word/2010/wordprocessingDrawing" xmlns:wp="http://schemas.openxmlformats.org/drawingml/2006/wordprocessingDrawing" xmlns:w10="urn:schemas-microsoft-com:office:word" xmlns:w="http://schemas.openxmlformats.org/wordprocessingml/2006/main" xmlns:w14="http://schemas.microsoft.com/office/word/2010/wordml" xmlns:w15="http://schemas.microsoft.com/office/word/2012/wordml" xmlns:w16se="http://schemas.microsoft.com/office/word/2015/wordml/symex" xmlns:wpg="http://schemas.microsoft.com/office/word/2010/wordprocessingGroup" xmlns:wpi="http://schemas.microsoft.com/office/word/2010/wordprocessingInk" xmlns:wne="http://schemas.microsoft.com/office/word/2006/wordml" xmlns:wps="http://schemas.microsoft.com/office/word/2010/wordprocessingShape" mc:Ignorable="w14 w15 w16se wp14">
+<w:endnotes xmlns:wpc="http://schemas.microsoft.com/office/word/2010/wordprocessingCanvas" xmlns:cx="http://schemas.microsoft.com/office/drawing/2014/chartex" xmlns:cx1="http://schemas.microsoft.com/office/drawing/2015/9/8/chartex" xmlns:cx2="http://schemas.microsoft.com/office/drawing/2015/10/21/chartex" xmlns:cx3="http://schemas.microsoft.com/office/drawing/2016/5/9/chartex" xmlns:cx4="http://schemas.microsoft.com/office/drawing/2016/5/10/chartex" xmlns:cx5="http://schemas.microsoft.com/office/drawing/2016/5/11/chartex" xmlns:cx6="http://schemas.microsoft.com/office/drawing/2016/5/12/chartex" xmlns:cx7="http://schemas.microsoft.com/office/drawing/2016/5/13/chartex" xmlns:cx8="http://schemas.microsoft.com/office/drawing/2016/5/14/chartex" xmlns:mc="http://schemas.openxmlformats.org/markup-compatibility/2006" xmlns:aink="http://schemas.microsoft.com/office/drawing/2016/ink" xmlns:am3d="http://schemas.microsoft.com/office/drawing/2017/model3d" xmlns:o="urn:schemas-microsoft-com:office:office" xmlns:r="http://schemas.openxmlformats.org/officeDocument/2006/relationships" xmlns:m="http://schemas.openxmlformats.org/officeDocument/2006/math" xmlns:v="urn:schemas-microsoft-com:vml" xmlns:wp14="http://schemas.microsoft.com/office/word/2010/wordprocessingDrawing" xmlns:wp="http://schemas.openxmlformats.org/drawingml/2006/wordprocessingDrawing" xmlns:w10="urn:schemas-microsoft-com:office:word" xmlns:w="http://schemas.openxmlformats.org/wordprocessingml/2006/main" xmlns:w14="http://schemas.microsoft.com/office/word/2010/wordml" xmlns:w15="http://schemas.microsoft.com/office/word/2012/wordml" xmlns:w16cid="http://schemas.microsoft.com/office/word/2016/wordml/cid" xmlns:w16se="http://schemas.microsoft.com/office/word/2015/wordml/symex" xmlns:wpg="http://schemas.microsoft.com/office/word/2010/wordprocessingGroup" xmlns:wpi="http://schemas.microsoft.com/office/word/2010/wordprocessingInk" xmlns:wne="http://schemas.microsoft.com/office/word/2006/wordml" xmlns:wps="http://schemas.microsoft.com/office/word/2010/wordprocessingShape" mc:Ignorable="w14 w15 w16se w16cid wp14">
   <w:endnote w:type="separator" w:id="-1">
     <w:p>
       <w:r>
@@ -6765,7 +6825,7 @@
 </file>
 
 <file path=word/footer1.xml><?xml version="1.0" encoding="utf-8"?>
-<w:ftr xmlns:wpc="http://schemas.microsoft.com/office/word/2010/wordprocessingCanvas" xmlns:cx="http://schemas.microsoft.com/office/drawing/2014/chartex" xmlns:mc="http://schemas.openxmlformats.org/markup-compatibility/2006" xmlns:o="urn:schemas-microsoft-com:office:office" xmlns:r="http://schemas.openxmlformats.org/officeDocument/2006/relationships" xmlns:m="http://schemas.openxmlformats.org/officeDocument/2006/math" xmlns:v="urn:schemas-microsoft-com:vml" xmlns:wp14="http://schemas.microsoft.com/office/word/2010/wordprocessingDrawing" xmlns:wp="http://schemas.openxmlformats.org/drawingml/2006/wordprocessingDrawing" xmlns:w10="urn:schemas-microsoft-com:office:word" xmlns:w="http://schemas.openxmlformats.org/wordprocessingml/2006/main" xmlns:w14="http://schemas.microsoft.com/office/word/2010/wordml" xmlns:w15="http://schemas.microsoft.com/office/word/2012/wordml" xmlns:w16se="http://schemas.microsoft.com/office/word/2015/wordml/symex" xmlns:wpg="http://schemas.microsoft.com/office/word/2010/wordprocessingGroup" xmlns:wpi="http://schemas.microsoft.com/office/word/2010/wordprocessingInk" xmlns:wne="http://schemas.microsoft.com/office/word/2006/wordml" xmlns:wps="http://schemas.microsoft.com/office/word/2010/wordprocessingShape" mc:Ignorable="w14 w15 w16se wp14">
+<w:ftr xmlns:wpc="http://schemas.microsoft.com/office/word/2010/wordprocessingCanvas" xmlns:cx="http://schemas.microsoft.com/office/drawing/2014/chartex" xmlns:cx1="http://schemas.microsoft.com/office/drawing/2015/9/8/chartex" xmlns:cx2="http://schemas.microsoft.com/office/drawing/2015/10/21/chartex" xmlns:cx3="http://schemas.microsoft.com/office/drawing/2016/5/9/chartex" xmlns:cx4="http://schemas.microsoft.com/office/drawing/2016/5/10/chartex" xmlns:cx5="http://schemas.microsoft.com/office/drawing/2016/5/11/chartex" xmlns:cx6="http://schemas.microsoft.com/office/drawing/2016/5/12/chartex" xmlns:cx7="http://schemas.microsoft.com/office/drawing/2016/5/13/chartex" xmlns:cx8="http://schemas.microsoft.com/office/drawing/2016/5/14/chartex" xmlns:mc="http://schemas.openxmlformats.org/markup-compatibility/2006" xmlns:aink="http://schemas.microsoft.com/office/drawing/2016/ink" xmlns:am3d="http://schemas.microsoft.com/office/drawing/2017/model3d" xmlns:o="urn:schemas-microsoft-com:office:office" xmlns:r="http://schemas.openxmlformats.org/officeDocument/2006/relationships" xmlns:m="http://schemas.openxmlformats.org/officeDocument/2006/math" xmlns:v="urn:schemas-microsoft-com:vml" xmlns:wp14="http://schemas.microsoft.com/office/word/2010/wordprocessingDrawing" xmlns:wp="http://schemas.openxmlformats.org/drawingml/2006/wordprocessingDrawing" xmlns:w10="urn:schemas-microsoft-com:office:word" xmlns:w="http://schemas.openxmlformats.org/wordprocessingml/2006/main" xmlns:w14="http://schemas.microsoft.com/office/word/2010/wordml" xmlns:w15="http://schemas.microsoft.com/office/word/2012/wordml" xmlns:w16cid="http://schemas.microsoft.com/office/word/2016/wordml/cid" xmlns:w16se="http://schemas.microsoft.com/office/word/2015/wordml/symex" xmlns:wpg="http://schemas.microsoft.com/office/word/2010/wordprocessingGroup" xmlns:wpi="http://schemas.microsoft.com/office/word/2010/wordprocessingInk" xmlns:wne="http://schemas.microsoft.com/office/word/2006/wordml" xmlns:wps="http://schemas.microsoft.com/office/word/2010/wordprocessingShape" mc:Ignorable="w14 w15 w16se w16cid wp14">
   <w:p>
     <w:pPr>
       <w:pStyle w:val="Footer"/>
@@ -6776,7 +6836,7 @@
 </file>
 
 <file path=word/footnotes.xml><?xml version="1.0" encoding="utf-8"?>
-<w:footnotes xmlns:wpc="http://schemas.microsoft.com/office/word/2010/wordprocessingCanvas" xmlns:cx="http://schemas.microsoft.com/office/drawing/2014/chartex" xmlns:mc="http://schemas.openxmlformats.org/markup-compatibility/2006" xmlns:o="urn:schemas-microsoft-com:office:office" xmlns:r="http://schemas.openxmlformats.org/officeDocument/2006/relationships" xmlns:m="http://schemas.openxmlformats.org/officeDocument/2006/math" xmlns:v="urn:schemas-microsoft-com:vml" xmlns:wp14="http://schemas.microsoft.com/office/word/2010/wordprocessingDrawing" xmlns:wp="http://schemas.openxmlformats.org/drawingml/2006/wordprocessingDrawing" xmlns:w10="urn:schemas-microsoft-com:office:word" xmlns:w="http://schemas.openxmlformats.org/wordprocessingml/2006/main" xmlns:w14="http://schemas.microsoft.com/office/word/2010/wordml" xmlns:w15="http://schemas.microsoft.com/office/word/2012/wordml" xmlns:w16se="http://schemas.microsoft.com/office/word/2015/wordml/symex" xmlns:wpg="http://schemas.microsoft.com/office/word/2010/wordprocessingGroup" xmlns:wpi="http://schemas.microsoft.com/office/word/2010/wordprocessingInk" xmlns:wne="http://schemas.microsoft.com/office/word/2006/wordml" xmlns:wps="http://schemas.microsoft.com/office/word/2010/wordprocessingShape" mc:Ignorable="w14 w15 w16se wp14">
+<w:footnotes xmlns:wpc="http://schemas.microsoft.com/office/word/2010/wordprocessingCanvas" xmlns:cx="http://schemas.microsoft.com/office/drawing/2014/chartex" xmlns:cx1="http://schemas.microsoft.com/office/drawing/2015/9/8/chartex" xmlns:cx2="http://schemas.microsoft.com/office/drawing/2015/10/21/chartex" xmlns:cx3="http://schemas.microsoft.com/office/drawing/2016/5/9/chartex" xmlns:cx4="http://schemas.microsoft.com/office/drawing/2016/5/10/chartex" xmlns:cx5="http://schemas.microsoft.com/office/drawing/2016/5/11/chartex" xmlns:cx6="http://schemas.microsoft.com/office/drawing/2016/5/12/chartex" xmlns:cx7="http://schemas.microsoft.com/office/drawing/2016/5/13/chartex" xmlns:cx8="http://schemas.microsoft.com/office/drawing/2016/5/14/chartex" xmlns:mc="http://schemas.openxmlformats.org/markup-compatibility/2006" xmlns:aink="http://schemas.microsoft.com/office/drawing/2016/ink" xmlns:am3d="http://schemas.microsoft.com/office/drawing/2017/model3d" xmlns:o="urn:schemas-microsoft-com:office:office" xmlns:r="http://schemas.openxmlformats.org/officeDocument/2006/relationships" xmlns:m="http://schemas.openxmlformats.org/officeDocument/2006/math" xmlns:v="urn:schemas-microsoft-com:vml" xmlns:wp14="http://schemas.microsoft.com/office/word/2010/wordprocessingDrawing" xmlns:wp="http://schemas.openxmlformats.org/drawingml/2006/wordprocessingDrawing" xmlns:w10="urn:schemas-microsoft-com:office:word" xmlns:w="http://schemas.openxmlformats.org/wordprocessingml/2006/main" xmlns:w14="http://schemas.microsoft.com/office/word/2010/wordml" xmlns:w15="http://schemas.microsoft.com/office/word/2012/wordml" xmlns:w16cid="http://schemas.microsoft.com/office/word/2016/wordml/cid" xmlns:w16se="http://schemas.microsoft.com/office/word/2015/wordml/symex" xmlns:wpg="http://schemas.microsoft.com/office/word/2010/wordprocessingGroup" xmlns:wpi="http://schemas.microsoft.com/office/word/2010/wordprocessingInk" xmlns:wne="http://schemas.microsoft.com/office/word/2006/wordml" xmlns:wps="http://schemas.microsoft.com/office/word/2010/wordprocessingShape" mc:Ignorable="w14 w15 w16se w16cid wp14">
   <w:footnote w:type="separator" w:id="-1">
     <w:p>
       <w:r>
@@ -6795,7 +6855,7 @@
 </file>
 
 <file path=word/header1.xml><?xml version="1.0" encoding="utf-8"?>
-<w:hdr xmlns:wpc="http://schemas.microsoft.com/office/word/2010/wordprocessingCanvas" xmlns:cx="http://schemas.microsoft.com/office/drawing/2014/chartex" xmlns:mc="http://schemas.openxmlformats.org/markup-compatibility/2006" xmlns:o="urn:schemas-microsoft-com:office:office" xmlns:r="http://schemas.openxmlformats.org/officeDocument/2006/relationships" xmlns:m="http://schemas.openxmlformats.org/officeDocument/2006/math" xmlns:v="urn:schemas-microsoft-com:vml" xmlns:wp14="http://schemas.microsoft.com/office/word/2010/wordprocessingDrawing" xmlns:wp="http://schemas.openxmlformats.org/drawingml/2006/wordprocessingDrawing" xmlns:w10="urn:schemas-microsoft-com:office:word" xmlns:w="http://schemas.openxmlformats.org/wordprocessingml/2006/main" xmlns:w14="http://schemas.microsoft.com/office/word/2010/wordml" xmlns:w15="http://schemas.microsoft.com/office/word/2012/wordml" xmlns:w16se="http://schemas.microsoft.com/office/word/2015/wordml/symex" xmlns:wpg="http://schemas.microsoft.com/office/word/2010/wordprocessingGroup" xmlns:wpi="http://schemas.microsoft.com/office/word/2010/wordprocessingInk" xmlns:wne="http://schemas.microsoft.com/office/word/2006/wordml" xmlns:wps="http://schemas.microsoft.com/office/word/2010/wordprocessingShape" mc:Ignorable="w14 w15 w16se wp14">
+<w:hdr xmlns:wpc="http://schemas.microsoft.com/office/word/2010/wordprocessingCanvas" xmlns:cx="http://schemas.microsoft.com/office/drawing/2014/chartex" xmlns:cx1="http://schemas.microsoft.com/office/drawing/2015/9/8/chartex" xmlns:cx2="http://schemas.microsoft.com/office/drawing/2015/10/21/chartex" xmlns:cx3="http://schemas.microsoft.com/office/drawing/2016/5/9/chartex" xmlns:cx4="http://schemas.microsoft.com/office/drawing/2016/5/10/chartex" xmlns:cx5="http://schemas.microsoft.com/office/drawing/2016/5/11/chartex" xmlns:cx6="http://schemas.microsoft.com/office/drawing/2016/5/12/chartex" xmlns:cx7="http://schemas.microsoft.com/office/drawing/2016/5/13/chartex" xmlns:cx8="http://schemas.microsoft.com/office/drawing/2016/5/14/chartex" xmlns:mc="http://schemas.openxmlformats.org/markup-compatibility/2006" xmlns:aink="http://schemas.microsoft.com/office/drawing/2016/ink" xmlns:am3d="http://schemas.microsoft.com/office/drawing/2017/model3d" xmlns:o="urn:schemas-microsoft-com:office:office" xmlns:r="http://schemas.openxmlformats.org/officeDocument/2006/relationships" xmlns:m="http://schemas.openxmlformats.org/officeDocument/2006/math" xmlns:v="urn:schemas-microsoft-com:vml" xmlns:wp14="http://schemas.microsoft.com/office/word/2010/wordprocessingDrawing" xmlns:wp="http://schemas.openxmlformats.org/drawingml/2006/wordprocessingDrawing" xmlns:w10="urn:schemas-microsoft-com:office:word" xmlns:w="http://schemas.openxmlformats.org/wordprocessingml/2006/main" xmlns:w14="http://schemas.microsoft.com/office/word/2010/wordml" xmlns:w15="http://schemas.microsoft.com/office/word/2012/wordml" xmlns:w16cid="http://schemas.microsoft.com/office/word/2016/wordml/cid" xmlns:w16se="http://schemas.microsoft.com/office/word/2015/wordml/symex" xmlns:wpg="http://schemas.microsoft.com/office/word/2010/wordprocessingGroup" xmlns:wpi="http://schemas.microsoft.com/office/word/2010/wordprocessingInk" xmlns:wne="http://schemas.microsoft.com/office/word/2006/wordml" xmlns:wps="http://schemas.microsoft.com/office/word/2010/wordprocessingShape" mc:Ignorable="w14 w15 w16se w16cid wp14">
   <w:p>
     <w:pPr>
       <w:pStyle w:val="Header"/>
@@ -6837,7 +6897,7 @@
 </file>
 
 <file path=word/header2.xml><?xml version="1.0" encoding="utf-8"?>
-<w:hdr xmlns:wpc="http://schemas.microsoft.com/office/word/2010/wordprocessingCanvas" xmlns:cx="http://schemas.microsoft.com/office/drawing/2014/chartex" xmlns:mc="http://schemas.openxmlformats.org/markup-compatibility/2006" xmlns:o="urn:schemas-microsoft-com:office:office" xmlns:r="http://schemas.openxmlformats.org/officeDocument/2006/relationships" xmlns:m="http://schemas.openxmlformats.org/officeDocument/2006/math" xmlns:v="urn:schemas-microsoft-com:vml" xmlns:wp14="http://schemas.microsoft.com/office/word/2010/wordprocessingDrawing" xmlns:wp="http://schemas.openxmlformats.org/drawingml/2006/wordprocessingDrawing" xmlns:w10="urn:schemas-microsoft-com:office:word" xmlns:w="http://schemas.openxmlformats.org/wordprocessingml/2006/main" xmlns:w14="http://schemas.microsoft.com/office/word/2010/wordml" xmlns:w15="http://schemas.microsoft.com/office/word/2012/wordml" xmlns:w16se="http://schemas.microsoft.com/office/word/2015/wordml/symex" xmlns:wpg="http://schemas.microsoft.com/office/word/2010/wordprocessingGroup" xmlns:wpi="http://schemas.microsoft.com/office/word/2010/wordprocessingInk" xmlns:wne="http://schemas.microsoft.com/office/word/2006/wordml" xmlns:wps="http://schemas.microsoft.com/office/word/2010/wordprocessingShape" mc:Ignorable="w14 w15 w16se wp14">
+<w:hdr xmlns:wpc="http://schemas.microsoft.com/office/word/2010/wordprocessingCanvas" xmlns:cx="http://schemas.microsoft.com/office/drawing/2014/chartex" xmlns:cx1="http://schemas.microsoft.com/office/drawing/2015/9/8/chartex" xmlns:cx2="http://schemas.microsoft.com/office/drawing/2015/10/21/chartex" xmlns:cx3="http://schemas.microsoft.com/office/drawing/2016/5/9/chartex" xmlns:cx4="http://schemas.microsoft.com/office/drawing/2016/5/10/chartex" xmlns:cx5="http://schemas.microsoft.com/office/drawing/2016/5/11/chartex" xmlns:cx6="http://schemas.microsoft.com/office/drawing/2016/5/12/chartex" xmlns:cx7="http://schemas.microsoft.com/office/drawing/2016/5/13/chartex" xmlns:cx8="http://schemas.microsoft.com/office/drawing/2016/5/14/chartex" xmlns:mc="http://schemas.openxmlformats.org/markup-compatibility/2006" xmlns:aink="http://schemas.microsoft.com/office/drawing/2016/ink" xmlns:am3d="http://schemas.microsoft.com/office/drawing/2017/model3d" xmlns:o="urn:schemas-microsoft-com:office:office" xmlns:r="http://schemas.openxmlformats.org/officeDocument/2006/relationships" xmlns:m="http://schemas.openxmlformats.org/officeDocument/2006/math" xmlns:v="urn:schemas-microsoft-com:vml" xmlns:wp14="http://schemas.microsoft.com/office/word/2010/wordprocessingDrawing" xmlns:wp="http://schemas.openxmlformats.org/drawingml/2006/wordprocessingDrawing" xmlns:w10="urn:schemas-microsoft-com:office:word" xmlns:w="http://schemas.openxmlformats.org/wordprocessingml/2006/main" xmlns:w14="http://schemas.microsoft.com/office/word/2010/wordml" xmlns:w15="http://schemas.microsoft.com/office/word/2012/wordml" xmlns:w16cid="http://schemas.microsoft.com/office/word/2016/wordml/cid" xmlns:w16se="http://schemas.microsoft.com/office/word/2015/wordml/symex" xmlns:wpg="http://schemas.microsoft.com/office/word/2010/wordprocessingGroup" xmlns:wpi="http://schemas.microsoft.com/office/word/2010/wordprocessingInk" xmlns:wne="http://schemas.microsoft.com/office/word/2006/wordml" xmlns:wps="http://schemas.microsoft.com/office/word/2010/wordprocessingShape" mc:Ignorable="w14 w15 w16se w16cid wp14">
   <w:p>
     <w:pPr>
       <w:pStyle w:val="Header"/>
@@ -6883,7 +6943,7 @@
 </file>
 
 <file path=word/numbering.xml><?xml version="1.0" encoding="utf-8"?>
-<w:numbering xmlns:wpc="http://schemas.microsoft.com/office/word/2010/wordprocessingCanvas" xmlns:cx="http://schemas.microsoft.com/office/drawing/2014/chartex" xmlns:mc="http://schemas.openxmlformats.org/markup-compatibility/2006" xmlns:o="urn:schemas-microsoft-com:office:office" xmlns:r="http://schemas.openxmlformats.org/officeDocument/2006/relationships" xmlns:m="http://schemas.openxmlformats.org/officeDocument/2006/math" xmlns:v="urn:schemas-microsoft-com:vml" xmlns:wp14="http://schemas.microsoft.com/office/word/2010/wordprocessingDrawing" xmlns:wp="http://schemas.openxmlformats.org/drawingml/2006/wordprocessingDrawing" xmlns:w10="urn:schemas-microsoft-com:office:word" xmlns:w="http://schemas.openxmlformats.org/wordprocessingml/2006/main" xmlns:w14="http://schemas.microsoft.com/office/word/2010/wordml" xmlns:w15="http://schemas.microsoft.com/office/word/2012/wordml" xmlns:w16se="http://schemas.microsoft.com/office/word/2015/wordml/symex" xmlns:wpg="http://schemas.microsoft.com/office/word/2010/wordprocessingGroup" xmlns:wpi="http://schemas.microsoft.com/office/word/2010/wordprocessingInk" xmlns:wne="http://schemas.microsoft.com/office/word/2006/wordml" xmlns:wps="http://schemas.microsoft.com/office/word/2010/wordprocessingShape" mc:Ignorable="w14 w15 w16se wp14">
+<w:numbering xmlns:wpc="http://schemas.microsoft.com/office/word/2010/wordprocessingCanvas" xmlns:cx="http://schemas.microsoft.com/office/drawing/2014/chartex" xmlns:cx1="http://schemas.microsoft.com/office/drawing/2015/9/8/chartex" xmlns:cx2="http://schemas.microsoft.com/office/drawing/2015/10/21/chartex" xmlns:cx3="http://schemas.microsoft.com/office/drawing/2016/5/9/chartex" xmlns:cx4="http://schemas.microsoft.com/office/drawing/2016/5/10/chartex" xmlns:cx5="http://schemas.microsoft.com/office/drawing/2016/5/11/chartex" xmlns:cx6="http://schemas.microsoft.com/office/drawing/2016/5/12/chartex" xmlns:cx7="http://schemas.microsoft.com/office/drawing/2016/5/13/chartex" xmlns:cx8="http://schemas.microsoft.com/office/drawing/2016/5/14/chartex" xmlns:mc="http://schemas.openxmlformats.org/markup-compatibility/2006" xmlns:aink="http://schemas.microsoft.com/office/drawing/2016/ink" xmlns:am3d="http://schemas.microsoft.com/office/drawing/2017/model3d" xmlns:o="urn:schemas-microsoft-com:office:office" xmlns:r="http://schemas.openxmlformats.org/officeDocument/2006/relationships" xmlns:m="http://schemas.openxmlformats.org/officeDocument/2006/math" xmlns:v="urn:schemas-microsoft-com:vml" xmlns:wp14="http://schemas.microsoft.com/office/word/2010/wordprocessingDrawing" xmlns:wp="http://schemas.openxmlformats.org/drawingml/2006/wordprocessingDrawing" xmlns:w10="urn:schemas-microsoft-com:office:word" xmlns:w="http://schemas.openxmlformats.org/wordprocessingml/2006/main" xmlns:w14="http://schemas.microsoft.com/office/word/2010/wordml" xmlns:w15="http://schemas.microsoft.com/office/word/2012/wordml" xmlns:w16cid="http://schemas.microsoft.com/office/word/2016/wordml/cid" xmlns:w16se="http://schemas.microsoft.com/office/word/2015/wordml/symex" xmlns:wpg="http://schemas.microsoft.com/office/word/2010/wordprocessingGroup" xmlns:wpi="http://schemas.microsoft.com/office/word/2010/wordprocessingInk" xmlns:wne="http://schemas.microsoft.com/office/word/2006/wordml" xmlns:wps="http://schemas.microsoft.com/office/word/2010/wordprocessingShape" mc:Ignorable="w14 w15 w16se w16cid wp14">
   <w:abstractNum w:abstractNumId="0" w15:restartNumberingAfterBreak="0">
     <w:nsid w:val="FFFFFFFB"/>
     <w:multiLevelType w:val="multilevel"/>
@@ -8038,7 +8098,7 @@
 </file>
 
 <file path=word/styles.xml><?xml version="1.0" encoding="utf-8"?>
-<w:styles xmlns:mc="http://schemas.openxmlformats.org/markup-compatibility/2006" xmlns:r="http://schemas.openxmlformats.org/officeDocument/2006/relationships" xmlns:w="http://schemas.openxmlformats.org/wordprocessingml/2006/main" xmlns:w14="http://schemas.microsoft.com/office/word/2010/wordml" xmlns:w15="http://schemas.microsoft.com/office/word/2012/wordml" xmlns:w16se="http://schemas.microsoft.com/office/word/2015/wordml/symex" mc:Ignorable="w14 w15 w16se">
+<w:styles xmlns:mc="http://schemas.openxmlformats.org/markup-compatibility/2006" xmlns:r="http://schemas.openxmlformats.org/officeDocument/2006/relationships" xmlns:w="http://schemas.openxmlformats.org/wordprocessingml/2006/main" xmlns:w14="http://schemas.microsoft.com/office/word/2010/wordml" xmlns:w15="http://schemas.microsoft.com/office/word/2012/wordml" xmlns:w16cid="http://schemas.microsoft.com/office/word/2016/wordml/cid" xmlns:w16se="http://schemas.microsoft.com/office/word/2015/wordml/symex" mc:Ignorable="w14 w15 w16se w16cid">
   <w:docDefaults>
     <w:rPrDefault>
       <w:rPr>
@@ -8048,7 +8108,7 @@
     </w:rPrDefault>
     <w:pPrDefault/>
   </w:docDefaults>
-  <w:latentStyles w:defLockedState="0" w:defUIPriority="99" w:defSemiHidden="0" w:defUnhideWhenUsed="0" w:defQFormat="0" w:count="371">
+  <w:latentStyles w:defLockedState="0" w:defUIPriority="99" w:defSemiHidden="0" w:defUnhideWhenUsed="0" w:defQFormat="0" w:count="376">
     <w:lsdException w:name="Normal" w:uiPriority="0" w:qFormat="1"/>
     <w:lsdException w:name="heading 1" w:uiPriority="0" w:qFormat="1"/>
     <w:lsdException w:name="heading 2" w:uiPriority="0" w:qFormat="1"/>
@@ -8154,7 +8214,6 @@
     <w:lsdException w:name="HTML Sample" w:semiHidden="1" w:unhideWhenUsed="1"/>
     <w:lsdException w:name="HTML Typewriter" w:semiHidden="1" w:unhideWhenUsed="1"/>
     <w:lsdException w:name="HTML Variable" w:semiHidden="1" w:unhideWhenUsed="1"/>
-    <w:lsdException w:name="Normal Table" w:semiHidden="1" w:unhideWhenUsed="1"/>
     <w:lsdException w:name="annotation subject" w:semiHidden="1" w:unhideWhenUsed="1"/>
     <w:lsdException w:name="No List" w:semiHidden="1" w:unhideWhenUsed="1"/>
     <w:lsdException w:name="Outline List 1" w:semiHidden="1" w:unhideWhenUsed="1"/>
@@ -8197,11 +8256,8 @@
     <w:lsdException w:name="Table Contemporary" w:semiHidden="1" w:unhideWhenUsed="1"/>
     <w:lsdException w:name="Table Elegant" w:semiHidden="1" w:unhideWhenUsed="1"/>
     <w:lsdException w:name="Table Professional" w:semiHidden="1" w:unhideWhenUsed="1"/>
-    <w:lsdException w:name="Table Subtle 1" w:semiHidden="1" w:unhideWhenUsed="1"/>
     <w:lsdException w:name="Table Subtle 2" w:semiHidden="1" w:unhideWhenUsed="1"/>
     <w:lsdException w:name="Table Web 1" w:semiHidden="1" w:unhideWhenUsed="1"/>
-    <w:lsdException w:name="Table Web 2" w:semiHidden="1" w:unhideWhenUsed="1"/>
-    <w:lsdException w:name="Table Web 3" w:semiHidden="1" w:unhideWhenUsed="1"/>
     <w:lsdException w:name="Balloon Text" w:semiHidden="1" w:unhideWhenUsed="1"/>
     <w:lsdException w:name="Table Grid" w:uiPriority="59"/>
     <w:lsdException w:name="Table Theme" w:semiHidden="1" w:unhideWhenUsed="1"/>
@@ -8420,6 +8476,11 @@
     <w:lsdException w:name="List Table 5 Dark Accent 6" w:uiPriority="50"/>
     <w:lsdException w:name="List Table 6 Colorful Accent 6" w:uiPriority="51"/>
     <w:lsdException w:name="List Table 7 Colorful Accent 6" w:uiPriority="52"/>
+    <w:lsdException w:name="Mention" w:semiHidden="1" w:unhideWhenUsed="1"/>
+    <w:lsdException w:name="Smart Hyperlink" w:semiHidden="1" w:unhideWhenUsed="1"/>
+    <w:lsdException w:name="Hashtag" w:semiHidden="1" w:unhideWhenUsed="1"/>
+    <w:lsdException w:name="Unresolved Mention" w:semiHidden="1" w:unhideWhenUsed="1"/>
+    <w:lsdException w:name="Smart Link" w:semiHidden="1" w:unhideWhenUsed="1"/>
   </w:latentStyles>
   <w:style w:type="paragraph" w:default="1" w:styleId="Normal">
     <w:name w:val="Normal"/>

</xml_diff>

<commit_message>
cleaned up section 3, 4.1, & 4.2
</commit_message>
<xml_diff>
--- a/Milestone 3/FinalReport .docx
+++ b/Milestone 3/FinalReport .docx
@@ -1,6 +1,6 @@
 
 <file path=word/document.xml><?xml version="1.0" encoding="utf-8"?>
-<w:document xmlns:wpc="http://schemas.microsoft.com/office/word/2010/wordprocessingCanvas" xmlns:cx="http://schemas.microsoft.com/office/drawing/2014/chartex" xmlns:cx1="http://schemas.microsoft.com/office/drawing/2015/9/8/chartex" xmlns:cx2="http://schemas.microsoft.com/office/drawing/2015/10/21/chartex" xmlns:cx3="http://schemas.microsoft.com/office/drawing/2016/5/9/chartex" xmlns:cx4="http://schemas.microsoft.com/office/drawing/2016/5/10/chartex" xmlns:cx5="http://schemas.microsoft.com/office/drawing/2016/5/11/chartex" xmlns:cx6="http://schemas.microsoft.com/office/drawing/2016/5/12/chartex" xmlns:cx7="http://schemas.microsoft.com/office/drawing/2016/5/13/chartex" xmlns:cx8="http://schemas.microsoft.com/office/drawing/2016/5/14/chartex" xmlns:mc="http://schemas.openxmlformats.org/markup-compatibility/2006" xmlns:aink="http://schemas.microsoft.com/office/drawing/2016/ink" xmlns:am3d="http://schemas.microsoft.com/office/drawing/2017/model3d" xmlns:o="urn:schemas-microsoft-com:office:office" xmlns:r="http://schemas.openxmlformats.org/officeDocument/2006/relationships" xmlns:m="http://schemas.openxmlformats.org/officeDocument/2006/math" xmlns:v="urn:schemas-microsoft-com:vml" xmlns:wp14="http://schemas.microsoft.com/office/word/2010/wordprocessingDrawing" xmlns:wp="http://schemas.openxmlformats.org/drawingml/2006/wordprocessingDrawing" xmlns:w10="urn:schemas-microsoft-com:office:word" xmlns:w="http://schemas.openxmlformats.org/wordprocessingml/2006/main" xmlns:w14="http://schemas.microsoft.com/office/word/2010/wordml" xmlns:w15="http://schemas.microsoft.com/office/word/2012/wordml" xmlns:w16cid="http://schemas.microsoft.com/office/word/2016/wordml/cid" xmlns:w16se="http://schemas.microsoft.com/office/word/2015/wordml/symex" xmlns:wpg="http://schemas.microsoft.com/office/word/2010/wordprocessingGroup" xmlns:wpi="http://schemas.microsoft.com/office/word/2010/wordprocessingInk" xmlns:wne="http://schemas.microsoft.com/office/word/2006/wordml" xmlns:wps="http://schemas.microsoft.com/office/word/2010/wordprocessingShape" mc:Ignorable="w14 w15 w16se w16cid wp14">
+<w:document xmlns:wpc="http://schemas.microsoft.com/office/word/2010/wordprocessingCanvas" xmlns:mc="http://schemas.openxmlformats.org/markup-compatibility/2006" xmlns:o="urn:schemas-microsoft-com:office:office" xmlns:r="http://schemas.openxmlformats.org/officeDocument/2006/relationships" xmlns:m="http://schemas.openxmlformats.org/officeDocument/2006/math" xmlns:v="urn:schemas-microsoft-com:vml" xmlns:wp14="http://schemas.microsoft.com/office/word/2010/wordprocessingDrawing" xmlns:wp="http://schemas.openxmlformats.org/drawingml/2006/wordprocessingDrawing" xmlns:w10="urn:schemas-microsoft-com:office:word" xmlns:w="http://schemas.openxmlformats.org/wordprocessingml/2006/main" xmlns:w14="http://schemas.microsoft.com/office/word/2010/wordml" xmlns:wpg="http://schemas.microsoft.com/office/word/2010/wordprocessingGroup" xmlns:wpi="http://schemas.microsoft.com/office/word/2010/wordprocessingInk" xmlns:wne="http://schemas.microsoft.com/office/word/2006/wordml" xmlns:wps="http://schemas.microsoft.com/office/word/2010/wordprocessingShape" mc:Ignorable="w14 wp14">
   <w:body>
     <w:p>
       <w:pPr>
@@ -37,7 +37,7 @@
                     </pic:cNvPicPr>
                   </pic:nvPicPr>
                   <pic:blipFill>
-                    <a:blip r:embed="rId7">
+                    <a:blip r:embed="rId8">
                       <a:extLst>
                         <a:ext uri="{28A0092B-C50C-407E-A947-70E740481C1C}">
                           <a14:useLocalDpi xmlns:a14="http://schemas.microsoft.com/office/drawing/2010/main" val="0"/>
@@ -582,19 +582,7 @@
               <w:rPr>
                 <w:sz w:val="22"/>
               </w:rPr>
-              <w:t>&lt;</w:t>
-            </w:r>
-            <w:r>
-              <w:rPr>
-                <w:sz w:val="22"/>
-              </w:rPr>
               <w:t>12/13/2019</w:t>
-            </w:r>
-            <w:r>
-              <w:rPr>
-                <w:sz w:val="22"/>
-              </w:rPr>
-              <w:t>&gt;</w:t>
             </w:r>
           </w:p>
         </w:tc>
@@ -1925,8 +1913,8 @@
     <w:p>
       <w:pPr>
         <w:sectPr>
-          <w:headerReference w:type="default" r:id="rId8"/>
-          <w:footerReference w:type="default" r:id="rId9"/>
+          <w:headerReference w:type="default" r:id="rId9"/>
+          <w:footerReference w:type="default" r:id="rId10"/>
           <w:pgSz w:w="12240" w:h="15840" w:code="1"/>
           <w:pgMar w:top="1440" w:right="1440" w:bottom="1440" w:left="1440" w:header="720" w:footer="720" w:gutter="0"/>
           <w:pgNumType w:fmt="lowerRoman"/>
@@ -3130,6 +3118,67 @@
         <w:pStyle w:val="template"/>
         <w:jc w:val="both"/>
       </w:pPr>
+      <w:r>
+        <w:rPr>
+          <w:noProof/>
+          <w:lang w:bidi="ar-SA"/>
+        </w:rPr>
+        <w:drawing>
+          <wp:anchor distT="0" distB="0" distL="114300" distR="114300" simplePos="0" relativeHeight="251659264" behindDoc="0" locked="0" layoutInCell="1" allowOverlap="1" wp14:anchorId="54ED2D49" wp14:editId="1F2B9C4F">
+            <wp:simplePos x="0" y="0"/>
+            <wp:positionH relativeFrom="column">
+              <wp:posOffset>709295</wp:posOffset>
+            </wp:positionH>
+            <wp:positionV relativeFrom="paragraph">
+              <wp:posOffset>146050</wp:posOffset>
+            </wp:positionV>
+            <wp:extent cx="4486910" cy="2716530"/>
+            <wp:effectExtent l="0" t="0" r="8890" b="7620"/>
+            <wp:wrapTopAndBottom/>
+            <wp:docPr id="3" name="Picture 3"/>
+            <wp:cNvGraphicFramePr>
+              <a:graphicFrameLocks xmlns:a="http://schemas.openxmlformats.org/drawingml/2006/main" noChangeAspect="1"/>
+            </wp:cNvGraphicFramePr>
+            <a:graphic xmlns:a="http://schemas.openxmlformats.org/drawingml/2006/main">
+              <a:graphicData uri="http://schemas.openxmlformats.org/drawingml/2006/picture">
+                <pic:pic xmlns:pic="http://schemas.openxmlformats.org/drawingml/2006/picture">
+                  <pic:nvPicPr>
+                    <pic:cNvPr id="0" name="State Diagram.png"/>
+                    <pic:cNvPicPr/>
+                  </pic:nvPicPr>
+                  <pic:blipFill>
+                    <a:blip r:embed="rId11">
+                      <a:extLst>
+                        <a:ext uri="{28A0092B-C50C-407E-A947-70E740481C1C}">
+                          <a14:useLocalDpi xmlns:a14="http://schemas.microsoft.com/office/drawing/2010/main" val="0"/>
+                        </a:ext>
+                      </a:extLst>
+                    </a:blip>
+                    <a:stretch>
+                      <a:fillRect/>
+                    </a:stretch>
+                  </pic:blipFill>
+                  <pic:spPr>
+                    <a:xfrm>
+                      <a:off x="0" y="0"/>
+                      <a:ext cx="4486910" cy="2716530"/>
+                    </a:xfrm>
+                    <a:prstGeom prst="rect">
+                      <a:avLst/>
+                    </a:prstGeom>
+                  </pic:spPr>
+                </pic:pic>
+              </a:graphicData>
+            </a:graphic>
+            <wp14:sizeRelH relativeFrom="page">
+              <wp14:pctWidth>0</wp14:pctWidth>
+            </wp14:sizeRelH>
+            <wp14:sizeRelV relativeFrom="page">
+              <wp14:pctHeight>0</wp14:pctHeight>
+            </wp14:sizeRelV>
+          </wp:anchor>
+        </w:drawing>
+      </w:r>
     </w:p>
     <w:p>
       <w:pPr>
@@ -3163,6 +3212,18 @@
       <w:r>
         <w:t>&gt;</w:t>
       </w:r>
+    </w:p>
+    <w:p>
+      <w:pPr>
+        <w:pStyle w:val="template"/>
+        <w:jc w:val="both"/>
+      </w:pPr>
+    </w:p>
+    <w:p>
+      <w:pPr>
+        <w:pStyle w:val="template"/>
+        <w:jc w:val="both"/>
+      </w:pPr>
     </w:p>
     <w:p>
       <w:pPr>
@@ -3412,7 +3473,6 @@
           <w:rFonts w:ascii="Arial" w:hAnsi="Arial"/>
           <w:color w:val="FFFFFF"/>
         </w:rPr>
-        <w:lastRenderedPageBreak/>
         <w:t>Implementation</w:t>
       </w:r>
       <w:bookmarkEnd w:id="25"/>
@@ -3445,21 +3505,43 @@
         <w:rPr>
           <w:i w:val="0"/>
         </w:rPr>
-        <w:t>We are using visual studio code for are development environment. The project involves html/</w:t>
-      </w:r>
-      <w:proofErr w:type="spellStart"/>
-      <w:r>
-        <w:rPr>
-          <w:i w:val="0"/>
-        </w:rPr>
-        <w:t>css</w:t>
-      </w:r>
-      <w:proofErr w:type="spellEnd"/>
-      <w:r>
-        <w:rPr>
-          <w:i w:val="0"/>
-        </w:rPr>
-        <w:t xml:space="preserve"> for the front end and </w:t>
+        <w:t xml:space="preserve">We are using visual studio code for </w:t>
+      </w:r>
+      <w:r>
+        <w:rPr>
+          <w:i w:val="0"/>
+        </w:rPr>
+        <w:t>our</w:t>
+      </w:r>
+      <w:r>
+        <w:rPr>
+          <w:i w:val="0"/>
+        </w:rPr>
+        <w:t xml:space="preserve"> development environment. The project involves </w:t>
+      </w:r>
+      <w:r>
+        <w:rPr>
+          <w:i w:val="0"/>
+        </w:rPr>
+        <w:t>HTML and CSS</w:t>
+      </w:r>
+      <w:r>
+        <w:rPr>
+          <w:i w:val="0"/>
+        </w:rPr>
+        <w:t xml:space="preserve"> for the front end</w:t>
+      </w:r>
+      <w:r>
+        <w:rPr>
+          <w:i w:val="0"/>
+        </w:rPr>
+        <w:t>,</w:t>
+      </w:r>
+      <w:r>
+        <w:rPr>
+          <w:i w:val="0"/>
+        </w:rPr>
+        <w:t xml:space="preserve"> and </w:t>
       </w:r>
       <w:r>
         <w:rPr>
@@ -3471,13 +3553,49 @@
         <w:rPr>
           <w:i w:val="0"/>
         </w:rPr>
-        <w:t xml:space="preserve"> inserting html into the webpage from the back end with AJAX user request calls. We are using MY-SQL</w:t>
-      </w:r>
-      <w:r>
-        <w:rPr>
-          <w:i w:val="0"/>
-        </w:rPr>
-        <w:t xml:space="preserve"> for retrieving and storing user data for use with the webpage.</w:t>
+        <w:t xml:space="preserve"> inserting </w:t>
+      </w:r>
+      <w:r>
+        <w:rPr>
+          <w:i w:val="0"/>
+        </w:rPr>
+        <w:t>HTML</w:t>
+      </w:r>
+      <w:r>
+        <w:rPr>
+          <w:i w:val="0"/>
+        </w:rPr>
+        <w:t xml:space="preserve"> into the webpage from the back end with AJAX user request calls. We are using MY-SQL</w:t>
+      </w:r>
+      <w:r>
+        <w:rPr>
+          <w:i w:val="0"/>
+        </w:rPr>
+        <w:t xml:space="preserve"> for retrieving and storing user data </w:t>
+      </w:r>
+      <w:r>
+        <w:rPr>
+          <w:i w:val="0"/>
+        </w:rPr>
+        <w:t xml:space="preserve">that is </w:t>
+      </w:r>
+      <w:r>
+        <w:rPr>
+          <w:i w:val="0"/>
+        </w:rPr>
+        <w:t>use</w:t>
+      </w:r>
+      <w:r>
+        <w:rPr>
+          <w:i w:val="0"/>
+        </w:rPr>
+        <w:t>d</w:t>
+      </w:r>
+      <w:r>
+        <w:rPr>
+          <w:i w:val="0"/>
+        </w:rPr>
+        <w:t xml:space="preserve"> with the webpage.</w:t>
       </w:r>
     </w:p>
     <w:p>
@@ -3775,7 +3893,6 @@
           <w:rFonts w:ascii="Arial" w:hAnsi="Arial"/>
           <w:color w:val="FFFFFF"/>
         </w:rPr>
-        <w:lastRenderedPageBreak/>
         <w:t>Testing</w:t>
       </w:r>
       <w:bookmarkEnd w:id="28"/>
@@ -4109,7 +4226,7 @@
           <w:sz w:val="22"/>
           <w:szCs w:val="22"/>
         </w:rPr>
-        <w:t>logging</w:t>
+        <w:t>log</w:t>
       </w:r>
       <w:r>
         <w:rPr>
@@ -4117,6 +4234,14 @@
           <w:sz w:val="22"/>
           <w:szCs w:val="22"/>
         </w:rPr>
+        <w:t>in</w:t>
+      </w:r>
+      <w:r>
+        <w:rPr>
+          <w:rFonts w:ascii="Arial" w:hAnsi="Arial"/>
+          <w:sz w:val="22"/>
+          <w:szCs w:val="22"/>
+        </w:rPr>
         <w:t xml:space="preserve"> page by </w:t>
       </w:r>
       <w:r>
@@ -4125,7 +4250,7 @@
           <w:sz w:val="22"/>
           <w:szCs w:val="22"/>
         </w:rPr>
-        <w:t>creating an account and try to connect to the s</w:t>
+        <w:t xml:space="preserve">creating an account and </w:t>
       </w:r>
       <w:r>
         <w:rPr>
@@ -4133,6 +4258,22 @@
           <w:sz w:val="22"/>
           <w:szCs w:val="22"/>
         </w:rPr>
+        <w:t>trying</w:t>
+      </w:r>
+      <w:r>
+        <w:rPr>
+          <w:rFonts w:ascii="Arial" w:hAnsi="Arial"/>
+          <w:sz w:val="22"/>
+          <w:szCs w:val="22"/>
+        </w:rPr>
+        <w:t xml:space="preserve"> to connect to the s</w:t>
+      </w:r>
+      <w:r>
+        <w:rPr>
+          <w:rFonts w:ascii="Arial" w:hAnsi="Arial"/>
+          <w:sz w:val="22"/>
+          <w:szCs w:val="22"/>
+        </w:rPr>
         <w:t>er</w:t>
       </w:r>
       <w:r>
@@ -4157,7 +4298,7 @@
           <w:sz w:val="22"/>
           <w:szCs w:val="22"/>
         </w:rPr>
-        <w:t xml:space="preserve">Test </w:t>
+        <w:t>This t</w:t>
       </w:r>
       <w:r>
         <w:rPr>
@@ -4165,6 +4306,14 @@
           <w:sz w:val="22"/>
           <w:szCs w:val="22"/>
         </w:rPr>
+        <w:t xml:space="preserve">est </w:t>
+      </w:r>
+      <w:r>
+        <w:rPr>
+          <w:rFonts w:ascii="Arial" w:hAnsi="Arial"/>
+          <w:sz w:val="22"/>
+          <w:szCs w:val="22"/>
+        </w:rPr>
         <w:t>was successful</w:t>
       </w:r>
       <w:r>
@@ -4189,7 +4338,7 @@
           <w:sz w:val="22"/>
           <w:szCs w:val="22"/>
         </w:rPr>
-        <w:t>schedule that was added</w:t>
+        <w:t>schedule</w:t>
       </w:r>
       <w:r>
         <w:rPr>
@@ -4197,6 +4346,38 @@
           <w:sz w:val="22"/>
           <w:szCs w:val="22"/>
         </w:rPr>
+        <w:t>s</w:t>
+      </w:r>
+      <w:r>
+        <w:rPr>
+          <w:rFonts w:ascii="Arial" w:hAnsi="Arial"/>
+          <w:sz w:val="22"/>
+          <w:szCs w:val="22"/>
+        </w:rPr>
+        <w:t xml:space="preserve"> that </w:t>
+      </w:r>
+      <w:r>
+        <w:rPr>
+          <w:rFonts w:ascii="Arial" w:hAnsi="Arial"/>
+          <w:sz w:val="22"/>
+          <w:szCs w:val="22"/>
+        </w:rPr>
+        <w:t>we</w:t>
+      </w:r>
+      <w:r>
+        <w:rPr>
+          <w:rFonts w:ascii="Arial" w:hAnsi="Arial"/>
+          <w:sz w:val="22"/>
+          <w:szCs w:val="22"/>
+        </w:rPr>
+        <w:t xml:space="preserve"> added</w:t>
+      </w:r>
+      <w:r>
+        <w:rPr>
+          <w:rFonts w:ascii="Arial" w:hAnsi="Arial"/>
+          <w:sz w:val="22"/>
+          <w:szCs w:val="22"/>
+        </w:rPr>
         <w:t>.</w:t>
       </w:r>
       <w:r>
@@ -4207,12 +4388,22 @@
         </w:rPr>
         <w:t xml:space="preserve"> </w:t>
       </w:r>
-      <w:r>
+    </w:p>
+    <w:p>
+      <w:pPr>
+        <w:ind w:left="360"/>
         <w:rPr>
           <w:rFonts w:ascii="Arial" w:hAnsi="Arial"/>
           <w:sz w:val="22"/>
           <w:szCs w:val="22"/>
         </w:rPr>
+      </w:pPr>
+      <w:r>
+        <w:rPr>
+          <w:rFonts w:ascii="Arial" w:hAnsi="Arial"/>
+          <w:sz w:val="22"/>
+          <w:szCs w:val="22"/>
+        </w:rPr>
         <w:t xml:space="preserve">We made a test </w:t>
       </w:r>
       <w:r>
@@ -4221,7 +4412,7 @@
           <w:sz w:val="22"/>
           <w:szCs w:val="22"/>
         </w:rPr>
-        <w:t xml:space="preserve">to make sure a valid login information </w:t>
+        <w:t xml:space="preserve">to make sure </w:t>
       </w:r>
       <w:r>
         <w:rPr>
@@ -4229,6 +4420,22 @@
           <w:sz w:val="22"/>
           <w:szCs w:val="22"/>
         </w:rPr>
+        <w:t xml:space="preserve">only valid </w:t>
+      </w:r>
+      <w:r>
+        <w:rPr>
+          <w:rFonts w:ascii="Arial" w:hAnsi="Arial"/>
+          <w:sz w:val="22"/>
+          <w:szCs w:val="22"/>
+        </w:rPr>
+        <w:t xml:space="preserve">login information </w:t>
+      </w:r>
+      <w:r>
+        <w:rPr>
+          <w:rFonts w:ascii="Arial" w:hAnsi="Arial"/>
+          <w:sz w:val="22"/>
+          <w:szCs w:val="22"/>
+        </w:rPr>
         <w:t>was</w:t>
       </w:r>
       <w:r>
@@ -4237,7 +4444,7 @@
           <w:sz w:val="22"/>
           <w:szCs w:val="22"/>
         </w:rPr>
-        <w:t xml:space="preserve"> entered to the </w:t>
+        <w:t xml:space="preserve"> </w:t>
       </w:r>
       <w:r>
         <w:rPr>
@@ -4245,7 +4452,7 @@
           <w:sz w:val="22"/>
           <w:szCs w:val="22"/>
         </w:rPr>
-        <w:t>system;</w:t>
+        <w:t xml:space="preserve">accepted by the </w:t>
       </w:r>
       <w:r>
         <w:rPr>
@@ -4253,6 +4460,22 @@
           <w:sz w:val="22"/>
           <w:szCs w:val="22"/>
         </w:rPr>
+        <w:t>system</w:t>
+      </w:r>
+      <w:r>
+        <w:rPr>
+          <w:rFonts w:ascii="Arial" w:hAnsi="Arial"/>
+          <w:sz w:val="22"/>
+          <w:szCs w:val="22"/>
+        </w:rPr>
+        <w:t>.</w:t>
+      </w:r>
+      <w:r>
+        <w:rPr>
+          <w:rFonts w:ascii="Arial" w:hAnsi="Arial"/>
+          <w:sz w:val="22"/>
+          <w:szCs w:val="22"/>
+        </w:rPr>
         <w:t xml:space="preserve"> </w:t>
       </w:r>
       <w:r>
@@ -4261,7 +4484,7 @@
           <w:sz w:val="22"/>
           <w:szCs w:val="22"/>
         </w:rPr>
-        <w:t>we</w:t>
+        <w:t>W</w:t>
       </w:r>
       <w:r>
         <w:rPr>
@@ -4269,6 +4492,14 @@
           <w:sz w:val="22"/>
           <w:szCs w:val="22"/>
         </w:rPr>
+        <w:t>e</w:t>
+      </w:r>
+      <w:r>
+        <w:rPr>
+          <w:rFonts w:ascii="Arial" w:hAnsi="Arial"/>
+          <w:sz w:val="22"/>
+          <w:szCs w:val="22"/>
+        </w:rPr>
         <w:t xml:space="preserve"> </w:t>
       </w:r>
       <w:r>
@@ -4277,7 +4508,7 @@
           <w:sz w:val="22"/>
           <w:szCs w:val="22"/>
         </w:rPr>
-        <w:t xml:space="preserve">typed </w:t>
+        <w:t>entered</w:t>
       </w:r>
       <w:r>
         <w:rPr>
@@ -4285,7 +4516,7 @@
           <w:sz w:val="22"/>
           <w:szCs w:val="22"/>
         </w:rPr>
-        <w:t>an</w:t>
+        <w:t xml:space="preserve"> </w:t>
       </w:r>
       <w:r>
         <w:rPr>
@@ -4293,6 +4524,86 @@
           <w:sz w:val="22"/>
           <w:szCs w:val="22"/>
         </w:rPr>
+        <w:t>invalid</w:t>
+      </w:r>
+      <w:r>
+        <w:rPr>
+          <w:rFonts w:ascii="Arial" w:hAnsi="Arial"/>
+          <w:sz w:val="22"/>
+          <w:szCs w:val="22"/>
+        </w:rPr>
+        <w:t xml:space="preserve"> login information </w:t>
+      </w:r>
+      <w:r>
+        <w:rPr>
+          <w:rFonts w:ascii="Arial" w:hAnsi="Arial"/>
+          <w:sz w:val="22"/>
+          <w:szCs w:val="22"/>
+        </w:rPr>
+        <w:t>to the system</w:t>
+      </w:r>
+      <w:r>
+        <w:rPr>
+          <w:rFonts w:ascii="Arial" w:hAnsi="Arial"/>
+          <w:sz w:val="22"/>
+          <w:szCs w:val="22"/>
+        </w:rPr>
+        <w:t xml:space="preserve"> and </w:t>
+      </w:r>
+      <w:r>
+        <w:rPr>
+          <w:rFonts w:ascii="Arial" w:hAnsi="Arial"/>
+          <w:sz w:val="22"/>
+          <w:szCs w:val="22"/>
+        </w:rPr>
+        <w:t xml:space="preserve">it </w:t>
+      </w:r>
+      <w:r>
+        <w:rPr>
+          <w:rFonts w:ascii="Arial" w:hAnsi="Arial"/>
+          <w:sz w:val="22"/>
+          <w:szCs w:val="22"/>
+        </w:rPr>
+        <w:t>still let us</w:t>
+      </w:r>
+      <w:r>
+        <w:rPr>
+          <w:rFonts w:ascii="Arial" w:hAnsi="Arial"/>
+          <w:sz w:val="22"/>
+          <w:szCs w:val="22"/>
+        </w:rPr>
+        <w:t xml:space="preserve"> view</w:t>
+      </w:r>
+      <w:r>
+        <w:rPr>
+          <w:rFonts w:ascii="Arial" w:hAnsi="Arial"/>
+          <w:sz w:val="22"/>
+          <w:szCs w:val="22"/>
+        </w:rPr>
+        <w:t xml:space="preserve"> the team schedule</w:t>
+      </w:r>
+      <w:r>
+        <w:rPr>
+          <w:rFonts w:ascii="Arial" w:hAnsi="Arial"/>
+          <w:sz w:val="22"/>
+          <w:szCs w:val="22"/>
+        </w:rPr>
+        <w:t>; this error was later</w:t>
+      </w:r>
+      <w:r>
+        <w:rPr>
+          <w:rFonts w:ascii="Arial" w:hAnsi="Arial"/>
+          <w:sz w:val="22"/>
+          <w:szCs w:val="22"/>
+        </w:rPr>
+        <w:t xml:space="preserve"> fixed. </w:t>
+      </w:r>
+      <w:r>
+        <w:rPr>
+          <w:rFonts w:ascii="Arial" w:hAnsi="Arial"/>
+          <w:sz w:val="22"/>
+          <w:szCs w:val="22"/>
+        </w:rPr>
         <w:t xml:space="preserve"> </w:t>
       </w:r>
       <w:r>
@@ -4301,23 +4612,438 @@
           <w:sz w:val="22"/>
           <w:szCs w:val="22"/>
         </w:rPr>
-        <w:t>invalid</w:t>
-      </w:r>
-      <w:r>
+        <w:t xml:space="preserve"> </w:t>
+      </w:r>
+    </w:p>
+    <w:p>
+      <w:pPr>
+        <w:rPr>
+          <w:rFonts w:ascii="Arial" w:hAnsi="Arial"/>
+          <w:b/>
+        </w:rPr>
+      </w:pPr>
+      <w:r>
+        <w:rPr>
+          <w:rFonts w:ascii="Arial" w:hAnsi="Arial"/>
+          <w:b/>
+        </w:rPr>
+        <w:t>4</w:t>
+      </w:r>
+      <w:r>
+        <w:rPr>
+          <w:rFonts w:ascii="Arial" w:hAnsi="Arial"/>
+          <w:b/>
+        </w:rPr>
+        <w:t>.2.2 Connecting a group</w:t>
+      </w:r>
+    </w:p>
+    <w:p>
+      <w:pPr>
+        <w:ind w:left="360"/>
+        <w:rPr>
+          <w:rFonts w:ascii="Arial" w:hAnsi="Arial"/>
+          <w:sz w:val="22"/>
+        </w:rPr>
+      </w:pPr>
+      <w:r>
+        <w:rPr>
+          <w:rFonts w:ascii="Arial" w:hAnsi="Arial"/>
+          <w:sz w:val="22"/>
+        </w:rPr>
+        <w:t xml:space="preserve">We tested </w:t>
+      </w:r>
+      <w:r>
+        <w:rPr>
+          <w:rFonts w:ascii="Arial" w:hAnsi="Arial"/>
+          <w:sz w:val="22"/>
+        </w:rPr>
+        <w:t>our</w:t>
+      </w:r>
+      <w:r>
+        <w:rPr>
+          <w:rFonts w:ascii="Arial" w:hAnsi="Arial"/>
+          <w:sz w:val="22"/>
+        </w:rPr>
+        <w:t xml:space="preserve"> </w:t>
+      </w:r>
+      <w:r>
+        <w:rPr>
+          <w:rFonts w:ascii="Arial" w:hAnsi="Arial"/>
+          <w:sz w:val="22"/>
+        </w:rPr>
+        <w:t xml:space="preserve">group </w:t>
+      </w:r>
+      <w:r>
+        <w:rPr>
+          <w:rFonts w:ascii="Arial" w:hAnsi="Arial"/>
+          <w:sz w:val="22"/>
+        </w:rPr>
+        <w:t xml:space="preserve">name </w:t>
+      </w:r>
+      <w:r>
+        <w:rPr>
+          <w:rFonts w:ascii="Arial" w:hAnsi="Arial"/>
+          <w:sz w:val="22"/>
+        </w:rPr>
+        <w:t xml:space="preserve">option that we proved in our web page </w:t>
+      </w:r>
+      <w:r>
+        <w:rPr>
+          <w:rFonts w:ascii="Arial" w:hAnsi="Arial"/>
+          <w:sz w:val="22"/>
+        </w:rPr>
+        <w:t xml:space="preserve">to create a new group; we were able to add a </w:t>
+      </w:r>
+      <w:r>
+        <w:rPr>
+          <w:rFonts w:ascii="Arial" w:hAnsi="Arial"/>
+          <w:sz w:val="22"/>
+        </w:rPr>
+        <w:t>new group</w:t>
+      </w:r>
+      <w:r>
+        <w:rPr>
+          <w:rFonts w:ascii="Arial" w:hAnsi="Arial"/>
+          <w:sz w:val="22"/>
+        </w:rPr>
+        <w:t xml:space="preserve"> </w:t>
+      </w:r>
+      <w:r>
+        <w:rPr>
+          <w:rFonts w:ascii="Arial" w:hAnsi="Arial"/>
+          <w:sz w:val="22"/>
+        </w:rPr>
+        <w:t xml:space="preserve">and check their available time and schedules. We </w:t>
+      </w:r>
+      <w:r>
+        <w:rPr>
+          <w:rFonts w:ascii="Arial" w:hAnsi="Arial"/>
+          <w:sz w:val="22"/>
+        </w:rPr>
+        <w:t xml:space="preserve">tested if the system </w:t>
+      </w:r>
+      <w:r>
+        <w:rPr>
+          <w:rFonts w:ascii="Arial" w:hAnsi="Arial"/>
+          <w:sz w:val="22"/>
+        </w:rPr>
+        <w:t>allowed</w:t>
+      </w:r>
+      <w:r>
+        <w:rPr>
+          <w:rFonts w:ascii="Arial" w:hAnsi="Arial"/>
+          <w:sz w:val="22"/>
+        </w:rPr>
+        <w:t xml:space="preserve"> to create the same </w:t>
+      </w:r>
+      <w:r>
+        <w:rPr>
+          <w:rFonts w:ascii="Arial" w:hAnsi="Arial"/>
+          <w:sz w:val="22"/>
+        </w:rPr>
+        <w:t xml:space="preserve">group name and that </w:t>
+      </w:r>
+      <w:r>
+        <w:rPr>
+          <w:rFonts w:ascii="Arial" w:hAnsi="Arial"/>
+          <w:sz w:val="22"/>
+        </w:rPr>
+        <w:t>end up</w:t>
+      </w:r>
+      <w:r>
+        <w:rPr>
+          <w:rFonts w:ascii="Arial" w:hAnsi="Arial"/>
+          <w:sz w:val="22"/>
+        </w:rPr>
+        <w:t xml:space="preserve"> overwriting the</w:t>
+      </w:r>
+      <w:r>
+        <w:rPr>
+          <w:rFonts w:ascii="Arial" w:hAnsi="Arial"/>
+          <w:sz w:val="22"/>
+        </w:rPr>
+        <w:t xml:space="preserve"> existing same group name</w:t>
+      </w:r>
+      <w:r>
+        <w:rPr>
+          <w:rFonts w:ascii="Arial" w:hAnsi="Arial"/>
+          <w:sz w:val="22"/>
+        </w:rPr>
+        <w:t xml:space="preserve">. we had to go back and fix the problem with adding an existing group. </w:t>
+      </w:r>
+      <w:r>
+        <w:rPr>
+          <w:rFonts w:ascii="Arial" w:hAnsi="Arial"/>
+          <w:sz w:val="22"/>
+        </w:rPr>
+        <w:t xml:space="preserve"> </w:t>
+      </w:r>
+      <w:r>
+        <w:rPr>
+          <w:rFonts w:ascii="Arial" w:hAnsi="Arial"/>
+          <w:sz w:val="22"/>
+        </w:rPr>
+        <w:t xml:space="preserve"> </w:t>
+      </w:r>
+    </w:p>
+    <w:p>
+      <w:pPr>
+        <w:rPr>
+          <w:rFonts w:ascii="Arial" w:hAnsi="Arial"/>
+          <w:b/>
+        </w:rPr>
+      </w:pPr>
+      <w:r>
+        <w:rPr>
+          <w:rFonts w:ascii="Arial" w:hAnsi="Arial"/>
+          <w:b/>
+        </w:rPr>
+        <w:t>4</w:t>
+      </w:r>
+      <w:r>
+        <w:rPr>
+          <w:rFonts w:ascii="Arial" w:hAnsi="Arial"/>
+          <w:b/>
+        </w:rPr>
+        <w:t>.2.</w:t>
+      </w:r>
+      <w:r>
+        <w:rPr>
+          <w:rFonts w:ascii="Arial" w:hAnsi="Arial"/>
+          <w:b/>
+        </w:rPr>
+        <w:t>3</w:t>
+      </w:r>
+      <w:r>
+        <w:rPr>
+          <w:rFonts w:ascii="Arial" w:hAnsi="Arial"/>
+          <w:b/>
+        </w:rPr>
+        <w:t xml:space="preserve"> Schedule </w:t>
+      </w:r>
+      <w:r>
+        <w:rPr>
+          <w:rFonts w:ascii="Arial" w:hAnsi="Arial"/>
+          <w:b/>
+        </w:rPr>
+        <w:t>Sharing</w:t>
+      </w:r>
+    </w:p>
+    <w:p>
+      <w:pPr>
+        <w:ind w:left="360"/>
+        <w:rPr>
+          <w:rFonts w:ascii="Arial" w:hAnsi="Arial"/>
+          <w:sz w:val="22"/>
+        </w:rPr>
+      </w:pPr>
+      <w:r>
+        <w:rPr>
+          <w:rFonts w:ascii="Arial" w:hAnsi="Arial"/>
+          <w:sz w:val="22"/>
+        </w:rPr>
+        <w:t>W</w:t>
+      </w:r>
+      <w:r>
+        <w:rPr>
+          <w:rFonts w:ascii="Arial" w:hAnsi="Arial"/>
+          <w:sz w:val="22"/>
+        </w:rPr>
+        <w:t>e create</w:t>
+      </w:r>
+      <w:r>
+        <w:rPr>
+          <w:rFonts w:ascii="Arial" w:hAnsi="Arial"/>
+          <w:sz w:val="22"/>
+        </w:rPr>
+        <w:t>d</w:t>
+      </w:r>
+      <w:r>
+        <w:rPr>
+          <w:rFonts w:ascii="Arial" w:hAnsi="Arial"/>
+          <w:sz w:val="22"/>
+        </w:rPr>
+        <w:t xml:space="preserve"> a test case that ma</w:t>
+      </w:r>
+      <w:r>
+        <w:rPr>
+          <w:rFonts w:ascii="Arial" w:hAnsi="Arial"/>
+          <w:sz w:val="22"/>
+        </w:rPr>
+        <w:t>de</w:t>
+      </w:r>
+      <w:r>
+        <w:rPr>
+          <w:rFonts w:ascii="Arial" w:hAnsi="Arial"/>
+          <w:sz w:val="22"/>
+        </w:rPr>
+        <w:t xml:space="preserve"> sure all the group member</w:t>
+      </w:r>
+      <w:r>
+        <w:rPr>
+          <w:rFonts w:ascii="Arial" w:hAnsi="Arial"/>
+          <w:sz w:val="22"/>
+        </w:rPr>
+        <w:t>s</w:t>
+      </w:r>
+      <w:r>
+        <w:rPr>
+          <w:rFonts w:ascii="Arial" w:hAnsi="Arial"/>
+          <w:sz w:val="22"/>
+        </w:rPr>
+        <w:t xml:space="preserve"> </w:t>
+      </w:r>
+      <w:r>
+        <w:rPr>
+          <w:rFonts w:ascii="Arial" w:hAnsi="Arial"/>
+          <w:sz w:val="22"/>
+        </w:rPr>
+        <w:t>w</w:t>
+      </w:r>
+      <w:r>
+        <w:rPr>
+          <w:rFonts w:ascii="Arial" w:hAnsi="Arial"/>
+          <w:sz w:val="22"/>
+        </w:rPr>
+        <w:t>ere</w:t>
+      </w:r>
+      <w:r>
+        <w:rPr>
+          <w:rFonts w:ascii="Arial" w:hAnsi="Arial"/>
+          <w:sz w:val="22"/>
+        </w:rPr>
+        <w:t xml:space="preserve"> able to see and </w:t>
+      </w:r>
+      <w:r>
+        <w:rPr>
+          <w:rFonts w:ascii="Arial" w:hAnsi="Arial"/>
+          <w:sz w:val="22"/>
+        </w:rPr>
+        <w:t>update</w:t>
+      </w:r>
+      <w:r>
+        <w:rPr>
+          <w:rFonts w:ascii="Arial" w:hAnsi="Arial"/>
+          <w:sz w:val="22"/>
+        </w:rPr>
+        <w:t xml:space="preserve"> schedules</w:t>
+      </w:r>
+      <w:r>
+        <w:rPr>
+          <w:rFonts w:ascii="Arial" w:hAnsi="Arial"/>
+          <w:sz w:val="22"/>
+        </w:rPr>
+        <w:t xml:space="preserve"> made </w:t>
+      </w:r>
+      <w:r>
+        <w:rPr>
+          <w:rFonts w:ascii="Arial" w:hAnsi="Arial"/>
+          <w:sz w:val="22"/>
+        </w:rPr>
+        <w:t>by</w:t>
+      </w:r>
+      <w:r>
+        <w:rPr>
+          <w:rFonts w:ascii="Arial" w:hAnsi="Arial"/>
+          <w:sz w:val="22"/>
+        </w:rPr>
+        <w:t xml:space="preserve"> any of the member in the group. </w:t>
+      </w:r>
+      <w:r>
+        <w:rPr>
+          <w:rFonts w:ascii="Arial" w:hAnsi="Arial"/>
+          <w:sz w:val="22"/>
+        </w:rPr>
+        <w:t>The</w:t>
+      </w:r>
+      <w:r>
+        <w:rPr>
+          <w:rFonts w:ascii="Arial" w:hAnsi="Arial"/>
+          <w:sz w:val="22"/>
+        </w:rPr>
+        <w:t xml:space="preserve"> webpage would not update</w:t>
+      </w:r>
+      <w:r>
+        <w:rPr>
+          <w:rFonts w:ascii="Arial" w:hAnsi="Arial"/>
+          <w:sz w:val="22"/>
+        </w:rPr>
+        <w:t xml:space="preserve"> the schedule right after each member edited their own </w:t>
+      </w:r>
+      <w:r>
+        <w:rPr>
+          <w:rFonts w:ascii="Arial" w:hAnsi="Arial"/>
+          <w:sz w:val="22"/>
+        </w:rPr>
+        <w:t>schedule;</w:t>
+      </w:r>
+      <w:r>
+        <w:rPr>
+          <w:rFonts w:ascii="Arial" w:hAnsi="Arial"/>
+          <w:sz w:val="22"/>
+        </w:rPr>
+        <w:t xml:space="preserve"> </w:t>
+      </w:r>
+      <w:r>
+        <w:rPr>
+          <w:rFonts w:ascii="Arial" w:hAnsi="Arial"/>
+          <w:sz w:val="22"/>
+        </w:rPr>
+        <w:t>this problem was later fixed</w:t>
+      </w:r>
+    </w:p>
+    <w:p>
+      <w:pPr>
+        <w:rPr>
+          <w:rFonts w:ascii="Arial" w:hAnsi="Arial"/>
+          <w:b/>
+        </w:rPr>
+      </w:pPr>
+      <w:r>
+        <w:rPr>
+          <w:rFonts w:ascii="Arial" w:hAnsi="Arial"/>
+          <w:b/>
+        </w:rPr>
+        <w:t>4</w:t>
+      </w:r>
+      <w:r>
+        <w:rPr>
+          <w:rFonts w:ascii="Arial" w:hAnsi="Arial"/>
+          <w:b/>
+        </w:rPr>
+        <w:t>.2.</w:t>
+      </w:r>
+      <w:r>
+        <w:rPr>
+          <w:rFonts w:ascii="Arial" w:hAnsi="Arial"/>
+          <w:b/>
+        </w:rPr>
+        <w:t>5</w:t>
+      </w:r>
+      <w:r>
+        <w:rPr>
+          <w:rFonts w:ascii="Arial" w:hAnsi="Arial"/>
+          <w:b/>
+        </w:rPr>
+        <w:t xml:space="preserve"> Storing Schedule Data</w:t>
+      </w:r>
+    </w:p>
+    <w:p>
+      <w:pPr>
+        <w:jc w:val="both"/>
         <w:rPr>
           <w:rFonts w:ascii="Arial" w:hAnsi="Arial"/>
           <w:sz w:val="22"/>
           <w:szCs w:val="22"/>
         </w:rPr>
-        <w:t xml:space="preserve"> login information </w:t>
-      </w:r>
+      </w:pPr>
       <w:r>
         <w:rPr>
           <w:rFonts w:ascii="Arial" w:hAnsi="Arial"/>
           <w:sz w:val="22"/>
           <w:szCs w:val="22"/>
         </w:rPr>
-        <w:t>to the system</w:t>
+        <w:t xml:space="preserve">    </w:t>
       </w:r>
       <w:r>
         <w:rPr>
@@ -4325,7 +5051,7 @@
           <w:sz w:val="22"/>
           <w:szCs w:val="22"/>
         </w:rPr>
-        <w:t xml:space="preserve"> and </w:t>
+        <w:t xml:space="preserve"> </w:t>
       </w:r>
       <w:r>
         <w:rPr>
@@ -4333,7 +5059,7 @@
           <w:sz w:val="22"/>
           <w:szCs w:val="22"/>
         </w:rPr>
-        <w:t xml:space="preserve">still let us see the team schedule which we had to go back and fixed. </w:t>
+        <w:t xml:space="preserve">A test case </w:t>
       </w:r>
       <w:r>
         <w:rPr>
@@ -4341,6 +5067,22 @@
           <w:sz w:val="22"/>
           <w:szCs w:val="22"/>
         </w:rPr>
+        <w:t xml:space="preserve">was created </w:t>
+      </w:r>
+      <w:r>
+        <w:rPr>
+          <w:rFonts w:ascii="Arial" w:hAnsi="Arial"/>
+          <w:sz w:val="22"/>
+          <w:szCs w:val="22"/>
+        </w:rPr>
+        <w:t>to make sure that all the information and data for each</w:t>
+      </w:r>
+      <w:r>
+        <w:rPr>
+          <w:rFonts w:ascii="Arial" w:hAnsi="Arial"/>
+          <w:sz w:val="22"/>
+          <w:szCs w:val="22"/>
+        </w:rPr>
         <w:t xml:space="preserve"> </w:t>
       </w:r>
       <w:r>
@@ -4349,423 +5091,25 @@
           <w:sz w:val="22"/>
           <w:szCs w:val="22"/>
         </w:rPr>
-        <w:t xml:space="preserve"> </w:t>
-      </w:r>
-    </w:p>
-    <w:p>
-      <w:pPr>
-        <w:rPr>
-          <w:rFonts w:ascii="Arial" w:hAnsi="Arial"/>
-          <w:b/>
-        </w:rPr>
-      </w:pPr>
-      <w:r>
-        <w:rPr>
-          <w:rFonts w:ascii="Arial" w:hAnsi="Arial"/>
-          <w:b/>
-        </w:rPr>
-        <w:t>4</w:t>
-      </w:r>
-      <w:r>
-        <w:rPr>
-          <w:rFonts w:ascii="Arial" w:hAnsi="Arial"/>
-          <w:b/>
-        </w:rPr>
-        <w:t>.2.2 Connecting a group</w:t>
-      </w:r>
-    </w:p>
-    <w:p>
-      <w:pPr>
-        <w:ind w:left="360"/>
-        <w:rPr>
-          <w:rFonts w:ascii="Arial" w:hAnsi="Arial"/>
-          <w:sz w:val="22"/>
-        </w:rPr>
-      </w:pPr>
-      <w:r>
-        <w:rPr>
-          <w:rFonts w:ascii="Arial" w:hAnsi="Arial"/>
-          <w:sz w:val="22"/>
-        </w:rPr>
-        <w:t xml:space="preserve">We tested </w:t>
-      </w:r>
-      <w:r>
-        <w:rPr>
-          <w:rFonts w:ascii="Arial" w:hAnsi="Arial"/>
-          <w:sz w:val="22"/>
-        </w:rPr>
-        <w:t>our</w:t>
-      </w:r>
-      <w:r>
-        <w:rPr>
-          <w:rFonts w:ascii="Arial" w:hAnsi="Arial"/>
-          <w:sz w:val="22"/>
-        </w:rPr>
-        <w:t xml:space="preserve"> </w:t>
-      </w:r>
-      <w:r>
-        <w:rPr>
-          <w:rFonts w:ascii="Arial" w:hAnsi="Arial"/>
-          <w:sz w:val="22"/>
-        </w:rPr>
-        <w:t xml:space="preserve">group </w:t>
-      </w:r>
-      <w:r>
-        <w:rPr>
-          <w:rFonts w:ascii="Arial" w:hAnsi="Arial"/>
-          <w:sz w:val="22"/>
-        </w:rPr>
-        <w:t xml:space="preserve">name </w:t>
-      </w:r>
-      <w:r>
-        <w:rPr>
-          <w:rFonts w:ascii="Arial" w:hAnsi="Arial"/>
-          <w:sz w:val="22"/>
-        </w:rPr>
-        <w:t xml:space="preserve">option that we proved in our web page </w:t>
-      </w:r>
-      <w:r>
-        <w:rPr>
-          <w:rFonts w:ascii="Arial" w:hAnsi="Arial"/>
-          <w:sz w:val="22"/>
-        </w:rPr>
-        <w:t xml:space="preserve">to create a new group; we were able to add a </w:t>
-      </w:r>
-      <w:r>
-        <w:rPr>
-          <w:rFonts w:ascii="Arial" w:hAnsi="Arial"/>
-          <w:sz w:val="22"/>
-        </w:rPr>
-        <w:t>new group</w:t>
-      </w:r>
-      <w:r>
-        <w:rPr>
-          <w:rFonts w:ascii="Arial" w:hAnsi="Arial"/>
-          <w:sz w:val="22"/>
-        </w:rPr>
-        <w:t xml:space="preserve"> </w:t>
-      </w:r>
-      <w:r>
-        <w:rPr>
-          <w:rFonts w:ascii="Arial" w:hAnsi="Arial"/>
-          <w:sz w:val="22"/>
-        </w:rPr>
-        <w:t xml:space="preserve">and check their available time and schedules. We </w:t>
-      </w:r>
-      <w:r>
-        <w:rPr>
-          <w:rFonts w:ascii="Arial" w:hAnsi="Arial"/>
-          <w:sz w:val="22"/>
-        </w:rPr>
-        <w:t xml:space="preserve">tested if the system </w:t>
-      </w:r>
-      <w:r>
-        <w:rPr>
-          <w:rFonts w:ascii="Arial" w:hAnsi="Arial"/>
-          <w:sz w:val="22"/>
-        </w:rPr>
-        <w:t>allowed</w:t>
-      </w:r>
-      <w:r>
-        <w:rPr>
-          <w:rFonts w:ascii="Arial" w:hAnsi="Arial"/>
-          <w:sz w:val="22"/>
-        </w:rPr>
-        <w:t xml:space="preserve"> to create the same </w:t>
-      </w:r>
-      <w:r>
-        <w:rPr>
-          <w:rFonts w:ascii="Arial" w:hAnsi="Arial"/>
-          <w:sz w:val="22"/>
-        </w:rPr>
-        <w:t xml:space="preserve">group name and that </w:t>
-      </w:r>
-      <w:r>
-        <w:rPr>
-          <w:rFonts w:ascii="Arial" w:hAnsi="Arial"/>
-          <w:sz w:val="22"/>
-        </w:rPr>
-        <w:t>end up</w:t>
-      </w:r>
-      <w:r>
-        <w:rPr>
-          <w:rFonts w:ascii="Arial" w:hAnsi="Arial"/>
-          <w:sz w:val="22"/>
-        </w:rPr>
-        <w:t xml:space="preserve"> overwriting the</w:t>
-      </w:r>
-      <w:r>
-        <w:rPr>
-          <w:rFonts w:ascii="Arial" w:hAnsi="Arial"/>
-          <w:sz w:val="22"/>
-        </w:rPr>
-        <w:t xml:space="preserve"> existing same group name</w:t>
-      </w:r>
-      <w:r>
-        <w:rPr>
-          <w:rFonts w:ascii="Arial" w:hAnsi="Arial"/>
-          <w:sz w:val="22"/>
-        </w:rPr>
-        <w:t xml:space="preserve">. we had to go back and fix the problem with adding an existing group. </w:t>
-      </w:r>
-      <w:r>
-        <w:rPr>
-          <w:rFonts w:ascii="Arial" w:hAnsi="Arial"/>
-          <w:sz w:val="22"/>
-        </w:rPr>
-        <w:t xml:space="preserve"> </w:t>
-      </w:r>
-      <w:r>
-        <w:rPr>
-          <w:rFonts w:ascii="Arial" w:hAnsi="Arial"/>
-          <w:sz w:val="22"/>
-        </w:rPr>
-        <w:t xml:space="preserve"> </w:t>
-      </w:r>
-    </w:p>
-    <w:p>
-      <w:pPr>
-        <w:rPr>
-          <w:rFonts w:ascii="Arial" w:hAnsi="Arial"/>
-          <w:b/>
-        </w:rPr>
-      </w:pPr>
-      <w:r>
-        <w:rPr>
-          <w:rFonts w:ascii="Arial" w:hAnsi="Arial"/>
-          <w:b/>
-        </w:rPr>
-        <w:t>4</w:t>
-      </w:r>
-      <w:r>
-        <w:rPr>
-          <w:rFonts w:ascii="Arial" w:hAnsi="Arial"/>
-          <w:b/>
-        </w:rPr>
-        <w:t>.2.</w:t>
-      </w:r>
-      <w:r>
-        <w:rPr>
-          <w:rFonts w:ascii="Arial" w:hAnsi="Arial"/>
-          <w:b/>
-        </w:rPr>
-        <w:t>3</w:t>
-      </w:r>
-      <w:r>
-        <w:rPr>
-          <w:rFonts w:ascii="Arial" w:hAnsi="Arial"/>
-          <w:b/>
-        </w:rPr>
-        <w:t xml:space="preserve"> Schedule </w:t>
-      </w:r>
-      <w:r>
-        <w:rPr>
-          <w:rFonts w:ascii="Arial" w:hAnsi="Arial"/>
-          <w:b/>
-        </w:rPr>
-        <w:t>Sharing</w:t>
-      </w:r>
-    </w:p>
-    <w:p>
-      <w:pPr>
-        <w:ind w:left="360"/>
-        <w:rPr>
-          <w:rFonts w:ascii="Arial" w:hAnsi="Arial"/>
-          <w:sz w:val="22"/>
-        </w:rPr>
-      </w:pPr>
-      <w:r>
-        <w:rPr>
-          <w:rFonts w:ascii="Arial" w:hAnsi="Arial"/>
-          <w:sz w:val="22"/>
-        </w:rPr>
-        <w:t xml:space="preserve">we create a test case for this phase that make sure all the group member </w:t>
-      </w:r>
-      <w:r>
-        <w:rPr>
-          <w:rFonts w:ascii="Arial" w:hAnsi="Arial"/>
-          <w:sz w:val="22"/>
-        </w:rPr>
-        <w:t>was</w:t>
-      </w:r>
-      <w:r>
-        <w:rPr>
-          <w:rFonts w:ascii="Arial" w:hAnsi="Arial"/>
-          <w:sz w:val="22"/>
-        </w:rPr>
-        <w:t xml:space="preserve"> able to see and </w:t>
-      </w:r>
-      <w:r>
-        <w:rPr>
-          <w:rFonts w:ascii="Arial" w:hAnsi="Arial"/>
-          <w:sz w:val="22"/>
-        </w:rPr>
-        <w:t xml:space="preserve">update were made from any of the member in the group. </w:t>
-      </w:r>
-      <w:r>
-        <w:rPr>
-          <w:rFonts w:ascii="Arial" w:hAnsi="Arial"/>
-          <w:sz w:val="22"/>
-        </w:rPr>
-        <w:t xml:space="preserve">The test case had some </w:t>
-      </w:r>
-      <w:r>
-        <w:rPr>
-          <w:rFonts w:ascii="Arial" w:hAnsi="Arial"/>
-          <w:sz w:val="22"/>
-        </w:rPr>
-        <w:t>issues</w:t>
-      </w:r>
-      <w:r>
-        <w:rPr>
-          <w:rFonts w:ascii="Arial" w:hAnsi="Arial"/>
-          <w:sz w:val="22"/>
-        </w:rPr>
-        <w:t xml:space="preserve"> and </w:t>
-      </w:r>
-      <w:r>
-        <w:rPr>
-          <w:rFonts w:ascii="Arial" w:hAnsi="Arial"/>
-          <w:sz w:val="22"/>
-        </w:rPr>
-        <w:t>delay</w:t>
-      </w:r>
-      <w:r>
-        <w:rPr>
-          <w:rFonts w:ascii="Arial" w:hAnsi="Arial"/>
-          <w:sz w:val="22"/>
-        </w:rPr>
-        <w:t xml:space="preserve"> </w:t>
-      </w:r>
-      <w:r>
-        <w:rPr>
-          <w:rFonts w:ascii="Arial" w:hAnsi="Arial"/>
-          <w:sz w:val="22"/>
-        </w:rPr>
-        <w:t xml:space="preserve">on updating the schedule right after each member edited their own Schule we had to go back and fixed and now it </w:t>
-      </w:r>
-      <w:r>
-        <w:rPr>
-          <w:rFonts w:ascii="Arial" w:hAnsi="Arial"/>
-          <w:sz w:val="22"/>
-        </w:rPr>
-        <w:t>updates</w:t>
-      </w:r>
-      <w:r>
-        <w:rPr>
-          <w:rFonts w:ascii="Arial" w:hAnsi="Arial"/>
-          <w:sz w:val="22"/>
-        </w:rPr>
-        <w:t xml:space="preserve"> the sch</w:t>
-      </w:r>
-      <w:r>
-        <w:rPr>
-          <w:rFonts w:ascii="Arial" w:hAnsi="Arial"/>
-          <w:sz w:val="22"/>
-        </w:rPr>
-        <w:t xml:space="preserve">edule right after each member edited their schedule. </w:t>
-      </w:r>
-    </w:p>
-    <w:p>
-      <w:pPr>
-        <w:rPr>
-          <w:rFonts w:ascii="Arial" w:hAnsi="Arial"/>
-          <w:b/>
-        </w:rPr>
-      </w:pPr>
-      <w:r>
-        <w:rPr>
-          <w:rFonts w:ascii="Arial" w:hAnsi="Arial"/>
-          <w:b/>
-        </w:rPr>
-        <w:t>4</w:t>
-      </w:r>
-      <w:r>
-        <w:rPr>
-          <w:rFonts w:ascii="Arial" w:hAnsi="Arial"/>
-          <w:b/>
-        </w:rPr>
-        <w:t>.2.</w:t>
-      </w:r>
-      <w:r>
-        <w:rPr>
-          <w:rFonts w:ascii="Arial" w:hAnsi="Arial"/>
-          <w:b/>
-        </w:rPr>
-        <w:t>5</w:t>
-      </w:r>
-      <w:r>
-        <w:rPr>
-          <w:rFonts w:ascii="Arial" w:hAnsi="Arial"/>
-          <w:b/>
-        </w:rPr>
-        <w:t xml:space="preserve"> Storing Schedule Data</w:t>
-      </w:r>
-    </w:p>
-    <w:p>
-      <w:pPr>
-        <w:jc w:val="both"/>
+        <w:t xml:space="preserve">user in the group was saved in the </w:t>
+      </w:r>
+      <w:r>
         <w:rPr>
           <w:rFonts w:ascii="Arial" w:hAnsi="Arial"/>
           <w:sz w:val="22"/>
           <w:szCs w:val="22"/>
         </w:rPr>
-      </w:pPr>
+        <w:t>database</w:t>
+      </w:r>
+      <w:bookmarkStart w:id="32" w:name="_GoBack"/>
+      <w:bookmarkEnd w:id="32"/>
       <w:r>
         <w:rPr>
           <w:rFonts w:ascii="Arial" w:hAnsi="Arial"/>
           <w:sz w:val="22"/>
           <w:szCs w:val="22"/>
         </w:rPr>
-        <w:t xml:space="preserve">    </w:t>
-      </w:r>
-      <w:r>
-        <w:rPr>
-          <w:rFonts w:ascii="Arial" w:hAnsi="Arial"/>
-          <w:sz w:val="22"/>
-          <w:szCs w:val="22"/>
-        </w:rPr>
-        <w:t xml:space="preserve"> </w:t>
-      </w:r>
-      <w:r>
-        <w:rPr>
-          <w:rFonts w:ascii="Arial" w:hAnsi="Arial"/>
-          <w:sz w:val="22"/>
-          <w:szCs w:val="22"/>
-        </w:rPr>
-        <w:t xml:space="preserve">A test case </w:t>
-      </w:r>
-      <w:r>
-        <w:rPr>
-          <w:rFonts w:ascii="Arial" w:hAnsi="Arial"/>
-          <w:sz w:val="22"/>
-          <w:szCs w:val="22"/>
-        </w:rPr>
-        <w:t xml:space="preserve">was created for this phase to make sure that all the information and data for each </w:t>
-      </w:r>
-      <w:r>
-        <w:rPr>
-          <w:rFonts w:ascii="Arial" w:hAnsi="Arial"/>
-          <w:sz w:val="22"/>
-          <w:szCs w:val="22"/>
-        </w:rPr>
-        <w:t xml:space="preserve">        </w:t>
-      </w:r>
-      <w:r>
-        <w:rPr>
-          <w:rFonts w:ascii="Arial" w:hAnsi="Arial"/>
-          <w:sz w:val="22"/>
-          <w:szCs w:val="22"/>
-        </w:rPr>
-        <w:t xml:space="preserve">user in the group was saved in the </w:t>
-      </w:r>
-      <w:r>
-        <w:rPr>
-          <w:rFonts w:ascii="Arial" w:hAnsi="Arial"/>
-          <w:sz w:val="22"/>
-          <w:szCs w:val="22"/>
-        </w:rPr>
-        <w:t xml:space="preserve">database and sort to keep tracking of the members in each group. </w:t>
+        <w:t xml:space="preserve">. </w:t>
       </w:r>
     </w:p>
     <w:p>
@@ -4806,7 +5150,7 @@
                     <pic:cNvPicPr/>
                   </pic:nvPicPr>
                   <pic:blipFill>
-                    <a:blip r:embed="rId10">
+                    <a:blip r:embed="rId12">
                       <a:extLst>
                         <a:ext uri="{28A0092B-C50C-407E-A947-70E740481C1C}">
                           <a14:useLocalDpi xmlns:a14="http://schemas.microsoft.com/office/drawing/2010/main" val="0"/>
@@ -4966,319 +5310,319 @@
           <w:rFonts w:ascii="Arial" w:hAnsi="Arial"/>
         </w:rPr>
       </w:pPr>
-      <w:bookmarkStart w:id="32" w:name="_Toc226963043"/>
+      <w:bookmarkStart w:id="33" w:name="_Toc226963043"/>
+      <w:r>
+        <w:rPr>
+          <w:rFonts w:ascii="Arial" w:hAnsi="Arial"/>
+        </w:rPr>
+        <w:t>Tests for Non-functional Requirements</w:t>
+      </w:r>
+      <w:bookmarkEnd w:id="33"/>
+    </w:p>
+    <w:p>
+      <w:pPr>
+        <w:pStyle w:val="template"/>
+        <w:rPr>
+          <w:i w:val="0"/>
+          <w:iCs w:val="0"/>
+        </w:rPr>
+      </w:pPr>
+      <w:r>
+        <w:rPr>
+          <w:i w:val="0"/>
+          <w:iCs w:val="0"/>
+        </w:rPr>
+        <w:t xml:space="preserve">Updating schedule test was created to make sure </w:t>
+      </w:r>
+      <w:r>
+        <w:rPr>
+          <w:i w:val="0"/>
+          <w:iCs w:val="0"/>
+        </w:rPr>
+        <w:t xml:space="preserve">that every member were able to see the </w:t>
+      </w:r>
+      <w:r>
+        <w:rPr>
+          <w:i w:val="0"/>
+          <w:iCs w:val="0"/>
+        </w:rPr>
+        <w:t>changes</w:t>
+      </w:r>
+      <w:r>
+        <w:rPr>
+          <w:i w:val="0"/>
+          <w:iCs w:val="0"/>
+        </w:rPr>
+        <w:t xml:space="preserve"> each of the team member made and </w:t>
+      </w:r>
+      <w:r>
+        <w:rPr>
+          <w:i w:val="0"/>
+          <w:iCs w:val="0"/>
+        </w:rPr>
+        <w:t>calculate</w:t>
+      </w:r>
+      <w:r>
+        <w:rPr>
+          <w:i w:val="0"/>
+          <w:iCs w:val="0"/>
+        </w:rPr>
+        <w:t xml:space="preserve"> the </w:t>
+      </w:r>
+      <w:r>
+        <w:rPr>
+          <w:i w:val="0"/>
+          <w:iCs w:val="0"/>
+        </w:rPr>
+        <w:t>delay</w:t>
+      </w:r>
+      <w:r>
+        <w:rPr>
+          <w:i w:val="0"/>
+          <w:iCs w:val="0"/>
+        </w:rPr>
+        <w:t xml:space="preserve"> time also how long it take t</w:t>
+      </w:r>
+      <w:r>
+        <w:rPr>
+          <w:i w:val="0"/>
+          <w:iCs w:val="0"/>
+        </w:rPr>
+        <w:t xml:space="preserve">he new changes to appear on the </w:t>
+      </w:r>
+      <w:r>
+        <w:rPr>
+          <w:i w:val="0"/>
+          <w:iCs w:val="0"/>
+        </w:rPr>
+        <w:t xml:space="preserve">schedule after multiple try we got it to update the </w:t>
+      </w:r>
+      <w:r>
+        <w:rPr>
+          <w:i w:val="0"/>
+          <w:iCs w:val="0"/>
+        </w:rPr>
+        <w:t>schedule l</w:t>
+      </w:r>
+      <w:r>
+        <w:rPr>
+          <w:i w:val="0"/>
+          <w:iCs w:val="0"/>
+        </w:rPr>
+        <w:t xml:space="preserve">ess </w:t>
+      </w:r>
+      <w:r>
+        <w:rPr>
+          <w:i w:val="0"/>
+          <w:iCs w:val="0"/>
+        </w:rPr>
+        <w:t>than</w:t>
+      </w:r>
+      <w:r>
+        <w:rPr>
+          <w:i w:val="0"/>
+          <w:iCs w:val="0"/>
+        </w:rPr>
+        <w:t xml:space="preserve"> 1 second to update the </w:t>
+      </w:r>
+      <w:r>
+        <w:rPr>
+          <w:i w:val="0"/>
+          <w:iCs w:val="0"/>
+        </w:rPr>
+        <w:t>schedule</w:t>
+      </w:r>
+      <w:r>
+        <w:rPr>
+          <w:i w:val="0"/>
+          <w:iCs w:val="0"/>
+        </w:rPr>
+        <w:t>.</w:t>
+      </w:r>
+    </w:p>
+    <w:p>
+      <w:pPr>
+        <w:pStyle w:val="template"/>
+        <w:rPr>
+          <w:i w:val="0"/>
+          <w:iCs w:val="0"/>
+        </w:rPr>
+      </w:pPr>
+    </w:p>
+    <w:p>
+      <w:pPr>
+        <w:pStyle w:val="template"/>
+        <w:rPr>
+          <w:i w:val="0"/>
+          <w:iCs w:val="0"/>
+        </w:rPr>
+      </w:pPr>
+      <w:r>
+        <w:rPr>
+          <w:i w:val="0"/>
+          <w:iCs w:val="0"/>
+        </w:rPr>
+        <w:t xml:space="preserve">We made a test case to see how many groups we can </w:t>
+      </w:r>
+      <w:r>
+        <w:rPr>
+          <w:i w:val="0"/>
+          <w:iCs w:val="0"/>
+        </w:rPr>
+        <w:t>create,</w:t>
+      </w:r>
+      <w:r>
+        <w:rPr>
+          <w:i w:val="0"/>
+          <w:iCs w:val="0"/>
+        </w:rPr>
+        <w:t xml:space="preserve"> and the result</w:t>
+      </w:r>
+      <w:r>
+        <w:rPr>
+          <w:i w:val="0"/>
+          <w:iCs w:val="0"/>
+        </w:rPr>
+        <w:t>s were great which the system can allowed us to add more</w:t>
+      </w:r>
+      <w:r>
+        <w:rPr>
+          <w:i w:val="0"/>
+          <w:iCs w:val="0"/>
+        </w:rPr>
+        <w:t xml:space="preserve"> than 20 people in one group.</w:t>
+      </w:r>
+    </w:p>
+    <w:p>
+      <w:pPr>
+        <w:pStyle w:val="template"/>
+        <w:rPr>
+          <w:i w:val="0"/>
+          <w:iCs w:val="0"/>
+        </w:rPr>
+      </w:pPr>
+    </w:p>
+    <w:p>
+      <w:pPr>
+        <w:pStyle w:val="Heading2"/>
+        <w:rPr>
+          <w:rFonts w:ascii="Arial" w:hAnsi="Arial"/>
+        </w:rPr>
+      </w:pPr>
+      <w:bookmarkStart w:id="34" w:name="_Toc113291709"/>
+      <w:r>
+        <w:rPr>
+          <w:rFonts w:ascii="Arial" w:hAnsi="Arial"/>
+        </w:rPr>
+        <w:t>Performance Requirements</w:t>
+      </w:r>
+      <w:bookmarkEnd w:id="34"/>
+    </w:p>
+    <w:p>
+      <w:pPr>
+        <w:ind w:firstLine="576"/>
+      </w:pPr>
+      <w:r>
+        <w:t>All database queries and features from the web page in general should respond quicker than the average human reaction time of .17 seconds. The largest delay will likely be from the user’s internet connection, but we will reduce the response time as much as possible by using efficient database queries and minimal, data efficient web design.</w:t>
+      </w:r>
+    </w:p>
+    <w:p/>
+    <w:p>
+      <w:pPr>
+        <w:pStyle w:val="Heading2"/>
+        <w:rPr>
+          <w:rFonts w:ascii="Arial" w:hAnsi="Arial"/>
+        </w:rPr>
+      </w:pPr>
+      <w:bookmarkStart w:id="35" w:name="_Toc439994691"/>
+      <w:bookmarkStart w:id="36" w:name="_Toc113291710"/>
+      <w:r>
+        <w:rPr>
+          <w:rFonts w:ascii="Arial" w:hAnsi="Arial"/>
+        </w:rPr>
+        <w:t>Safety and Security Requirements</w:t>
+      </w:r>
+      <w:bookmarkEnd w:id="35"/>
+      <w:bookmarkEnd w:id="36"/>
+    </w:p>
+    <w:p>
+      <w:pPr>
+        <w:ind w:firstLine="576"/>
+      </w:pPr>
+      <w:r>
+        <w:t>We will implement secure data transfer of user data to our database server but the most important thing we will do to protect the user’s data is not ask anything personal of them. In case of a data breach the user will be protected because we will not store any important data on the user. Just their username password they use for our site and basic schedule information.</w:t>
+      </w:r>
+    </w:p>
+    <w:p/>
+    <w:p>
+      <w:pPr>
+        <w:pStyle w:val="Heading2"/>
+        <w:rPr>
+          <w:rFonts w:ascii="Arial" w:hAnsi="Arial"/>
+        </w:rPr>
+      </w:pPr>
+      <w:bookmarkStart w:id="37" w:name="_Toc439994693"/>
+      <w:bookmarkStart w:id="38" w:name="_Toc113291711"/>
+      <w:r>
+        <w:rPr>
+          <w:rFonts w:ascii="Arial" w:hAnsi="Arial"/>
+        </w:rPr>
+        <w:t>Software Quality Attributes</w:t>
+      </w:r>
+      <w:bookmarkEnd w:id="37"/>
+      <w:bookmarkEnd w:id="38"/>
+    </w:p>
+    <w:p>
+      <w:pPr>
+        <w:ind w:firstLine="576"/>
+      </w:pPr>
+      <w:r>
+        <w:t>The most important attribute will be ease-of-use. This app needs to help people connect with their friends, so we need to not waste the users time learning a new piece of software or drive users away with unneeded complexity. The software should be kept reasonably minimal so there is little need for maintain.</w:t>
+      </w:r>
+    </w:p>
+    <w:p/>
+    <w:p>
+      <w:pPr>
+        <w:ind w:firstLine="720"/>
+      </w:pPr>
+      <w:r>
+        <w:t>It will be important for the user to have access to this software on as many devices as possible so it must run within a web-based environment since almost all devices have a web browser of some kind</w:t>
+      </w:r>
+    </w:p>
+    <w:p>
+      <w:pPr>
+        <w:pStyle w:val="template"/>
+        <w:rPr>
+          <w:i w:val="0"/>
+          <w:iCs w:val="0"/>
+        </w:rPr>
+      </w:pPr>
+    </w:p>
+    <w:p>
+      <w:pPr>
+        <w:pStyle w:val="template"/>
+        <w:rPr>
+          <w:i w:val="0"/>
+          <w:iCs w:val="0"/>
+        </w:rPr>
+      </w:pPr>
+    </w:p>
+    <w:p>
+      <w:pPr>
+        <w:pStyle w:val="Heading2"/>
+        <w:rPr>
+          <w:rFonts w:ascii="Arial" w:hAnsi="Arial"/>
+        </w:rPr>
+      </w:pPr>
+      <w:bookmarkStart w:id="39" w:name="_Toc226963044"/>
       <w:r>
         <w:rPr>
           <w:rFonts w:ascii="Arial" w:hAnsi="Arial"/>
         </w:rPr>
         <w:lastRenderedPageBreak/>
-        <w:t>Tests for Non-functional Requirements</w:t>
-      </w:r>
-      <w:bookmarkEnd w:id="32"/>
-    </w:p>
-    <w:p>
-      <w:pPr>
-        <w:pStyle w:val="template"/>
-        <w:rPr>
-          <w:i w:val="0"/>
-          <w:iCs w:val="0"/>
-        </w:rPr>
-      </w:pPr>
-      <w:r>
-        <w:rPr>
-          <w:i w:val="0"/>
-          <w:iCs w:val="0"/>
-        </w:rPr>
-        <w:t xml:space="preserve">Updating schedule test was created to make sure </w:t>
-      </w:r>
-      <w:r>
-        <w:rPr>
-          <w:i w:val="0"/>
-          <w:iCs w:val="0"/>
-        </w:rPr>
-        <w:t xml:space="preserve">that every member were able to see the </w:t>
-      </w:r>
-      <w:r>
-        <w:rPr>
-          <w:i w:val="0"/>
-          <w:iCs w:val="0"/>
-        </w:rPr>
-        <w:t>changes</w:t>
-      </w:r>
-      <w:r>
-        <w:rPr>
-          <w:i w:val="0"/>
-          <w:iCs w:val="0"/>
-        </w:rPr>
-        <w:t xml:space="preserve"> each of the team member made and </w:t>
-      </w:r>
-      <w:r>
-        <w:rPr>
-          <w:i w:val="0"/>
-          <w:iCs w:val="0"/>
-        </w:rPr>
-        <w:t>calculate</w:t>
-      </w:r>
-      <w:r>
-        <w:rPr>
-          <w:i w:val="0"/>
-          <w:iCs w:val="0"/>
-        </w:rPr>
-        <w:t xml:space="preserve"> the </w:t>
-      </w:r>
-      <w:r>
-        <w:rPr>
-          <w:i w:val="0"/>
-          <w:iCs w:val="0"/>
-        </w:rPr>
-        <w:t>delay</w:t>
-      </w:r>
-      <w:r>
-        <w:rPr>
-          <w:i w:val="0"/>
-          <w:iCs w:val="0"/>
-        </w:rPr>
-        <w:t xml:space="preserve"> time also how long it take t</w:t>
-      </w:r>
-      <w:r>
-        <w:rPr>
-          <w:i w:val="0"/>
-          <w:iCs w:val="0"/>
-        </w:rPr>
-        <w:t xml:space="preserve">he new changes to appear on the </w:t>
-      </w:r>
-      <w:r>
-        <w:rPr>
-          <w:i w:val="0"/>
-          <w:iCs w:val="0"/>
-        </w:rPr>
-        <w:t xml:space="preserve">schedule after multiple try we got it to update the </w:t>
-      </w:r>
-      <w:r>
-        <w:rPr>
-          <w:i w:val="0"/>
-          <w:iCs w:val="0"/>
-        </w:rPr>
-        <w:t>schedule l</w:t>
-      </w:r>
-      <w:r>
-        <w:rPr>
-          <w:i w:val="0"/>
-          <w:iCs w:val="0"/>
-        </w:rPr>
-        <w:t xml:space="preserve">ess </w:t>
-      </w:r>
-      <w:r>
-        <w:rPr>
-          <w:i w:val="0"/>
-          <w:iCs w:val="0"/>
-        </w:rPr>
-        <w:t>than</w:t>
-      </w:r>
-      <w:r>
-        <w:rPr>
-          <w:i w:val="0"/>
-          <w:iCs w:val="0"/>
-        </w:rPr>
-        <w:t xml:space="preserve"> 1 second to update the </w:t>
-      </w:r>
-      <w:r>
-        <w:rPr>
-          <w:i w:val="0"/>
-          <w:iCs w:val="0"/>
-        </w:rPr>
-        <w:t>schedule</w:t>
-      </w:r>
-      <w:r>
-        <w:rPr>
-          <w:i w:val="0"/>
-          <w:iCs w:val="0"/>
-        </w:rPr>
-        <w:t>.</w:t>
-      </w:r>
-    </w:p>
-    <w:p>
-      <w:pPr>
-        <w:pStyle w:val="template"/>
-        <w:rPr>
-          <w:i w:val="0"/>
-          <w:iCs w:val="0"/>
-        </w:rPr>
-      </w:pPr>
-    </w:p>
-    <w:p>
-      <w:pPr>
-        <w:pStyle w:val="template"/>
-        <w:rPr>
-          <w:i w:val="0"/>
-          <w:iCs w:val="0"/>
-        </w:rPr>
-      </w:pPr>
-      <w:r>
-        <w:rPr>
-          <w:i w:val="0"/>
-          <w:iCs w:val="0"/>
-        </w:rPr>
-        <w:t xml:space="preserve">We made a test case to see how many groups we can </w:t>
-      </w:r>
-      <w:r>
-        <w:rPr>
-          <w:i w:val="0"/>
-          <w:iCs w:val="0"/>
-        </w:rPr>
-        <w:t>create,</w:t>
-      </w:r>
-      <w:r>
-        <w:rPr>
-          <w:i w:val="0"/>
-          <w:iCs w:val="0"/>
-        </w:rPr>
-        <w:t xml:space="preserve"> and the result</w:t>
-      </w:r>
-      <w:r>
-        <w:rPr>
-          <w:i w:val="0"/>
-          <w:iCs w:val="0"/>
-        </w:rPr>
-        <w:t>s were great which the system can allowed us to add more</w:t>
-      </w:r>
-      <w:r>
-        <w:rPr>
-          <w:i w:val="0"/>
-          <w:iCs w:val="0"/>
-        </w:rPr>
-        <w:t xml:space="preserve"> than 20 people in one group.</w:t>
-      </w:r>
-    </w:p>
-    <w:p>
-      <w:pPr>
-        <w:pStyle w:val="template"/>
-        <w:rPr>
-          <w:i w:val="0"/>
-          <w:iCs w:val="0"/>
-        </w:rPr>
-      </w:pPr>
-    </w:p>
-    <w:p>
-      <w:pPr>
-        <w:pStyle w:val="Heading2"/>
-        <w:rPr>
-          <w:rFonts w:ascii="Arial" w:hAnsi="Arial"/>
-        </w:rPr>
-      </w:pPr>
-      <w:bookmarkStart w:id="33" w:name="_Toc113291709"/>
-      <w:r>
-        <w:rPr>
-          <w:rFonts w:ascii="Arial" w:hAnsi="Arial"/>
-        </w:rPr>
-        <w:t>Performance Requirements</w:t>
-      </w:r>
-      <w:bookmarkEnd w:id="33"/>
-    </w:p>
-    <w:p>
-      <w:pPr>
-        <w:ind w:firstLine="576"/>
-      </w:pPr>
-      <w:r>
-        <w:t>All database queries and features from the web page in general should respond quicker than the average human reaction time of .17 seconds. The largest delay will likely be from the user’s internet connection, but we will reduce the response time as much as possible by using efficient database queries and minimal, data efficient web design.</w:t>
-      </w:r>
-    </w:p>
-    <w:p/>
-    <w:p>
-      <w:pPr>
-        <w:pStyle w:val="Heading2"/>
-        <w:rPr>
-          <w:rFonts w:ascii="Arial" w:hAnsi="Arial"/>
-        </w:rPr>
-      </w:pPr>
-      <w:bookmarkStart w:id="34" w:name="_Toc439994691"/>
-      <w:bookmarkStart w:id="35" w:name="_Toc113291710"/>
-      <w:r>
-        <w:rPr>
-          <w:rFonts w:ascii="Arial" w:hAnsi="Arial"/>
-        </w:rPr>
-        <w:t>Safety and Security Requirements</w:t>
-      </w:r>
-      <w:bookmarkEnd w:id="34"/>
-      <w:bookmarkEnd w:id="35"/>
-    </w:p>
-    <w:p>
-      <w:pPr>
-        <w:ind w:firstLine="576"/>
-      </w:pPr>
-      <w:r>
-        <w:t>We will implement secure data transfer of user data to our database server but the most important thing we will do to protect the user’s data is not ask anything personal of them. In case of a data breach the user will be protected because we will not store any important data on the user. Just their username password they use for our site and basic schedule information.</w:t>
-      </w:r>
-    </w:p>
-    <w:p/>
-    <w:p>
-      <w:pPr>
-        <w:pStyle w:val="Heading2"/>
-        <w:rPr>
-          <w:rFonts w:ascii="Arial" w:hAnsi="Arial"/>
-        </w:rPr>
-      </w:pPr>
-      <w:bookmarkStart w:id="36" w:name="_Toc439994693"/>
-      <w:bookmarkStart w:id="37" w:name="_Toc113291711"/>
-      <w:r>
-        <w:rPr>
-          <w:rFonts w:ascii="Arial" w:hAnsi="Arial"/>
-        </w:rPr>
-        <w:t>Software Quality Attributes</w:t>
-      </w:r>
-      <w:bookmarkEnd w:id="36"/>
-      <w:bookmarkEnd w:id="37"/>
-    </w:p>
-    <w:p>
-      <w:pPr>
-        <w:ind w:firstLine="576"/>
-      </w:pPr>
-      <w:r>
-        <w:t>The most important attribute will be ease-of-use. This app needs to help people connect with their friends, so we need to not waste the users time learning a new piece of software or drive users away with unneeded complexity. The software should be kept reasonably minimal so there is little need for maintain.</w:t>
-      </w:r>
-    </w:p>
-    <w:p/>
-    <w:p>
-      <w:pPr>
-        <w:ind w:firstLine="720"/>
-      </w:pPr>
-      <w:r>
-        <w:t>It will be important for the user to have access to this software on as many devices as possible so it must run within a web-based environment since almost all devices have a web browser of some kind</w:t>
-      </w:r>
-    </w:p>
-    <w:p>
-      <w:pPr>
-        <w:pStyle w:val="template"/>
-        <w:rPr>
-          <w:i w:val="0"/>
-          <w:iCs w:val="0"/>
-        </w:rPr>
-      </w:pPr>
-    </w:p>
-    <w:p>
-      <w:pPr>
-        <w:pStyle w:val="template"/>
-        <w:rPr>
-          <w:i w:val="0"/>
-          <w:iCs w:val="0"/>
-        </w:rPr>
-      </w:pPr>
-    </w:p>
-    <w:p>
-      <w:pPr>
-        <w:pStyle w:val="Heading2"/>
-        <w:rPr>
-          <w:rFonts w:ascii="Arial" w:hAnsi="Arial"/>
-        </w:rPr>
-      </w:pPr>
-      <w:bookmarkStart w:id="38" w:name="_Toc226963044"/>
-      <w:r>
-        <w:rPr>
-          <w:rFonts w:ascii="Arial" w:hAnsi="Arial"/>
-        </w:rPr>
         <w:t>Hardware and Software Requirements</w:t>
       </w:r>
-      <w:bookmarkEnd w:id="38"/>
+      <w:bookmarkEnd w:id="39"/>
       <w:r>
         <w:t xml:space="preserve"> </w:t>
       </w:r>
@@ -5411,7 +5755,7 @@
           <w:color w:val="FFFFFF"/>
         </w:rPr>
       </w:pPr>
-      <w:bookmarkStart w:id="39" w:name="_Toc226963045"/>
+      <w:bookmarkStart w:id="40" w:name="_Toc226963045"/>
       <w:r>
         <w:rPr>
           <w:rFonts w:ascii="Arial" w:hAnsi="Arial"/>
@@ -5419,14 +5763,14 @@
         </w:rPr>
         <w:t>Analysis</w:t>
       </w:r>
-      <w:bookmarkEnd w:id="39"/>
-    </w:p>
-    <w:p>
-      <w:pPr>
-        <w:pStyle w:val="template"/>
-        <w:jc w:val="both"/>
-      </w:pPr>
-      <w:bookmarkStart w:id="40" w:name="_Toc439994696"/>
+      <w:bookmarkEnd w:id="40"/>
+    </w:p>
+    <w:p>
+      <w:pPr>
+        <w:pStyle w:val="template"/>
+        <w:jc w:val="both"/>
+      </w:pPr>
+      <w:bookmarkStart w:id="41" w:name="_Toc439994696"/>
     </w:p>
     <w:p>
       <w:pPr>
@@ -5575,8 +5919,8 @@
       </w:pPr>
     </w:p>
     <w:p>
-      <w:bookmarkStart w:id="41" w:name="_Toc439994698"/>
-      <w:bookmarkEnd w:id="40"/>
+      <w:bookmarkStart w:id="42" w:name="_Toc439994698"/>
+      <w:bookmarkEnd w:id="41"/>
     </w:p>
     <w:p>
       <w:pPr>
@@ -5594,7 +5938,7 @@
           <w:color w:val="FFFFFF"/>
         </w:rPr>
       </w:pPr>
-      <w:bookmarkStart w:id="42" w:name="_Toc226963046"/>
+      <w:bookmarkStart w:id="43" w:name="_Toc226963046"/>
       <w:r>
         <w:rPr>
           <w:rFonts w:ascii="Arial" w:hAnsi="Arial"/>
@@ -5602,7 +5946,7 @@
         </w:rPr>
         <w:t>Conclusion</w:t>
       </w:r>
-      <w:bookmarkEnd w:id="42"/>
+      <w:bookmarkEnd w:id="43"/>
     </w:p>
     <w:p>
       <w:pPr>
@@ -5691,16 +6035,15 @@
           <w:color w:val="FFFFFF"/>
         </w:rPr>
       </w:pPr>
-      <w:bookmarkStart w:id="43" w:name="_Toc226963047"/>
+      <w:bookmarkStart w:id="44" w:name="_Toc226963047"/>
       <w:r>
         <w:rPr>
           <w:rFonts w:ascii="Arial" w:hAnsi="Arial"/>
           <w:color w:val="FFFFFF"/>
         </w:rPr>
-        <w:lastRenderedPageBreak/>
         <w:t xml:space="preserve">Appendix </w:t>
       </w:r>
-      <w:bookmarkEnd w:id="41"/>
+      <w:bookmarkEnd w:id="42"/>
       <w:r>
         <w:rPr>
           <w:rFonts w:ascii="Arial" w:hAnsi="Arial"/>
@@ -5715,7 +6058,7 @@
         </w:rPr>
         <w:t xml:space="preserve"> - Group Log</w:t>
       </w:r>
-      <w:bookmarkEnd w:id="43"/>
+      <w:bookmarkEnd w:id="44"/>
     </w:p>
     <w:p>
       <w:pPr>
@@ -6776,15 +7119,7 @@
         <w:rPr>
           <w:i w:val="0"/>
         </w:rPr>
-        <w:t xml:space="preserve"> the web applicatio</w:t>
-      </w:r>
-      <w:bookmarkStart w:id="44" w:name="_GoBack"/>
-      <w:bookmarkEnd w:id="44"/>
-      <w:r>
-        <w:rPr>
-          <w:i w:val="0"/>
-        </w:rPr>
-        <w:t>n and how each thing works also we dive</w:t>
+        <w:t xml:space="preserve"> the web application and how each thing works also we dive</w:t>
       </w:r>
     </w:p>
     <w:p>
@@ -6794,7 +7129,7 @@
       </w:pPr>
     </w:p>
     <w:sectPr>
-      <w:headerReference w:type="default" r:id="rId11"/>
+      <w:headerReference w:type="default" r:id="rId13"/>
       <w:pgSz w:w="12240" w:h="15840" w:code="1"/>
       <w:pgMar w:top="1440" w:right="1296" w:bottom="1440" w:left="1296" w:header="720" w:footer="720" w:gutter="0"/>
       <w:pgNumType w:start="1"/>
@@ -6806,7 +7141,7 @@
 </file>
 
 <file path=word/endnotes.xml><?xml version="1.0" encoding="utf-8"?>
-<w:endnotes xmlns:wpc="http://schemas.microsoft.com/office/word/2010/wordprocessingCanvas" xmlns:cx="http://schemas.microsoft.com/office/drawing/2014/chartex" xmlns:cx1="http://schemas.microsoft.com/office/drawing/2015/9/8/chartex" xmlns:cx2="http://schemas.microsoft.com/office/drawing/2015/10/21/chartex" xmlns:cx3="http://schemas.microsoft.com/office/drawing/2016/5/9/chartex" xmlns:cx4="http://schemas.microsoft.com/office/drawing/2016/5/10/chartex" xmlns:cx5="http://schemas.microsoft.com/office/drawing/2016/5/11/chartex" xmlns:cx6="http://schemas.microsoft.com/office/drawing/2016/5/12/chartex" xmlns:cx7="http://schemas.microsoft.com/office/drawing/2016/5/13/chartex" xmlns:cx8="http://schemas.microsoft.com/office/drawing/2016/5/14/chartex" xmlns:mc="http://schemas.openxmlformats.org/markup-compatibility/2006" xmlns:aink="http://schemas.microsoft.com/office/drawing/2016/ink" xmlns:am3d="http://schemas.microsoft.com/office/drawing/2017/model3d" xmlns:o="urn:schemas-microsoft-com:office:office" xmlns:r="http://schemas.openxmlformats.org/officeDocument/2006/relationships" xmlns:m="http://schemas.openxmlformats.org/officeDocument/2006/math" xmlns:v="urn:schemas-microsoft-com:vml" xmlns:wp14="http://schemas.microsoft.com/office/word/2010/wordprocessingDrawing" xmlns:wp="http://schemas.openxmlformats.org/drawingml/2006/wordprocessingDrawing" xmlns:w10="urn:schemas-microsoft-com:office:word" xmlns:w="http://schemas.openxmlformats.org/wordprocessingml/2006/main" xmlns:w14="http://schemas.microsoft.com/office/word/2010/wordml" xmlns:w15="http://schemas.microsoft.com/office/word/2012/wordml" xmlns:w16cid="http://schemas.microsoft.com/office/word/2016/wordml/cid" xmlns:w16se="http://schemas.microsoft.com/office/word/2015/wordml/symex" xmlns:wpg="http://schemas.microsoft.com/office/word/2010/wordprocessingGroup" xmlns:wpi="http://schemas.microsoft.com/office/word/2010/wordprocessingInk" xmlns:wne="http://schemas.microsoft.com/office/word/2006/wordml" xmlns:wps="http://schemas.microsoft.com/office/word/2010/wordprocessingShape" mc:Ignorable="w14 w15 w16se w16cid wp14">
+<w:endnotes xmlns:wpc="http://schemas.microsoft.com/office/word/2010/wordprocessingCanvas" xmlns:mc="http://schemas.openxmlformats.org/markup-compatibility/2006" xmlns:o="urn:schemas-microsoft-com:office:office" xmlns:r="http://schemas.openxmlformats.org/officeDocument/2006/relationships" xmlns:m="http://schemas.openxmlformats.org/officeDocument/2006/math" xmlns:v="urn:schemas-microsoft-com:vml" xmlns:wp14="http://schemas.microsoft.com/office/word/2010/wordprocessingDrawing" xmlns:wp="http://schemas.openxmlformats.org/drawingml/2006/wordprocessingDrawing" xmlns:w10="urn:schemas-microsoft-com:office:word" xmlns:w="http://schemas.openxmlformats.org/wordprocessingml/2006/main" xmlns:w14="http://schemas.microsoft.com/office/word/2010/wordml" xmlns:wpg="http://schemas.microsoft.com/office/word/2010/wordprocessingGroup" xmlns:wpi="http://schemas.microsoft.com/office/word/2010/wordprocessingInk" xmlns:wne="http://schemas.microsoft.com/office/word/2006/wordml" xmlns:wps="http://schemas.microsoft.com/office/word/2010/wordprocessingShape" mc:Ignorable="w14 wp14">
   <w:endnote w:type="separator" w:id="-1">
     <w:p>
       <w:r>
@@ -6825,7 +7160,7 @@
 </file>
 
 <file path=word/footer1.xml><?xml version="1.0" encoding="utf-8"?>
-<w:ftr xmlns:wpc="http://schemas.microsoft.com/office/word/2010/wordprocessingCanvas" xmlns:cx="http://schemas.microsoft.com/office/drawing/2014/chartex" xmlns:cx1="http://schemas.microsoft.com/office/drawing/2015/9/8/chartex" xmlns:cx2="http://schemas.microsoft.com/office/drawing/2015/10/21/chartex" xmlns:cx3="http://schemas.microsoft.com/office/drawing/2016/5/9/chartex" xmlns:cx4="http://schemas.microsoft.com/office/drawing/2016/5/10/chartex" xmlns:cx5="http://schemas.microsoft.com/office/drawing/2016/5/11/chartex" xmlns:cx6="http://schemas.microsoft.com/office/drawing/2016/5/12/chartex" xmlns:cx7="http://schemas.microsoft.com/office/drawing/2016/5/13/chartex" xmlns:cx8="http://schemas.microsoft.com/office/drawing/2016/5/14/chartex" xmlns:mc="http://schemas.openxmlformats.org/markup-compatibility/2006" xmlns:aink="http://schemas.microsoft.com/office/drawing/2016/ink" xmlns:am3d="http://schemas.microsoft.com/office/drawing/2017/model3d" xmlns:o="urn:schemas-microsoft-com:office:office" xmlns:r="http://schemas.openxmlformats.org/officeDocument/2006/relationships" xmlns:m="http://schemas.openxmlformats.org/officeDocument/2006/math" xmlns:v="urn:schemas-microsoft-com:vml" xmlns:wp14="http://schemas.microsoft.com/office/word/2010/wordprocessingDrawing" xmlns:wp="http://schemas.openxmlformats.org/drawingml/2006/wordprocessingDrawing" xmlns:w10="urn:schemas-microsoft-com:office:word" xmlns:w="http://schemas.openxmlformats.org/wordprocessingml/2006/main" xmlns:w14="http://schemas.microsoft.com/office/word/2010/wordml" xmlns:w15="http://schemas.microsoft.com/office/word/2012/wordml" xmlns:w16cid="http://schemas.microsoft.com/office/word/2016/wordml/cid" xmlns:w16se="http://schemas.microsoft.com/office/word/2015/wordml/symex" xmlns:wpg="http://schemas.microsoft.com/office/word/2010/wordprocessingGroup" xmlns:wpi="http://schemas.microsoft.com/office/word/2010/wordprocessingInk" xmlns:wne="http://schemas.microsoft.com/office/word/2006/wordml" xmlns:wps="http://schemas.microsoft.com/office/word/2010/wordprocessingShape" mc:Ignorable="w14 w15 w16se w16cid wp14">
+<w:ftr xmlns:wpc="http://schemas.microsoft.com/office/word/2010/wordprocessingCanvas" xmlns:mc="http://schemas.openxmlformats.org/markup-compatibility/2006" xmlns:o="urn:schemas-microsoft-com:office:office" xmlns:r="http://schemas.openxmlformats.org/officeDocument/2006/relationships" xmlns:m="http://schemas.openxmlformats.org/officeDocument/2006/math" xmlns:v="urn:schemas-microsoft-com:vml" xmlns:wp14="http://schemas.microsoft.com/office/word/2010/wordprocessingDrawing" xmlns:wp="http://schemas.openxmlformats.org/drawingml/2006/wordprocessingDrawing" xmlns:w10="urn:schemas-microsoft-com:office:word" xmlns:w="http://schemas.openxmlformats.org/wordprocessingml/2006/main" xmlns:w14="http://schemas.microsoft.com/office/word/2010/wordml" xmlns:wpg="http://schemas.microsoft.com/office/word/2010/wordprocessingGroup" xmlns:wpi="http://schemas.microsoft.com/office/word/2010/wordprocessingInk" xmlns:wne="http://schemas.microsoft.com/office/word/2006/wordml" xmlns:wps="http://schemas.microsoft.com/office/word/2010/wordprocessingShape" mc:Ignorable="w14 wp14">
   <w:p>
     <w:pPr>
       <w:pStyle w:val="Footer"/>
@@ -6836,7 +7171,7 @@
 </file>
 
 <file path=word/footnotes.xml><?xml version="1.0" encoding="utf-8"?>
-<w:footnotes xmlns:wpc="http://schemas.microsoft.com/office/word/2010/wordprocessingCanvas" xmlns:cx="http://schemas.microsoft.com/office/drawing/2014/chartex" xmlns:cx1="http://schemas.microsoft.com/office/drawing/2015/9/8/chartex" xmlns:cx2="http://schemas.microsoft.com/office/drawing/2015/10/21/chartex" xmlns:cx3="http://schemas.microsoft.com/office/drawing/2016/5/9/chartex" xmlns:cx4="http://schemas.microsoft.com/office/drawing/2016/5/10/chartex" xmlns:cx5="http://schemas.microsoft.com/office/drawing/2016/5/11/chartex" xmlns:cx6="http://schemas.microsoft.com/office/drawing/2016/5/12/chartex" xmlns:cx7="http://schemas.microsoft.com/office/drawing/2016/5/13/chartex" xmlns:cx8="http://schemas.microsoft.com/office/drawing/2016/5/14/chartex" xmlns:mc="http://schemas.openxmlformats.org/markup-compatibility/2006" xmlns:aink="http://schemas.microsoft.com/office/drawing/2016/ink" xmlns:am3d="http://schemas.microsoft.com/office/drawing/2017/model3d" xmlns:o="urn:schemas-microsoft-com:office:office" xmlns:r="http://schemas.openxmlformats.org/officeDocument/2006/relationships" xmlns:m="http://schemas.openxmlformats.org/officeDocument/2006/math" xmlns:v="urn:schemas-microsoft-com:vml" xmlns:wp14="http://schemas.microsoft.com/office/word/2010/wordprocessingDrawing" xmlns:wp="http://schemas.openxmlformats.org/drawingml/2006/wordprocessingDrawing" xmlns:w10="urn:schemas-microsoft-com:office:word" xmlns:w="http://schemas.openxmlformats.org/wordprocessingml/2006/main" xmlns:w14="http://schemas.microsoft.com/office/word/2010/wordml" xmlns:w15="http://schemas.microsoft.com/office/word/2012/wordml" xmlns:w16cid="http://schemas.microsoft.com/office/word/2016/wordml/cid" xmlns:w16se="http://schemas.microsoft.com/office/word/2015/wordml/symex" xmlns:wpg="http://schemas.microsoft.com/office/word/2010/wordprocessingGroup" xmlns:wpi="http://schemas.microsoft.com/office/word/2010/wordprocessingInk" xmlns:wne="http://schemas.microsoft.com/office/word/2006/wordml" xmlns:wps="http://schemas.microsoft.com/office/word/2010/wordprocessingShape" mc:Ignorable="w14 w15 w16se w16cid wp14">
+<w:footnotes xmlns:wpc="http://schemas.microsoft.com/office/word/2010/wordprocessingCanvas" xmlns:mc="http://schemas.openxmlformats.org/markup-compatibility/2006" xmlns:o="urn:schemas-microsoft-com:office:office" xmlns:r="http://schemas.openxmlformats.org/officeDocument/2006/relationships" xmlns:m="http://schemas.openxmlformats.org/officeDocument/2006/math" xmlns:v="urn:schemas-microsoft-com:vml" xmlns:wp14="http://schemas.microsoft.com/office/word/2010/wordprocessingDrawing" xmlns:wp="http://schemas.openxmlformats.org/drawingml/2006/wordprocessingDrawing" xmlns:w10="urn:schemas-microsoft-com:office:word" xmlns:w="http://schemas.openxmlformats.org/wordprocessingml/2006/main" xmlns:w14="http://schemas.microsoft.com/office/word/2010/wordml" xmlns:wpg="http://schemas.microsoft.com/office/word/2010/wordprocessingGroup" xmlns:wpi="http://schemas.microsoft.com/office/word/2010/wordprocessingInk" xmlns:wne="http://schemas.microsoft.com/office/word/2006/wordml" xmlns:wps="http://schemas.microsoft.com/office/word/2010/wordprocessingShape" mc:Ignorable="w14 wp14">
   <w:footnote w:type="separator" w:id="-1">
     <w:p>
       <w:r>
@@ -6855,7 +7190,7 @@
 </file>
 
 <file path=word/header1.xml><?xml version="1.0" encoding="utf-8"?>
-<w:hdr xmlns:wpc="http://schemas.microsoft.com/office/word/2010/wordprocessingCanvas" xmlns:cx="http://schemas.microsoft.com/office/drawing/2014/chartex" xmlns:cx1="http://schemas.microsoft.com/office/drawing/2015/9/8/chartex" xmlns:cx2="http://schemas.microsoft.com/office/drawing/2015/10/21/chartex" xmlns:cx3="http://schemas.microsoft.com/office/drawing/2016/5/9/chartex" xmlns:cx4="http://schemas.microsoft.com/office/drawing/2016/5/10/chartex" xmlns:cx5="http://schemas.microsoft.com/office/drawing/2016/5/11/chartex" xmlns:cx6="http://schemas.microsoft.com/office/drawing/2016/5/12/chartex" xmlns:cx7="http://schemas.microsoft.com/office/drawing/2016/5/13/chartex" xmlns:cx8="http://schemas.microsoft.com/office/drawing/2016/5/14/chartex" xmlns:mc="http://schemas.openxmlformats.org/markup-compatibility/2006" xmlns:aink="http://schemas.microsoft.com/office/drawing/2016/ink" xmlns:am3d="http://schemas.microsoft.com/office/drawing/2017/model3d" xmlns:o="urn:schemas-microsoft-com:office:office" xmlns:r="http://schemas.openxmlformats.org/officeDocument/2006/relationships" xmlns:m="http://schemas.openxmlformats.org/officeDocument/2006/math" xmlns:v="urn:schemas-microsoft-com:vml" xmlns:wp14="http://schemas.microsoft.com/office/word/2010/wordprocessingDrawing" xmlns:wp="http://schemas.openxmlformats.org/drawingml/2006/wordprocessingDrawing" xmlns:w10="urn:schemas-microsoft-com:office:word" xmlns:w="http://schemas.openxmlformats.org/wordprocessingml/2006/main" xmlns:w14="http://schemas.microsoft.com/office/word/2010/wordml" xmlns:w15="http://schemas.microsoft.com/office/word/2012/wordml" xmlns:w16cid="http://schemas.microsoft.com/office/word/2016/wordml/cid" xmlns:w16se="http://schemas.microsoft.com/office/word/2015/wordml/symex" xmlns:wpg="http://schemas.microsoft.com/office/word/2010/wordprocessingGroup" xmlns:wpi="http://schemas.microsoft.com/office/word/2010/wordprocessingInk" xmlns:wne="http://schemas.microsoft.com/office/word/2006/wordml" xmlns:wps="http://schemas.microsoft.com/office/word/2010/wordprocessingShape" mc:Ignorable="w14 w15 w16se w16cid wp14">
+<w:hdr xmlns:wpc="http://schemas.microsoft.com/office/word/2010/wordprocessingCanvas" xmlns:mc="http://schemas.openxmlformats.org/markup-compatibility/2006" xmlns:o="urn:schemas-microsoft-com:office:office" xmlns:r="http://schemas.openxmlformats.org/officeDocument/2006/relationships" xmlns:m="http://schemas.openxmlformats.org/officeDocument/2006/math" xmlns:v="urn:schemas-microsoft-com:vml" xmlns:wp14="http://schemas.microsoft.com/office/word/2010/wordprocessingDrawing" xmlns:wp="http://schemas.openxmlformats.org/drawingml/2006/wordprocessingDrawing" xmlns:w10="urn:schemas-microsoft-com:office:word" xmlns:w="http://schemas.openxmlformats.org/wordprocessingml/2006/main" xmlns:w14="http://schemas.microsoft.com/office/word/2010/wordml" xmlns:wpg="http://schemas.microsoft.com/office/word/2010/wordprocessingGroup" xmlns:wpi="http://schemas.microsoft.com/office/word/2010/wordprocessingInk" xmlns:wne="http://schemas.microsoft.com/office/word/2006/wordml" xmlns:wps="http://schemas.microsoft.com/office/word/2010/wordprocessingShape" mc:Ignorable="w14 wp14">
   <w:p>
     <w:pPr>
       <w:pStyle w:val="Header"/>
@@ -6897,7 +7232,7 @@
 </file>
 
 <file path=word/header2.xml><?xml version="1.0" encoding="utf-8"?>
-<w:hdr xmlns:wpc="http://schemas.microsoft.com/office/word/2010/wordprocessingCanvas" xmlns:cx="http://schemas.microsoft.com/office/drawing/2014/chartex" xmlns:cx1="http://schemas.microsoft.com/office/drawing/2015/9/8/chartex" xmlns:cx2="http://schemas.microsoft.com/office/drawing/2015/10/21/chartex" xmlns:cx3="http://schemas.microsoft.com/office/drawing/2016/5/9/chartex" xmlns:cx4="http://schemas.microsoft.com/office/drawing/2016/5/10/chartex" xmlns:cx5="http://schemas.microsoft.com/office/drawing/2016/5/11/chartex" xmlns:cx6="http://schemas.microsoft.com/office/drawing/2016/5/12/chartex" xmlns:cx7="http://schemas.microsoft.com/office/drawing/2016/5/13/chartex" xmlns:cx8="http://schemas.microsoft.com/office/drawing/2016/5/14/chartex" xmlns:mc="http://schemas.openxmlformats.org/markup-compatibility/2006" xmlns:aink="http://schemas.microsoft.com/office/drawing/2016/ink" xmlns:am3d="http://schemas.microsoft.com/office/drawing/2017/model3d" xmlns:o="urn:schemas-microsoft-com:office:office" xmlns:r="http://schemas.openxmlformats.org/officeDocument/2006/relationships" xmlns:m="http://schemas.openxmlformats.org/officeDocument/2006/math" xmlns:v="urn:schemas-microsoft-com:vml" xmlns:wp14="http://schemas.microsoft.com/office/word/2010/wordprocessingDrawing" xmlns:wp="http://schemas.openxmlformats.org/drawingml/2006/wordprocessingDrawing" xmlns:w10="urn:schemas-microsoft-com:office:word" xmlns:w="http://schemas.openxmlformats.org/wordprocessingml/2006/main" xmlns:w14="http://schemas.microsoft.com/office/word/2010/wordml" xmlns:w15="http://schemas.microsoft.com/office/word/2012/wordml" xmlns:w16cid="http://schemas.microsoft.com/office/word/2016/wordml/cid" xmlns:w16se="http://schemas.microsoft.com/office/word/2015/wordml/symex" xmlns:wpg="http://schemas.microsoft.com/office/word/2010/wordprocessingGroup" xmlns:wpi="http://schemas.microsoft.com/office/word/2010/wordprocessingInk" xmlns:wne="http://schemas.microsoft.com/office/word/2006/wordml" xmlns:wps="http://schemas.microsoft.com/office/word/2010/wordprocessingShape" mc:Ignorable="w14 w15 w16se w16cid wp14">
+<w:hdr xmlns:wpc="http://schemas.microsoft.com/office/word/2010/wordprocessingCanvas" xmlns:mc="http://schemas.openxmlformats.org/markup-compatibility/2006" xmlns:o="urn:schemas-microsoft-com:office:office" xmlns:r="http://schemas.openxmlformats.org/officeDocument/2006/relationships" xmlns:m="http://schemas.openxmlformats.org/officeDocument/2006/math" xmlns:v="urn:schemas-microsoft-com:vml" xmlns:wp14="http://schemas.microsoft.com/office/word/2010/wordprocessingDrawing" xmlns:wp="http://schemas.openxmlformats.org/drawingml/2006/wordprocessingDrawing" xmlns:w10="urn:schemas-microsoft-com:office:word" xmlns:w="http://schemas.openxmlformats.org/wordprocessingml/2006/main" xmlns:w14="http://schemas.microsoft.com/office/word/2010/wordml" xmlns:wpg="http://schemas.microsoft.com/office/word/2010/wordprocessingGroup" xmlns:wpi="http://schemas.microsoft.com/office/word/2010/wordprocessingInk" xmlns:wne="http://schemas.microsoft.com/office/word/2006/wordml" xmlns:wps="http://schemas.microsoft.com/office/word/2010/wordprocessingShape" mc:Ignorable="w14 wp14">
   <w:p>
     <w:pPr>
       <w:pStyle w:val="Header"/>
@@ -6933,7 +7268,7 @@
       <w:rPr>
         <w:noProof/>
       </w:rPr>
-      <w:t>8</w:t>
+      <w:t>6</w:t>
     </w:r>
     <w:r>
       <w:fldChar w:fldCharType="end"/>
@@ -6943,8 +7278,8 @@
 </file>
 
 <file path=word/numbering.xml><?xml version="1.0" encoding="utf-8"?>
-<w:numbering xmlns:wpc="http://schemas.microsoft.com/office/word/2010/wordprocessingCanvas" xmlns:cx="http://schemas.microsoft.com/office/drawing/2014/chartex" xmlns:cx1="http://schemas.microsoft.com/office/drawing/2015/9/8/chartex" xmlns:cx2="http://schemas.microsoft.com/office/drawing/2015/10/21/chartex" xmlns:cx3="http://schemas.microsoft.com/office/drawing/2016/5/9/chartex" xmlns:cx4="http://schemas.microsoft.com/office/drawing/2016/5/10/chartex" xmlns:cx5="http://schemas.microsoft.com/office/drawing/2016/5/11/chartex" xmlns:cx6="http://schemas.microsoft.com/office/drawing/2016/5/12/chartex" xmlns:cx7="http://schemas.microsoft.com/office/drawing/2016/5/13/chartex" xmlns:cx8="http://schemas.microsoft.com/office/drawing/2016/5/14/chartex" xmlns:mc="http://schemas.openxmlformats.org/markup-compatibility/2006" xmlns:aink="http://schemas.microsoft.com/office/drawing/2016/ink" xmlns:am3d="http://schemas.microsoft.com/office/drawing/2017/model3d" xmlns:o="urn:schemas-microsoft-com:office:office" xmlns:r="http://schemas.openxmlformats.org/officeDocument/2006/relationships" xmlns:m="http://schemas.openxmlformats.org/officeDocument/2006/math" xmlns:v="urn:schemas-microsoft-com:vml" xmlns:wp14="http://schemas.microsoft.com/office/word/2010/wordprocessingDrawing" xmlns:wp="http://schemas.openxmlformats.org/drawingml/2006/wordprocessingDrawing" xmlns:w10="urn:schemas-microsoft-com:office:word" xmlns:w="http://schemas.openxmlformats.org/wordprocessingml/2006/main" xmlns:w14="http://schemas.microsoft.com/office/word/2010/wordml" xmlns:w15="http://schemas.microsoft.com/office/word/2012/wordml" xmlns:w16cid="http://schemas.microsoft.com/office/word/2016/wordml/cid" xmlns:w16se="http://schemas.microsoft.com/office/word/2015/wordml/symex" xmlns:wpg="http://schemas.microsoft.com/office/word/2010/wordprocessingGroup" xmlns:wpi="http://schemas.microsoft.com/office/word/2010/wordprocessingInk" xmlns:wne="http://schemas.microsoft.com/office/word/2006/wordml" xmlns:wps="http://schemas.microsoft.com/office/word/2010/wordprocessingShape" mc:Ignorable="w14 w15 w16se w16cid wp14">
-  <w:abstractNum w:abstractNumId="0" w15:restartNumberingAfterBreak="0">
+<w:numbering xmlns:wpc="http://schemas.microsoft.com/office/word/2010/wordprocessingCanvas" xmlns:mc="http://schemas.openxmlformats.org/markup-compatibility/2006" xmlns:o="urn:schemas-microsoft-com:office:office" xmlns:r="http://schemas.openxmlformats.org/officeDocument/2006/relationships" xmlns:m="http://schemas.openxmlformats.org/officeDocument/2006/math" xmlns:v="urn:schemas-microsoft-com:vml" xmlns:wp14="http://schemas.microsoft.com/office/word/2010/wordprocessingDrawing" xmlns:wp="http://schemas.openxmlformats.org/drawingml/2006/wordprocessingDrawing" xmlns:w10="urn:schemas-microsoft-com:office:word" xmlns:w="http://schemas.openxmlformats.org/wordprocessingml/2006/main" xmlns:w14="http://schemas.microsoft.com/office/word/2010/wordml" xmlns:wpg="http://schemas.microsoft.com/office/word/2010/wordprocessingGroup" xmlns:wpi="http://schemas.microsoft.com/office/word/2010/wordprocessingInk" xmlns:wne="http://schemas.microsoft.com/office/word/2006/wordml" xmlns:wps="http://schemas.microsoft.com/office/word/2010/wordprocessingShape" mc:Ignorable="w14 wp14">
+  <w:abstractNum w:abstractNumId="0">
     <w:nsid w:val="FFFFFFFB"/>
     <w:multiLevelType w:val="multilevel"/>
     <w:tmpl w:val="04B0567C"/>
@@ -7074,7 +7409,7 @@
       </w:pPr>
     </w:lvl>
   </w:abstractNum>
-  <w:abstractNum w:abstractNumId="1" w15:restartNumberingAfterBreak="0">
+  <w:abstractNum w:abstractNumId="1">
     <w:nsid w:val="0C595704"/>
     <w:multiLevelType w:val="hybridMultilevel"/>
     <w:tmpl w:val="E4704598"/>
@@ -7187,7 +7522,7 @@
       </w:rPr>
     </w:lvl>
   </w:abstractNum>
-  <w:abstractNum w:abstractNumId="2" w15:restartNumberingAfterBreak="0">
+  <w:abstractNum w:abstractNumId="2">
     <w:nsid w:val="0E242AB5"/>
     <w:multiLevelType w:val="hybridMultilevel"/>
     <w:tmpl w:val="AADE7324"/>
@@ -7276,7 +7611,7 @@
       </w:pPr>
     </w:lvl>
   </w:abstractNum>
-  <w:abstractNum w:abstractNumId="3" w15:restartNumberingAfterBreak="0">
+  <w:abstractNum w:abstractNumId="3">
     <w:nsid w:val="1856587E"/>
     <w:multiLevelType w:val="hybridMultilevel"/>
     <w:tmpl w:val="3F668FCA"/>
@@ -7416,7 +7751,7 @@
       </w:rPr>
     </w:lvl>
   </w:abstractNum>
-  <w:abstractNum w:abstractNumId="4" w15:restartNumberingAfterBreak="0">
+  <w:abstractNum w:abstractNumId="4">
     <w:nsid w:val="28754A74"/>
     <w:multiLevelType w:val="multilevel"/>
     <w:tmpl w:val="54BAE08E"/>
@@ -7532,7 +7867,7 @@
       </w:pPr>
     </w:lvl>
   </w:abstractNum>
-  <w:abstractNum w:abstractNumId="5" w15:restartNumberingAfterBreak="0">
+  <w:abstractNum w:abstractNumId="5">
     <w:nsid w:val="2DA71206"/>
     <w:multiLevelType w:val="multilevel"/>
     <w:tmpl w:val="D8BC5BE2"/>
@@ -7600,7 +7935,7 @@
       <w:lvlJc w:val="left"/>
     </w:lvl>
   </w:abstractNum>
-  <w:abstractNum w:abstractNumId="6" w15:restartNumberingAfterBreak="0">
+  <w:abstractNum w:abstractNumId="6">
     <w:nsid w:val="33115AA0"/>
     <w:multiLevelType w:val="hybridMultilevel"/>
     <w:tmpl w:val="D5C20712"/>
@@ -7713,7 +8048,7 @@
       </w:rPr>
     </w:lvl>
   </w:abstractNum>
-  <w:abstractNum w:abstractNumId="7" w15:restartNumberingAfterBreak="0">
+  <w:abstractNum w:abstractNumId="7">
     <w:nsid w:val="3C733903"/>
     <w:multiLevelType w:val="hybridMultilevel"/>
     <w:tmpl w:val="D1F065BC"/>
@@ -7826,7 +8161,7 @@
       </w:rPr>
     </w:lvl>
   </w:abstractNum>
-  <w:abstractNum w:abstractNumId="8" w15:restartNumberingAfterBreak="0">
+  <w:abstractNum w:abstractNumId="8">
     <w:nsid w:val="3C746367"/>
     <w:multiLevelType w:val="hybridMultilevel"/>
     <w:tmpl w:val="89D07EE6"/>
@@ -7939,7 +8274,7 @@
       </w:rPr>
     </w:lvl>
   </w:abstractNum>
-  <w:abstractNum w:abstractNumId="9" w15:restartNumberingAfterBreak="0">
+  <w:abstractNum w:abstractNumId="9">
     <w:nsid w:val="473801B2"/>
     <w:multiLevelType w:val="hybridMultilevel"/>
     <w:tmpl w:val="89D2ACD2"/>
@@ -8098,7 +8433,7 @@
 </file>
 
 <file path=word/styles.xml><?xml version="1.0" encoding="utf-8"?>
-<w:styles xmlns:mc="http://schemas.openxmlformats.org/markup-compatibility/2006" xmlns:r="http://schemas.openxmlformats.org/officeDocument/2006/relationships" xmlns:w="http://schemas.openxmlformats.org/wordprocessingml/2006/main" xmlns:w14="http://schemas.microsoft.com/office/word/2010/wordml" xmlns:w15="http://schemas.microsoft.com/office/word/2012/wordml" xmlns:w16cid="http://schemas.microsoft.com/office/word/2016/wordml/cid" xmlns:w16se="http://schemas.microsoft.com/office/word/2015/wordml/symex" mc:Ignorable="w14 w15 w16se w16cid">
+<w:styles xmlns:mc="http://schemas.openxmlformats.org/markup-compatibility/2006" xmlns:r="http://schemas.openxmlformats.org/officeDocument/2006/relationships" xmlns:w="http://schemas.openxmlformats.org/wordprocessingml/2006/main" xmlns:w14="http://schemas.microsoft.com/office/word/2010/wordml" mc:Ignorable="w14">
   <w:docDefaults>
     <w:rPrDefault>
       <w:rPr>
@@ -8108,379 +8443,956 @@
     </w:rPrDefault>
     <w:pPrDefault/>
   </w:docDefaults>
-  <w:latentStyles w:defLockedState="0" w:defUIPriority="99" w:defSemiHidden="0" w:defUnhideWhenUsed="0" w:defQFormat="0" w:count="376">
-    <w:lsdException w:name="Normal" w:uiPriority="0" w:qFormat="1"/>
-    <w:lsdException w:name="heading 1" w:uiPriority="0" w:qFormat="1"/>
-    <w:lsdException w:name="heading 2" w:uiPriority="0" w:qFormat="1"/>
-    <w:lsdException w:name="heading 3" w:uiPriority="0" w:qFormat="1"/>
-    <w:lsdException w:name="heading 4" w:uiPriority="0" w:qFormat="1"/>
-    <w:lsdException w:name="heading 5" w:uiPriority="0" w:qFormat="1"/>
-    <w:lsdException w:name="heading 6" w:uiPriority="0" w:qFormat="1"/>
-    <w:lsdException w:name="heading 7" w:uiPriority="0" w:qFormat="1"/>
-    <w:lsdException w:name="heading 8" w:uiPriority="0" w:qFormat="1"/>
-    <w:lsdException w:name="heading 9" w:uiPriority="0" w:qFormat="1"/>
-    <w:lsdException w:name="index 1" w:semiHidden="1" w:unhideWhenUsed="1"/>
-    <w:lsdException w:name="index 2" w:semiHidden="1" w:unhideWhenUsed="1"/>
-    <w:lsdException w:name="index 3" w:semiHidden="1" w:unhideWhenUsed="1"/>
-    <w:lsdException w:name="index 4" w:semiHidden="1" w:unhideWhenUsed="1"/>
-    <w:lsdException w:name="index 5" w:semiHidden="1" w:unhideWhenUsed="1"/>
-    <w:lsdException w:name="index 6" w:semiHidden="1" w:unhideWhenUsed="1"/>
-    <w:lsdException w:name="index 7" w:semiHidden="1" w:unhideWhenUsed="1"/>
-    <w:lsdException w:name="index 8" w:semiHidden="1" w:unhideWhenUsed="1"/>
-    <w:lsdException w:name="index 9" w:semiHidden="1" w:unhideWhenUsed="1"/>
-    <w:lsdException w:name="toc 1" w:semiHidden="1" w:uiPriority="39" w:unhideWhenUsed="1"/>
-    <w:lsdException w:name="toc 2" w:semiHidden="1" w:uiPriority="39" w:unhideWhenUsed="1"/>
-    <w:lsdException w:name="toc 3" w:semiHidden="1" w:uiPriority="39" w:unhideWhenUsed="1"/>
-    <w:lsdException w:name="toc 4" w:semiHidden="1" w:uiPriority="39" w:unhideWhenUsed="1"/>
-    <w:lsdException w:name="toc 5" w:semiHidden="1" w:uiPriority="39" w:unhideWhenUsed="1"/>
-    <w:lsdException w:name="toc 6" w:semiHidden="1" w:uiPriority="39" w:unhideWhenUsed="1"/>
-    <w:lsdException w:name="toc 7" w:semiHidden="1" w:uiPriority="39" w:unhideWhenUsed="1"/>
-    <w:lsdException w:name="toc 8" w:semiHidden="1" w:uiPriority="39" w:unhideWhenUsed="1"/>
-    <w:lsdException w:name="toc 9" w:semiHidden="1" w:uiPriority="39" w:unhideWhenUsed="1"/>
-    <w:lsdException w:name="Normal Indent" w:semiHidden="1" w:unhideWhenUsed="1"/>
-    <w:lsdException w:name="footnote text" w:semiHidden="1" w:unhideWhenUsed="1"/>
-    <w:lsdException w:name="annotation text" w:semiHidden="1" w:unhideWhenUsed="1"/>
-    <w:lsdException w:name="header" w:semiHidden="1" w:unhideWhenUsed="1"/>
-    <w:lsdException w:name="footer" w:semiHidden="1" w:unhideWhenUsed="1"/>
-    <w:lsdException w:name="index heading" w:semiHidden="1" w:unhideWhenUsed="1"/>
-    <w:lsdException w:name="caption" w:semiHidden="1" w:uiPriority="35" w:unhideWhenUsed="1" w:qFormat="1"/>
-    <w:lsdException w:name="table of figures" w:semiHidden="1" w:unhideWhenUsed="1"/>
-    <w:lsdException w:name="envelope address" w:semiHidden="1" w:unhideWhenUsed="1"/>
-    <w:lsdException w:name="envelope return" w:semiHidden="1" w:unhideWhenUsed="1"/>
-    <w:lsdException w:name="footnote reference" w:semiHidden="1" w:unhideWhenUsed="1"/>
-    <w:lsdException w:name="annotation reference" w:semiHidden="1" w:unhideWhenUsed="1"/>
-    <w:lsdException w:name="line number" w:semiHidden="1" w:unhideWhenUsed="1"/>
-    <w:lsdException w:name="page number" w:semiHidden="1" w:unhideWhenUsed="1"/>
-    <w:lsdException w:name="endnote reference" w:semiHidden="1" w:unhideWhenUsed="1"/>
-    <w:lsdException w:name="endnote text" w:semiHidden="1" w:unhideWhenUsed="1"/>
-    <w:lsdException w:name="table of authorities" w:semiHidden="1" w:unhideWhenUsed="1"/>
-    <w:lsdException w:name="macro" w:semiHidden="1" w:unhideWhenUsed="1"/>
-    <w:lsdException w:name="toa heading" w:semiHidden="1" w:unhideWhenUsed="1"/>
-    <w:lsdException w:name="List" w:semiHidden="1" w:unhideWhenUsed="1"/>
-    <w:lsdException w:name="List Bullet" w:semiHidden="1" w:unhideWhenUsed="1"/>
-    <w:lsdException w:name="List Number" w:semiHidden="1" w:unhideWhenUsed="1"/>
-    <w:lsdException w:name="List 2" w:semiHidden="1" w:unhideWhenUsed="1"/>
-    <w:lsdException w:name="List 3" w:semiHidden="1" w:unhideWhenUsed="1"/>
-    <w:lsdException w:name="List 4" w:semiHidden="1" w:unhideWhenUsed="1"/>
-    <w:lsdException w:name="List 5" w:semiHidden="1" w:unhideWhenUsed="1"/>
-    <w:lsdException w:name="List Bullet 2" w:semiHidden="1" w:unhideWhenUsed="1"/>
-    <w:lsdException w:name="List Bullet 3" w:semiHidden="1" w:unhideWhenUsed="1"/>
-    <w:lsdException w:name="List Bullet 4" w:semiHidden="1" w:unhideWhenUsed="1"/>
-    <w:lsdException w:name="List Bullet 5" w:semiHidden="1" w:unhideWhenUsed="1"/>
-    <w:lsdException w:name="List Number 2" w:semiHidden="1" w:unhideWhenUsed="1"/>
-    <w:lsdException w:name="List Number 3" w:semiHidden="1" w:unhideWhenUsed="1"/>
-    <w:lsdException w:name="List Number 4" w:semiHidden="1" w:unhideWhenUsed="1"/>
-    <w:lsdException w:name="List Number 5" w:semiHidden="1" w:unhideWhenUsed="1"/>
-    <w:lsdException w:name="Title" w:uiPriority="10" w:qFormat="1"/>
-    <w:lsdException w:name="Closing" w:semiHidden="1" w:unhideWhenUsed="1"/>
-    <w:lsdException w:name="Signature" w:semiHidden="1" w:unhideWhenUsed="1"/>
-    <w:lsdException w:name="Default Paragraph Font" w:semiHidden="1" w:uiPriority="1" w:unhideWhenUsed="1"/>
-    <w:lsdException w:name="Body Text" w:semiHidden="1" w:unhideWhenUsed="1"/>
-    <w:lsdException w:name="Body Text Indent" w:semiHidden="1" w:unhideWhenUsed="1"/>
-    <w:lsdException w:name="List Continue" w:semiHidden="1" w:unhideWhenUsed="1"/>
-    <w:lsdException w:name="List Continue 2" w:semiHidden="1" w:unhideWhenUsed="1"/>
-    <w:lsdException w:name="List Continue 3" w:semiHidden="1" w:unhideWhenUsed="1"/>
-    <w:lsdException w:name="List Continue 4" w:semiHidden="1" w:unhideWhenUsed="1"/>
-    <w:lsdException w:name="List Continue 5" w:semiHidden="1" w:unhideWhenUsed="1"/>
-    <w:lsdException w:name="Message Header" w:semiHidden="1" w:unhideWhenUsed="1"/>
-    <w:lsdException w:name="Subtitle" w:uiPriority="11" w:qFormat="1"/>
-    <w:lsdException w:name="Salutation" w:semiHidden="1" w:unhideWhenUsed="1"/>
-    <w:lsdException w:name="Date" w:semiHidden="1" w:unhideWhenUsed="1"/>
-    <w:lsdException w:name="Body Text First Indent" w:semiHidden="1" w:unhideWhenUsed="1"/>
-    <w:lsdException w:name="Body Text First Indent 2" w:semiHidden="1" w:unhideWhenUsed="1"/>
-    <w:lsdException w:name="Note Heading" w:semiHidden="1" w:unhideWhenUsed="1"/>
-    <w:lsdException w:name="Body Text 2" w:semiHidden="1" w:unhideWhenUsed="1"/>
-    <w:lsdException w:name="Body Text 3" w:semiHidden="1" w:unhideWhenUsed="1"/>
-    <w:lsdException w:name="Body Text Indent 2" w:semiHidden="1" w:unhideWhenUsed="1"/>
-    <w:lsdException w:name="Body Text Indent 3" w:semiHidden="1" w:unhideWhenUsed="1"/>
-    <w:lsdException w:name="Block Text" w:semiHidden="1" w:unhideWhenUsed="1"/>
-    <w:lsdException w:name="Hyperlink" w:semiHidden="1" w:unhideWhenUsed="1"/>
-    <w:lsdException w:name="FollowedHyperlink" w:semiHidden="1" w:unhideWhenUsed="1"/>
-    <w:lsdException w:name="Strong" w:uiPriority="22" w:qFormat="1"/>
-    <w:lsdException w:name="Emphasis" w:uiPriority="20" w:qFormat="1"/>
-    <w:lsdException w:name="Document Map" w:semiHidden="1" w:unhideWhenUsed="1"/>
-    <w:lsdException w:name="Plain Text" w:semiHidden="1" w:unhideWhenUsed="1"/>
-    <w:lsdException w:name="E-mail Signature" w:semiHidden="1" w:unhideWhenUsed="1"/>
-    <w:lsdException w:name="HTML Top of Form" w:semiHidden="1" w:unhideWhenUsed="1"/>
-    <w:lsdException w:name="HTML Bottom of Form" w:semiHidden="1" w:unhideWhenUsed="1"/>
-    <w:lsdException w:name="Normal (Web)" w:semiHidden="1" w:unhideWhenUsed="1"/>
-    <w:lsdException w:name="HTML Acronym" w:semiHidden="1" w:unhideWhenUsed="1"/>
-    <w:lsdException w:name="HTML Address" w:semiHidden="1" w:unhideWhenUsed="1"/>
-    <w:lsdException w:name="HTML Cite" w:semiHidden="1" w:unhideWhenUsed="1"/>
-    <w:lsdException w:name="HTML Code" w:semiHidden="1" w:unhideWhenUsed="1"/>
-    <w:lsdException w:name="HTML Definition" w:semiHidden="1" w:unhideWhenUsed="1"/>
-    <w:lsdException w:name="HTML Keyboard" w:semiHidden="1" w:unhideWhenUsed="1"/>
-    <w:lsdException w:name="HTML Preformatted" w:semiHidden="1" w:unhideWhenUsed="1"/>
-    <w:lsdException w:name="HTML Sample" w:semiHidden="1" w:unhideWhenUsed="1"/>
-    <w:lsdException w:name="HTML Typewriter" w:semiHidden="1" w:unhideWhenUsed="1"/>
-    <w:lsdException w:name="HTML Variable" w:semiHidden="1" w:unhideWhenUsed="1"/>
-    <w:lsdException w:name="annotation subject" w:semiHidden="1" w:unhideWhenUsed="1"/>
-    <w:lsdException w:name="No List" w:semiHidden="1" w:unhideWhenUsed="1"/>
-    <w:lsdException w:name="Outline List 1" w:semiHidden="1" w:unhideWhenUsed="1"/>
-    <w:lsdException w:name="Outline List 2" w:semiHidden="1" w:unhideWhenUsed="1"/>
-    <w:lsdException w:name="Outline List 3" w:semiHidden="1" w:unhideWhenUsed="1"/>
-    <w:lsdException w:name="Table Simple 1" w:semiHidden="1" w:unhideWhenUsed="1"/>
-    <w:lsdException w:name="Table Simple 2" w:semiHidden="1" w:unhideWhenUsed="1"/>
-    <w:lsdException w:name="Table Simple 3" w:semiHidden="1" w:unhideWhenUsed="1"/>
-    <w:lsdException w:name="Table Classic 1" w:semiHidden="1" w:unhideWhenUsed="1"/>
-    <w:lsdException w:name="Table Classic 2" w:semiHidden="1" w:unhideWhenUsed="1"/>
-    <w:lsdException w:name="Table Classic 3" w:semiHidden="1" w:unhideWhenUsed="1"/>
-    <w:lsdException w:name="Table Classic 4" w:semiHidden="1" w:unhideWhenUsed="1"/>
-    <w:lsdException w:name="Table Colorful 1" w:semiHidden="1" w:unhideWhenUsed="1"/>
-    <w:lsdException w:name="Table Colorful 2" w:semiHidden="1" w:unhideWhenUsed="1"/>
-    <w:lsdException w:name="Table Colorful 3" w:semiHidden="1" w:unhideWhenUsed="1"/>
-    <w:lsdException w:name="Table Columns 1" w:semiHidden="1" w:unhideWhenUsed="1"/>
-    <w:lsdException w:name="Table Columns 2" w:semiHidden="1" w:unhideWhenUsed="1"/>
-    <w:lsdException w:name="Table Columns 3" w:semiHidden="1" w:unhideWhenUsed="1"/>
-    <w:lsdException w:name="Table Columns 4" w:semiHidden="1" w:unhideWhenUsed="1"/>
-    <w:lsdException w:name="Table Columns 5" w:semiHidden="1" w:unhideWhenUsed="1"/>
-    <w:lsdException w:name="Table Grid 1" w:semiHidden="1" w:unhideWhenUsed="1"/>
-    <w:lsdException w:name="Table Grid 2" w:semiHidden="1" w:unhideWhenUsed="1"/>
-    <w:lsdException w:name="Table Grid 3" w:semiHidden="1" w:unhideWhenUsed="1"/>
-    <w:lsdException w:name="Table Grid 4" w:semiHidden="1" w:unhideWhenUsed="1"/>
-    <w:lsdException w:name="Table Grid 5" w:semiHidden="1" w:unhideWhenUsed="1"/>
-    <w:lsdException w:name="Table Grid 6" w:semiHidden="1" w:unhideWhenUsed="1"/>
-    <w:lsdException w:name="Table Grid 7" w:semiHidden="1" w:unhideWhenUsed="1"/>
-    <w:lsdException w:name="Table Grid 8" w:semiHidden="1" w:unhideWhenUsed="1"/>
-    <w:lsdException w:name="Table List 1" w:semiHidden="1" w:unhideWhenUsed="1"/>
-    <w:lsdException w:name="Table List 2" w:semiHidden="1" w:unhideWhenUsed="1"/>
-    <w:lsdException w:name="Table List 3" w:semiHidden="1" w:unhideWhenUsed="1"/>
-    <w:lsdException w:name="Table List 4" w:semiHidden="1" w:unhideWhenUsed="1"/>
-    <w:lsdException w:name="Table List 5" w:semiHidden="1" w:unhideWhenUsed="1"/>
-    <w:lsdException w:name="Table List 6" w:semiHidden="1" w:unhideWhenUsed="1"/>
-    <w:lsdException w:name="Table List 7" w:semiHidden="1" w:unhideWhenUsed="1"/>
-    <w:lsdException w:name="Table List 8" w:semiHidden="1" w:unhideWhenUsed="1"/>
-    <w:lsdException w:name="Table 3D effects 1" w:semiHidden="1" w:unhideWhenUsed="1"/>
-    <w:lsdException w:name="Table 3D effects 2" w:semiHidden="1" w:unhideWhenUsed="1"/>
-    <w:lsdException w:name="Table 3D effects 3" w:semiHidden="1" w:unhideWhenUsed="1"/>
-    <w:lsdException w:name="Table Contemporary" w:semiHidden="1" w:unhideWhenUsed="1"/>
-    <w:lsdException w:name="Table Elegant" w:semiHidden="1" w:unhideWhenUsed="1"/>
-    <w:lsdException w:name="Table Professional" w:semiHidden="1" w:unhideWhenUsed="1"/>
-    <w:lsdException w:name="Table Subtle 2" w:semiHidden="1" w:unhideWhenUsed="1"/>
-    <w:lsdException w:name="Table Web 1" w:semiHidden="1" w:unhideWhenUsed="1"/>
-    <w:lsdException w:name="Balloon Text" w:semiHidden="1" w:unhideWhenUsed="1"/>
-    <w:lsdException w:name="Table Grid" w:uiPriority="59"/>
-    <w:lsdException w:name="Table Theme" w:semiHidden="1" w:unhideWhenUsed="1"/>
-    <w:lsdException w:name="Placeholder Text" w:semiHidden="1"/>
-    <w:lsdException w:name="No Spacing" w:uiPriority="1" w:qFormat="1"/>
-    <w:lsdException w:name="Light Shading" w:uiPriority="60"/>
-    <w:lsdException w:name="Light List" w:uiPriority="61"/>
-    <w:lsdException w:name="Light Grid" w:uiPriority="62"/>
-    <w:lsdException w:name="Medium Shading 1" w:uiPriority="63"/>
-    <w:lsdException w:name="Medium Shading 2" w:uiPriority="64"/>
-    <w:lsdException w:name="Medium List 1" w:uiPriority="65"/>
-    <w:lsdException w:name="Medium List 2" w:uiPriority="66"/>
-    <w:lsdException w:name="Medium Grid 1" w:uiPriority="67"/>
-    <w:lsdException w:name="Medium Grid 2" w:uiPriority="68"/>
-    <w:lsdException w:name="Medium Grid 3" w:uiPriority="69"/>
-    <w:lsdException w:name="Dark List" w:uiPriority="70"/>
-    <w:lsdException w:name="Colorful Shading" w:uiPriority="71"/>
-    <w:lsdException w:name="Colorful List" w:uiPriority="72"/>
-    <w:lsdException w:name="Colorful Grid" w:uiPriority="73"/>
-    <w:lsdException w:name="Light Shading Accent 1" w:uiPriority="60"/>
-    <w:lsdException w:name="Light List Accent 1" w:uiPriority="61"/>
-    <w:lsdException w:name="Light Grid Accent 1" w:uiPriority="62"/>
-    <w:lsdException w:name="Medium Shading 1 Accent 1" w:uiPriority="63"/>
-    <w:lsdException w:name="Medium Shading 2 Accent 1" w:uiPriority="64"/>
-    <w:lsdException w:name="Medium List 1 Accent 1" w:uiPriority="65"/>
-    <w:lsdException w:name="Revision" w:semiHidden="1"/>
-    <w:lsdException w:name="List Paragraph" w:uiPriority="34" w:qFormat="1"/>
-    <w:lsdException w:name="Quote" w:uiPriority="29" w:qFormat="1"/>
-    <w:lsdException w:name="Intense Quote" w:uiPriority="30" w:qFormat="1"/>
-    <w:lsdException w:name="Medium List 2 Accent 1" w:uiPriority="66"/>
-    <w:lsdException w:name="Medium Grid 1 Accent 1" w:uiPriority="67"/>
-    <w:lsdException w:name="Medium Grid 2 Accent 1" w:uiPriority="68"/>
-    <w:lsdException w:name="Medium Grid 3 Accent 1" w:uiPriority="69"/>
-    <w:lsdException w:name="Dark List Accent 1" w:uiPriority="70"/>
-    <w:lsdException w:name="Colorful Shading Accent 1" w:uiPriority="71"/>
-    <w:lsdException w:name="Colorful List Accent 1" w:uiPriority="72"/>
-    <w:lsdException w:name="Colorful Grid Accent 1" w:uiPriority="73"/>
-    <w:lsdException w:name="Light Shading Accent 2" w:uiPriority="60"/>
-    <w:lsdException w:name="Light List Accent 2" w:uiPriority="61"/>
-    <w:lsdException w:name="Light Grid Accent 2" w:uiPriority="62"/>
-    <w:lsdException w:name="Medium Shading 1 Accent 2" w:uiPriority="63"/>
-    <w:lsdException w:name="Medium Shading 2 Accent 2" w:uiPriority="64"/>
-    <w:lsdException w:name="Medium List 1 Accent 2" w:uiPriority="65"/>
-    <w:lsdException w:name="Medium List 2 Accent 2" w:uiPriority="66"/>
-    <w:lsdException w:name="Medium Grid 1 Accent 2" w:uiPriority="67"/>
-    <w:lsdException w:name="Medium Grid 2 Accent 2" w:uiPriority="68"/>
-    <w:lsdException w:name="Medium Grid 3 Accent 2" w:uiPriority="69"/>
-    <w:lsdException w:name="Dark List Accent 2" w:uiPriority="70"/>
-    <w:lsdException w:name="Colorful Shading Accent 2" w:uiPriority="71"/>
-    <w:lsdException w:name="Colorful List Accent 2" w:uiPriority="72"/>
-    <w:lsdException w:name="Colorful Grid Accent 2" w:uiPriority="73"/>
-    <w:lsdException w:name="Light Shading Accent 3" w:uiPriority="60"/>
-    <w:lsdException w:name="Light List Accent 3" w:uiPriority="61"/>
-    <w:lsdException w:name="Light Grid Accent 3" w:uiPriority="62"/>
-    <w:lsdException w:name="Medium Shading 1 Accent 3" w:uiPriority="63"/>
-    <w:lsdException w:name="Medium Shading 2 Accent 3" w:uiPriority="64"/>
-    <w:lsdException w:name="Medium List 1 Accent 3" w:uiPriority="65"/>
-    <w:lsdException w:name="Medium List 2 Accent 3" w:uiPriority="66"/>
-    <w:lsdException w:name="Medium Grid 1 Accent 3" w:uiPriority="67"/>
-    <w:lsdException w:name="Medium Grid 2 Accent 3" w:uiPriority="68"/>
-    <w:lsdException w:name="Medium Grid 3 Accent 3" w:uiPriority="69"/>
-    <w:lsdException w:name="Dark List Accent 3" w:uiPriority="70"/>
-    <w:lsdException w:name="Colorful Shading Accent 3" w:uiPriority="71"/>
-    <w:lsdException w:name="Colorful List Accent 3" w:uiPriority="72"/>
-    <w:lsdException w:name="Colorful Grid Accent 3" w:uiPriority="73"/>
-    <w:lsdException w:name="Light Shading Accent 4" w:uiPriority="60"/>
-    <w:lsdException w:name="Light List Accent 4" w:uiPriority="61"/>
-    <w:lsdException w:name="Light Grid Accent 4" w:uiPriority="62"/>
-    <w:lsdException w:name="Medium Shading 1 Accent 4" w:uiPriority="63"/>
-    <w:lsdException w:name="Medium Shading 2 Accent 4" w:uiPriority="64"/>
-    <w:lsdException w:name="Medium List 1 Accent 4" w:uiPriority="65"/>
-    <w:lsdException w:name="Medium List 2 Accent 4" w:uiPriority="66"/>
-    <w:lsdException w:name="Medium Grid 1 Accent 4" w:uiPriority="67"/>
-    <w:lsdException w:name="Medium Grid 2 Accent 4" w:uiPriority="68"/>
-    <w:lsdException w:name="Medium Grid 3 Accent 4" w:uiPriority="69"/>
-    <w:lsdException w:name="Dark List Accent 4" w:uiPriority="70"/>
-    <w:lsdException w:name="Colorful Shading Accent 4" w:uiPriority="71"/>
-    <w:lsdException w:name="Colorful List Accent 4" w:uiPriority="72"/>
-    <w:lsdException w:name="Colorful Grid Accent 4" w:uiPriority="73"/>
-    <w:lsdException w:name="Light Shading Accent 5" w:uiPriority="60"/>
-    <w:lsdException w:name="Light List Accent 5" w:uiPriority="61"/>
-    <w:lsdException w:name="Light Grid Accent 5" w:uiPriority="62"/>
-    <w:lsdException w:name="Medium Shading 1 Accent 5" w:uiPriority="63"/>
-    <w:lsdException w:name="Medium Shading 2 Accent 5" w:uiPriority="64"/>
-    <w:lsdException w:name="Medium List 1 Accent 5" w:uiPriority="65"/>
-    <w:lsdException w:name="Medium List 2 Accent 5" w:uiPriority="66"/>
-    <w:lsdException w:name="Medium Grid 1 Accent 5" w:uiPriority="67"/>
-    <w:lsdException w:name="Medium Grid 2 Accent 5" w:uiPriority="68"/>
-    <w:lsdException w:name="Medium Grid 3 Accent 5" w:uiPriority="69"/>
-    <w:lsdException w:name="Dark List Accent 5" w:uiPriority="70"/>
-    <w:lsdException w:name="Colorful Shading Accent 5" w:uiPriority="71"/>
-    <w:lsdException w:name="Colorful List Accent 5" w:uiPriority="72"/>
-    <w:lsdException w:name="Colorful Grid Accent 5" w:uiPriority="73"/>
-    <w:lsdException w:name="Light Shading Accent 6" w:uiPriority="60"/>
-    <w:lsdException w:name="Light List Accent 6" w:uiPriority="61"/>
-    <w:lsdException w:name="Light Grid Accent 6" w:uiPriority="62"/>
-    <w:lsdException w:name="Medium Shading 1 Accent 6" w:uiPriority="63"/>
-    <w:lsdException w:name="Medium Shading 2 Accent 6" w:uiPriority="64"/>
-    <w:lsdException w:name="Medium List 1 Accent 6" w:uiPriority="65"/>
-    <w:lsdException w:name="Medium List 2 Accent 6" w:uiPriority="66"/>
-    <w:lsdException w:name="Medium Grid 1 Accent 6" w:uiPriority="67"/>
-    <w:lsdException w:name="Medium Grid 2 Accent 6" w:uiPriority="68"/>
-    <w:lsdException w:name="Medium Grid 3 Accent 6" w:uiPriority="69"/>
-    <w:lsdException w:name="Dark List Accent 6" w:uiPriority="70"/>
-    <w:lsdException w:name="Colorful Shading Accent 6" w:uiPriority="71"/>
-    <w:lsdException w:name="Colorful List Accent 6" w:uiPriority="72"/>
-    <w:lsdException w:name="Colorful Grid Accent 6" w:uiPriority="73"/>
-    <w:lsdException w:name="Subtle Emphasis" w:uiPriority="19" w:qFormat="1"/>
-    <w:lsdException w:name="Intense Emphasis" w:uiPriority="21" w:qFormat="1"/>
-    <w:lsdException w:name="Subtle Reference" w:uiPriority="31" w:qFormat="1"/>
-    <w:lsdException w:name="Intense Reference" w:uiPriority="32" w:qFormat="1"/>
-    <w:lsdException w:name="Book Title" w:uiPriority="33" w:qFormat="1"/>
-    <w:lsdException w:name="Bibliography" w:semiHidden="1" w:uiPriority="37" w:unhideWhenUsed="1"/>
-    <w:lsdException w:name="TOC Heading" w:semiHidden="1" w:uiPriority="39" w:unhideWhenUsed="1" w:qFormat="1"/>
-    <w:lsdException w:name="Plain Table 1" w:uiPriority="41"/>
-    <w:lsdException w:name="Plain Table 2" w:uiPriority="42"/>
-    <w:lsdException w:name="Plain Table 3" w:uiPriority="43"/>
-    <w:lsdException w:name="Plain Table 4" w:uiPriority="44"/>
-    <w:lsdException w:name="Plain Table 5" w:uiPriority="45"/>
-    <w:lsdException w:name="Grid Table Light" w:uiPriority="40"/>
-    <w:lsdException w:name="Grid Table 1 Light" w:uiPriority="46"/>
-    <w:lsdException w:name="Grid Table 2" w:uiPriority="47"/>
-    <w:lsdException w:name="Grid Table 3" w:uiPriority="48"/>
-    <w:lsdException w:name="Grid Table 4" w:uiPriority="49"/>
-    <w:lsdException w:name="Grid Table 5 Dark" w:uiPriority="50"/>
-    <w:lsdException w:name="Grid Table 6 Colorful" w:uiPriority="51"/>
-    <w:lsdException w:name="Grid Table 7 Colorful" w:uiPriority="52"/>
-    <w:lsdException w:name="Grid Table 1 Light Accent 1" w:uiPriority="46"/>
-    <w:lsdException w:name="Grid Table 2 Accent 1" w:uiPriority="47"/>
-    <w:lsdException w:name="Grid Table 3 Accent 1" w:uiPriority="48"/>
-    <w:lsdException w:name="Grid Table 4 Accent 1" w:uiPriority="49"/>
-    <w:lsdException w:name="Grid Table 5 Dark Accent 1" w:uiPriority="50"/>
-    <w:lsdException w:name="Grid Table 6 Colorful Accent 1" w:uiPriority="51"/>
-    <w:lsdException w:name="Grid Table 7 Colorful Accent 1" w:uiPriority="52"/>
-    <w:lsdException w:name="Grid Table 1 Light Accent 2" w:uiPriority="46"/>
-    <w:lsdException w:name="Grid Table 2 Accent 2" w:uiPriority="47"/>
-    <w:lsdException w:name="Grid Table 3 Accent 2" w:uiPriority="48"/>
-    <w:lsdException w:name="Grid Table 4 Accent 2" w:uiPriority="49"/>
-    <w:lsdException w:name="Grid Table 5 Dark Accent 2" w:uiPriority="50"/>
-    <w:lsdException w:name="Grid Table 6 Colorful Accent 2" w:uiPriority="51"/>
-    <w:lsdException w:name="Grid Table 7 Colorful Accent 2" w:uiPriority="52"/>
-    <w:lsdException w:name="Grid Table 1 Light Accent 3" w:uiPriority="46"/>
-    <w:lsdException w:name="Grid Table 2 Accent 3" w:uiPriority="47"/>
-    <w:lsdException w:name="Grid Table 3 Accent 3" w:uiPriority="48"/>
-    <w:lsdException w:name="Grid Table 4 Accent 3" w:uiPriority="49"/>
-    <w:lsdException w:name="Grid Table 5 Dark Accent 3" w:uiPriority="50"/>
-    <w:lsdException w:name="Grid Table 6 Colorful Accent 3" w:uiPriority="51"/>
-    <w:lsdException w:name="Grid Table 7 Colorful Accent 3" w:uiPriority="52"/>
-    <w:lsdException w:name="Grid Table 1 Light Accent 4" w:uiPriority="46"/>
-    <w:lsdException w:name="Grid Table 2 Accent 4" w:uiPriority="47"/>
-    <w:lsdException w:name="Grid Table 3 Accent 4" w:uiPriority="48"/>
-    <w:lsdException w:name="Grid Table 4 Accent 4" w:uiPriority="49"/>
-    <w:lsdException w:name="Grid Table 5 Dark Accent 4" w:uiPriority="50"/>
-    <w:lsdException w:name="Grid Table 6 Colorful Accent 4" w:uiPriority="51"/>
-    <w:lsdException w:name="Grid Table 7 Colorful Accent 4" w:uiPriority="52"/>
-    <w:lsdException w:name="Grid Table 1 Light Accent 5" w:uiPriority="46"/>
-    <w:lsdException w:name="Grid Table 2 Accent 5" w:uiPriority="47"/>
-    <w:lsdException w:name="Grid Table 3 Accent 5" w:uiPriority="48"/>
-    <w:lsdException w:name="Grid Table 4 Accent 5" w:uiPriority="49"/>
-    <w:lsdException w:name="Grid Table 5 Dark Accent 5" w:uiPriority="50"/>
-    <w:lsdException w:name="Grid Table 6 Colorful Accent 5" w:uiPriority="51"/>
-    <w:lsdException w:name="Grid Table 7 Colorful Accent 5" w:uiPriority="52"/>
-    <w:lsdException w:name="Grid Table 1 Light Accent 6" w:uiPriority="46"/>
-    <w:lsdException w:name="Grid Table 2 Accent 6" w:uiPriority="47"/>
-    <w:lsdException w:name="Grid Table 3 Accent 6" w:uiPriority="48"/>
-    <w:lsdException w:name="Grid Table 4 Accent 6" w:uiPriority="49"/>
-    <w:lsdException w:name="Grid Table 5 Dark Accent 6" w:uiPriority="50"/>
-    <w:lsdException w:name="Grid Table 6 Colorful Accent 6" w:uiPriority="51"/>
-    <w:lsdException w:name="Grid Table 7 Colorful Accent 6" w:uiPriority="52"/>
-    <w:lsdException w:name="List Table 1 Light" w:uiPriority="46"/>
-    <w:lsdException w:name="List Table 2" w:uiPriority="47"/>
-    <w:lsdException w:name="List Table 3" w:uiPriority="48"/>
-    <w:lsdException w:name="List Table 4" w:uiPriority="49"/>
-    <w:lsdException w:name="List Table 5 Dark" w:uiPriority="50"/>
-    <w:lsdException w:name="List Table 6 Colorful" w:uiPriority="51"/>
-    <w:lsdException w:name="List Table 7 Colorful" w:uiPriority="52"/>
-    <w:lsdException w:name="List Table 1 Light Accent 1" w:uiPriority="46"/>
-    <w:lsdException w:name="List Table 2 Accent 1" w:uiPriority="47"/>
-    <w:lsdException w:name="List Table 3 Accent 1" w:uiPriority="48"/>
-    <w:lsdException w:name="List Table 4 Accent 1" w:uiPriority="49"/>
-    <w:lsdException w:name="List Table 5 Dark Accent 1" w:uiPriority="50"/>
-    <w:lsdException w:name="List Table 6 Colorful Accent 1" w:uiPriority="51"/>
-    <w:lsdException w:name="List Table 7 Colorful Accent 1" w:uiPriority="52"/>
-    <w:lsdException w:name="List Table 1 Light Accent 2" w:uiPriority="46"/>
-    <w:lsdException w:name="List Table 2 Accent 2" w:uiPriority="47"/>
-    <w:lsdException w:name="List Table 3 Accent 2" w:uiPriority="48"/>
-    <w:lsdException w:name="List Table 4 Accent 2" w:uiPriority="49"/>
-    <w:lsdException w:name="List Table 5 Dark Accent 2" w:uiPriority="50"/>
-    <w:lsdException w:name="List Table 6 Colorful Accent 2" w:uiPriority="51"/>
-    <w:lsdException w:name="List Table 7 Colorful Accent 2" w:uiPriority="52"/>
-    <w:lsdException w:name="List Table 1 Light Accent 3" w:uiPriority="46"/>
-    <w:lsdException w:name="List Table 2 Accent 3" w:uiPriority="47"/>
-    <w:lsdException w:name="List Table 3 Accent 3" w:uiPriority="48"/>
-    <w:lsdException w:name="List Table 4 Accent 3" w:uiPriority="49"/>
-    <w:lsdException w:name="List Table 5 Dark Accent 3" w:uiPriority="50"/>
-    <w:lsdException w:name="List Table 6 Colorful Accent 3" w:uiPriority="51"/>
-    <w:lsdException w:name="List Table 7 Colorful Accent 3" w:uiPriority="52"/>
-    <w:lsdException w:name="List Table 1 Light Accent 4" w:uiPriority="46"/>
-    <w:lsdException w:name="List Table 2 Accent 4" w:uiPriority="47"/>
-    <w:lsdException w:name="List Table 3 Accent 4" w:uiPriority="48"/>
-    <w:lsdException w:name="List Table 4 Accent 4" w:uiPriority="49"/>
-    <w:lsdException w:name="List Table 5 Dark Accent 4" w:uiPriority="50"/>
-    <w:lsdException w:name="List Table 6 Colorful Accent 4" w:uiPriority="51"/>
-    <w:lsdException w:name="List Table 7 Colorful Accent 4" w:uiPriority="52"/>
-    <w:lsdException w:name="List Table 1 Light Accent 5" w:uiPriority="46"/>
-    <w:lsdException w:name="List Table 2 Accent 5" w:uiPriority="47"/>
-    <w:lsdException w:name="List Table 3 Accent 5" w:uiPriority="48"/>
-    <w:lsdException w:name="List Table 4 Accent 5" w:uiPriority="49"/>
-    <w:lsdException w:name="List Table 5 Dark Accent 5" w:uiPriority="50"/>
-    <w:lsdException w:name="List Table 6 Colorful Accent 5" w:uiPriority="51"/>
-    <w:lsdException w:name="List Table 7 Colorful Accent 5" w:uiPriority="52"/>
-    <w:lsdException w:name="List Table 1 Light Accent 6" w:uiPriority="46"/>
-    <w:lsdException w:name="List Table 2 Accent 6" w:uiPriority="47"/>
-    <w:lsdException w:name="List Table 3 Accent 6" w:uiPriority="48"/>
-    <w:lsdException w:name="List Table 4 Accent 6" w:uiPriority="49"/>
-    <w:lsdException w:name="List Table 5 Dark Accent 6" w:uiPriority="50"/>
-    <w:lsdException w:name="List Table 6 Colorful Accent 6" w:uiPriority="51"/>
-    <w:lsdException w:name="List Table 7 Colorful Accent 6" w:uiPriority="52"/>
-    <w:lsdException w:name="Mention" w:semiHidden="1" w:unhideWhenUsed="1"/>
-    <w:lsdException w:name="Smart Hyperlink" w:semiHidden="1" w:unhideWhenUsed="1"/>
-    <w:lsdException w:name="Hashtag" w:semiHidden="1" w:unhideWhenUsed="1"/>
-    <w:lsdException w:name="Unresolved Mention" w:semiHidden="1" w:unhideWhenUsed="1"/>
-    <w:lsdException w:name="Smart Link" w:semiHidden="1" w:unhideWhenUsed="1"/>
+  <w:latentStyles w:defLockedState="0" w:defUIPriority="99" w:defSemiHidden="1" w:defUnhideWhenUsed="1" w:defQFormat="0" w:count="267">
+    <w:lsdException w:name="Normal" w:semiHidden="0" w:uiPriority="0" w:unhideWhenUsed="0" w:qFormat="1"/>
+    <w:lsdException w:name="heading 1" w:semiHidden="0" w:uiPriority="0" w:unhideWhenUsed="0" w:qFormat="1"/>
+    <w:lsdException w:name="heading 2" w:semiHidden="0" w:uiPriority="0" w:unhideWhenUsed="0" w:qFormat="1"/>
+    <w:lsdException w:name="heading 3" w:semiHidden="0" w:uiPriority="0" w:unhideWhenUsed="0" w:qFormat="1"/>
+    <w:lsdException w:name="heading 4" w:semiHidden="0" w:uiPriority="0" w:unhideWhenUsed="0" w:qFormat="1"/>
+    <w:lsdException w:name="heading 5" w:semiHidden="0" w:uiPriority="0" w:unhideWhenUsed="0" w:qFormat="1"/>
+    <w:lsdException w:name="heading 6" w:semiHidden="0" w:uiPriority="0" w:unhideWhenUsed="0" w:qFormat="1"/>
+    <w:lsdException w:name="heading 7" w:semiHidden="0" w:uiPriority="0" w:unhideWhenUsed="0" w:qFormat="1"/>
+    <w:lsdException w:name="heading 8" w:semiHidden="0" w:uiPriority="0" w:unhideWhenUsed="0" w:qFormat="1"/>
+    <w:lsdException w:name="heading 9" w:semiHidden="0" w:uiPriority="0" w:unhideWhenUsed="0" w:qFormat="1"/>
+    <w:lsdException w:name="toc 1" w:uiPriority="39"/>
+    <w:lsdException w:name="toc 2" w:uiPriority="39"/>
+    <w:lsdException w:name="toc 3" w:uiPriority="39"/>
+    <w:lsdException w:name="toc 4" w:uiPriority="39"/>
+    <w:lsdException w:name="toc 5" w:uiPriority="39"/>
+    <w:lsdException w:name="toc 6" w:uiPriority="39"/>
+    <w:lsdException w:name="toc 7" w:uiPriority="39"/>
+    <w:lsdException w:name="toc 8" w:uiPriority="39"/>
+    <w:lsdException w:name="toc 9" w:uiPriority="39"/>
+    <w:lsdException w:name="caption" w:uiPriority="35" w:qFormat="1"/>
+    <w:lsdException w:name="Title" w:semiHidden="0" w:uiPriority="10" w:unhideWhenUsed="0" w:qFormat="1"/>
+    <w:lsdException w:name="Default Paragraph Font" w:uiPriority="1"/>
+    <w:lsdException w:name="Subtitle" w:semiHidden="0" w:uiPriority="11" w:unhideWhenUsed="0" w:qFormat="1"/>
+    <w:lsdException w:name="Strong" w:semiHidden="0" w:uiPriority="22" w:unhideWhenUsed="0" w:qFormat="1"/>
+    <w:lsdException w:name="Emphasis" w:semiHidden="0" w:uiPriority="20" w:unhideWhenUsed="0" w:qFormat="1"/>
+    <w:lsdException w:name="Normal Table" w:semiHidden="0" w:unhideWhenUsed="0"/>
+    <w:lsdException w:name="Table Subtle 1" w:semiHidden="0" w:unhideWhenUsed="0"/>
+    <w:lsdException w:name="Table Web 2" w:semiHidden="0" w:unhideWhenUsed="0"/>
+    <w:lsdException w:name="Table Web 3" w:semiHidden="0" w:unhideWhenUsed="0"/>
+    <w:lsdException w:name="Table Grid" w:semiHidden="0" w:uiPriority="59" w:unhideWhenUsed="0"/>
+    <w:lsdException w:name="Placeholder Text" w:unhideWhenUsed="0"/>
+    <w:lsdException w:name="No Spacing" w:semiHidden="0" w:uiPriority="1" w:unhideWhenUsed="0" w:qFormat="1"/>
+    <w:lsdException w:name="Light Shading" w:semiHidden="0" w:uiPriority="60" w:unhideWhenUsed="0"/>
+    <w:lsdException w:name="Light List" w:semiHidden="0" w:uiPriority="61" w:unhideWhenUsed="0"/>
+    <w:lsdException w:name="Light Grid" w:semiHidden="0" w:uiPriority="62" w:unhideWhenUsed="0"/>
+    <w:lsdException w:name="Medium Shading 1" w:semiHidden="0" w:uiPriority="63" w:unhideWhenUsed="0"/>
+    <w:lsdException w:name="Medium Shading 2" w:semiHidden="0" w:uiPriority="64" w:unhideWhenUsed="0"/>
+    <w:lsdException w:name="Medium List 1" w:semiHidden="0" w:uiPriority="65" w:unhideWhenUsed="0"/>
+    <w:lsdException w:name="Medium List 2" w:semiHidden="0" w:uiPriority="66" w:unhideWhenUsed="0"/>
+    <w:lsdException w:name="Medium Grid 1" w:semiHidden="0" w:uiPriority="67" w:unhideWhenUsed="0"/>
+    <w:lsdException w:name="Medium Grid 2" w:semiHidden="0" w:uiPriority="68" w:unhideWhenUsed="0"/>
+    <w:lsdException w:name="Medium Grid 3" w:semiHidden="0" w:uiPriority="69" w:unhideWhenUsed="0"/>
+    <w:lsdException w:name="Dark List" w:semiHidden="0" w:uiPriority="70" w:unhideWhenUsed="0"/>
+    <w:lsdException w:name="Colorful Shading" w:semiHidden="0" w:uiPriority="71" w:unhideWhenUsed="0"/>
+    <w:lsdException w:name="Colorful List" w:semiHidden="0" w:uiPriority="72" w:unhideWhenUsed="0"/>
+    <w:lsdException w:name="Colorful Grid" w:semiHidden="0" w:uiPriority="73" w:unhideWhenUsed="0"/>
+    <w:lsdException w:name="Light Shading Accent 1" w:semiHidden="0" w:uiPriority="60" w:unhideWhenUsed="0"/>
+    <w:lsdException w:name="Light List Accent 1" w:semiHidden="0" w:uiPriority="61" w:unhideWhenUsed="0"/>
+    <w:lsdException w:name="Light Grid Accent 1" w:semiHidden="0" w:uiPriority="62" w:unhideWhenUsed="0"/>
+    <w:lsdException w:name="Medium Shading 1 Accent 1" w:semiHidden="0" w:uiPriority="63" w:unhideWhenUsed="0"/>
+    <w:lsdException w:name="Medium Shading 2 Accent 1" w:semiHidden="0" w:uiPriority="64" w:unhideWhenUsed="0"/>
+    <w:lsdException w:name="Medium List 1 Accent 1" w:semiHidden="0" w:uiPriority="65" w:unhideWhenUsed="0"/>
+    <w:lsdException w:name="Revision" w:unhideWhenUsed="0"/>
+    <w:lsdException w:name="List Paragraph" w:semiHidden="0" w:uiPriority="34" w:unhideWhenUsed="0" w:qFormat="1"/>
+    <w:lsdException w:name="Quote" w:semiHidden="0" w:uiPriority="29" w:unhideWhenUsed="0" w:qFormat="1"/>
+    <w:lsdException w:name="Intense Quote" w:semiHidden="0" w:uiPriority="30" w:unhideWhenUsed="0" w:qFormat="1"/>
+    <w:lsdException w:name="Medium List 2 Accent 1" w:semiHidden="0" w:uiPriority="66" w:unhideWhenUsed="0"/>
+    <w:lsdException w:name="Medium Grid 1 Accent 1" w:semiHidden="0" w:uiPriority="67" w:unhideWhenUsed="0"/>
+    <w:lsdException w:name="Medium Grid 2 Accent 1" w:semiHidden="0" w:uiPriority="68" w:unhideWhenUsed="0"/>
+    <w:lsdException w:name="Medium Grid 3 Accent 1" w:semiHidden="0" w:uiPriority="69" w:unhideWhenUsed="0"/>
+    <w:lsdException w:name="Dark List Accent 1" w:semiHidden="0" w:uiPriority="70" w:unhideWhenUsed="0"/>
+    <w:lsdException w:name="Colorful Shading Accent 1" w:semiHidden="0" w:uiPriority="71" w:unhideWhenUsed="0"/>
+    <w:lsdException w:name="Colorful List Accent 1" w:semiHidden="0" w:uiPriority="72" w:unhideWhenUsed="0"/>
+    <w:lsdException w:name="Colorful Grid Accent 1" w:semiHidden="0" w:uiPriority="73" w:unhideWhenUsed="0"/>
+    <w:lsdException w:name="Light Shading Accent 2" w:semiHidden="0" w:uiPriority="60" w:unhideWhenUsed="0"/>
+    <w:lsdException w:name="Light List Accent 2" w:semiHidden="0" w:uiPriority="61" w:unhideWhenUsed="0"/>
+    <w:lsdException w:name="Light Grid Accent 2" w:semiHidden="0" w:uiPriority="62" w:unhideWhenUsed="0"/>
+    <w:lsdException w:name="Medium Shading 1 Accent 2" w:semiHidden="0" w:uiPriority="63" w:unhideWhenUsed="0"/>
+    <w:lsdException w:name="Medium Shading 2 Accent 2" w:semiHidden="0" w:uiPriority="64" w:unhideWhenUsed="0"/>
+    <w:lsdException w:name="Medium List 1 Accent 2" w:semiHidden="0" w:uiPriority="65" w:unhideWhenUsed="0"/>
+    <w:lsdException w:name="Medium List 2 Accent 2" w:semiHidden="0" w:uiPriority="66" w:unhideWhenUsed="0"/>
+    <w:lsdException w:name="Medium Grid 1 Accent 2" w:semiHidden="0" w:uiPriority="67" w:unhideWhenUsed="0"/>
+    <w:lsdException w:name="Medium Grid 2 Accent 2" w:semiHidden="0" w:uiPriority="68" w:unhideWhenUsed="0"/>
+    <w:lsdException w:name="Medium Grid 3 Accent 2" w:semiHidden="0" w:uiPriority="69" w:unhideWhenUsed="0"/>
+    <w:lsdException w:name="Dark List Accent 2" w:semiHidden="0" w:uiPriority="70" w:unhideWhenUsed="0"/>
+    <w:lsdException w:name="Colorful Shading Accent 2" w:semiHidden="0" w:uiPriority="71" w:unhideWhenUsed="0"/>
+    <w:lsdException w:name="Colorful List Accent 2" w:semiHidden="0" w:uiPriority="72" w:unhideWhenUsed="0"/>
+    <w:lsdException w:name="Colorful Grid Accent 2" w:semiHidden="0" w:uiPriority="73" w:unhideWhenUsed="0"/>
+    <w:lsdException w:name="Light Shading Accent 3" w:semiHidden="0" w:uiPriority="60" w:unhideWhenUsed="0"/>
+    <w:lsdException w:name="Light List Accent 3" w:semiHidden="0" w:uiPriority="61" w:unhideWhenUsed="0"/>
+    <w:lsdException w:name="Light Grid Accent 3" w:semiHidden="0" w:uiPriority="62" w:unhideWhenUsed="0"/>
+    <w:lsdException w:name="Medium Shading 1 Accent 3" w:semiHidden="0" w:uiPriority="63" w:unhideWhenUsed="0"/>
+    <w:lsdException w:name="Medium Shading 2 Accent 3" w:semiHidden="0" w:uiPriority="64" w:unhideWhenUsed="0"/>
+    <w:lsdException w:name="Medium List 1 Accent 3" w:semiHidden="0" w:uiPriority="65" w:unhideWhenUsed="0"/>
+    <w:lsdException w:name="Medium List 2 Accent 3" w:semiHidden="0" w:uiPriority="66" w:unhideWhenUsed="0"/>
+    <w:lsdException w:name="Medium Grid 1 Accent 3" w:semiHidden="0" w:uiPriority="67" w:unhideWhenUsed="0"/>
+    <w:lsdException w:name="Medium Grid 2 Accent 3" w:semiHidden="0" w:uiPriority="68" w:unhideWhenUsed="0"/>
+    <w:lsdException w:name="Medium Grid 3 Accent 3" w:semiHidden="0" w:uiPriority="69" w:unhideWhenUsed="0"/>
+    <w:lsdException w:name="Dark List Accent 3" w:semiHidden="0" w:uiPriority="70" w:unhideWhenUsed="0"/>
+    <w:lsdException w:name="Colorful Shading Accent 3" w:semiHidden="0" w:uiPriority="71" w:unhideWhenUsed="0"/>
+    <w:lsdException w:name="Colorful List Accent 3" w:semiHidden="0" w:uiPriority="72" w:unhideWhenUsed="0"/>
+    <w:lsdException w:name="Colorful Grid Accent 3" w:semiHidden="0" w:uiPriority="73" w:unhideWhenUsed="0"/>
+    <w:lsdException w:name="Light Shading Accent 4" w:semiHidden="0" w:uiPriority="60" w:unhideWhenUsed="0"/>
+    <w:lsdException w:name="Light List Accent 4" w:semiHidden="0" w:uiPriority="61" w:unhideWhenUsed="0"/>
+    <w:lsdException w:name="Light Grid Accent 4" w:semiHidden="0" w:uiPriority="62" w:unhideWhenUsed="0"/>
+    <w:lsdException w:name="Medium Shading 1 Accent 4" w:semiHidden="0" w:uiPriority="63" w:unhideWhenUsed="0"/>
+    <w:lsdException w:name="Medium Shading 2 Accent 4" w:semiHidden="0" w:uiPriority="64" w:unhideWhenUsed="0"/>
+    <w:lsdException w:name="Medium List 1 Accent 4" w:semiHidden="0" w:uiPriority="65" w:unhideWhenUsed="0"/>
+    <w:lsdException w:name="Medium List 2 Accent 4" w:semiHidden="0" w:uiPriority="66" w:unhideWhenUsed="0"/>
+    <w:lsdException w:name="Medium Grid 1 Accent 4" w:semiHidden="0" w:uiPriority="67" w:unhideWhenUsed="0"/>
+    <w:lsdException w:name="Medium Grid 2 Accent 4" w:semiHidden="0" w:uiPriority="68" w:unhideWhenUsed="0"/>
+    <w:lsdException w:name="Medium Grid 3 Accent 4" w:semiHidden="0" w:uiPriority="69" w:unhideWhenUsed="0"/>
+    <w:lsdException w:name="Dark List Accent 4" w:semiHidden="0" w:uiPriority="70" w:unhideWhenUsed="0"/>
+    <w:lsdException w:name="Colorful Shading Accent 4" w:semiHidden="0" w:uiPriority="71" w:unhideWhenUsed="0"/>
+    <w:lsdException w:name="Colorful List Accent 4" w:semiHidden="0" w:uiPriority="72" w:unhideWhenUsed="0"/>
+    <w:lsdException w:name="Colorful Grid Accent 4" w:semiHidden="0" w:uiPriority="73" w:unhideWhenUsed="0"/>
+    <w:lsdException w:name="Light Shading Accent 5" w:semiHidden="0" w:uiPriority="60" w:unhideWhenUsed="0"/>
+    <w:lsdException w:name="Light List Accent 5" w:semiHidden="0" w:uiPriority="61" w:unhideWhenUsed="0"/>
+    <w:lsdException w:name="Light Grid Accent 5" w:semiHidden="0" w:uiPriority="62" w:unhideWhenUsed="0"/>
+    <w:lsdException w:name="Medium Shading 1 Accent 5" w:semiHidden="0" w:uiPriority="63" w:unhideWhenUsed="0"/>
+    <w:lsdException w:name="Medium Shading 2 Accent 5" w:semiHidden="0" w:uiPriority="64" w:unhideWhenUsed="0"/>
+    <w:lsdException w:name="Medium List 1 Accent 5" w:semiHidden="0" w:uiPriority="65" w:unhideWhenUsed="0"/>
+    <w:lsdException w:name="Medium List 2 Accent 5" w:semiHidden="0" w:uiPriority="66" w:unhideWhenUsed="0"/>
+    <w:lsdException w:name="Medium Grid 1 Accent 5" w:semiHidden="0" w:uiPriority="67" w:unhideWhenUsed="0"/>
+    <w:lsdException w:name="Medium Grid 2 Accent 5" w:semiHidden="0" w:uiPriority="68" w:unhideWhenUsed="0"/>
+    <w:lsdException w:name="Medium Grid 3 Accent 5" w:semiHidden="0" w:uiPriority="69" w:unhideWhenUsed="0"/>
+    <w:lsdException w:name="Dark List Accent 5" w:semiHidden="0" w:uiPriority="70" w:unhideWhenUsed="0"/>
+    <w:lsdException w:name="Colorful Shading Accent 5" w:semiHidden="0" w:uiPriority="71" w:unhideWhenUsed="0"/>
+    <w:lsdException w:name="Colorful List Accent 5" w:semiHidden="0" w:uiPriority="72" w:unhideWhenUsed="0"/>
+    <w:lsdException w:name="Colorful Grid Accent 5" w:semiHidden="0" w:uiPriority="73" w:unhideWhenUsed="0"/>
+    <w:lsdException w:name="Light Shading Accent 6" w:semiHidden="0" w:uiPriority="60" w:unhideWhenUsed="0"/>
+    <w:lsdException w:name="Light List Accent 6" w:semiHidden="0" w:uiPriority="61" w:unhideWhenUsed="0"/>
+    <w:lsdException w:name="Light Grid Accent 6" w:semiHidden="0" w:uiPriority="62" w:unhideWhenUsed="0"/>
+    <w:lsdException w:name="Medium Shading 1 Accent 6" w:semiHidden="0" w:uiPriority="63" w:unhideWhenUsed="0"/>
+    <w:lsdException w:name="Medium Shading 2 Accent 6" w:semiHidden="0" w:uiPriority="64" w:unhideWhenUsed="0"/>
+    <w:lsdException w:name="Medium List 1 Accent 6" w:semiHidden="0" w:uiPriority="65" w:unhideWhenUsed="0"/>
+    <w:lsdException w:name="Medium List 2 Accent 6" w:semiHidden="0" w:uiPriority="66" w:unhideWhenUsed="0"/>
+    <w:lsdException w:name="Medium Grid 1 Accent 6" w:semiHidden="0" w:uiPriority="67" w:unhideWhenUsed="0"/>
+    <w:lsdException w:name="Medium Grid 2 Accent 6" w:semiHidden="0" w:uiPriority="68" w:unhideWhenUsed="0"/>
+    <w:lsdException w:name="Medium Grid 3 Accent 6" w:semiHidden="0" w:uiPriority="69" w:unhideWhenUsed="0"/>
+    <w:lsdException w:name="Dark List Accent 6" w:semiHidden="0" w:uiPriority="70" w:unhideWhenUsed="0"/>
+    <w:lsdException w:name="Colorful Shading Accent 6" w:semiHidden="0" w:uiPriority="71" w:unhideWhenUsed="0"/>
+    <w:lsdException w:name="Colorful List Accent 6" w:semiHidden="0" w:uiPriority="72" w:unhideWhenUsed="0"/>
+    <w:lsdException w:name="Colorful Grid Accent 6" w:semiHidden="0" w:uiPriority="73" w:unhideWhenUsed="0"/>
+    <w:lsdException w:name="Subtle Emphasis" w:semiHidden="0" w:uiPriority="19" w:unhideWhenUsed="0" w:qFormat="1"/>
+    <w:lsdException w:name="Intense Emphasis" w:semiHidden="0" w:uiPriority="21" w:unhideWhenUsed="0" w:qFormat="1"/>
+    <w:lsdException w:name="Subtle Reference" w:semiHidden="0" w:uiPriority="31" w:unhideWhenUsed="0" w:qFormat="1"/>
+    <w:lsdException w:name="Intense Reference" w:semiHidden="0" w:uiPriority="32" w:unhideWhenUsed="0" w:qFormat="1"/>
+    <w:lsdException w:name="Book Title" w:semiHidden="0" w:uiPriority="33" w:unhideWhenUsed="0" w:qFormat="1"/>
+    <w:lsdException w:name="Bibliography" w:uiPriority="37"/>
+    <w:lsdException w:name="TOC Heading" w:uiPriority="39" w:qFormat="1"/>
+  </w:latentStyles>
+  <w:style w:type="paragraph" w:default="1" w:styleId="Normal">
+    <w:name w:val="Normal"/>
+    <w:qFormat/>
+    <w:pPr>
+      <w:spacing w:line="240" w:lineRule="exact"/>
+    </w:pPr>
+    <w:rPr>
+      <w:rFonts w:ascii="Times" w:hAnsi="Times" w:cs="Times"/>
+      <w:sz w:val="24"/>
+      <w:szCs w:val="24"/>
+      <w:lang w:bidi="he-IL"/>
+    </w:rPr>
+  </w:style>
+  <w:style w:type="paragraph" w:styleId="Heading1">
+    <w:name w:val="heading 1"/>
+    <w:basedOn w:val="Normal"/>
+    <w:next w:val="Normal"/>
+    <w:qFormat/>
+    <w:pPr>
+      <w:keepNext/>
+      <w:keepLines/>
+      <w:numPr>
+        <w:numId w:val="1"/>
+      </w:numPr>
+      <w:spacing w:before="480" w:after="240" w:line="240" w:lineRule="atLeast"/>
+      <w:outlineLvl w:val="0"/>
+    </w:pPr>
+    <w:rPr>
+      <w:b/>
+      <w:bCs/>
+      <w:kern w:val="28"/>
+      <w:sz w:val="36"/>
+      <w:szCs w:val="36"/>
+    </w:rPr>
+  </w:style>
+  <w:style w:type="paragraph" w:styleId="Heading2">
+    <w:name w:val="heading 2"/>
+    <w:basedOn w:val="Normal"/>
+    <w:next w:val="Normal"/>
+    <w:qFormat/>
+    <w:pPr>
+      <w:keepNext/>
+      <w:keepLines/>
+      <w:numPr>
+        <w:ilvl w:val="1"/>
+        <w:numId w:val="1"/>
+      </w:numPr>
+      <w:spacing w:before="280" w:after="280" w:line="240" w:lineRule="atLeast"/>
+      <w:outlineLvl w:val="1"/>
+    </w:pPr>
+    <w:rPr>
+      <w:b/>
+      <w:bCs/>
+      <w:sz w:val="28"/>
+      <w:szCs w:val="28"/>
+    </w:rPr>
+  </w:style>
+  <w:style w:type="paragraph" w:styleId="Heading3">
+    <w:name w:val="heading 3"/>
+    <w:basedOn w:val="Normal"/>
+    <w:next w:val="Normal"/>
+    <w:qFormat/>
+    <w:pPr>
+      <w:numPr>
+        <w:ilvl w:val="2"/>
+        <w:numId w:val="1"/>
+      </w:numPr>
+      <w:spacing w:before="240" w:after="240"/>
+      <w:outlineLvl w:val="2"/>
+    </w:pPr>
+    <w:rPr>
+      <w:b/>
+      <w:bCs/>
+    </w:rPr>
+  </w:style>
+  <w:style w:type="paragraph" w:styleId="Heading4">
+    <w:name w:val="heading 4"/>
+    <w:basedOn w:val="Normal"/>
+    <w:next w:val="Normal"/>
+    <w:qFormat/>
+    <w:pPr>
+      <w:keepNext/>
+      <w:numPr>
+        <w:ilvl w:val="3"/>
+        <w:numId w:val="1"/>
+      </w:numPr>
+      <w:spacing w:before="240" w:after="60" w:line="220" w:lineRule="exact"/>
+      <w:jc w:val="both"/>
+      <w:outlineLvl w:val="3"/>
+    </w:pPr>
+    <w:rPr>
+      <w:rFonts w:ascii="Times New Roman" w:hAnsi="Times New Roman" w:cs="Times New Roman"/>
+      <w:b/>
+      <w:bCs/>
+      <w:i/>
+      <w:iCs/>
+      <w:sz w:val="22"/>
+      <w:szCs w:val="22"/>
+    </w:rPr>
+  </w:style>
+  <w:style w:type="paragraph" w:styleId="Heading5">
+    <w:name w:val="heading 5"/>
+    <w:basedOn w:val="Normal"/>
+    <w:next w:val="Normal"/>
+    <w:qFormat/>
+    <w:pPr>
+      <w:numPr>
+        <w:ilvl w:val="4"/>
+        <w:numId w:val="1"/>
+      </w:numPr>
+      <w:spacing w:before="240" w:after="60" w:line="220" w:lineRule="exact"/>
+      <w:jc w:val="both"/>
+      <w:outlineLvl w:val="4"/>
+    </w:pPr>
+    <w:rPr>
+      <w:rFonts w:ascii="Arial" w:hAnsi="Arial" w:cs="Arial"/>
+      <w:sz w:val="22"/>
+      <w:szCs w:val="22"/>
+    </w:rPr>
+  </w:style>
+  <w:style w:type="paragraph" w:styleId="Heading6">
+    <w:name w:val="heading 6"/>
+    <w:basedOn w:val="Normal"/>
+    <w:next w:val="Normal"/>
+    <w:qFormat/>
+    <w:pPr>
+      <w:numPr>
+        <w:ilvl w:val="5"/>
+        <w:numId w:val="1"/>
+      </w:numPr>
+      <w:spacing w:before="240" w:after="60" w:line="220" w:lineRule="exact"/>
+      <w:jc w:val="both"/>
+      <w:outlineLvl w:val="5"/>
+    </w:pPr>
+    <w:rPr>
+      <w:rFonts w:ascii="Arial" w:hAnsi="Arial" w:cs="Arial"/>
+      <w:i/>
+      <w:iCs/>
+      <w:sz w:val="22"/>
+      <w:szCs w:val="22"/>
+    </w:rPr>
+  </w:style>
+  <w:style w:type="paragraph" w:styleId="Heading7">
+    <w:name w:val="heading 7"/>
+    <w:basedOn w:val="Normal"/>
+    <w:next w:val="Normal"/>
+    <w:qFormat/>
+    <w:pPr>
+      <w:numPr>
+        <w:ilvl w:val="6"/>
+        <w:numId w:val="1"/>
+      </w:numPr>
+      <w:spacing w:before="240" w:after="60" w:line="220" w:lineRule="exact"/>
+      <w:jc w:val="both"/>
+      <w:outlineLvl w:val="6"/>
+    </w:pPr>
+    <w:rPr>
+      <w:rFonts w:ascii="Arial" w:hAnsi="Arial" w:cs="Arial"/>
+      <w:sz w:val="20"/>
+      <w:szCs w:val="20"/>
+    </w:rPr>
+  </w:style>
+  <w:style w:type="paragraph" w:styleId="Heading8">
+    <w:name w:val="heading 8"/>
+    <w:basedOn w:val="Normal"/>
+    <w:next w:val="Normal"/>
+    <w:qFormat/>
+    <w:pPr>
+      <w:numPr>
+        <w:ilvl w:val="7"/>
+        <w:numId w:val="1"/>
+      </w:numPr>
+      <w:spacing w:before="240" w:after="60" w:line="220" w:lineRule="exact"/>
+      <w:jc w:val="both"/>
+      <w:outlineLvl w:val="7"/>
+    </w:pPr>
+    <w:rPr>
+      <w:rFonts w:ascii="Arial" w:hAnsi="Arial" w:cs="Arial"/>
+      <w:i/>
+      <w:iCs/>
+      <w:sz w:val="20"/>
+      <w:szCs w:val="20"/>
+    </w:rPr>
+  </w:style>
+  <w:style w:type="paragraph" w:styleId="Heading9">
+    <w:name w:val="heading 9"/>
+    <w:basedOn w:val="Normal"/>
+    <w:next w:val="Normal"/>
+    <w:qFormat/>
+    <w:pPr>
+      <w:numPr>
+        <w:ilvl w:val="8"/>
+        <w:numId w:val="1"/>
+      </w:numPr>
+      <w:spacing w:before="240" w:after="60" w:line="220" w:lineRule="exact"/>
+      <w:jc w:val="both"/>
+      <w:outlineLvl w:val="8"/>
+    </w:pPr>
+    <w:rPr>
+      <w:rFonts w:ascii="Arial" w:hAnsi="Arial" w:cs="Arial"/>
+      <w:i/>
+      <w:iCs/>
+      <w:sz w:val="18"/>
+      <w:szCs w:val="18"/>
+    </w:rPr>
+  </w:style>
+  <w:style w:type="character" w:default="1" w:styleId="DefaultParagraphFont">
+    <w:name w:val="Default Paragraph Font"/>
+    <w:uiPriority w:val="1"/>
+    <w:semiHidden/>
+    <w:unhideWhenUsed/>
+  </w:style>
+  <w:style w:type="table" w:default="1" w:styleId="TableNormal">
+    <w:name w:val="Normal Table"/>
+    <w:uiPriority w:val="99"/>
+    <w:semiHidden/>
+    <w:unhideWhenUsed/>
+    <w:tblPr>
+      <w:tblInd w:w="0" w:type="dxa"/>
+      <w:tblCellMar>
+        <w:top w:w="0" w:type="dxa"/>
+        <w:left w:w="108" w:type="dxa"/>
+        <w:bottom w:w="0" w:type="dxa"/>
+        <w:right w:w="108" w:type="dxa"/>
+      </w:tblCellMar>
+    </w:tblPr>
+  </w:style>
+  <w:style w:type="numbering" w:default="1" w:styleId="NoList">
+    <w:name w:val="No List"/>
+    <w:uiPriority w:val="99"/>
+    <w:semiHidden/>
+    <w:unhideWhenUsed/>
+  </w:style>
+  <w:style w:type="paragraph" w:styleId="Footer">
+    <w:name w:val="footer"/>
+    <w:basedOn w:val="Normal"/>
+    <w:pPr>
+      <w:tabs>
+        <w:tab w:val="center" w:pos="4680"/>
+        <w:tab w:val="right" w:pos="9360"/>
+      </w:tabs>
+    </w:pPr>
+    <w:rPr>
+      <w:b/>
+      <w:bCs/>
+      <w:i/>
+      <w:iCs/>
+      <w:sz w:val="20"/>
+      <w:szCs w:val="20"/>
+    </w:rPr>
+  </w:style>
+  <w:style w:type="paragraph" w:customStyle="1" w:styleId="bullet">
+    <w:name w:val="bullet"/>
+    <w:basedOn w:val="Normal"/>
+    <w:rPr>
+      <w:rFonts w:ascii="Arial" w:hAnsi="Arial" w:cs="Arial"/>
+      <w:sz w:val="20"/>
+      <w:szCs w:val="20"/>
+    </w:rPr>
+  </w:style>
+  <w:style w:type="paragraph" w:styleId="Header">
+    <w:name w:val="header"/>
+    <w:basedOn w:val="Normal"/>
+    <w:pPr>
+      <w:tabs>
+        <w:tab w:val="center" w:pos="4680"/>
+        <w:tab w:val="right" w:pos="9360"/>
+      </w:tabs>
+    </w:pPr>
+    <w:rPr>
+      <w:b/>
+      <w:bCs/>
+      <w:i/>
+      <w:iCs/>
+      <w:sz w:val="20"/>
+      <w:szCs w:val="20"/>
+    </w:rPr>
+  </w:style>
+  <w:style w:type="paragraph" w:customStyle="1" w:styleId="heading10">
+    <w:name w:val="heading1"/>
+    <w:basedOn w:val="Normal"/>
+    <w:pPr>
+      <w:tabs>
+        <w:tab w:val="left" w:pos="450"/>
+        <w:tab w:val="left" w:pos="1080"/>
+        <w:tab w:val="left" w:pos="1800"/>
+        <w:tab w:val="left" w:pos="2610"/>
+      </w:tabs>
+    </w:pPr>
+  </w:style>
+  <w:style w:type="paragraph" w:styleId="TOC1">
+    <w:name w:val="toc 1"/>
+    <w:basedOn w:val="Normal"/>
+    <w:next w:val="Normal"/>
+    <w:uiPriority w:val="39"/>
+    <w:pPr>
+      <w:spacing w:before="120" w:after="120"/>
+    </w:pPr>
+    <w:rPr>
+      <w:rFonts w:ascii="Times New Roman" w:hAnsi="Times New Roman" w:cs="Times New Roman"/>
+      <w:b/>
+      <w:bCs/>
+      <w:caps/>
+      <w:sz w:val="20"/>
+      <w:szCs w:val="20"/>
+    </w:rPr>
+  </w:style>
+  <w:style w:type="paragraph" w:styleId="TOC2">
+    <w:name w:val="toc 2"/>
+    <w:basedOn w:val="Normal"/>
+    <w:next w:val="Normal"/>
+    <w:uiPriority w:val="39"/>
+    <w:pPr>
+      <w:ind w:left="240"/>
+    </w:pPr>
+    <w:rPr>
+      <w:rFonts w:ascii="Times New Roman" w:hAnsi="Times New Roman" w:cs="Times New Roman"/>
+      <w:smallCaps/>
+      <w:sz w:val="20"/>
+      <w:szCs w:val="20"/>
+    </w:rPr>
+  </w:style>
+  <w:style w:type="paragraph" w:customStyle="1" w:styleId="level4">
+    <w:name w:val="level 4"/>
+    <w:basedOn w:val="Normal"/>
+    <w:pPr>
+      <w:spacing w:before="120" w:after="120"/>
+      <w:ind w:left="634"/>
+    </w:pPr>
+  </w:style>
+  <w:style w:type="paragraph" w:customStyle="1" w:styleId="level5">
+    <w:name w:val="level 5"/>
+    <w:basedOn w:val="Normal"/>
+    <w:pPr>
+      <w:tabs>
+        <w:tab w:val="left" w:pos="2520"/>
+      </w:tabs>
+      <w:ind w:left="1440"/>
+    </w:pPr>
+  </w:style>
+  <w:style w:type="paragraph" w:styleId="Title">
+    <w:name w:val="Title"/>
+    <w:basedOn w:val="Normal"/>
+    <w:qFormat/>
+    <w:pPr>
+      <w:spacing w:before="240" w:after="720" w:line="240" w:lineRule="auto"/>
+      <w:jc w:val="right"/>
+    </w:pPr>
+    <w:rPr>
+      <w:rFonts w:ascii="Arial" w:hAnsi="Arial" w:cs="Arial"/>
+      <w:b/>
+      <w:bCs/>
+      <w:kern w:val="28"/>
+      <w:sz w:val="64"/>
+      <w:szCs w:val="64"/>
+    </w:rPr>
+  </w:style>
+  <w:style w:type="paragraph" w:customStyle="1" w:styleId="TOCEntry">
+    <w:name w:val="TOCEntry"/>
+    <w:basedOn w:val="Normal"/>
+    <w:pPr>
+      <w:keepNext/>
+      <w:keepLines/>
+      <w:spacing w:before="120" w:after="240" w:line="240" w:lineRule="atLeast"/>
+    </w:pPr>
+    <w:rPr>
+      <w:b/>
+      <w:bCs/>
+      <w:sz w:val="36"/>
+      <w:szCs w:val="36"/>
+    </w:rPr>
+  </w:style>
+  <w:style w:type="paragraph" w:styleId="TOC3">
+    <w:name w:val="toc 3"/>
+    <w:basedOn w:val="Normal"/>
+    <w:next w:val="Normal"/>
+    <w:semiHidden/>
+    <w:pPr>
+      <w:ind w:left="480"/>
+    </w:pPr>
+    <w:rPr>
+      <w:rFonts w:ascii="Times New Roman" w:hAnsi="Times New Roman" w:cs="Times New Roman"/>
+      <w:i/>
+      <w:iCs/>
+      <w:sz w:val="20"/>
+      <w:szCs w:val="20"/>
+    </w:rPr>
+  </w:style>
+  <w:style w:type="paragraph" w:styleId="TOC4">
+    <w:name w:val="toc 4"/>
+    <w:basedOn w:val="Normal"/>
+    <w:next w:val="Normal"/>
+    <w:semiHidden/>
+    <w:pPr>
+      <w:ind w:left="720"/>
+    </w:pPr>
+    <w:rPr>
+      <w:rFonts w:ascii="Times New Roman" w:hAnsi="Times New Roman" w:cs="Times New Roman"/>
+      <w:sz w:val="18"/>
+      <w:szCs w:val="18"/>
+    </w:rPr>
+  </w:style>
+  <w:style w:type="paragraph" w:styleId="TOC5">
+    <w:name w:val="toc 5"/>
+    <w:basedOn w:val="Normal"/>
+    <w:next w:val="Normal"/>
+    <w:semiHidden/>
+    <w:pPr>
+      <w:ind w:left="960"/>
+    </w:pPr>
+    <w:rPr>
+      <w:rFonts w:ascii="Times New Roman" w:hAnsi="Times New Roman" w:cs="Times New Roman"/>
+      <w:sz w:val="18"/>
+      <w:szCs w:val="18"/>
+    </w:rPr>
+  </w:style>
+  <w:style w:type="paragraph" w:styleId="TOC6">
+    <w:name w:val="toc 6"/>
+    <w:basedOn w:val="Normal"/>
+    <w:next w:val="Normal"/>
+    <w:semiHidden/>
+    <w:pPr>
+      <w:ind w:left="1200"/>
+    </w:pPr>
+    <w:rPr>
+      <w:rFonts w:ascii="Times New Roman" w:hAnsi="Times New Roman" w:cs="Times New Roman"/>
+      <w:sz w:val="18"/>
+      <w:szCs w:val="18"/>
+    </w:rPr>
+  </w:style>
+  <w:style w:type="paragraph" w:styleId="TOC7">
+    <w:name w:val="toc 7"/>
+    <w:basedOn w:val="Normal"/>
+    <w:next w:val="Normal"/>
+    <w:semiHidden/>
+    <w:pPr>
+      <w:ind w:left="1440"/>
+    </w:pPr>
+    <w:rPr>
+      <w:rFonts w:ascii="Times New Roman" w:hAnsi="Times New Roman" w:cs="Times New Roman"/>
+      <w:sz w:val="18"/>
+      <w:szCs w:val="18"/>
+    </w:rPr>
+  </w:style>
+  <w:style w:type="paragraph" w:styleId="TOC8">
+    <w:name w:val="toc 8"/>
+    <w:basedOn w:val="Normal"/>
+    <w:next w:val="Normal"/>
+    <w:semiHidden/>
+    <w:pPr>
+      <w:ind w:left="1680"/>
+    </w:pPr>
+    <w:rPr>
+      <w:rFonts w:ascii="Times New Roman" w:hAnsi="Times New Roman" w:cs="Times New Roman"/>
+      <w:sz w:val="18"/>
+      <w:szCs w:val="18"/>
+    </w:rPr>
+  </w:style>
+  <w:style w:type="paragraph" w:styleId="TOC9">
+    <w:name w:val="toc 9"/>
+    <w:basedOn w:val="Normal"/>
+    <w:next w:val="Normal"/>
+    <w:semiHidden/>
+    <w:pPr>
+      <w:ind w:left="1920"/>
+    </w:pPr>
+    <w:rPr>
+      <w:rFonts w:ascii="Times New Roman" w:hAnsi="Times New Roman" w:cs="Times New Roman"/>
+      <w:sz w:val="18"/>
+      <w:szCs w:val="18"/>
+    </w:rPr>
+  </w:style>
+  <w:style w:type="paragraph" w:customStyle="1" w:styleId="template">
+    <w:name w:val="template"/>
+    <w:basedOn w:val="Normal"/>
+    <w:rPr>
+      <w:rFonts w:ascii="Arial" w:hAnsi="Arial" w:cs="Arial"/>
+      <w:i/>
+      <w:iCs/>
+      <w:sz w:val="22"/>
+      <w:szCs w:val="22"/>
+    </w:rPr>
+  </w:style>
+  <w:style w:type="character" w:styleId="PageNumber">
+    <w:name w:val="page number"/>
+    <w:basedOn w:val="DefaultParagraphFont"/>
+  </w:style>
+  <w:style w:type="paragraph" w:customStyle="1" w:styleId="level3text">
+    <w:name w:val="level 3 text"/>
+    <w:basedOn w:val="Normal"/>
+    <w:pPr>
+      <w:spacing w:line="220" w:lineRule="exact"/>
+      <w:ind w:left="1350" w:hanging="716"/>
+    </w:pPr>
+    <w:rPr>
+      <w:rFonts w:ascii="Arial" w:hAnsi="Arial" w:cs="Arial"/>
+      <w:i/>
+      <w:iCs/>
+      <w:sz w:val="22"/>
+      <w:szCs w:val="22"/>
+    </w:rPr>
+  </w:style>
+  <w:style w:type="paragraph" w:customStyle="1" w:styleId="requirement">
+    <w:name w:val="requirement"/>
+    <w:basedOn w:val="level4"/>
+    <w:pPr>
+      <w:spacing w:before="0" w:after="0"/>
+      <w:ind w:left="2348" w:hanging="994"/>
+    </w:pPr>
+    <w:rPr>
+      <w:rFonts w:ascii="Times New Roman" w:hAnsi="Times New Roman" w:cs="Times New Roman"/>
+    </w:rPr>
+  </w:style>
+  <w:style w:type="paragraph" w:customStyle="1" w:styleId="ByLine">
+    <w:name w:val="ByLine"/>
+    <w:basedOn w:val="Title"/>
+    <w:rPr>
+      <w:sz w:val="28"/>
+      <w:szCs w:val="28"/>
+    </w:rPr>
+  </w:style>
+  <w:style w:type="paragraph" w:customStyle="1" w:styleId="ChangeHistoryTitle">
+    <w:name w:val="ChangeHistory Title"/>
+    <w:basedOn w:val="Normal"/>
+    <w:pPr>
+      <w:keepNext/>
+      <w:spacing w:before="60" w:after="60" w:line="240" w:lineRule="auto"/>
+      <w:jc w:val="center"/>
+    </w:pPr>
+    <w:rPr>
+      <w:rFonts w:ascii="Arial" w:hAnsi="Arial" w:cs="Arial"/>
+      <w:b/>
+      <w:bCs/>
+      <w:sz w:val="36"/>
+      <w:szCs w:val="36"/>
+    </w:rPr>
+  </w:style>
+  <w:style w:type="paragraph" w:customStyle="1" w:styleId="SuperTitle">
+    <w:name w:val="SuperTitle"/>
+    <w:basedOn w:val="Title"/>
+    <w:next w:val="Normal"/>
+    <w:pPr>
+      <w:pBdr>
+        <w:top w:val="single" w:sz="48" w:space="1" w:color="auto"/>
+      </w:pBdr>
+      <w:spacing w:before="960" w:after="0"/>
+    </w:pPr>
+    <w:rPr>
+      <w:sz w:val="28"/>
+      <w:szCs w:val="28"/>
+    </w:rPr>
+  </w:style>
+  <w:style w:type="paragraph" w:customStyle="1" w:styleId="line">
+    <w:name w:val="line"/>
+    <w:basedOn w:val="Title"/>
+    <w:pPr>
+      <w:pBdr>
+        <w:top w:val="single" w:sz="36" w:space="1" w:color="auto"/>
+      </w:pBdr>
+      <w:spacing w:after="0"/>
+    </w:pPr>
+    <w:rPr>
+      <w:sz w:val="40"/>
+      <w:szCs w:val="40"/>
+    </w:rPr>
+  </w:style>
+  <w:style w:type="paragraph" w:styleId="BalloonText">
+    <w:name w:val="Balloon Text"/>
+    <w:basedOn w:val="Normal"/>
+    <w:link w:val="BalloonTextChar"/>
+    <w:uiPriority w:val="99"/>
+    <w:semiHidden/>
+    <w:unhideWhenUsed/>
+    <w:rsid w:val="00E24771"/>
+    <w:pPr>
+      <w:spacing w:line="240" w:lineRule="auto"/>
+    </w:pPr>
+    <w:rPr>
+      <w:rFonts w:ascii="Lucida Grande" w:hAnsi="Lucida Grande" w:cs="Lucida Grande"/>
+      <w:sz w:val="18"/>
+      <w:szCs w:val="18"/>
+    </w:rPr>
+  </w:style>
+  <w:style w:type="paragraph" w:customStyle="1" w:styleId="Table-Text">
+    <w:name w:val="Table - Text"/>
+    <w:basedOn w:val="Normal"/>
+    <w:pPr>
+      <w:spacing w:before="60" w:after="60" w:line="240" w:lineRule="auto"/>
+    </w:pPr>
+    <w:rPr>
+      <w:rFonts w:ascii="Times New Roman" w:hAnsi="Times New Roman" w:cs="Times New Roman"/>
+      <w:sz w:val="20"/>
+      <w:szCs w:val="20"/>
+      <w:lang w:bidi="ar-SA"/>
+    </w:rPr>
+  </w:style>
+  <w:style w:type="paragraph" w:customStyle="1" w:styleId="Table-ColHead">
+    <w:name w:val="Table - Col. Head"/>
+    <w:basedOn w:val="Normal"/>
+    <w:pPr>
+      <w:keepNext/>
+      <w:suppressAutoHyphens/>
+      <w:spacing w:before="60" w:after="60" w:line="240" w:lineRule="auto"/>
+    </w:pPr>
+    <w:rPr>
+      <w:rFonts w:ascii="Arial" w:hAnsi="Arial" w:cs="Times New Roman"/>
+      <w:b/>
+      <w:sz w:val="20"/>
+      <w:szCs w:val="20"/>
+      <w:lang w:bidi="ar-SA"/>
+    </w:rPr>
+  </w:style>
+  <w:style w:type="paragraph" w:styleId="NormalWeb">
+    <w:name w:val="Normal (Web)"/>
+    <w:basedOn w:val="Normal"/>
+    <w:pPr>
+      <w:spacing w:before="100" w:beforeAutospacing="1" w:after="100" w:afterAutospacing="1" w:line="240" w:lineRule="auto"/>
+    </w:pPr>
+    <w:rPr>
+      <w:rFonts w:ascii="Times New Roman" w:hAnsi="Times New Roman" w:cs="Times New Roman"/>
+    </w:rPr>
+  </w:style>
+  <w:style w:type="character" w:customStyle="1" w:styleId="BalloonTextChar">
+    <w:name w:val="Balloon Text Char"/>
+    <w:basedOn w:val="DefaultParagraphFont"/>
+    <w:link w:val="BalloonText"/>
+    <w:uiPriority w:val="99"/>
+    <w:semiHidden/>
+    <w:rsid w:val="00E24771"/>
+    <w:rPr>
+      <w:rFonts w:ascii="Lucida Grande" w:hAnsi="Lucida Grande" w:cs="Lucida Grande"/>
+      <w:noProof/>
+      <w:sz w:val="18"/>
+      <w:szCs w:val="18"/>
+      <w:lang w:bidi="he-IL"/>
+    </w:rPr>
+  </w:style>
+  <w:style w:type="paragraph" w:styleId="ListParagraph">
+    <w:name w:val="List Paragraph"/>
+    <w:basedOn w:val="Normal"/>
+    <w:uiPriority w:val="34"/>
+    <w:qFormat/>
+    <w:rsid w:val="00AA12B7"/>
+    <w:pPr>
+      <w:ind w:left="720"/>
+      <w:contextualSpacing/>
+    </w:pPr>
+    <w:rPr>
+      <w:rFonts w:eastAsia="Times New Roman"/>
+    </w:rPr>
+  </w:style>
+</w:styles>
+</file>
+
+<file path=word/stylesWithEffects.xml><?xml version="1.0" encoding="utf-8"?>
+<w:styles xmlns:wpc="http://schemas.microsoft.com/office/word/2010/wordprocessingCanvas" xmlns:mc="http://schemas.openxmlformats.org/markup-compatibility/2006" xmlns:o="urn:schemas-microsoft-com:office:office" xmlns:r="http://schemas.openxmlformats.org/officeDocument/2006/relationships" xmlns:m="http://schemas.openxmlformats.org/officeDocument/2006/math" xmlns:v="urn:schemas-microsoft-com:vml" xmlns:wp14="http://schemas.microsoft.com/office/word/2010/wordprocessingDrawing" xmlns:wp="http://schemas.openxmlformats.org/drawingml/2006/wordprocessingDrawing" xmlns:w10="urn:schemas-microsoft-com:office:word" xmlns:w="http://schemas.openxmlformats.org/wordprocessingml/2006/main" xmlns:w14="http://schemas.microsoft.com/office/word/2010/wordml" xmlns:wpg="http://schemas.microsoft.com/office/word/2010/wordprocessingGroup" xmlns:wpi="http://schemas.microsoft.com/office/word/2010/wordprocessingInk" xmlns:wne="http://schemas.microsoft.com/office/word/2006/wordml" xmlns:wps="http://schemas.microsoft.com/office/word/2010/wordprocessingShape" mc:Ignorable="w14 wp14">
+  <w:docDefaults>
+    <w:rPrDefault>
+      <w:rPr>
+        <w:rFonts w:ascii="Times New Roman" w:eastAsia="SimSun" w:hAnsi="Times New Roman" w:cs="Times New Roman"/>
+        <w:lang w:val="en-US" w:eastAsia="en-US" w:bidi="ar-SA"/>
+      </w:rPr>
+    </w:rPrDefault>
+    <w:pPrDefault/>
+  </w:docDefaults>
+  <w:latentStyles w:defLockedState="0" w:defUIPriority="99" w:defSemiHidden="1" w:defUnhideWhenUsed="1" w:defQFormat="0" w:count="267">
+    <w:lsdException w:name="Normal" w:semiHidden="0" w:uiPriority="0" w:unhideWhenUsed="0" w:qFormat="1"/>
+    <w:lsdException w:name="heading 1" w:semiHidden="0" w:uiPriority="0" w:unhideWhenUsed="0" w:qFormat="1"/>
+    <w:lsdException w:name="heading 2" w:semiHidden="0" w:uiPriority="0" w:unhideWhenUsed="0" w:qFormat="1"/>
+    <w:lsdException w:name="heading 3" w:semiHidden="0" w:uiPriority="0" w:unhideWhenUsed="0" w:qFormat="1"/>
+    <w:lsdException w:name="heading 4" w:semiHidden="0" w:uiPriority="0" w:unhideWhenUsed="0" w:qFormat="1"/>
+    <w:lsdException w:name="heading 5" w:semiHidden="0" w:uiPriority="0" w:unhideWhenUsed="0" w:qFormat="1"/>
+    <w:lsdException w:name="heading 6" w:semiHidden="0" w:uiPriority="0" w:unhideWhenUsed="0" w:qFormat="1"/>
+    <w:lsdException w:name="heading 7" w:semiHidden="0" w:uiPriority="0" w:unhideWhenUsed="0" w:qFormat="1"/>
+    <w:lsdException w:name="heading 8" w:semiHidden="0" w:uiPriority="0" w:unhideWhenUsed="0" w:qFormat="1"/>
+    <w:lsdException w:name="heading 9" w:semiHidden="0" w:uiPriority="0" w:unhideWhenUsed="0" w:qFormat="1"/>
+    <w:lsdException w:name="toc 1" w:uiPriority="39"/>
+    <w:lsdException w:name="toc 2" w:uiPriority="39"/>
+    <w:lsdException w:name="toc 3" w:uiPriority="39"/>
+    <w:lsdException w:name="toc 4" w:uiPriority="39"/>
+    <w:lsdException w:name="toc 5" w:uiPriority="39"/>
+    <w:lsdException w:name="toc 6" w:uiPriority="39"/>
+    <w:lsdException w:name="toc 7" w:uiPriority="39"/>
+    <w:lsdException w:name="toc 8" w:uiPriority="39"/>
+    <w:lsdException w:name="toc 9" w:uiPriority="39"/>
+    <w:lsdException w:name="caption" w:uiPriority="35" w:qFormat="1"/>
+    <w:lsdException w:name="Title" w:semiHidden="0" w:uiPriority="10" w:unhideWhenUsed="0" w:qFormat="1"/>
+    <w:lsdException w:name="Default Paragraph Font" w:uiPriority="1"/>
+    <w:lsdException w:name="Subtitle" w:semiHidden="0" w:uiPriority="11" w:unhideWhenUsed="0" w:qFormat="1"/>
+    <w:lsdException w:name="Strong" w:semiHidden="0" w:uiPriority="22" w:unhideWhenUsed="0" w:qFormat="1"/>
+    <w:lsdException w:name="Emphasis" w:semiHidden="0" w:uiPriority="20" w:unhideWhenUsed="0" w:qFormat="1"/>
+    <w:lsdException w:name="Normal Table" w:semiHidden="0" w:unhideWhenUsed="0"/>
+    <w:lsdException w:name="Table Subtle 1" w:semiHidden="0" w:unhideWhenUsed="0"/>
+    <w:lsdException w:name="Table Web 2" w:semiHidden="0" w:unhideWhenUsed="0"/>
+    <w:lsdException w:name="Table Web 3" w:semiHidden="0" w:unhideWhenUsed="0"/>
+    <w:lsdException w:name="Table Grid" w:semiHidden="0" w:uiPriority="59" w:unhideWhenUsed="0"/>
+    <w:lsdException w:name="Placeholder Text" w:unhideWhenUsed="0"/>
+    <w:lsdException w:name="No Spacing" w:semiHidden="0" w:uiPriority="1" w:unhideWhenUsed="0" w:qFormat="1"/>
+    <w:lsdException w:name="Light Shading" w:semiHidden="0" w:uiPriority="60" w:unhideWhenUsed="0"/>
+    <w:lsdException w:name="Light List" w:semiHidden="0" w:uiPriority="61" w:unhideWhenUsed="0"/>
+    <w:lsdException w:name="Light Grid" w:semiHidden="0" w:uiPriority="62" w:unhideWhenUsed="0"/>
+    <w:lsdException w:name="Medium Shading 1" w:semiHidden="0" w:uiPriority="63" w:unhideWhenUsed="0"/>
+    <w:lsdException w:name="Medium Shading 2" w:semiHidden="0" w:uiPriority="64" w:unhideWhenUsed="0"/>
+    <w:lsdException w:name="Medium List 1" w:semiHidden="0" w:uiPriority="65" w:unhideWhenUsed="0"/>
+    <w:lsdException w:name="Medium List 2" w:semiHidden="0" w:uiPriority="66" w:unhideWhenUsed="0"/>
+    <w:lsdException w:name="Medium Grid 1" w:semiHidden="0" w:uiPriority="67" w:unhideWhenUsed="0"/>
+    <w:lsdException w:name="Medium Grid 2" w:semiHidden="0" w:uiPriority="68" w:unhideWhenUsed="0"/>
+    <w:lsdException w:name="Medium Grid 3" w:semiHidden="0" w:uiPriority="69" w:unhideWhenUsed="0"/>
+    <w:lsdException w:name="Dark List" w:semiHidden="0" w:uiPriority="70" w:unhideWhenUsed="0"/>
+    <w:lsdException w:name="Colorful Shading" w:semiHidden="0" w:uiPriority="71" w:unhideWhenUsed="0"/>
+    <w:lsdException w:name="Colorful List" w:semiHidden="0" w:uiPriority="72" w:unhideWhenUsed="0"/>
+    <w:lsdException w:name="Colorful Grid" w:semiHidden="0" w:uiPriority="73" w:unhideWhenUsed="0"/>
+    <w:lsdException w:name="Light Shading Accent 1" w:semiHidden="0" w:uiPriority="60" w:unhideWhenUsed="0"/>
+    <w:lsdException w:name="Light List Accent 1" w:semiHidden="0" w:uiPriority="61" w:unhideWhenUsed="0"/>
+    <w:lsdException w:name="Light Grid Accent 1" w:semiHidden="0" w:uiPriority="62" w:unhideWhenUsed="0"/>
+    <w:lsdException w:name="Medium Shading 1 Accent 1" w:semiHidden="0" w:uiPriority="63" w:unhideWhenUsed="0"/>
+    <w:lsdException w:name="Medium Shading 2 Accent 1" w:semiHidden="0" w:uiPriority="64" w:unhideWhenUsed="0"/>
+    <w:lsdException w:name="Medium List 1 Accent 1" w:semiHidden="0" w:uiPriority="65" w:unhideWhenUsed="0"/>
+    <w:lsdException w:name="Revision" w:unhideWhenUsed="0"/>
+    <w:lsdException w:name="List Paragraph" w:semiHidden="0" w:uiPriority="34" w:unhideWhenUsed="0" w:qFormat="1"/>
+    <w:lsdException w:name="Quote" w:semiHidden="0" w:uiPriority="29" w:unhideWhenUsed="0" w:qFormat="1"/>
+    <w:lsdException w:name="Intense Quote" w:semiHidden="0" w:uiPriority="30" w:unhideWhenUsed="0" w:qFormat="1"/>
+    <w:lsdException w:name="Medium List 2 Accent 1" w:semiHidden="0" w:uiPriority="66" w:unhideWhenUsed="0"/>
+    <w:lsdException w:name="Medium Grid 1 Accent 1" w:semiHidden="0" w:uiPriority="67" w:unhideWhenUsed="0"/>
+    <w:lsdException w:name="Medium Grid 2 Accent 1" w:semiHidden="0" w:uiPriority="68" w:unhideWhenUsed="0"/>
+    <w:lsdException w:name="Medium Grid 3 Accent 1" w:semiHidden="0" w:uiPriority="69" w:unhideWhenUsed="0"/>
+    <w:lsdException w:name="Dark List Accent 1" w:semiHidden="0" w:uiPriority="70" w:unhideWhenUsed="0"/>
+    <w:lsdException w:name="Colorful Shading Accent 1" w:semiHidden="0" w:uiPriority="71" w:unhideWhenUsed="0"/>
+    <w:lsdException w:name="Colorful List Accent 1" w:semiHidden="0" w:uiPriority="72" w:unhideWhenUsed="0"/>
+    <w:lsdException w:name="Colorful Grid Accent 1" w:semiHidden="0" w:uiPriority="73" w:unhideWhenUsed="0"/>
+    <w:lsdException w:name="Light Shading Accent 2" w:semiHidden="0" w:uiPriority="60" w:unhideWhenUsed="0"/>
+    <w:lsdException w:name="Light List Accent 2" w:semiHidden="0" w:uiPriority="61" w:unhideWhenUsed="0"/>
+    <w:lsdException w:name="Light Grid Accent 2" w:semiHidden="0" w:uiPriority="62" w:unhideWhenUsed="0"/>
+    <w:lsdException w:name="Medium Shading 1 Accent 2" w:semiHidden="0" w:uiPriority="63" w:unhideWhenUsed="0"/>
+    <w:lsdException w:name="Medium Shading 2 Accent 2" w:semiHidden="0" w:uiPriority="64" w:unhideWhenUsed="0"/>
+    <w:lsdException w:name="Medium List 1 Accent 2" w:semiHidden="0" w:uiPriority="65" w:unhideWhenUsed="0"/>
+    <w:lsdException w:name="Medium List 2 Accent 2" w:semiHidden="0" w:uiPriority="66" w:unhideWhenUsed="0"/>
+    <w:lsdException w:name="Medium Grid 1 Accent 2" w:semiHidden="0" w:uiPriority="67" w:unhideWhenUsed="0"/>
+    <w:lsdException w:name="Medium Grid 2 Accent 2" w:semiHidden="0" w:uiPriority="68" w:unhideWhenUsed="0"/>
+    <w:lsdException w:name="Medium Grid 3 Accent 2" w:semiHidden="0" w:uiPriority="69" w:unhideWhenUsed="0"/>
+    <w:lsdException w:name="Dark List Accent 2" w:semiHidden="0" w:uiPriority="70" w:unhideWhenUsed="0"/>
+    <w:lsdException w:name="Colorful Shading Accent 2" w:semiHidden="0" w:uiPriority="71" w:unhideWhenUsed="0"/>
+    <w:lsdException w:name="Colorful List Accent 2" w:semiHidden="0" w:uiPriority="72" w:unhideWhenUsed="0"/>
+    <w:lsdException w:name="Colorful Grid Accent 2" w:semiHidden="0" w:uiPriority="73" w:unhideWhenUsed="0"/>
+    <w:lsdException w:name="Light Shading Accent 3" w:semiHidden="0" w:uiPriority="60" w:unhideWhenUsed="0"/>
+    <w:lsdException w:name="Light List Accent 3" w:semiHidden="0" w:uiPriority="61" w:unhideWhenUsed="0"/>
+    <w:lsdException w:name="Light Grid Accent 3" w:semiHidden="0" w:uiPriority="62" w:unhideWhenUsed="0"/>
+    <w:lsdException w:name="Medium Shading 1 Accent 3" w:semiHidden="0" w:uiPriority="63" w:unhideWhenUsed="0"/>
+    <w:lsdException w:name="Medium Shading 2 Accent 3" w:semiHidden="0" w:uiPriority="64" w:unhideWhenUsed="0"/>
+    <w:lsdException w:name="Medium List 1 Accent 3" w:semiHidden="0" w:uiPriority="65" w:unhideWhenUsed="0"/>
+    <w:lsdException w:name="Medium List 2 Accent 3" w:semiHidden="0" w:uiPriority="66" w:unhideWhenUsed="0"/>
+    <w:lsdException w:name="Medium Grid 1 Accent 3" w:semiHidden="0" w:uiPriority="67" w:unhideWhenUsed="0"/>
+    <w:lsdException w:name="Medium Grid 2 Accent 3" w:semiHidden="0" w:uiPriority="68" w:unhideWhenUsed="0"/>
+    <w:lsdException w:name="Medium Grid 3 Accent 3" w:semiHidden="0" w:uiPriority="69" w:unhideWhenUsed="0"/>
+    <w:lsdException w:name="Dark List Accent 3" w:semiHidden="0" w:uiPriority="70" w:unhideWhenUsed="0"/>
+    <w:lsdException w:name="Colorful Shading Accent 3" w:semiHidden="0" w:uiPriority="71" w:unhideWhenUsed="0"/>
+    <w:lsdException w:name="Colorful List Accent 3" w:semiHidden="0" w:uiPriority="72" w:unhideWhenUsed="0"/>
+    <w:lsdException w:name="Colorful Grid Accent 3" w:semiHidden="0" w:uiPriority="73" w:unhideWhenUsed="0"/>
+    <w:lsdException w:name="Light Shading Accent 4" w:semiHidden="0" w:uiPriority="60" w:unhideWhenUsed="0"/>
+    <w:lsdException w:name="Light List Accent 4" w:semiHidden="0" w:uiPriority="61" w:unhideWhenUsed="0"/>
+    <w:lsdException w:name="Light Grid Accent 4" w:semiHidden="0" w:uiPriority="62" w:unhideWhenUsed="0"/>
+    <w:lsdException w:name="Medium Shading 1 Accent 4" w:semiHidden="0" w:uiPriority="63" w:unhideWhenUsed="0"/>
+    <w:lsdException w:name="Medium Shading 2 Accent 4" w:semiHidden="0" w:uiPriority="64" w:unhideWhenUsed="0"/>
+    <w:lsdException w:name="Medium List 1 Accent 4" w:semiHidden="0" w:uiPriority="65" w:unhideWhenUsed="0"/>
+    <w:lsdException w:name="Medium List 2 Accent 4" w:semiHidden="0" w:uiPriority="66" w:unhideWhenUsed="0"/>
+    <w:lsdException w:name="Medium Grid 1 Accent 4" w:semiHidden="0" w:uiPriority="67" w:unhideWhenUsed="0"/>
+    <w:lsdException w:name="Medium Grid 2 Accent 4" w:semiHidden="0" w:uiPriority="68" w:unhideWhenUsed="0"/>
+    <w:lsdException w:name="Medium Grid 3 Accent 4" w:semiHidden="0" w:uiPriority="69" w:unhideWhenUsed="0"/>
+    <w:lsdException w:name="Dark List Accent 4" w:semiHidden="0" w:uiPriority="70" w:unhideWhenUsed="0"/>
+    <w:lsdException w:name="Colorful Shading Accent 4" w:semiHidden="0" w:uiPriority="71" w:unhideWhenUsed="0"/>
+    <w:lsdException w:name="Colorful List Accent 4" w:semiHidden="0" w:uiPriority="72" w:unhideWhenUsed="0"/>
+    <w:lsdException w:name="Colorful Grid Accent 4" w:semiHidden="0" w:uiPriority="73" w:unhideWhenUsed="0"/>
+    <w:lsdException w:name="Light Shading Accent 5" w:semiHidden="0" w:uiPriority="60" w:unhideWhenUsed="0"/>
+    <w:lsdException w:name="Light List Accent 5" w:semiHidden="0" w:uiPriority="61" w:unhideWhenUsed="0"/>
+    <w:lsdException w:name="Light Grid Accent 5" w:semiHidden="0" w:uiPriority="62" w:unhideWhenUsed="0"/>
+    <w:lsdException w:name="Medium Shading 1 Accent 5" w:semiHidden="0" w:uiPriority="63" w:unhideWhenUsed="0"/>
+    <w:lsdException w:name="Medium Shading 2 Accent 5" w:semiHidden="0" w:uiPriority="64" w:unhideWhenUsed="0"/>
+    <w:lsdException w:name="Medium List 1 Accent 5" w:semiHidden="0" w:uiPriority="65" w:unhideWhenUsed="0"/>
+    <w:lsdException w:name="Medium List 2 Accent 5" w:semiHidden="0" w:uiPriority="66" w:unhideWhenUsed="0"/>
+    <w:lsdException w:name="Medium Grid 1 Accent 5" w:semiHidden="0" w:uiPriority="67" w:unhideWhenUsed="0"/>
+    <w:lsdException w:name="Medium Grid 2 Accent 5" w:semiHidden="0" w:uiPriority="68" w:unhideWhenUsed="0"/>
+    <w:lsdException w:name="Medium Grid 3 Accent 5" w:semiHidden="0" w:uiPriority="69" w:unhideWhenUsed="0"/>
+    <w:lsdException w:name="Dark List Accent 5" w:semiHidden="0" w:uiPriority="70" w:unhideWhenUsed="0"/>
+    <w:lsdException w:name="Colorful Shading Accent 5" w:semiHidden="0" w:uiPriority="71" w:unhideWhenUsed="0"/>
+    <w:lsdException w:name="Colorful List Accent 5" w:semiHidden="0" w:uiPriority="72" w:unhideWhenUsed="0"/>
+    <w:lsdException w:name="Colorful Grid Accent 5" w:semiHidden="0" w:uiPriority="73" w:unhideWhenUsed="0"/>
+    <w:lsdException w:name="Light Shading Accent 6" w:semiHidden="0" w:uiPriority="60" w:unhideWhenUsed="0"/>
+    <w:lsdException w:name="Light List Accent 6" w:semiHidden="0" w:uiPriority="61" w:unhideWhenUsed="0"/>
+    <w:lsdException w:name="Light Grid Accent 6" w:semiHidden="0" w:uiPriority="62" w:unhideWhenUsed="0"/>
+    <w:lsdException w:name="Medium Shading 1 Accent 6" w:semiHidden="0" w:uiPriority="63" w:unhideWhenUsed="0"/>
+    <w:lsdException w:name="Medium Shading 2 Accent 6" w:semiHidden="0" w:uiPriority="64" w:unhideWhenUsed="0"/>
+    <w:lsdException w:name="Medium List 1 Accent 6" w:semiHidden="0" w:uiPriority="65" w:unhideWhenUsed="0"/>
+    <w:lsdException w:name="Medium List 2 Accent 6" w:semiHidden="0" w:uiPriority="66" w:unhideWhenUsed="0"/>
+    <w:lsdException w:name="Medium Grid 1 Accent 6" w:semiHidden="0" w:uiPriority="67" w:unhideWhenUsed="0"/>
+    <w:lsdException w:name="Medium Grid 2 Accent 6" w:semiHidden="0" w:uiPriority="68" w:unhideWhenUsed="0"/>
+    <w:lsdException w:name="Medium Grid 3 Accent 6" w:semiHidden="0" w:uiPriority="69" w:unhideWhenUsed="0"/>
+    <w:lsdException w:name="Dark List Accent 6" w:semiHidden="0" w:uiPriority="70" w:unhideWhenUsed="0"/>
+    <w:lsdException w:name="Colorful Shading Accent 6" w:semiHidden="0" w:uiPriority="71" w:unhideWhenUsed="0"/>
+    <w:lsdException w:name="Colorful List Accent 6" w:semiHidden="0" w:uiPriority="72" w:unhideWhenUsed="0"/>
+    <w:lsdException w:name="Colorful Grid Accent 6" w:semiHidden="0" w:uiPriority="73" w:unhideWhenUsed="0"/>
+    <w:lsdException w:name="Subtle Emphasis" w:semiHidden="0" w:uiPriority="19" w:unhideWhenUsed="0" w:qFormat="1"/>
+    <w:lsdException w:name="Intense Emphasis" w:semiHidden="0" w:uiPriority="21" w:unhideWhenUsed="0" w:qFormat="1"/>
+    <w:lsdException w:name="Subtle Reference" w:semiHidden="0" w:uiPriority="31" w:unhideWhenUsed="0" w:qFormat="1"/>
+    <w:lsdException w:name="Intense Reference" w:semiHidden="0" w:uiPriority="32" w:unhideWhenUsed="0" w:qFormat="1"/>
+    <w:lsdException w:name="Book Title" w:semiHidden="0" w:uiPriority="33" w:unhideWhenUsed="0" w:qFormat="1"/>
+    <w:lsdException w:name="Bibliography" w:uiPriority="37"/>
+    <w:lsdException w:name="TOC Heading" w:uiPriority="39" w:qFormat="1"/>
   </w:latentStyles>
   <w:style w:type="paragraph" w:default="1" w:styleId="Normal">
     <w:name w:val="Normal"/>

</xml_diff>

<commit_message>
Added pictures from milestone 2
</commit_message>
<xml_diff>
--- a/Milestone 3/FinalReport .docx
+++ b/Milestone 3/FinalReport .docx
@@ -3039,6 +3039,8 @@
         </w:rPr>
       </w:pPr>
       <w:bookmarkStart w:id="22" w:name="_Toc226963030"/>
+      <w:bookmarkStart w:id="23" w:name="_GoBack"/>
+      <w:bookmarkEnd w:id="23"/>
       <w:r>
         <w:rPr>
           <w:rFonts w:ascii="Arial" w:hAnsi="Arial"/>
@@ -3056,62 +3058,14 @@
           <w:rFonts w:ascii="Arial" w:hAnsi="Arial"/>
         </w:rPr>
       </w:pPr>
-      <w:bookmarkStart w:id="23" w:name="_Toc226963031"/>
+      <w:bookmarkStart w:id="24" w:name="_Toc226963031"/>
       <w:r>
         <w:rPr>
           <w:rFonts w:ascii="Arial" w:hAnsi="Arial"/>
         </w:rPr>
         <w:t>System Modeling</w:t>
       </w:r>
-      <w:bookmarkEnd w:id="23"/>
-    </w:p>
-    <w:p>
-      <w:pPr>
-        <w:pStyle w:val="template"/>
-        <w:jc w:val="both"/>
-      </w:pPr>
-      <w:r>
-        <w:t>&lt;</w:t>
-      </w:r>
-      <w:r>
-        <w:rPr>
-          <w:color w:val="0000FF"/>
-        </w:rPr>
-        <w:t xml:space="preserve"> Update</w:t>
-      </w:r>
-      <w:r>
-        <w:rPr>
-          <w:color w:val="0000FF"/>
-        </w:rPr>
-        <w:t xml:space="preserve"> </w:t>
-      </w:r>
-      <w:r>
-        <w:rPr>
-          <w:color w:val="0000FF"/>
-        </w:rPr>
-        <w:t>your</w:t>
-      </w:r>
-      <w:r>
-        <w:rPr>
-          <w:color w:val="0000FF"/>
-        </w:rPr>
-        <w:t xml:space="preserve"> UML diagrams</w:t>
-      </w:r>
-      <w:r>
-        <w:rPr>
-          <w:color w:val="0000FF"/>
-        </w:rPr>
-        <w:t xml:space="preserve"> in milestone 2, to reflect the real implementation of this software</w:t>
-      </w:r>
-      <w:r>
-        <w:rPr>
-          <w:color w:val="0000FF"/>
-        </w:rPr>
-        <w:t>.</w:t>
-      </w:r>
-      <w:r>
-        <w:t xml:space="preserve"> </w:t>
-      </w:r>
+      <w:bookmarkEnd w:id="24"/>
     </w:p>
     <w:p>
       <w:pPr>
@@ -3124,13 +3078,13 @@
           <w:lang w:bidi="ar-SA"/>
         </w:rPr>
         <w:drawing>
-          <wp:anchor distT="0" distB="0" distL="114300" distR="114300" simplePos="0" relativeHeight="251659264" behindDoc="0" locked="0" layoutInCell="1" allowOverlap="1" wp14:anchorId="54ED2D49" wp14:editId="1F2B9C4F">
+          <wp:anchor distT="0" distB="0" distL="114300" distR="114300" simplePos="0" relativeHeight="251659264" behindDoc="0" locked="0" layoutInCell="1" allowOverlap="1" wp14:anchorId="54ED2D49" wp14:editId="0A98078A">
             <wp:simplePos x="0" y="0"/>
             <wp:positionH relativeFrom="column">
-              <wp:posOffset>709295</wp:posOffset>
+              <wp:posOffset>292100</wp:posOffset>
             </wp:positionH>
             <wp:positionV relativeFrom="paragraph">
-              <wp:posOffset>146050</wp:posOffset>
+              <wp:posOffset>298450</wp:posOffset>
             </wp:positionV>
             <wp:extent cx="4486910" cy="2716530"/>
             <wp:effectExtent l="0" t="0" r="8890" b="7620"/>
@@ -3179,6 +3133,48 @@
           </wp:anchor>
         </w:drawing>
       </w:r>
+      <w:r>
+        <w:t>&lt;</w:t>
+      </w:r>
+      <w:r>
+        <w:rPr>
+          <w:color w:val="0000FF"/>
+        </w:rPr>
+        <w:t xml:space="preserve"> Update</w:t>
+      </w:r>
+      <w:r>
+        <w:rPr>
+          <w:color w:val="0000FF"/>
+        </w:rPr>
+        <w:t xml:space="preserve"> </w:t>
+      </w:r>
+      <w:r>
+        <w:rPr>
+          <w:color w:val="0000FF"/>
+        </w:rPr>
+        <w:t>your</w:t>
+      </w:r>
+      <w:r>
+        <w:rPr>
+          <w:color w:val="0000FF"/>
+        </w:rPr>
+        <w:t xml:space="preserve"> UML diagrams</w:t>
+      </w:r>
+      <w:r>
+        <w:rPr>
+          <w:color w:val="0000FF"/>
+        </w:rPr>
+        <w:t xml:space="preserve"> in milestone 2, to reflect the real implementation of this software</w:t>
+      </w:r>
+      <w:r>
+        <w:rPr>
+          <w:color w:val="0000FF"/>
+        </w:rPr>
+        <w:t>.</w:t>
+      </w:r>
+      <w:r>
+        <w:t xml:space="preserve"> </w:t>
+      </w:r>
     </w:p>
     <w:p>
       <w:pPr>
@@ -3186,44 +3182,1338 @@
         <w:jc w:val="both"/>
       </w:pPr>
       <w:r>
-        <w:t xml:space="preserve">TO DO: </w:t>
-      </w:r>
-      <w:r>
-        <w:t>Provide an updated version of the UML diagrams, including use case diagrams, sequence</w:t>
-      </w:r>
-      <w:r>
-        <w:t xml:space="preserve"> (or state)</w:t>
-      </w:r>
-      <w:r>
-        <w:t xml:space="preserve"> diagrams, activities diagrams, and class diagrams. If you don’t have an upda</w:t>
-      </w:r>
-      <w:r>
-        <w:t xml:space="preserve">ted version, just mention: “our implementation strictly follows the </w:t>
-      </w:r>
-      <w:r>
-        <w:t>design document (</w:t>
-      </w:r>
-      <w:r>
-        <w:t>milestone</w:t>
-      </w:r>
-      <w:r>
-        <w:t xml:space="preserve"> 2)”. </w:t>
-      </w:r>
-      <w:r>
-        <w:t>&gt;</w:t>
-      </w:r>
+        <w:rPr>
+          <w:i w:val="0"/>
+          <w:noProof/>
+          <w:lang w:bidi="ar-SA"/>
+        </w:rPr>
+        <w:drawing>
+          <wp:anchor distT="0" distB="0" distL="114300" distR="114300" simplePos="0" relativeHeight="251662336" behindDoc="0" locked="0" layoutInCell="1" allowOverlap="1" wp14:anchorId="6299A001" wp14:editId="056A09DD">
+            <wp:simplePos x="0" y="0"/>
+            <wp:positionH relativeFrom="column">
+              <wp:posOffset>286385</wp:posOffset>
+            </wp:positionH>
+            <wp:positionV relativeFrom="paragraph">
+              <wp:posOffset>3206750</wp:posOffset>
+            </wp:positionV>
+            <wp:extent cx="4583430" cy="3503295"/>
+            <wp:effectExtent l="0" t="0" r="7620" b="1905"/>
+            <wp:wrapTopAndBottom/>
+            <wp:docPr id="4" name="Picture 4"/>
+            <wp:cNvGraphicFramePr>
+              <a:graphicFrameLocks xmlns:a="http://schemas.openxmlformats.org/drawingml/2006/main" noChangeAspect="1"/>
+            </wp:cNvGraphicFramePr>
+            <a:graphic xmlns:a="http://schemas.openxmlformats.org/drawingml/2006/main">
+              <a:graphicData uri="http://schemas.openxmlformats.org/drawingml/2006/picture">
+                <pic:pic xmlns:pic="http://schemas.openxmlformats.org/drawingml/2006/picture">
+                  <pic:nvPicPr>
+                    <pic:cNvPr id="0" name="Class Digram.png"/>
+                    <pic:cNvPicPr/>
+                  </pic:nvPicPr>
+                  <pic:blipFill rotWithShape="1">
+                    <a:blip r:embed="rId12">
+                      <a:extLst>
+                        <a:ext uri="{28A0092B-C50C-407E-A947-70E740481C1C}">
+                          <a14:useLocalDpi xmlns:a14="http://schemas.microsoft.com/office/drawing/2010/main" val="0"/>
+                        </a:ext>
+                      </a:extLst>
+                    </a:blip>
+                    <a:srcRect t="1923" b="10661"/>
+                    <a:stretch/>
+                  </pic:blipFill>
+                  <pic:spPr bwMode="auto">
+                    <a:xfrm>
+                      <a:off x="0" y="0"/>
+                      <a:ext cx="4583430" cy="3503295"/>
+                    </a:xfrm>
+                    <a:prstGeom prst="rect">
+                      <a:avLst/>
+                    </a:prstGeom>
+                    <a:ln>
+                      <a:noFill/>
+                    </a:ln>
+                    <a:extLst>
+                      <a:ext uri="{53640926-AAD7-44D8-BBD7-CCE9431645EC}">
+                        <a14:shadowObscured xmlns:a14="http://schemas.microsoft.com/office/drawing/2010/main"/>
+                      </a:ext>
+                    </a:extLst>
+                  </pic:spPr>
+                </pic:pic>
+              </a:graphicData>
+            </a:graphic>
+            <wp14:sizeRelH relativeFrom="page">
+              <wp14:pctWidth>0</wp14:pctWidth>
+            </wp14:sizeRelH>
+            <wp14:sizeRelV relativeFrom="page">
+              <wp14:pctHeight>0</wp14:pctHeight>
+            </wp14:sizeRelV>
+          </wp:anchor>
+        </w:drawing>
+      </w:r>
+      <w:r>
+        <w:rPr>
+          <w:noProof/>
+        </w:rPr>
+        <mc:AlternateContent>
+          <mc:Choice Requires="wps">
+            <w:drawing>
+              <wp:anchor distT="0" distB="0" distL="114300" distR="114300" simplePos="0" relativeHeight="251661312" behindDoc="0" locked="0" layoutInCell="1" allowOverlap="1" wp14:anchorId="7482A858" wp14:editId="66F60F94">
+                <wp:simplePos x="0" y="0"/>
+                <wp:positionH relativeFrom="column">
+                  <wp:posOffset>704898</wp:posOffset>
+                </wp:positionH>
+                <wp:positionV relativeFrom="paragraph">
+                  <wp:posOffset>2921932</wp:posOffset>
+                </wp:positionV>
+                <wp:extent cx="5347504" cy="635"/>
+                <wp:effectExtent l="0" t="0" r="5715" b="0"/>
+                <wp:wrapNone/>
+                <wp:docPr id="5" name="Text Box 5"/>
+                <wp:cNvGraphicFramePr/>
+                <a:graphic xmlns:a="http://schemas.openxmlformats.org/drawingml/2006/main">
+                  <a:graphicData uri="http://schemas.microsoft.com/office/word/2010/wordprocessingShape">
+                    <wps:wsp>
+                      <wps:cNvSpPr txBox="1"/>
+                      <wps:spPr>
+                        <a:xfrm>
+                          <a:off x="0" y="0"/>
+                          <a:ext cx="5347504" cy="635"/>
+                        </a:xfrm>
+                        <a:prstGeom prst="rect">
+                          <a:avLst/>
+                        </a:prstGeom>
+                        <a:solidFill>
+                          <a:prstClr val="white"/>
+                        </a:solidFill>
+                        <a:ln>
+                          <a:noFill/>
+                        </a:ln>
+                        <a:effectLst/>
+                      </wps:spPr>
+                      <wps:txbx>
+                        <w:txbxContent>
+                          <w:p>
+                            <w:pPr>
+                              <w:pStyle w:val="Caption"/>
+                              <w:jc w:val="right"/>
+                              <w:rPr>
+                                <w:rFonts w:ascii="Arial" w:hAnsi="Arial" w:cs="Arial"/>
+                                <w:b w:val="0"/>
+                                <w:i/>
+                                <w:iCs/>
+                                <w:noProof/>
+                                <w:color w:val="000000" w:themeColor="text1"/>
+                                <w:sz w:val="22"/>
+                                <w:szCs w:val="22"/>
+                              </w:rPr>
+                            </w:pPr>
+                            <w:r>
+                              <w:rPr>
+                                <w:b w:val="0"/>
+                                <w:color w:val="000000" w:themeColor="text1"/>
+                                <w:sz w:val="22"/>
+                                <w:szCs w:val="22"/>
+                              </w:rPr>
+                              <w:t xml:space="preserve">Figure </w:t>
+                            </w:r>
+                            <w:r>
+                              <w:rPr>
+                                <w:b w:val="0"/>
+                                <w:color w:val="000000" w:themeColor="text1"/>
+                                <w:sz w:val="22"/>
+                                <w:szCs w:val="22"/>
+                              </w:rPr>
+                              <w:fldChar w:fldCharType="begin"/>
+                            </w:r>
+                            <w:r>
+                              <w:rPr>
+                                <w:b w:val="0"/>
+                                <w:color w:val="000000" w:themeColor="text1"/>
+                                <w:sz w:val="22"/>
+                                <w:szCs w:val="22"/>
+                              </w:rPr>
+                              <w:instrText xml:space="preserve"> SEQ Figure \* ARABIC </w:instrText>
+                            </w:r>
+                            <w:r>
+                              <w:rPr>
+                                <w:b w:val="0"/>
+                                <w:color w:val="000000" w:themeColor="text1"/>
+                                <w:sz w:val="22"/>
+                                <w:szCs w:val="22"/>
+                              </w:rPr>
+                              <w:fldChar w:fldCharType="separate"/>
+                            </w:r>
+                            <w:r>
+                              <w:rPr>
+                                <w:b w:val="0"/>
+                                <w:noProof/>
+                                <w:color w:val="000000" w:themeColor="text1"/>
+                                <w:sz w:val="22"/>
+                                <w:szCs w:val="22"/>
+                              </w:rPr>
+                              <w:t>1</w:t>
+                            </w:r>
+                            <w:r>
+                              <w:rPr>
+                                <w:b w:val="0"/>
+                                <w:color w:val="000000" w:themeColor="text1"/>
+                                <w:sz w:val="22"/>
+                                <w:szCs w:val="22"/>
+                              </w:rPr>
+                              <w:fldChar w:fldCharType="end"/>
+                            </w:r>
+                            <w:r>
+                              <w:rPr>
+                                <w:b w:val="0"/>
+                                <w:color w:val="000000" w:themeColor="text1"/>
+                                <w:sz w:val="22"/>
+                                <w:szCs w:val="22"/>
+                              </w:rPr>
+                              <w:t xml:space="preserve"> A state diagram that represents the event-transitions of the web-application</w:t>
+                            </w:r>
+                          </w:p>
+                        </w:txbxContent>
+                      </wps:txbx>
+                      <wps:bodyPr rot="0" spcFirstLastPara="0" vertOverflow="overflow" horzOverflow="overflow" vert="horz" wrap="square" lIns="0" tIns="0" rIns="0" bIns="0" numCol="1" spcCol="0" rtlCol="0" fromWordArt="0" anchor="t" anchorCtr="0" forceAA="0" compatLnSpc="1">
+                        <a:prstTxWarp prst="textNoShape">
+                          <a:avLst/>
+                        </a:prstTxWarp>
+                        <a:spAutoFit/>
+                      </wps:bodyPr>
+                    </wps:wsp>
+                  </a:graphicData>
+                </a:graphic>
+                <wp14:sizeRelH relativeFrom="margin">
+                  <wp14:pctWidth>0</wp14:pctWidth>
+                </wp14:sizeRelH>
+              </wp:anchor>
+            </w:drawing>
+          </mc:Choice>
+          <mc:Fallback>
+            <w:pict>
+              <v:shapetype id="_x0000_t202" coordsize="21600,21600" o:spt="202" path="m,l,21600r21600,l21600,xe">
+                <v:stroke joinstyle="miter"/>
+                <v:path gradientshapeok="t" o:connecttype="rect"/>
+              </v:shapetype>
+              <v:shape id="Text Box 5" o:spid="_x0000_s1026" type="#_x0000_t202" style="position:absolute;left:0;text-align:left;margin-left:55.5pt;margin-top:230.05pt;width:421.05pt;height:.05pt;z-index:251661312;visibility:visible;mso-wrap-style:square;mso-width-percent:0;mso-wrap-distance-left:9pt;mso-wrap-distance-top:0;mso-wrap-distance-right:9pt;mso-wrap-distance-bottom:0;mso-position-horizontal:absolute;mso-position-horizontal-relative:text;mso-position-vertical:absolute;mso-position-vertical-relative:text;mso-width-percent:0;mso-width-relative:margin;v-text-anchor:top" o:gfxdata="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" stroked="f">
+                <v:textbox style="mso-fit-shape-to-text:t" inset="0,0,0,0">
+                  <w:txbxContent>
+                    <w:p>
+                      <w:pPr>
+                        <w:pStyle w:val="Caption"/>
+                        <w:jc w:val="right"/>
+                        <w:rPr>
+                          <w:rFonts w:ascii="Arial" w:hAnsi="Arial" w:cs="Arial"/>
+                          <w:b w:val="0"/>
+                          <w:i/>
+                          <w:iCs/>
+                          <w:noProof/>
+                          <w:color w:val="000000" w:themeColor="text1"/>
+                          <w:sz w:val="22"/>
+                          <w:szCs w:val="22"/>
+                        </w:rPr>
+                      </w:pPr>
+                      <w:r>
+                        <w:rPr>
+                          <w:b w:val="0"/>
+                          <w:color w:val="000000" w:themeColor="text1"/>
+                          <w:sz w:val="22"/>
+                          <w:szCs w:val="22"/>
+                        </w:rPr>
+                        <w:t xml:space="preserve">Figure </w:t>
+                      </w:r>
+                      <w:r>
+                        <w:rPr>
+                          <w:b w:val="0"/>
+                          <w:color w:val="000000" w:themeColor="text1"/>
+                          <w:sz w:val="22"/>
+                          <w:szCs w:val="22"/>
+                        </w:rPr>
+                        <w:fldChar w:fldCharType="begin"/>
+                      </w:r>
+                      <w:r>
+                        <w:rPr>
+                          <w:b w:val="0"/>
+                          <w:color w:val="000000" w:themeColor="text1"/>
+                          <w:sz w:val="22"/>
+                          <w:szCs w:val="22"/>
+                        </w:rPr>
+                        <w:instrText xml:space="preserve"> SEQ Figure \* ARABIC </w:instrText>
+                      </w:r>
+                      <w:r>
+                        <w:rPr>
+                          <w:b w:val="0"/>
+                          <w:color w:val="000000" w:themeColor="text1"/>
+                          <w:sz w:val="22"/>
+                          <w:szCs w:val="22"/>
+                        </w:rPr>
+                        <w:fldChar w:fldCharType="separate"/>
+                      </w:r>
+                      <w:r>
+                        <w:rPr>
+                          <w:b w:val="0"/>
+                          <w:noProof/>
+                          <w:color w:val="000000" w:themeColor="text1"/>
+                          <w:sz w:val="22"/>
+                          <w:szCs w:val="22"/>
+                        </w:rPr>
+                        <w:t>1</w:t>
+                      </w:r>
+                      <w:r>
+                        <w:rPr>
+                          <w:b w:val="0"/>
+                          <w:color w:val="000000" w:themeColor="text1"/>
+                          <w:sz w:val="22"/>
+                          <w:szCs w:val="22"/>
+                        </w:rPr>
+                        <w:fldChar w:fldCharType="end"/>
+                      </w:r>
+                      <w:r>
+                        <w:rPr>
+                          <w:b w:val="0"/>
+                          <w:color w:val="000000" w:themeColor="text1"/>
+                          <w:sz w:val="22"/>
+                          <w:szCs w:val="22"/>
+                        </w:rPr>
+                        <w:t xml:space="preserve"> A state diagram that represents the event-transitions of the web-application</w:t>
+                      </w:r>
+                    </w:p>
+                  </w:txbxContent>
+                </v:textbox>
+              </v:shape>
+            </w:pict>
+          </mc:Fallback>
+        </mc:AlternateContent>
+      </w:r>
+    </w:p>
+    <w:p>
+      <w:pPr>
+        <w:pStyle w:val="template"/>
+        <w:jc w:val="right"/>
+        <w:rPr>
+          <w:i w:val="0"/>
+          <w:noProof/>
+          <w:lang w:bidi="ar-SA"/>
+        </w:rPr>
+      </w:pPr>
+    </w:p>
+    <w:p>
+      <w:pPr>
+        <w:pStyle w:val="template"/>
+        <w:keepNext/>
+        <w:jc w:val="right"/>
+      </w:pPr>
+    </w:p>
+    <w:p>
+      <w:pPr>
+        <w:pStyle w:val="Caption"/>
+        <w:jc w:val="right"/>
+        <w:rPr>
+          <w:b w:val="0"/>
+          <w:color w:val="000000" w:themeColor="text1"/>
+          <w:sz w:val="24"/>
+          <w:szCs w:val="24"/>
+        </w:rPr>
+      </w:pPr>
+      <w:r>
+        <w:rPr>
+          <w:b w:val="0"/>
+          <w:color w:val="000000" w:themeColor="text1"/>
+          <w:sz w:val="24"/>
+          <w:szCs w:val="24"/>
+        </w:rPr>
+        <w:t xml:space="preserve">Figure </w:t>
+      </w:r>
+      <w:r>
+        <w:rPr>
+          <w:b w:val="0"/>
+          <w:color w:val="000000" w:themeColor="text1"/>
+          <w:sz w:val="24"/>
+          <w:szCs w:val="24"/>
+        </w:rPr>
+        <w:fldChar w:fldCharType="begin"/>
+      </w:r>
+      <w:r>
+        <w:rPr>
+          <w:b w:val="0"/>
+          <w:color w:val="000000" w:themeColor="text1"/>
+          <w:sz w:val="24"/>
+          <w:szCs w:val="24"/>
+        </w:rPr>
+        <w:instrText xml:space="preserve"> SEQ Figure \* ARABIC </w:instrText>
+      </w:r>
+      <w:r>
+        <w:rPr>
+          <w:b w:val="0"/>
+          <w:color w:val="000000" w:themeColor="text1"/>
+          <w:sz w:val="24"/>
+          <w:szCs w:val="24"/>
+        </w:rPr>
+        <w:fldChar w:fldCharType="separate"/>
+      </w:r>
+      <w:r>
+        <w:rPr>
+          <w:b w:val="0"/>
+          <w:noProof/>
+          <w:color w:val="000000" w:themeColor="text1"/>
+          <w:sz w:val="24"/>
+          <w:szCs w:val="24"/>
+        </w:rPr>
+        <w:t>2</w:t>
+      </w:r>
+      <w:r>
+        <w:rPr>
+          <w:b w:val="0"/>
+          <w:color w:val="000000" w:themeColor="text1"/>
+          <w:sz w:val="24"/>
+          <w:szCs w:val="24"/>
+        </w:rPr>
+        <w:fldChar w:fldCharType="end"/>
+      </w:r>
+      <w:r>
+        <w:rPr>
+          <w:b w:val="0"/>
+          <w:color w:val="000000" w:themeColor="text1"/>
+          <w:sz w:val="24"/>
+          <w:szCs w:val="24"/>
+        </w:rPr>
+        <w:t xml:space="preserve"> the class diagram that represents different functions used to operate the web-application</w:t>
+      </w:r>
+    </w:p>
+    <w:p>
+      <w:pPr>
+        <w:pStyle w:val="template"/>
+        <w:jc w:val="right"/>
+        <w:rPr>
+          <w:noProof/>
+          <w:lang w:bidi="ar-SA"/>
+        </w:rPr>
+      </w:pPr>
+      <w:r>
+        <w:rPr>
+          <w:noProof/>
+        </w:rPr>
+        <w:lastRenderedPageBreak/>
+        <mc:AlternateContent>
+          <mc:Choice Requires="wps">
+            <w:drawing>
+              <wp:anchor distT="0" distB="0" distL="114300" distR="114300" simplePos="0" relativeHeight="251665408" behindDoc="0" locked="0" layoutInCell="1" allowOverlap="1" wp14:anchorId="56ABF88F" wp14:editId="5853C233">
+                <wp:simplePos x="0" y="0"/>
+                <wp:positionH relativeFrom="column">
+                  <wp:posOffset>-1270</wp:posOffset>
+                </wp:positionH>
+                <wp:positionV relativeFrom="paragraph">
+                  <wp:posOffset>3542665</wp:posOffset>
+                </wp:positionV>
+                <wp:extent cx="6122670" cy="635"/>
+                <wp:effectExtent l="0" t="0" r="0" b="0"/>
+                <wp:wrapNone/>
+                <wp:docPr id="7" name="Text Box 7"/>
+                <wp:cNvGraphicFramePr/>
+                <a:graphic xmlns:a="http://schemas.openxmlformats.org/drawingml/2006/main">
+                  <a:graphicData uri="http://schemas.microsoft.com/office/word/2010/wordprocessingShape">
+                    <wps:wsp>
+                      <wps:cNvSpPr txBox="1"/>
+                      <wps:spPr>
+                        <a:xfrm>
+                          <a:off x="0" y="0"/>
+                          <a:ext cx="6122670" cy="635"/>
+                        </a:xfrm>
+                        <a:prstGeom prst="rect">
+                          <a:avLst/>
+                        </a:prstGeom>
+                        <a:solidFill>
+                          <a:prstClr val="white"/>
+                        </a:solidFill>
+                        <a:ln>
+                          <a:noFill/>
+                        </a:ln>
+                        <a:effectLst/>
+                      </wps:spPr>
+                      <wps:txbx>
+                        <w:txbxContent>
+                          <w:p>
+                            <w:pPr>
+                              <w:pStyle w:val="Caption"/>
+                              <w:jc w:val="right"/>
+                              <w:rPr>
+                                <w:rFonts w:ascii="Arial" w:hAnsi="Arial" w:cs="Arial"/>
+                                <w:b w:val="0"/>
+                                <w:i/>
+                                <w:iCs/>
+                                <w:noProof/>
+                                <w:color w:val="000000" w:themeColor="text1"/>
+                                <w:sz w:val="22"/>
+                                <w:szCs w:val="22"/>
+                              </w:rPr>
+                            </w:pPr>
+                            <w:r>
+                              <w:rPr>
+                                <w:b w:val="0"/>
+                                <w:color w:val="000000" w:themeColor="text1"/>
+                                <w:sz w:val="22"/>
+                                <w:szCs w:val="22"/>
+                              </w:rPr>
+                              <w:t xml:space="preserve">Figure </w:t>
+                            </w:r>
+                            <w:r>
+                              <w:rPr>
+                                <w:b w:val="0"/>
+                                <w:color w:val="000000" w:themeColor="text1"/>
+                                <w:sz w:val="22"/>
+                                <w:szCs w:val="22"/>
+                              </w:rPr>
+                              <w:fldChar w:fldCharType="begin"/>
+                            </w:r>
+                            <w:r>
+                              <w:rPr>
+                                <w:b w:val="0"/>
+                                <w:color w:val="000000" w:themeColor="text1"/>
+                                <w:sz w:val="22"/>
+                                <w:szCs w:val="22"/>
+                              </w:rPr>
+                              <w:instrText xml:space="preserve"> SEQ Figure \* ARABIC </w:instrText>
+                            </w:r>
+                            <w:r>
+                              <w:rPr>
+                                <w:b w:val="0"/>
+                                <w:color w:val="000000" w:themeColor="text1"/>
+                                <w:sz w:val="22"/>
+                                <w:szCs w:val="22"/>
+                              </w:rPr>
+                              <w:fldChar w:fldCharType="separate"/>
+                            </w:r>
+                            <w:r>
+                              <w:rPr>
+                                <w:b w:val="0"/>
+                                <w:noProof/>
+                                <w:color w:val="000000" w:themeColor="text1"/>
+                                <w:sz w:val="22"/>
+                                <w:szCs w:val="22"/>
+                              </w:rPr>
+                              <w:t>3</w:t>
+                            </w:r>
+                            <w:r>
+                              <w:rPr>
+                                <w:b w:val="0"/>
+                                <w:color w:val="000000" w:themeColor="text1"/>
+                                <w:sz w:val="22"/>
+                                <w:szCs w:val="22"/>
+                              </w:rPr>
+                              <w:fldChar w:fldCharType="end"/>
+                            </w:r>
+                            <w:r>
+                              <w:rPr>
+                                <w:b w:val="0"/>
+                                <w:color w:val="000000" w:themeColor="text1"/>
+                                <w:sz w:val="22"/>
+                                <w:szCs w:val="22"/>
+                              </w:rPr>
+                              <w:t xml:space="preserve"> the activity diagram for when a user creates an account</w:t>
+                            </w:r>
+                          </w:p>
+                        </w:txbxContent>
+                      </wps:txbx>
+                      <wps:bodyPr rot="0" spcFirstLastPara="0" vertOverflow="overflow" horzOverflow="overflow" vert="horz" wrap="square" lIns="0" tIns="0" rIns="0" bIns="0" numCol="1" spcCol="0" rtlCol="0" fromWordArt="0" anchor="t" anchorCtr="0" forceAA="0" compatLnSpc="1">
+                        <a:prstTxWarp prst="textNoShape">
+                          <a:avLst/>
+                        </a:prstTxWarp>
+                        <a:spAutoFit/>
+                      </wps:bodyPr>
+                    </wps:wsp>
+                  </a:graphicData>
+                </a:graphic>
+              </wp:anchor>
+            </w:drawing>
+          </mc:Choice>
+          <mc:Fallback>
+            <w:pict>
+              <v:shape id="Text Box 7" o:spid="_x0000_s1027" type="#_x0000_t202" style="position:absolute;left:0;text-align:left;margin-left:-.1pt;margin-top:278.95pt;width:482.1pt;height:.05pt;z-index:251665408;visibility:visible;mso-wrap-style:square;mso-wrap-distance-left:9pt;mso-wrap-distance-top:0;mso-wrap-distance-right:9pt;mso-wrap-distance-bottom:0;mso-position-horizontal:absolute;mso-position-horizontal-relative:text;mso-position-vertical:absolute;mso-position-vertical-relative:text;v-text-anchor:top" o:gfxdata="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" stroked="f">
+                <v:textbox style="mso-fit-shape-to-text:t" inset="0,0,0,0">
+                  <w:txbxContent>
+                    <w:p>
+                      <w:pPr>
+                        <w:pStyle w:val="Caption"/>
+                        <w:jc w:val="right"/>
+                        <w:rPr>
+                          <w:rFonts w:ascii="Arial" w:hAnsi="Arial" w:cs="Arial"/>
+                          <w:b w:val="0"/>
+                          <w:i/>
+                          <w:iCs/>
+                          <w:noProof/>
+                          <w:color w:val="000000" w:themeColor="text1"/>
+                          <w:sz w:val="22"/>
+                          <w:szCs w:val="22"/>
+                        </w:rPr>
+                      </w:pPr>
+                      <w:r>
+                        <w:rPr>
+                          <w:b w:val="0"/>
+                          <w:color w:val="000000" w:themeColor="text1"/>
+                          <w:sz w:val="22"/>
+                          <w:szCs w:val="22"/>
+                        </w:rPr>
+                        <w:t xml:space="preserve">Figure </w:t>
+                      </w:r>
+                      <w:r>
+                        <w:rPr>
+                          <w:b w:val="0"/>
+                          <w:color w:val="000000" w:themeColor="text1"/>
+                          <w:sz w:val="22"/>
+                          <w:szCs w:val="22"/>
+                        </w:rPr>
+                        <w:fldChar w:fldCharType="begin"/>
+                      </w:r>
+                      <w:r>
+                        <w:rPr>
+                          <w:b w:val="0"/>
+                          <w:color w:val="000000" w:themeColor="text1"/>
+                          <w:sz w:val="22"/>
+                          <w:szCs w:val="22"/>
+                        </w:rPr>
+                        <w:instrText xml:space="preserve"> SEQ Figure \* ARABIC </w:instrText>
+                      </w:r>
+                      <w:r>
+                        <w:rPr>
+                          <w:b w:val="0"/>
+                          <w:color w:val="000000" w:themeColor="text1"/>
+                          <w:sz w:val="22"/>
+                          <w:szCs w:val="22"/>
+                        </w:rPr>
+                        <w:fldChar w:fldCharType="separate"/>
+                      </w:r>
+                      <w:r>
+                        <w:rPr>
+                          <w:b w:val="0"/>
+                          <w:noProof/>
+                          <w:color w:val="000000" w:themeColor="text1"/>
+                          <w:sz w:val="22"/>
+                          <w:szCs w:val="22"/>
+                        </w:rPr>
+                        <w:t>3</w:t>
+                      </w:r>
+                      <w:r>
+                        <w:rPr>
+                          <w:b w:val="0"/>
+                          <w:color w:val="000000" w:themeColor="text1"/>
+                          <w:sz w:val="22"/>
+                          <w:szCs w:val="22"/>
+                        </w:rPr>
+                        <w:fldChar w:fldCharType="end"/>
+                      </w:r>
+                      <w:r>
+                        <w:rPr>
+                          <w:b w:val="0"/>
+                          <w:color w:val="000000" w:themeColor="text1"/>
+                          <w:sz w:val="22"/>
+                          <w:szCs w:val="22"/>
+                        </w:rPr>
+                        <w:t xml:space="preserve"> the activity diagram for when a user creates an account</w:t>
+                      </w:r>
+                    </w:p>
+                  </w:txbxContent>
+                </v:textbox>
+              </v:shape>
+            </w:pict>
+          </mc:Fallback>
+        </mc:AlternateContent>
+      </w:r>
+      <w:r>
+        <w:rPr>
+          <w:noProof/>
+          <w:lang w:bidi="ar-SA"/>
+        </w:rPr>
+        <w:drawing>
+          <wp:anchor distT="0" distB="0" distL="114300" distR="114300" simplePos="0" relativeHeight="251663360" behindDoc="0" locked="0" layoutInCell="1" allowOverlap="1" wp14:anchorId="0E4B593A" wp14:editId="204E0807">
+            <wp:simplePos x="0" y="0"/>
+            <wp:positionH relativeFrom="column">
+              <wp:posOffset>-1270</wp:posOffset>
+            </wp:positionH>
+            <wp:positionV relativeFrom="paragraph">
+              <wp:posOffset>117475</wp:posOffset>
+            </wp:positionV>
+            <wp:extent cx="6122670" cy="3368040"/>
+            <wp:effectExtent l="0" t="0" r="0" b="3810"/>
+            <wp:wrapTopAndBottom/>
+            <wp:docPr id="6" name="Picture 6"/>
+            <wp:cNvGraphicFramePr>
+              <a:graphicFrameLocks xmlns:a="http://schemas.openxmlformats.org/drawingml/2006/main" noChangeAspect="1"/>
+            </wp:cNvGraphicFramePr>
+            <a:graphic xmlns:a="http://schemas.openxmlformats.org/drawingml/2006/main">
+              <a:graphicData uri="http://schemas.openxmlformats.org/drawingml/2006/picture">
+                <pic:pic xmlns:pic="http://schemas.openxmlformats.org/drawingml/2006/picture">
+                  <pic:nvPicPr>
+                    <pic:cNvPr id="0" name="Crate Account.png"/>
+                    <pic:cNvPicPr/>
+                  </pic:nvPicPr>
+                  <pic:blipFill rotWithShape="1">
+                    <a:blip r:embed="rId13">
+                      <a:extLst>
+                        <a:ext uri="{28A0092B-C50C-407E-A947-70E740481C1C}">
+                          <a14:useLocalDpi xmlns:a14="http://schemas.microsoft.com/office/drawing/2010/main" val="0"/>
+                        </a:ext>
+                      </a:extLst>
+                    </a:blip>
+                    <a:srcRect t="5276" b="4418"/>
+                    <a:stretch/>
+                  </pic:blipFill>
+                  <pic:spPr bwMode="auto">
+                    <a:xfrm>
+                      <a:off x="0" y="0"/>
+                      <a:ext cx="6122670" cy="3368040"/>
+                    </a:xfrm>
+                    <a:prstGeom prst="rect">
+                      <a:avLst/>
+                    </a:prstGeom>
+                    <a:ln>
+                      <a:noFill/>
+                    </a:ln>
+                    <a:extLst>
+                      <a:ext uri="{53640926-AAD7-44D8-BBD7-CCE9431645EC}">
+                        <a14:shadowObscured xmlns:a14="http://schemas.microsoft.com/office/drawing/2010/main"/>
+                      </a:ext>
+                    </a:extLst>
+                  </pic:spPr>
+                </pic:pic>
+              </a:graphicData>
+            </a:graphic>
+            <wp14:sizeRelH relativeFrom="page">
+              <wp14:pctWidth>0</wp14:pctWidth>
+            </wp14:sizeRelH>
+            <wp14:sizeRelV relativeFrom="page">
+              <wp14:pctHeight>0</wp14:pctHeight>
+            </wp14:sizeRelV>
+          </wp:anchor>
+        </w:drawing>
+      </w:r>
+    </w:p>
+    <w:p>
+      <w:pPr>
+        <w:pStyle w:val="template"/>
+        <w:jc w:val="right"/>
+        <w:rPr>
+          <w:i w:val="0"/>
+        </w:rPr>
+      </w:pPr>
+      <w:r>
+        <w:rPr>
+          <w:i w:val="0"/>
+        </w:rPr>
+        <w:drawing>
+          <wp:anchor distT="0" distB="0" distL="114300" distR="114300" simplePos="0" relativeHeight="251667456" behindDoc="0" locked="0" layoutInCell="1" allowOverlap="1" wp14:anchorId="3A01060E" wp14:editId="31384A24">
+            <wp:simplePos x="0" y="0"/>
+            <wp:positionH relativeFrom="column">
+              <wp:posOffset>881380</wp:posOffset>
+            </wp:positionH>
+            <wp:positionV relativeFrom="paragraph">
+              <wp:posOffset>189230</wp:posOffset>
+            </wp:positionV>
+            <wp:extent cx="4565015" cy="3368040"/>
+            <wp:effectExtent l="0" t="0" r="6985" b="3810"/>
+            <wp:wrapTopAndBottom/>
+            <wp:docPr id="9" name="Picture 9"/>
+            <wp:cNvGraphicFramePr>
+              <a:graphicFrameLocks xmlns:a="http://schemas.openxmlformats.org/drawingml/2006/main" noChangeAspect="1"/>
+            </wp:cNvGraphicFramePr>
+            <a:graphic xmlns:a="http://schemas.openxmlformats.org/drawingml/2006/main">
+              <a:graphicData uri="http://schemas.openxmlformats.org/drawingml/2006/picture">
+                <pic:pic xmlns:pic="http://schemas.openxmlformats.org/drawingml/2006/picture">
+                  <pic:nvPicPr>
+                    <pic:cNvPr id="0" name="Crate Account.png"/>
+                    <pic:cNvPicPr/>
+                  </pic:nvPicPr>
+                  <pic:blipFill>
+                    <a:blip r:embed="rId14">
+                      <a:extLst>
+                        <a:ext uri="{28A0092B-C50C-407E-A947-70E740481C1C}">
+                          <a14:useLocalDpi xmlns:a14="http://schemas.microsoft.com/office/drawing/2010/main" val="0"/>
+                        </a:ext>
+                      </a:extLst>
+                    </a:blip>
+                    <a:stretch>
+                      <a:fillRect/>
+                    </a:stretch>
+                  </pic:blipFill>
+                  <pic:spPr bwMode="auto">
+                    <a:xfrm>
+                      <a:off x="0" y="0"/>
+                      <a:ext cx="4565015" cy="3368040"/>
+                    </a:xfrm>
+                    <a:prstGeom prst="rect">
+                      <a:avLst/>
+                    </a:prstGeom>
+                    <a:ln>
+                      <a:noFill/>
+                    </a:ln>
+                    <a:extLst>
+                      <a:ext uri="{53640926-AAD7-44D8-BBD7-CCE9431645EC}">
+                        <a14:shadowObscured xmlns:a14="http://schemas.microsoft.com/office/drawing/2010/main"/>
+                      </a:ext>
+                    </a:extLst>
+                  </pic:spPr>
+                </pic:pic>
+              </a:graphicData>
+            </a:graphic>
+            <wp14:sizeRelH relativeFrom="page">
+              <wp14:pctWidth>0</wp14:pctWidth>
+            </wp14:sizeRelH>
+            <wp14:sizeRelV relativeFrom="page">
+              <wp14:pctHeight>0</wp14:pctHeight>
+            </wp14:sizeRelV>
+          </wp:anchor>
+        </w:drawing>
+      </w:r>
+      <w:r>
+        <w:rPr>
+          <w:i w:val="0"/>
+        </w:rPr>
+        <mc:AlternateContent>
+          <mc:Choice Requires="wps">
+            <w:drawing>
+              <wp:anchor distT="0" distB="0" distL="114300" distR="114300" simplePos="0" relativeHeight="251668480" behindDoc="0" locked="0" layoutInCell="1" allowOverlap="1" wp14:anchorId="6C41E73A" wp14:editId="57810471">
+                <wp:simplePos x="0" y="0"/>
+                <wp:positionH relativeFrom="column">
+                  <wp:posOffset>102870</wp:posOffset>
+                </wp:positionH>
+                <wp:positionV relativeFrom="paragraph">
+                  <wp:posOffset>3614420</wp:posOffset>
+                </wp:positionV>
+                <wp:extent cx="6122670" cy="635"/>
+                <wp:effectExtent l="0" t="0" r="0" b="0"/>
+                <wp:wrapNone/>
+                <wp:docPr id="8" name="Text Box 8"/>
+                <wp:cNvGraphicFramePr/>
+                <a:graphic xmlns:a="http://schemas.openxmlformats.org/drawingml/2006/main">
+                  <a:graphicData uri="http://schemas.microsoft.com/office/word/2010/wordprocessingShape">
+                    <wps:wsp>
+                      <wps:cNvSpPr txBox="1"/>
+                      <wps:spPr>
+                        <a:xfrm>
+                          <a:off x="0" y="0"/>
+                          <a:ext cx="6122670" cy="635"/>
+                        </a:xfrm>
+                        <a:prstGeom prst="rect">
+                          <a:avLst/>
+                        </a:prstGeom>
+                        <a:solidFill>
+                          <a:prstClr val="white"/>
+                        </a:solidFill>
+                        <a:ln>
+                          <a:noFill/>
+                        </a:ln>
+                        <a:effectLst/>
+                      </wps:spPr>
+                      <wps:txbx>
+                        <w:txbxContent>
+                          <w:p>
+                            <w:pPr>
+                              <w:jc w:val="right"/>
+                              <w:rPr>
+                                <w:rFonts w:ascii="Arial" w:hAnsi="Arial" w:cs="Arial"/>
+                                <w:i/>
+                                <w:iCs/>
+                                <w:noProof/>
+                                <w:color w:val="000000" w:themeColor="text1"/>
+                                <w:sz w:val="22"/>
+                                <w:szCs w:val="22"/>
+                              </w:rPr>
+                            </w:pPr>
+                            <w:r>
+                              <w:rPr>
+                                <w:color w:val="000000" w:themeColor="text1"/>
+                                <w:sz w:val="22"/>
+                                <w:szCs w:val="22"/>
+                              </w:rPr>
+                              <w:t xml:space="preserve">Figure </w:t>
+                            </w:r>
+                            <w:r>
+                              <w:rPr>
+                                <w:color w:val="000000" w:themeColor="text1"/>
+                                <w:sz w:val="22"/>
+                                <w:szCs w:val="22"/>
+                              </w:rPr>
+                              <w:fldChar w:fldCharType="begin"/>
+                            </w:r>
+                            <w:r>
+                              <w:rPr>
+                                <w:color w:val="000000" w:themeColor="text1"/>
+                                <w:sz w:val="22"/>
+                                <w:szCs w:val="22"/>
+                              </w:rPr>
+                              <w:instrText xml:space="preserve"> SEQ Figure \* ARABIC </w:instrText>
+                            </w:r>
+                            <w:r>
+                              <w:rPr>
+                                <w:color w:val="000000" w:themeColor="text1"/>
+                                <w:sz w:val="22"/>
+                                <w:szCs w:val="22"/>
+                              </w:rPr>
+                              <w:fldChar w:fldCharType="separate"/>
+                            </w:r>
+                            <w:r>
+                              <w:rPr>
+                                <w:noProof/>
+                                <w:color w:val="000000" w:themeColor="text1"/>
+                                <w:sz w:val="22"/>
+                                <w:szCs w:val="22"/>
+                              </w:rPr>
+                              <w:t>4</w:t>
+                            </w:r>
+                            <w:r>
+                              <w:rPr>
+                                <w:color w:val="000000" w:themeColor="text1"/>
+                                <w:sz w:val="22"/>
+                                <w:szCs w:val="22"/>
+                              </w:rPr>
+                              <w:fldChar w:fldCharType="end"/>
+                            </w:r>
+                            <w:r>
+                              <w:rPr>
+                                <w:color w:val="000000" w:themeColor="text1"/>
+                                <w:sz w:val="22"/>
+                                <w:szCs w:val="22"/>
+                              </w:rPr>
+                              <w:t xml:space="preserve"> the activity diagram for when a user </w:t>
+                            </w:r>
+                            <w:r>
+                              <w:rPr>
+                                <w:color w:val="000000" w:themeColor="text1"/>
+                                <w:sz w:val="22"/>
+                                <w:szCs w:val="22"/>
+                              </w:rPr>
+                              <w:t>joins a room</w:t>
+                            </w:r>
+                          </w:p>
+                        </w:txbxContent>
+                      </wps:txbx>
+                      <wps:bodyPr rot="0" spcFirstLastPara="0" vertOverflow="overflow" horzOverflow="overflow" vert="horz" wrap="square" lIns="0" tIns="0" rIns="0" bIns="0" numCol="1" spcCol="0" rtlCol="0" fromWordArt="0" anchor="t" anchorCtr="0" forceAA="0" compatLnSpc="1">
+                        <a:prstTxWarp prst="textNoShape">
+                          <a:avLst/>
+                        </a:prstTxWarp>
+                        <a:spAutoFit/>
+                      </wps:bodyPr>
+                    </wps:wsp>
+                  </a:graphicData>
+                </a:graphic>
+              </wp:anchor>
+            </w:drawing>
+          </mc:Choice>
+          <mc:Fallback>
+            <w:pict>
+              <v:shape id="Text Box 8" o:spid="_x0000_s1028" type="#_x0000_t202" style="position:absolute;left:0;text-align:left;margin-left:8.1pt;margin-top:284.6pt;width:482.1pt;height:.05pt;z-index:251668480;visibility:visible;mso-wrap-style:square;mso-wrap-distance-left:9pt;mso-wrap-distance-top:0;mso-wrap-distance-right:9pt;mso-wrap-distance-bottom:0;mso-position-horizontal:absolute;mso-position-horizontal-relative:text;mso-position-vertical:absolute;mso-position-vertical-relative:text;v-text-anchor:top" o:gfxdata="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" stroked="f">
+                <v:textbox style="mso-fit-shape-to-text:t" inset="0,0,0,0">
+                  <w:txbxContent>
+                    <w:p>
+                      <w:pPr>
+                        <w:jc w:val="right"/>
+                        <w:rPr>
+                          <w:rFonts w:ascii="Arial" w:hAnsi="Arial" w:cs="Arial"/>
+                          <w:i/>
+                          <w:iCs/>
+                          <w:noProof/>
+                          <w:color w:val="000000" w:themeColor="text1"/>
+                          <w:sz w:val="22"/>
+                          <w:szCs w:val="22"/>
+                        </w:rPr>
+                      </w:pPr>
+                      <w:r>
+                        <w:rPr>
+                          <w:color w:val="000000" w:themeColor="text1"/>
+                          <w:sz w:val="22"/>
+                          <w:szCs w:val="22"/>
+                        </w:rPr>
+                        <w:t xml:space="preserve">Figure </w:t>
+                      </w:r>
+                      <w:r>
+                        <w:rPr>
+                          <w:color w:val="000000" w:themeColor="text1"/>
+                          <w:sz w:val="22"/>
+                          <w:szCs w:val="22"/>
+                        </w:rPr>
+                        <w:fldChar w:fldCharType="begin"/>
+                      </w:r>
+                      <w:r>
+                        <w:rPr>
+                          <w:color w:val="000000" w:themeColor="text1"/>
+                          <w:sz w:val="22"/>
+                          <w:szCs w:val="22"/>
+                        </w:rPr>
+                        <w:instrText xml:space="preserve"> SEQ Figure \* ARABIC </w:instrText>
+                      </w:r>
+                      <w:r>
+                        <w:rPr>
+                          <w:color w:val="000000" w:themeColor="text1"/>
+                          <w:sz w:val="22"/>
+                          <w:szCs w:val="22"/>
+                        </w:rPr>
+                        <w:fldChar w:fldCharType="separate"/>
+                      </w:r>
+                      <w:r>
+                        <w:rPr>
+                          <w:noProof/>
+                          <w:color w:val="000000" w:themeColor="text1"/>
+                          <w:sz w:val="22"/>
+                          <w:szCs w:val="22"/>
+                        </w:rPr>
+                        <w:t>4</w:t>
+                      </w:r>
+                      <w:r>
+                        <w:rPr>
+                          <w:color w:val="000000" w:themeColor="text1"/>
+                          <w:sz w:val="22"/>
+                          <w:szCs w:val="22"/>
+                        </w:rPr>
+                        <w:fldChar w:fldCharType="end"/>
+                      </w:r>
+                      <w:r>
+                        <w:rPr>
+                          <w:color w:val="000000" w:themeColor="text1"/>
+                          <w:sz w:val="22"/>
+                          <w:szCs w:val="22"/>
+                        </w:rPr>
+                        <w:t xml:space="preserve"> the activity diagram for when a user </w:t>
+                      </w:r>
+                      <w:r>
+                        <w:rPr>
+                          <w:color w:val="000000" w:themeColor="text1"/>
+                          <w:sz w:val="22"/>
+                          <w:szCs w:val="22"/>
+                        </w:rPr>
+                        <w:t>joins a room</w:t>
+                      </w:r>
+                    </w:p>
+                  </w:txbxContent>
+                </v:textbox>
+              </v:shape>
+            </w:pict>
+          </mc:Fallback>
+        </mc:AlternateContent>
+      </w:r>
+      <w:r>
+        <w:rPr>
+          <w:i w:val="0"/>
+        </w:rPr>
+        <w:t xml:space="preserve"> </w:t>
+      </w:r>
+    </w:p>
+    <w:p>
+      <w:pPr>
+        <w:pStyle w:val="template"/>
+        <w:jc w:val="right"/>
+        <w:rPr>
+          <w:i w:val="0"/>
+        </w:rPr>
+      </w:pPr>
+    </w:p>
+    <w:p>
+      <w:pPr>
+        <w:pStyle w:val="template"/>
+        <w:jc w:val="right"/>
+        <w:rPr>
+          <w:i w:val="0"/>
+        </w:rPr>
+      </w:pPr>
     </w:p>
     <w:p>
       <w:pPr>
         <w:pStyle w:val="template"/>
         <w:jc w:val="both"/>
       </w:pPr>
-    </w:p>
-    <w:p>
-      <w:pPr>
-        <w:pStyle w:val="template"/>
-        <w:jc w:val="both"/>
-      </w:pPr>
+      <w:r>
+        <w:rPr>
+          <w:i w:val="0"/>
+        </w:rPr>
+        <w:lastRenderedPageBreak/>
+        <mc:AlternateContent>
+          <mc:Choice Requires="wps">
+            <w:drawing>
+              <wp:anchor distT="0" distB="0" distL="114300" distR="114300" simplePos="0" relativeHeight="251671552" behindDoc="0" locked="0" layoutInCell="1" allowOverlap="1" wp14:anchorId="48F5C1FF" wp14:editId="7D6F893E">
+                <wp:simplePos x="0" y="0"/>
+                <wp:positionH relativeFrom="column">
+                  <wp:posOffset>335280</wp:posOffset>
+                </wp:positionH>
+                <wp:positionV relativeFrom="paragraph">
+                  <wp:posOffset>4551680</wp:posOffset>
+                </wp:positionV>
+                <wp:extent cx="6122670" cy="635"/>
+                <wp:effectExtent l="0" t="0" r="0" b="0"/>
+                <wp:wrapNone/>
+                <wp:docPr id="10" name="Text Box 10"/>
+                <wp:cNvGraphicFramePr/>
+                <a:graphic xmlns:a="http://schemas.openxmlformats.org/drawingml/2006/main">
+                  <a:graphicData uri="http://schemas.microsoft.com/office/word/2010/wordprocessingShape">
+                    <wps:wsp>
+                      <wps:cNvSpPr txBox="1"/>
+                      <wps:spPr>
+                        <a:xfrm>
+                          <a:off x="0" y="0"/>
+                          <a:ext cx="6122670" cy="635"/>
+                        </a:xfrm>
+                        <a:prstGeom prst="rect">
+                          <a:avLst/>
+                        </a:prstGeom>
+                        <a:solidFill>
+                          <a:prstClr val="white"/>
+                        </a:solidFill>
+                        <a:ln>
+                          <a:noFill/>
+                        </a:ln>
+                        <a:effectLst/>
+                      </wps:spPr>
+                      <wps:txbx>
+                        <w:txbxContent>
+                          <w:p>
+                            <w:pPr>
+                              <w:jc w:val="right"/>
+                              <w:rPr>
+                                <w:rFonts w:ascii="Arial" w:hAnsi="Arial" w:cs="Arial"/>
+                                <w:i/>
+                                <w:iCs/>
+                                <w:noProof/>
+                                <w:color w:val="000000" w:themeColor="text1"/>
+                                <w:sz w:val="22"/>
+                                <w:szCs w:val="22"/>
+                              </w:rPr>
+                            </w:pPr>
+                            <w:r>
+                              <w:rPr>
+                                <w:color w:val="000000" w:themeColor="text1"/>
+                                <w:sz w:val="22"/>
+                                <w:szCs w:val="22"/>
+                              </w:rPr>
+                              <w:t xml:space="preserve">Figure </w:t>
+                            </w:r>
+                            <w:r>
+                              <w:rPr>
+                                <w:color w:val="000000" w:themeColor="text1"/>
+                                <w:sz w:val="22"/>
+                                <w:szCs w:val="22"/>
+                              </w:rPr>
+                              <w:fldChar w:fldCharType="begin"/>
+                            </w:r>
+                            <w:r>
+                              <w:rPr>
+                                <w:color w:val="000000" w:themeColor="text1"/>
+                                <w:sz w:val="22"/>
+                                <w:szCs w:val="22"/>
+                              </w:rPr>
+                              <w:instrText xml:space="preserve"> SEQ Figure \* ARABIC </w:instrText>
+                            </w:r>
+                            <w:r>
+                              <w:rPr>
+                                <w:color w:val="000000" w:themeColor="text1"/>
+                                <w:sz w:val="22"/>
+                                <w:szCs w:val="22"/>
+                              </w:rPr>
+                              <w:fldChar w:fldCharType="separate"/>
+                            </w:r>
+                            <w:r>
+                              <w:rPr>
+                                <w:noProof/>
+                                <w:color w:val="000000" w:themeColor="text1"/>
+                                <w:sz w:val="22"/>
+                                <w:szCs w:val="22"/>
+                              </w:rPr>
+                              <w:t>5</w:t>
+                            </w:r>
+                            <w:r>
+                              <w:rPr>
+                                <w:color w:val="000000" w:themeColor="text1"/>
+                                <w:sz w:val="22"/>
+                                <w:szCs w:val="22"/>
+                              </w:rPr>
+                              <w:fldChar w:fldCharType="end"/>
+                            </w:r>
+                            <w:r>
+                              <w:rPr>
+                                <w:color w:val="000000" w:themeColor="text1"/>
+                                <w:sz w:val="22"/>
+                                <w:szCs w:val="22"/>
+                              </w:rPr>
+                              <w:t xml:space="preserve"> the activity diagram for when a user </w:t>
+                            </w:r>
+                            <w:r>
+                              <w:rPr>
+                                <w:color w:val="000000" w:themeColor="text1"/>
+                                <w:sz w:val="22"/>
+                                <w:szCs w:val="22"/>
+                              </w:rPr>
+                              <w:t>edits their schedule</w:t>
+                            </w:r>
+                          </w:p>
+                        </w:txbxContent>
+                      </wps:txbx>
+                      <wps:bodyPr rot="0" spcFirstLastPara="0" vertOverflow="overflow" horzOverflow="overflow" vert="horz" wrap="square" lIns="0" tIns="0" rIns="0" bIns="0" numCol="1" spcCol="0" rtlCol="0" fromWordArt="0" anchor="t" anchorCtr="0" forceAA="0" compatLnSpc="1">
+                        <a:prstTxWarp prst="textNoShape">
+                          <a:avLst/>
+                        </a:prstTxWarp>
+                        <a:spAutoFit/>
+                      </wps:bodyPr>
+                    </wps:wsp>
+                  </a:graphicData>
+                </a:graphic>
+              </wp:anchor>
+            </w:drawing>
+          </mc:Choice>
+          <mc:Fallback>
+            <w:pict>
+              <v:shape id="Text Box 10" o:spid="_x0000_s1029" type="#_x0000_t202" style="position:absolute;left:0;text-align:left;margin-left:26.4pt;margin-top:358.4pt;width:482.1pt;height:.05pt;z-index:251671552;visibility:visible;mso-wrap-style:square;mso-wrap-distance-left:9pt;mso-wrap-distance-top:0;mso-wrap-distance-right:9pt;mso-wrap-distance-bottom:0;mso-position-horizontal:absolute;mso-position-horizontal-relative:text;mso-position-vertical:absolute;mso-position-vertical-relative:text;v-text-anchor:top" o:gfxdata="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" stroked="f">
+                <v:textbox style="mso-fit-shape-to-text:t" inset="0,0,0,0">
+                  <w:txbxContent>
+                    <w:p>
+                      <w:pPr>
+                        <w:jc w:val="right"/>
+                        <w:rPr>
+                          <w:rFonts w:ascii="Arial" w:hAnsi="Arial" w:cs="Arial"/>
+                          <w:i/>
+                          <w:iCs/>
+                          <w:noProof/>
+                          <w:color w:val="000000" w:themeColor="text1"/>
+                          <w:sz w:val="22"/>
+                          <w:szCs w:val="22"/>
+                        </w:rPr>
+                      </w:pPr>
+                      <w:r>
+                        <w:rPr>
+                          <w:color w:val="000000" w:themeColor="text1"/>
+                          <w:sz w:val="22"/>
+                          <w:szCs w:val="22"/>
+                        </w:rPr>
+                        <w:t xml:space="preserve">Figure </w:t>
+                      </w:r>
+                      <w:r>
+                        <w:rPr>
+                          <w:color w:val="000000" w:themeColor="text1"/>
+                          <w:sz w:val="22"/>
+                          <w:szCs w:val="22"/>
+                        </w:rPr>
+                        <w:fldChar w:fldCharType="begin"/>
+                      </w:r>
+                      <w:r>
+                        <w:rPr>
+                          <w:color w:val="000000" w:themeColor="text1"/>
+                          <w:sz w:val="22"/>
+                          <w:szCs w:val="22"/>
+                        </w:rPr>
+                        <w:instrText xml:space="preserve"> SEQ Figure \* ARABIC </w:instrText>
+                      </w:r>
+                      <w:r>
+                        <w:rPr>
+                          <w:color w:val="000000" w:themeColor="text1"/>
+                          <w:sz w:val="22"/>
+                          <w:szCs w:val="22"/>
+                        </w:rPr>
+                        <w:fldChar w:fldCharType="separate"/>
+                      </w:r>
+                      <w:r>
+                        <w:rPr>
+                          <w:noProof/>
+                          <w:color w:val="000000" w:themeColor="text1"/>
+                          <w:sz w:val="22"/>
+                          <w:szCs w:val="22"/>
+                        </w:rPr>
+                        <w:t>5</w:t>
+                      </w:r>
+                      <w:r>
+                        <w:rPr>
+                          <w:color w:val="000000" w:themeColor="text1"/>
+                          <w:sz w:val="22"/>
+                          <w:szCs w:val="22"/>
+                        </w:rPr>
+                        <w:fldChar w:fldCharType="end"/>
+                      </w:r>
+                      <w:r>
+                        <w:rPr>
+                          <w:color w:val="000000" w:themeColor="text1"/>
+                          <w:sz w:val="22"/>
+                          <w:szCs w:val="22"/>
+                        </w:rPr>
+                        <w:t xml:space="preserve"> the activity diagram for when a user </w:t>
+                      </w:r>
+                      <w:r>
+                        <w:rPr>
+                          <w:color w:val="000000" w:themeColor="text1"/>
+                          <w:sz w:val="22"/>
+                          <w:szCs w:val="22"/>
+                        </w:rPr>
+                        <w:t>edits their schedule</w:t>
+                      </w:r>
+                    </w:p>
+                  </w:txbxContent>
+                </v:textbox>
+              </v:shape>
+            </w:pict>
+          </mc:Fallback>
+        </mc:AlternateContent>
+      </w:r>
+      <w:r>
+        <w:rPr>
+          <w:i w:val="0"/>
+        </w:rPr>
+        <w:drawing>
+          <wp:anchor distT="0" distB="0" distL="114300" distR="114300" simplePos="0" relativeHeight="251670528" behindDoc="0" locked="0" layoutInCell="1" allowOverlap="1" wp14:anchorId="4A972656" wp14:editId="219C1F75">
+            <wp:simplePos x="0" y="0"/>
+            <wp:positionH relativeFrom="column">
+              <wp:posOffset>959485</wp:posOffset>
+            </wp:positionH>
+            <wp:positionV relativeFrom="paragraph">
+              <wp:posOffset>57785</wp:posOffset>
+            </wp:positionV>
+            <wp:extent cx="4345940" cy="4490720"/>
+            <wp:effectExtent l="0" t="0" r="0" b="5080"/>
+            <wp:wrapTopAndBottom/>
+            <wp:docPr id="11" name="Picture 11"/>
+            <wp:cNvGraphicFramePr>
+              <a:graphicFrameLocks xmlns:a="http://schemas.openxmlformats.org/drawingml/2006/main" noChangeAspect="1"/>
+            </wp:cNvGraphicFramePr>
+            <a:graphic xmlns:a="http://schemas.openxmlformats.org/drawingml/2006/main">
+              <a:graphicData uri="http://schemas.openxmlformats.org/drawingml/2006/picture">
+                <pic:pic xmlns:pic="http://schemas.openxmlformats.org/drawingml/2006/picture">
+                  <pic:nvPicPr>
+                    <pic:cNvPr id="0" name="Crate Account.png"/>
+                    <pic:cNvPicPr/>
+                  </pic:nvPicPr>
+                  <pic:blipFill>
+                    <a:blip r:embed="rId15">
+                      <a:extLst>
+                        <a:ext uri="{28A0092B-C50C-407E-A947-70E740481C1C}">
+                          <a14:useLocalDpi xmlns:a14="http://schemas.microsoft.com/office/drawing/2010/main" val="0"/>
+                        </a:ext>
+                      </a:extLst>
+                    </a:blip>
+                    <a:stretch>
+                      <a:fillRect/>
+                    </a:stretch>
+                  </pic:blipFill>
+                  <pic:spPr bwMode="auto">
+                    <a:xfrm>
+                      <a:off x="0" y="0"/>
+                      <a:ext cx="4345940" cy="4490720"/>
+                    </a:xfrm>
+                    <a:prstGeom prst="rect">
+                      <a:avLst/>
+                    </a:prstGeom>
+                    <a:ln>
+                      <a:noFill/>
+                    </a:ln>
+                    <a:extLst>
+                      <a:ext uri="{53640926-AAD7-44D8-BBD7-CCE9431645EC}">
+                        <a14:shadowObscured xmlns:a14="http://schemas.microsoft.com/office/drawing/2010/main"/>
+                      </a:ext>
+                    </a:extLst>
+                  </pic:spPr>
+                </pic:pic>
+              </a:graphicData>
+            </a:graphic>
+            <wp14:sizeRelH relativeFrom="page">
+              <wp14:pctWidth>0</wp14:pctWidth>
+            </wp14:sizeRelH>
+            <wp14:sizeRelV relativeFrom="page">
+              <wp14:pctHeight>0</wp14:pctHeight>
+            </wp14:sizeRelV>
+          </wp:anchor>
+        </w:drawing>
+      </w:r>
     </w:p>
     <w:p>
       <w:pPr>
@@ -3232,14 +4522,14 @@
           <w:rFonts w:ascii="Arial" w:hAnsi="Arial"/>
         </w:rPr>
       </w:pPr>
-      <w:bookmarkStart w:id="24" w:name="_Toc226963033"/>
+      <w:bookmarkStart w:id="25" w:name="_Toc226963033"/>
       <w:r>
         <w:rPr>
           <w:rFonts w:ascii="Arial" w:hAnsi="Arial"/>
         </w:rPr>
         <w:t>Interface Design</w:t>
       </w:r>
-      <w:bookmarkEnd w:id="24"/>
+      <w:bookmarkEnd w:id="25"/>
     </w:p>
     <w:p>
       <w:pPr>
@@ -3467,7 +4757,7 @@
           <w:color w:val="FFFFFF"/>
         </w:rPr>
       </w:pPr>
-      <w:bookmarkStart w:id="25" w:name="_Toc226963034"/>
+      <w:bookmarkStart w:id="26" w:name="_Toc226963034"/>
       <w:r>
         <w:rPr>
           <w:rFonts w:ascii="Arial" w:hAnsi="Arial"/>
@@ -3475,7 +4765,7 @@
         </w:rPr>
         <w:t>Implementation</w:t>
       </w:r>
-      <w:bookmarkEnd w:id="25"/>
+      <w:bookmarkEnd w:id="26"/>
     </w:p>
     <w:p>
       <w:pPr>
@@ -3484,14 +4774,14 @@
           <w:rFonts w:ascii="Arial" w:hAnsi="Arial"/>
         </w:rPr>
       </w:pPr>
-      <w:bookmarkStart w:id="26" w:name="_Toc226963035"/>
+      <w:bookmarkStart w:id="27" w:name="_Toc226963035"/>
       <w:r>
         <w:rPr>
           <w:rFonts w:ascii="Arial" w:hAnsi="Arial"/>
         </w:rPr>
         <w:t>Development Environment</w:t>
       </w:r>
-      <w:bookmarkEnd w:id="26"/>
+      <w:bookmarkEnd w:id="27"/>
     </w:p>
     <w:p>
       <w:pPr>
@@ -3613,14 +4903,14 @@
           <w:rFonts w:ascii="Arial" w:hAnsi="Arial"/>
         </w:rPr>
       </w:pPr>
-      <w:bookmarkStart w:id="27" w:name="_Toc226963036"/>
+      <w:bookmarkStart w:id="28" w:name="_Toc226963036"/>
       <w:r>
         <w:rPr>
           <w:rFonts w:ascii="Arial" w:hAnsi="Arial"/>
         </w:rPr>
         <w:t>Task Distribution</w:t>
       </w:r>
-      <w:bookmarkEnd w:id="27"/>
+      <w:bookmarkEnd w:id="28"/>
     </w:p>
     <w:p>
       <w:pPr>
@@ -3886,8 +5176,8 @@
           <w:color w:val="FFFFFF"/>
         </w:rPr>
       </w:pPr>
-      <w:bookmarkStart w:id="28" w:name="_Toc226963040"/>
-      <w:bookmarkStart w:id="29" w:name="_Toc439994690"/>
+      <w:bookmarkStart w:id="29" w:name="_Toc226963040"/>
+      <w:bookmarkStart w:id="30" w:name="_Toc439994690"/>
       <w:r>
         <w:rPr>
           <w:rFonts w:ascii="Arial" w:hAnsi="Arial"/>
@@ -3895,7 +5185,7 @@
         </w:rPr>
         <w:t>Testing</w:t>
       </w:r>
-      <w:bookmarkEnd w:id="28"/>
+      <w:bookmarkEnd w:id="29"/>
     </w:p>
     <w:p>
       <w:pPr>
@@ -3904,15 +5194,15 @@
           <w:rFonts w:ascii="Arial" w:hAnsi="Arial"/>
         </w:rPr>
       </w:pPr>
-      <w:bookmarkStart w:id="30" w:name="_Toc226963041"/>
-      <w:bookmarkEnd w:id="29"/>
+      <w:bookmarkStart w:id="31" w:name="_Toc226963041"/>
+      <w:bookmarkEnd w:id="30"/>
       <w:r>
         <w:rPr>
           <w:rFonts w:ascii="Arial" w:hAnsi="Arial"/>
         </w:rPr>
         <w:t>Testing Plan</w:t>
       </w:r>
-      <w:bookmarkEnd w:id="30"/>
+      <w:bookmarkEnd w:id="31"/>
     </w:p>
     <w:p>
       <w:pPr>
@@ -4162,14 +5452,14 @@
           <w:rFonts w:ascii="Arial" w:hAnsi="Arial"/>
         </w:rPr>
       </w:pPr>
-      <w:bookmarkStart w:id="31" w:name="_Toc226963042"/>
+      <w:bookmarkStart w:id="32" w:name="_Toc226963042"/>
       <w:r>
         <w:rPr>
           <w:rFonts w:ascii="Arial" w:hAnsi="Arial"/>
         </w:rPr>
         <w:t>Tests for Functional Requirements</w:t>
       </w:r>
-      <w:bookmarkEnd w:id="31"/>
+      <w:bookmarkEnd w:id="32"/>
     </w:p>
     <w:p>
       <w:pPr>
@@ -5099,17 +6389,7 @@
           <w:sz w:val="22"/>
           <w:szCs w:val="22"/>
         </w:rPr>
-        <w:t>database</w:t>
-      </w:r>
-      <w:bookmarkStart w:id="32" w:name="_GoBack"/>
-      <w:bookmarkEnd w:id="32"/>
-      <w:r>
-        <w:rPr>
-          <w:rFonts w:ascii="Arial" w:hAnsi="Arial"/>
-          <w:sz w:val="22"/>
-          <w:szCs w:val="22"/>
-        </w:rPr>
-        <w:t xml:space="preserve">. </w:t>
+        <w:t xml:space="preserve">database. </w:t>
       </w:r>
     </w:p>
     <w:p>
@@ -5150,7 +6430,7 @@
                     <pic:cNvPicPr/>
                   </pic:nvPicPr>
                   <pic:blipFill>
-                    <a:blip r:embed="rId12">
+                    <a:blip r:embed="rId16">
                       <a:extLst>
                         <a:ext uri="{28A0092B-C50C-407E-A947-70E740481C1C}">
                           <a14:useLocalDpi xmlns:a14="http://schemas.microsoft.com/office/drawing/2010/main" val="0"/>
@@ -7129,7 +8409,7 @@
       </w:pPr>
     </w:p>
     <w:sectPr>
-      <w:headerReference w:type="default" r:id="rId13"/>
+      <w:headerReference w:type="default" r:id="rId17"/>
       <w:pgSz w:w="12240" w:h="15840" w:code="1"/>
       <w:pgMar w:top="1440" w:right="1296" w:bottom="1440" w:left="1296" w:header="720" w:footer="720" w:gutter="0"/>
       <w:pgNumType w:start="1"/>
@@ -7268,7 +8548,7 @@
       <w:rPr>
         <w:noProof/>
       </w:rPr>
-      <w:t>6</w:t>
+      <w:t>3</w:t>
     </w:r>
     <w:r>
       <w:fldChar w:fldCharType="end"/>
@@ -9237,6 +10517,25 @@
       <w:rFonts w:eastAsia="Times New Roman"/>
     </w:rPr>
   </w:style>
+  <w:style w:type="paragraph" w:styleId="Caption">
+    <w:name w:val="caption"/>
+    <w:basedOn w:val="Normal"/>
+    <w:next w:val="Normal"/>
+    <w:uiPriority w:val="35"/>
+    <w:unhideWhenUsed/>
+    <w:qFormat/>
+    <w:rsid w:val="0044745E"/>
+    <w:pPr>
+      <w:spacing w:after="200" w:line="240" w:lineRule="auto"/>
+    </w:pPr>
+    <w:rPr>
+      <w:b/>
+      <w:bCs/>
+      <w:color w:val="4F81BD" w:themeColor="accent1"/>
+      <w:sz w:val="18"/>
+      <w:szCs w:val="18"/>
+    </w:rPr>
+  </w:style>
 </w:styles>
 </file>
 
@@ -10045,6 +11344,25 @@
       <w:rFonts w:eastAsia="Times New Roman"/>
     </w:rPr>
   </w:style>
+  <w:style w:type="paragraph" w:styleId="Caption">
+    <w:name w:val="caption"/>
+    <w:basedOn w:val="Normal"/>
+    <w:next w:val="Normal"/>
+    <w:uiPriority w:val="35"/>
+    <w:unhideWhenUsed/>
+    <w:qFormat/>
+    <w:rsid w:val="0044745E"/>
+    <w:pPr>
+      <w:spacing w:after="200" w:line="240" w:lineRule="auto"/>
+    </w:pPr>
+    <w:rPr>
+      <w:b/>
+      <w:bCs/>
+      <w:color w:val="4F81BD" w:themeColor="accent1"/>
+      <w:sz w:val="18"/>
+      <w:szCs w:val="18"/>
+    </w:rPr>
+  </w:style>
 </w:styles>
 </file>
 

</xml_diff>

<commit_message>
implemented pictures into report
</commit_message>
<xml_diff>
--- a/Milestone 3/FinalReport .docx
+++ b/Milestone 3/FinalReport .docx
@@ -3039,8 +3039,6 @@
         </w:rPr>
       </w:pPr>
       <w:bookmarkStart w:id="22" w:name="_Toc226963030"/>
-      <w:bookmarkStart w:id="23" w:name="_GoBack"/>
-      <w:bookmarkEnd w:id="23"/>
       <w:r>
         <w:rPr>
           <w:rFonts w:ascii="Arial" w:hAnsi="Arial"/>
@@ -3058,14 +3056,14 @@
           <w:rFonts w:ascii="Arial" w:hAnsi="Arial"/>
         </w:rPr>
       </w:pPr>
-      <w:bookmarkStart w:id="24" w:name="_Toc226963031"/>
+      <w:bookmarkStart w:id="23" w:name="_Toc226963031"/>
       <w:r>
         <w:rPr>
           <w:rFonts w:ascii="Arial" w:hAnsi="Arial"/>
         </w:rPr>
         <w:t>System Modeling</w:t>
       </w:r>
-      <w:bookmarkEnd w:id="24"/>
+      <w:bookmarkEnd w:id="23"/>
     </w:p>
     <w:p>
       <w:pPr>
@@ -3183,81 +3181,13 @@
       </w:pPr>
       <w:r>
         <w:rPr>
-          <w:i w:val="0"/>
           <w:noProof/>
           <w:lang w:bidi="ar-SA"/>
-        </w:rPr>
-        <w:drawing>
-          <wp:anchor distT="0" distB="0" distL="114300" distR="114300" simplePos="0" relativeHeight="251662336" behindDoc="0" locked="0" layoutInCell="1" allowOverlap="1" wp14:anchorId="6299A001" wp14:editId="056A09DD">
-            <wp:simplePos x="0" y="0"/>
-            <wp:positionH relativeFrom="column">
-              <wp:posOffset>286385</wp:posOffset>
-            </wp:positionH>
-            <wp:positionV relativeFrom="paragraph">
-              <wp:posOffset>3206750</wp:posOffset>
-            </wp:positionV>
-            <wp:extent cx="4583430" cy="3503295"/>
-            <wp:effectExtent l="0" t="0" r="7620" b="1905"/>
-            <wp:wrapTopAndBottom/>
-            <wp:docPr id="4" name="Picture 4"/>
-            <wp:cNvGraphicFramePr>
-              <a:graphicFrameLocks xmlns:a="http://schemas.openxmlformats.org/drawingml/2006/main" noChangeAspect="1"/>
-            </wp:cNvGraphicFramePr>
-            <a:graphic xmlns:a="http://schemas.openxmlformats.org/drawingml/2006/main">
-              <a:graphicData uri="http://schemas.openxmlformats.org/drawingml/2006/picture">
-                <pic:pic xmlns:pic="http://schemas.openxmlformats.org/drawingml/2006/picture">
-                  <pic:nvPicPr>
-                    <pic:cNvPr id="0" name="Class Digram.png"/>
-                    <pic:cNvPicPr/>
-                  </pic:nvPicPr>
-                  <pic:blipFill rotWithShape="1">
-                    <a:blip r:embed="rId12">
-                      <a:extLst>
-                        <a:ext uri="{28A0092B-C50C-407E-A947-70E740481C1C}">
-                          <a14:useLocalDpi xmlns:a14="http://schemas.microsoft.com/office/drawing/2010/main" val="0"/>
-                        </a:ext>
-                      </a:extLst>
-                    </a:blip>
-                    <a:srcRect t="1923" b="10661"/>
-                    <a:stretch/>
-                  </pic:blipFill>
-                  <pic:spPr bwMode="auto">
-                    <a:xfrm>
-                      <a:off x="0" y="0"/>
-                      <a:ext cx="4583430" cy="3503295"/>
-                    </a:xfrm>
-                    <a:prstGeom prst="rect">
-                      <a:avLst/>
-                    </a:prstGeom>
-                    <a:ln>
-                      <a:noFill/>
-                    </a:ln>
-                    <a:extLst>
-                      <a:ext uri="{53640926-AAD7-44D8-BBD7-CCE9431645EC}">
-                        <a14:shadowObscured xmlns:a14="http://schemas.microsoft.com/office/drawing/2010/main"/>
-                      </a:ext>
-                    </a:extLst>
-                  </pic:spPr>
-                </pic:pic>
-              </a:graphicData>
-            </a:graphic>
-            <wp14:sizeRelH relativeFrom="page">
-              <wp14:pctWidth>0</wp14:pctWidth>
-            </wp14:sizeRelH>
-            <wp14:sizeRelV relativeFrom="page">
-              <wp14:pctHeight>0</wp14:pctHeight>
-            </wp14:sizeRelV>
-          </wp:anchor>
-        </w:drawing>
-      </w:r>
-      <w:r>
-        <w:rPr>
-          <w:noProof/>
         </w:rPr>
         <mc:AlternateContent>
           <mc:Choice Requires="wps">
             <w:drawing>
-              <wp:anchor distT="0" distB="0" distL="114300" distR="114300" simplePos="0" relativeHeight="251661312" behindDoc="0" locked="0" layoutInCell="1" allowOverlap="1" wp14:anchorId="7482A858" wp14:editId="66F60F94">
+              <wp:anchor distT="0" distB="0" distL="114300" distR="114300" simplePos="0" relativeHeight="251661312" behindDoc="0" locked="0" layoutInCell="1" allowOverlap="1" wp14:anchorId="7482A858" wp14:editId="4449EBF7">
                 <wp:simplePos x="0" y="0"/>
                 <wp:positionH relativeFrom="column">
                   <wp:posOffset>704898</wp:posOffset>
@@ -3496,6 +3426,75 @@
           <w:lang w:bidi="ar-SA"/>
         </w:rPr>
       </w:pPr>
+      <w:r>
+        <w:rPr>
+          <w:i w:val="0"/>
+          <w:noProof/>
+          <w:lang w:bidi="ar-SA"/>
+        </w:rPr>
+        <w:drawing>
+          <wp:anchor distT="0" distB="0" distL="114300" distR="114300" simplePos="0" relativeHeight="251662336" behindDoc="0" locked="0" layoutInCell="1" allowOverlap="1" wp14:anchorId="6299A001" wp14:editId="2CEAC777">
+            <wp:simplePos x="0" y="0"/>
+            <wp:positionH relativeFrom="column">
+              <wp:posOffset>577215</wp:posOffset>
+            </wp:positionH>
+            <wp:positionV relativeFrom="paragraph">
+              <wp:posOffset>188595</wp:posOffset>
+            </wp:positionV>
+            <wp:extent cx="4248150" cy="3425825"/>
+            <wp:effectExtent l="0" t="0" r="0" b="3175"/>
+            <wp:wrapTopAndBottom/>
+            <wp:docPr id="4" name="Picture 4"/>
+            <wp:cNvGraphicFramePr>
+              <a:graphicFrameLocks xmlns:a="http://schemas.openxmlformats.org/drawingml/2006/main" noChangeAspect="1"/>
+            </wp:cNvGraphicFramePr>
+            <a:graphic xmlns:a="http://schemas.openxmlformats.org/drawingml/2006/main">
+              <a:graphicData uri="http://schemas.openxmlformats.org/drawingml/2006/picture">
+                <pic:pic xmlns:pic="http://schemas.openxmlformats.org/drawingml/2006/picture">
+                  <pic:nvPicPr>
+                    <pic:cNvPr id="0" name="Class Digram.png"/>
+                    <pic:cNvPicPr/>
+                  </pic:nvPicPr>
+                  <pic:blipFill rotWithShape="1">
+                    <a:blip r:embed="rId12">
+                      <a:extLst>
+                        <a:ext uri="{28A0092B-C50C-407E-A947-70E740481C1C}">
+                          <a14:useLocalDpi xmlns:a14="http://schemas.microsoft.com/office/drawing/2010/main" val="0"/>
+                        </a:ext>
+                      </a:extLst>
+                    </a:blip>
+                    <a:srcRect b="7818"/>
+                    <a:stretch/>
+                  </pic:blipFill>
+                  <pic:spPr bwMode="auto">
+                    <a:xfrm>
+                      <a:off x="0" y="0"/>
+                      <a:ext cx="4248150" cy="3425825"/>
+                    </a:xfrm>
+                    <a:prstGeom prst="rect">
+                      <a:avLst/>
+                    </a:prstGeom>
+                    <a:ln>
+                      <a:noFill/>
+                    </a:ln>
+                    <a:extLst>
+                      <a:ext uri="{53640926-AAD7-44D8-BBD7-CCE9431645EC}">
+                        <a14:shadowObscured xmlns:a14="http://schemas.microsoft.com/office/drawing/2010/main"/>
+                      </a:ext>
+                    </a:extLst>
+                  </pic:spPr>
+                </pic:pic>
+              </a:graphicData>
+            </a:graphic>
+            <wp14:sizeRelH relativeFrom="page">
+              <wp14:pctWidth>0</wp14:pctWidth>
+            </wp14:sizeRelH>
+            <wp14:sizeRelV relativeFrom="page">
+              <wp14:pctHeight>0</wp14:pctHeight>
+            </wp14:sizeRelV>
+          </wp:anchor>
+        </w:drawing>
+      </w:r>
     </w:p>
     <w:p>
       <w:pPr>
@@ -3592,6 +3591,7 @@
       <w:r>
         <w:rPr>
           <w:noProof/>
+          <w:lang w:bidi="ar-SA"/>
         </w:rPr>
         <w:lastRenderedPageBreak/>
         <mc:AlternateContent>
@@ -3898,6 +3898,8 @@
       <w:r>
         <w:rPr>
           <w:i w:val="0"/>
+          <w:noProof/>
+          <w:lang w:bidi="ar-SA"/>
         </w:rPr>
         <w:drawing>
           <wp:anchor distT="0" distB="0" distL="114300" distR="114300" simplePos="0" relativeHeight="251667456" behindDoc="0" locked="0" layoutInCell="1" allowOverlap="1" wp14:anchorId="3A01060E" wp14:editId="31384A24">
@@ -3966,6 +3968,8 @@
       <w:r>
         <w:rPr>
           <w:i w:val="0"/>
+          <w:noProof/>
+          <w:lang w:bidi="ar-SA"/>
         </w:rPr>
         <mc:AlternateContent>
           <mc:Choice Requires="wps">
@@ -4216,18 +4220,35 @@
     </w:p>
     <w:p>
       <w:pPr>
+        <w:spacing w:line="240" w:lineRule="auto"/>
+        <w:rPr>
+          <w:rFonts w:ascii="Arial" w:hAnsi="Arial" w:cs="Arial"/>
+          <w:i/>
+          <w:iCs/>
+          <w:sz w:val="22"/>
+          <w:szCs w:val="22"/>
+        </w:rPr>
+      </w:pPr>
+      <w:r>
+        <w:br w:type="page"/>
+      </w:r>
+    </w:p>
+    <w:p>
+      <w:pPr>
         <w:pStyle w:val="template"/>
         <w:jc w:val="both"/>
       </w:pPr>
       <w:r>
         <w:rPr>
           <w:i w:val="0"/>
+          <w:noProof/>
+          <w:lang w:bidi="ar-SA"/>
         </w:rPr>
         <w:lastRenderedPageBreak/>
         <mc:AlternateContent>
           <mc:Choice Requires="wps">
             <w:drawing>
-              <wp:anchor distT="0" distB="0" distL="114300" distR="114300" simplePos="0" relativeHeight="251671552" behindDoc="0" locked="0" layoutInCell="1" allowOverlap="1" wp14:anchorId="48F5C1FF" wp14:editId="7D6F893E">
+              <wp:anchor distT="0" distB="0" distL="114300" distR="114300" simplePos="0" relativeHeight="251671552" behindDoc="0" locked="0" layoutInCell="1" allowOverlap="1" wp14:anchorId="48F5C1FF" wp14:editId="22BE015D">
                 <wp:simplePos x="0" y="0"/>
                 <wp:positionH relativeFrom="column">
                   <wp:posOffset>335280</wp:posOffset>
@@ -4449,9 +4470,11 @@
       <w:r>
         <w:rPr>
           <w:i w:val="0"/>
+          <w:noProof/>
+          <w:lang w:bidi="ar-SA"/>
         </w:rPr>
         <w:drawing>
-          <wp:anchor distT="0" distB="0" distL="114300" distR="114300" simplePos="0" relativeHeight="251670528" behindDoc="0" locked="0" layoutInCell="1" allowOverlap="1" wp14:anchorId="4A972656" wp14:editId="219C1F75">
+          <wp:anchor distT="0" distB="0" distL="114300" distR="114300" simplePos="0" relativeHeight="251670528" behindDoc="0" locked="0" layoutInCell="1" allowOverlap="1" wp14:anchorId="4A972656" wp14:editId="73BACAA8">
             <wp:simplePos x="0" y="0"/>
             <wp:positionH relativeFrom="column">
               <wp:posOffset>959485</wp:posOffset>
@@ -4517,159 +4540,1440 @@
     </w:p>
     <w:p>
       <w:pPr>
+        <w:spacing w:line="240" w:lineRule="auto"/>
+        <w:rPr>
+          <w:rFonts w:ascii="Arial" w:hAnsi="Arial"/>
+          <w:b/>
+          <w:bCs/>
+          <w:sz w:val="28"/>
+          <w:szCs w:val="28"/>
+        </w:rPr>
+      </w:pPr>
+      <w:bookmarkStart w:id="24" w:name="_Toc226963033"/>
+      <w:r>
+        <w:rPr>
+          <w:rFonts w:ascii="Arial" w:hAnsi="Arial"/>
+        </w:rPr>
+        <w:br w:type="page"/>
+      </w:r>
+    </w:p>
+    <w:p>
+      <w:pPr>
         <w:pStyle w:val="Heading2"/>
         <w:rPr>
           <w:rFonts w:ascii="Arial" w:hAnsi="Arial"/>
         </w:rPr>
       </w:pPr>
-      <w:bookmarkStart w:id="25" w:name="_Toc226963033"/>
-      <w:r>
-        <w:rPr>
-          <w:rFonts w:ascii="Arial" w:hAnsi="Arial"/>
-        </w:rPr>
+      <w:r>
+        <w:rPr>
+          <w:rFonts w:ascii="Arial" w:hAnsi="Arial"/>
+        </w:rPr>
+        <w:lastRenderedPageBreak/>
         <w:t>Interface Design</w:t>
       </w:r>
+      <w:bookmarkEnd w:id="24"/>
+    </w:p>
+    <w:p>
+      <w:pPr>
+        <w:pStyle w:val="template"/>
+        <w:jc w:val="both"/>
+        <w:rPr>
+          <w:b/>
+          <w:i w:val="0"/>
+          <w:sz w:val="24"/>
+          <w:szCs w:val="24"/>
+        </w:rPr>
+      </w:pPr>
+      <w:r>
+        <w:rPr>
+          <w:b/>
+          <w:i w:val="0"/>
+          <w:noProof/>
+          <w:sz w:val="24"/>
+          <w:szCs w:val="24"/>
+          <w:lang w:bidi="ar-SA"/>
+        </w:rPr>
+        <w:drawing>
+          <wp:anchor distT="0" distB="0" distL="114300" distR="114300" simplePos="0" relativeHeight="251672576" behindDoc="0" locked="0" layoutInCell="1" allowOverlap="1" wp14:anchorId="20E50C1B" wp14:editId="2D17449C">
+            <wp:simplePos x="0" y="0"/>
+            <wp:positionH relativeFrom="column">
+              <wp:posOffset>207010</wp:posOffset>
+            </wp:positionH>
+            <wp:positionV relativeFrom="paragraph">
+              <wp:posOffset>173990</wp:posOffset>
+            </wp:positionV>
+            <wp:extent cx="5810250" cy="3265805"/>
+            <wp:effectExtent l="19050" t="19050" r="19050" b="10795"/>
+            <wp:wrapTopAndBottom/>
+            <wp:docPr id="12" name="Picture 12"/>
+            <wp:cNvGraphicFramePr>
+              <a:graphicFrameLocks xmlns:a="http://schemas.openxmlformats.org/drawingml/2006/main" noChangeAspect="1"/>
+            </wp:cNvGraphicFramePr>
+            <a:graphic xmlns:a="http://schemas.openxmlformats.org/drawingml/2006/main">
+              <a:graphicData uri="http://schemas.openxmlformats.org/drawingml/2006/picture">
+                <pic:pic xmlns:pic="http://schemas.openxmlformats.org/drawingml/2006/picture">
+                  <pic:nvPicPr>
+                    <pic:cNvPr id="0" name="scnshot_login.png"/>
+                    <pic:cNvPicPr/>
+                  </pic:nvPicPr>
+                  <pic:blipFill>
+                    <a:blip r:embed="rId16">
+                      <a:extLst>
+                        <a:ext uri="{28A0092B-C50C-407E-A947-70E740481C1C}">
+                          <a14:useLocalDpi xmlns:a14="http://schemas.microsoft.com/office/drawing/2010/main" val="0"/>
+                        </a:ext>
+                      </a:extLst>
+                    </a:blip>
+                    <a:stretch>
+                      <a:fillRect/>
+                    </a:stretch>
+                  </pic:blipFill>
+                  <pic:spPr>
+                    <a:xfrm>
+                      <a:off x="0" y="0"/>
+                      <a:ext cx="5810250" cy="3265805"/>
+                    </a:xfrm>
+                    <a:prstGeom prst="rect">
+                      <a:avLst/>
+                    </a:prstGeom>
+                    <a:ln w="3175">
+                      <a:solidFill>
+                        <a:schemeClr val="tx1"/>
+                      </a:solidFill>
+                    </a:ln>
+                  </pic:spPr>
+                </pic:pic>
+              </a:graphicData>
+            </a:graphic>
+            <wp14:sizeRelH relativeFrom="page">
+              <wp14:pctWidth>0</wp14:pctWidth>
+            </wp14:sizeRelH>
+            <wp14:sizeRelV relativeFrom="page">
+              <wp14:pctHeight>0</wp14:pctHeight>
+            </wp14:sizeRelV>
+          </wp:anchor>
+        </w:drawing>
+      </w:r>
+      <w:r>
+        <w:rPr>
+          <w:i w:val="0"/>
+          <w:noProof/>
+          <w:lang w:bidi="ar-SA"/>
+        </w:rPr>
+        <mc:AlternateContent>
+          <mc:Choice Requires="wps">
+            <w:drawing>
+              <wp:anchor distT="0" distB="0" distL="114300" distR="114300" simplePos="0" relativeHeight="251677696" behindDoc="0" locked="0" layoutInCell="1" allowOverlap="1" wp14:anchorId="7ECC6932" wp14:editId="1F472D89">
+                <wp:simplePos x="0" y="0"/>
+                <wp:positionH relativeFrom="column">
+                  <wp:posOffset>339138</wp:posOffset>
+                </wp:positionH>
+                <wp:positionV relativeFrom="paragraph">
+                  <wp:posOffset>3559689</wp:posOffset>
+                </wp:positionV>
+                <wp:extent cx="6122670" cy="635"/>
+                <wp:effectExtent l="0" t="0" r="0" b="0"/>
+                <wp:wrapNone/>
+                <wp:docPr id="15" name="Text Box 15"/>
+                <wp:cNvGraphicFramePr/>
+                <a:graphic xmlns:a="http://schemas.openxmlformats.org/drawingml/2006/main">
+                  <a:graphicData uri="http://schemas.microsoft.com/office/word/2010/wordprocessingShape">
+                    <wps:wsp>
+                      <wps:cNvSpPr txBox="1"/>
+                      <wps:spPr>
+                        <a:xfrm>
+                          <a:off x="0" y="0"/>
+                          <a:ext cx="6122670" cy="635"/>
+                        </a:xfrm>
+                        <a:prstGeom prst="rect">
+                          <a:avLst/>
+                        </a:prstGeom>
+                        <a:solidFill>
+                          <a:prstClr val="white"/>
+                        </a:solidFill>
+                        <a:ln>
+                          <a:noFill/>
+                        </a:ln>
+                        <a:effectLst/>
+                      </wps:spPr>
+                      <wps:txbx>
+                        <w:txbxContent>
+                          <w:p>
+                            <w:pPr>
+                              <w:jc w:val="right"/>
+                              <w:rPr>
+                                <w:rFonts w:ascii="Arial" w:hAnsi="Arial" w:cs="Arial"/>
+                                <w:i/>
+                                <w:iCs/>
+                                <w:noProof/>
+                                <w:color w:val="000000" w:themeColor="text1"/>
+                                <w:sz w:val="22"/>
+                                <w:szCs w:val="22"/>
+                              </w:rPr>
+                            </w:pPr>
+                            <w:r>
+                              <w:rPr>
+                                <w:color w:val="000000" w:themeColor="text1"/>
+                                <w:sz w:val="22"/>
+                                <w:szCs w:val="22"/>
+                              </w:rPr>
+                              <w:t xml:space="preserve">Figure </w:t>
+                            </w:r>
+                            <w:r>
+                              <w:rPr>
+                                <w:color w:val="000000" w:themeColor="text1"/>
+                                <w:sz w:val="22"/>
+                                <w:szCs w:val="22"/>
+                              </w:rPr>
+                              <w:fldChar w:fldCharType="begin"/>
+                            </w:r>
+                            <w:r>
+                              <w:rPr>
+                                <w:color w:val="000000" w:themeColor="text1"/>
+                                <w:sz w:val="22"/>
+                                <w:szCs w:val="22"/>
+                              </w:rPr>
+                              <w:instrText xml:space="preserve"> SEQ Figure \* ARABIC </w:instrText>
+                            </w:r>
+                            <w:r>
+                              <w:rPr>
+                                <w:color w:val="000000" w:themeColor="text1"/>
+                                <w:sz w:val="22"/>
+                                <w:szCs w:val="22"/>
+                              </w:rPr>
+                              <w:fldChar w:fldCharType="separate"/>
+                            </w:r>
+                            <w:r>
+                              <w:rPr>
+                                <w:noProof/>
+                                <w:color w:val="000000" w:themeColor="text1"/>
+                                <w:sz w:val="22"/>
+                                <w:szCs w:val="22"/>
+                              </w:rPr>
+                              <w:t>6</w:t>
+                            </w:r>
+                            <w:r>
+                              <w:rPr>
+                                <w:color w:val="000000" w:themeColor="text1"/>
+                                <w:sz w:val="22"/>
+                                <w:szCs w:val="22"/>
+                              </w:rPr>
+                              <w:fldChar w:fldCharType="end"/>
+                            </w:r>
+                            <w:r>
+                              <w:rPr>
+                                <w:color w:val="000000" w:themeColor="text1"/>
+                                <w:sz w:val="22"/>
+                                <w:szCs w:val="22"/>
+                              </w:rPr>
+                              <w:t xml:space="preserve"> </w:t>
+                            </w:r>
+                            <w:r>
+                              <w:rPr>
+                                <w:color w:val="000000" w:themeColor="text1"/>
+                                <w:sz w:val="22"/>
+                                <w:szCs w:val="22"/>
+                              </w:rPr>
+                              <w:t xml:space="preserve"> a screenshot of the login page</w:t>
+                            </w:r>
+                          </w:p>
+                        </w:txbxContent>
+                      </wps:txbx>
+                      <wps:bodyPr rot="0" spcFirstLastPara="0" vertOverflow="overflow" horzOverflow="overflow" vert="horz" wrap="square" lIns="0" tIns="0" rIns="0" bIns="0" numCol="1" spcCol="0" rtlCol="0" fromWordArt="0" anchor="t" anchorCtr="0" forceAA="0" compatLnSpc="1">
+                        <a:prstTxWarp prst="textNoShape">
+                          <a:avLst/>
+                        </a:prstTxWarp>
+                        <a:spAutoFit/>
+                      </wps:bodyPr>
+                    </wps:wsp>
+                  </a:graphicData>
+                </a:graphic>
+              </wp:anchor>
+            </w:drawing>
+          </mc:Choice>
+          <mc:Fallback>
+            <w:pict>
+              <v:shape id="Text Box 15" o:spid="_x0000_s1030" type="#_x0000_t202" style="position:absolute;left:0;text-align:left;margin-left:26.7pt;margin-top:280.3pt;width:482.1pt;height:.05pt;z-index:251677696;visibility:visible;mso-wrap-style:square;mso-wrap-distance-left:9pt;mso-wrap-distance-top:0;mso-wrap-distance-right:9pt;mso-wrap-distance-bottom:0;mso-position-horizontal:absolute;mso-position-horizontal-relative:text;mso-position-vertical:absolute;mso-position-vertical-relative:text;v-text-anchor:top" o:gfxdata="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" stroked="f">
+                <v:textbox style="mso-fit-shape-to-text:t" inset="0,0,0,0">
+                  <w:txbxContent>
+                    <w:p>
+                      <w:pPr>
+                        <w:jc w:val="right"/>
+                        <w:rPr>
+                          <w:rFonts w:ascii="Arial" w:hAnsi="Arial" w:cs="Arial"/>
+                          <w:i/>
+                          <w:iCs/>
+                          <w:noProof/>
+                          <w:color w:val="000000" w:themeColor="text1"/>
+                          <w:sz w:val="22"/>
+                          <w:szCs w:val="22"/>
+                        </w:rPr>
+                      </w:pPr>
+                      <w:r>
+                        <w:rPr>
+                          <w:color w:val="000000" w:themeColor="text1"/>
+                          <w:sz w:val="22"/>
+                          <w:szCs w:val="22"/>
+                        </w:rPr>
+                        <w:t xml:space="preserve">Figure </w:t>
+                      </w:r>
+                      <w:r>
+                        <w:rPr>
+                          <w:color w:val="000000" w:themeColor="text1"/>
+                          <w:sz w:val="22"/>
+                          <w:szCs w:val="22"/>
+                        </w:rPr>
+                        <w:fldChar w:fldCharType="begin"/>
+                      </w:r>
+                      <w:r>
+                        <w:rPr>
+                          <w:color w:val="000000" w:themeColor="text1"/>
+                          <w:sz w:val="22"/>
+                          <w:szCs w:val="22"/>
+                        </w:rPr>
+                        <w:instrText xml:space="preserve"> SEQ Figure \* ARABIC </w:instrText>
+                      </w:r>
+                      <w:r>
+                        <w:rPr>
+                          <w:color w:val="000000" w:themeColor="text1"/>
+                          <w:sz w:val="22"/>
+                          <w:szCs w:val="22"/>
+                        </w:rPr>
+                        <w:fldChar w:fldCharType="separate"/>
+                      </w:r>
+                      <w:r>
+                        <w:rPr>
+                          <w:noProof/>
+                          <w:color w:val="000000" w:themeColor="text1"/>
+                          <w:sz w:val="22"/>
+                          <w:szCs w:val="22"/>
+                        </w:rPr>
+                        <w:t>6</w:t>
+                      </w:r>
+                      <w:r>
+                        <w:rPr>
+                          <w:color w:val="000000" w:themeColor="text1"/>
+                          <w:sz w:val="22"/>
+                          <w:szCs w:val="22"/>
+                        </w:rPr>
+                        <w:fldChar w:fldCharType="end"/>
+                      </w:r>
+                      <w:r>
+                        <w:rPr>
+                          <w:color w:val="000000" w:themeColor="text1"/>
+                          <w:sz w:val="22"/>
+                          <w:szCs w:val="22"/>
+                        </w:rPr>
+                        <w:t xml:space="preserve"> </w:t>
+                      </w:r>
+                      <w:r>
+                        <w:rPr>
+                          <w:color w:val="000000" w:themeColor="text1"/>
+                          <w:sz w:val="22"/>
+                          <w:szCs w:val="22"/>
+                        </w:rPr>
+                        <w:t xml:space="preserve"> a screenshot of the login page</w:t>
+                      </w:r>
+                    </w:p>
+                  </w:txbxContent>
+                </v:textbox>
+              </v:shape>
+            </w:pict>
+          </mc:Fallback>
+        </mc:AlternateContent>
+      </w:r>
+      <w:r>
+        <w:rPr>
+          <w:b/>
+          <w:i w:val="0"/>
+          <w:sz w:val="24"/>
+          <w:szCs w:val="24"/>
+        </w:rPr>
+        <w:t>2.2.1 The Login Interface</w:t>
+      </w:r>
+    </w:p>
+    <w:p>
+      <w:pPr>
+        <w:pStyle w:val="template"/>
+        <w:jc w:val="both"/>
+        <w:rPr>
+          <w:b/>
+          <w:i w:val="0"/>
+          <w:sz w:val="24"/>
+          <w:szCs w:val="24"/>
+        </w:rPr>
+      </w:pPr>
+    </w:p>
+    <w:p>
+      <w:pPr>
+        <w:pStyle w:val="template"/>
+        <w:jc w:val="both"/>
+        <w:rPr>
+          <w:b/>
+          <w:i w:val="0"/>
+          <w:sz w:val="24"/>
+          <w:szCs w:val="24"/>
+        </w:rPr>
+      </w:pPr>
+      <w:r>
+        <w:rPr>
+          <w:b/>
+          <w:i w:val="0"/>
+          <w:noProof/>
+          <w:sz w:val="24"/>
+          <w:szCs w:val="24"/>
+          <w:lang w:bidi="ar-SA"/>
+        </w:rPr>
+        <w:drawing>
+          <wp:anchor distT="0" distB="0" distL="114300" distR="114300" simplePos="0" relativeHeight="251673600" behindDoc="0" locked="0" layoutInCell="1" allowOverlap="1" wp14:anchorId="18532DC6" wp14:editId="504B6BC4">
+            <wp:simplePos x="0" y="0"/>
+            <wp:positionH relativeFrom="column">
+              <wp:posOffset>203835</wp:posOffset>
+            </wp:positionH>
+            <wp:positionV relativeFrom="paragraph">
+              <wp:posOffset>563245</wp:posOffset>
+            </wp:positionV>
+            <wp:extent cx="6126480" cy="2897505"/>
+            <wp:effectExtent l="19050" t="19050" r="26670" b="17145"/>
+            <wp:wrapTopAndBottom/>
+            <wp:docPr id="13" name="Picture 13"/>
+            <wp:cNvGraphicFramePr>
+              <a:graphicFrameLocks xmlns:a="http://schemas.openxmlformats.org/drawingml/2006/main" noChangeAspect="1"/>
+            </wp:cNvGraphicFramePr>
+            <a:graphic xmlns:a="http://schemas.openxmlformats.org/drawingml/2006/main">
+              <a:graphicData uri="http://schemas.openxmlformats.org/drawingml/2006/picture">
+                <pic:pic xmlns:pic="http://schemas.openxmlformats.org/drawingml/2006/picture">
+                  <pic:nvPicPr>
+                    <pic:cNvPr id="0" name="scnshot_register.png"/>
+                    <pic:cNvPicPr/>
+                  </pic:nvPicPr>
+                  <pic:blipFill>
+                    <a:blip r:embed="rId17">
+                      <a:extLst>
+                        <a:ext uri="{28A0092B-C50C-407E-A947-70E740481C1C}">
+                          <a14:useLocalDpi xmlns:a14="http://schemas.microsoft.com/office/drawing/2010/main" val="0"/>
+                        </a:ext>
+                      </a:extLst>
+                    </a:blip>
+                    <a:stretch>
+                      <a:fillRect/>
+                    </a:stretch>
+                  </pic:blipFill>
+                  <pic:spPr>
+                    <a:xfrm>
+                      <a:off x="0" y="0"/>
+                      <a:ext cx="6126480" cy="2897505"/>
+                    </a:xfrm>
+                    <a:prstGeom prst="rect">
+                      <a:avLst/>
+                    </a:prstGeom>
+                    <a:ln w="3175">
+                      <a:solidFill>
+                        <a:schemeClr val="tx1"/>
+                      </a:solidFill>
+                    </a:ln>
+                  </pic:spPr>
+                </pic:pic>
+              </a:graphicData>
+            </a:graphic>
+            <wp14:sizeRelH relativeFrom="page">
+              <wp14:pctWidth>0</wp14:pctWidth>
+            </wp14:sizeRelH>
+            <wp14:sizeRelV relativeFrom="page">
+              <wp14:pctHeight>0</wp14:pctHeight>
+            </wp14:sizeRelV>
+          </wp:anchor>
+        </w:drawing>
+      </w:r>
+    </w:p>
+    <w:p>
+      <w:pPr>
+        <w:pStyle w:val="template"/>
+        <w:jc w:val="both"/>
+        <w:rPr>
+          <w:b/>
+          <w:i w:val="0"/>
+          <w:sz w:val="24"/>
+          <w:szCs w:val="24"/>
+        </w:rPr>
+      </w:pPr>
+      <w:r>
+        <w:rPr>
+          <w:b/>
+          <w:i w:val="0"/>
+          <w:sz w:val="24"/>
+          <w:szCs w:val="24"/>
+        </w:rPr>
+        <w:t>2.2.2 The Registration Interface</w:t>
+      </w:r>
+    </w:p>
+    <w:p>
+      <w:pPr>
+        <w:pStyle w:val="template"/>
+        <w:jc w:val="both"/>
+        <w:rPr>
+          <w:b/>
+          <w:i w:val="0"/>
+          <w:sz w:val="24"/>
+          <w:szCs w:val="24"/>
+        </w:rPr>
+      </w:pPr>
+    </w:p>
+    <w:p>
+      <w:pPr>
+        <w:pStyle w:val="template"/>
+        <w:jc w:val="both"/>
+        <w:rPr>
+          <w:b/>
+          <w:i w:val="0"/>
+          <w:sz w:val="24"/>
+          <w:szCs w:val="24"/>
+        </w:rPr>
+      </w:pPr>
+    </w:p>
+    <w:p>
+      <w:pPr>
+        <w:pStyle w:val="template"/>
+        <w:jc w:val="both"/>
+        <w:rPr>
+          <w:b/>
+          <w:i w:val="0"/>
+          <w:sz w:val="24"/>
+          <w:szCs w:val="24"/>
+        </w:rPr>
+      </w:pPr>
+      <w:r>
+        <w:rPr>
+          <w:i w:val="0"/>
+          <w:noProof/>
+          <w:lang w:bidi="ar-SA"/>
+        </w:rPr>
+        <mc:AlternateContent>
+          <mc:Choice Requires="wps">
+            <w:drawing>
+              <wp:anchor distT="0" distB="0" distL="114300" distR="114300" simplePos="0" relativeHeight="251675648" behindDoc="0" locked="0" layoutInCell="1" allowOverlap="1" wp14:anchorId="1A9970A5" wp14:editId="256A00CA">
+                <wp:simplePos x="0" y="0"/>
+                <wp:positionH relativeFrom="column">
+                  <wp:posOffset>487680</wp:posOffset>
+                </wp:positionH>
+                <wp:positionV relativeFrom="paragraph">
+                  <wp:posOffset>54610</wp:posOffset>
+                </wp:positionV>
+                <wp:extent cx="6122670" cy="635"/>
+                <wp:effectExtent l="0" t="0" r="0" b="0"/>
+                <wp:wrapNone/>
+                <wp:docPr id="14" name="Text Box 14"/>
+                <wp:cNvGraphicFramePr/>
+                <a:graphic xmlns:a="http://schemas.openxmlformats.org/drawingml/2006/main">
+                  <a:graphicData uri="http://schemas.microsoft.com/office/word/2010/wordprocessingShape">
+                    <wps:wsp>
+                      <wps:cNvSpPr txBox="1"/>
+                      <wps:spPr>
+                        <a:xfrm>
+                          <a:off x="0" y="0"/>
+                          <a:ext cx="6122670" cy="635"/>
+                        </a:xfrm>
+                        <a:prstGeom prst="rect">
+                          <a:avLst/>
+                        </a:prstGeom>
+                        <a:solidFill>
+                          <a:prstClr val="white"/>
+                        </a:solidFill>
+                        <a:ln>
+                          <a:noFill/>
+                        </a:ln>
+                        <a:effectLst/>
+                      </wps:spPr>
+                      <wps:txbx>
+                        <w:txbxContent>
+                          <w:p>
+                            <w:pPr>
+                              <w:jc w:val="right"/>
+                              <w:rPr>
+                                <w:rFonts w:ascii="Arial" w:hAnsi="Arial" w:cs="Arial"/>
+                                <w:i/>
+                                <w:iCs/>
+                                <w:noProof/>
+                                <w:color w:val="000000" w:themeColor="text1"/>
+                                <w:sz w:val="22"/>
+                                <w:szCs w:val="22"/>
+                              </w:rPr>
+                            </w:pPr>
+                            <w:r>
+                              <w:rPr>
+                                <w:color w:val="000000" w:themeColor="text1"/>
+                                <w:sz w:val="22"/>
+                                <w:szCs w:val="22"/>
+                              </w:rPr>
+                              <w:t xml:space="preserve">Figure </w:t>
+                            </w:r>
+                            <w:r>
+                              <w:rPr>
+                                <w:color w:val="000000" w:themeColor="text1"/>
+                                <w:sz w:val="22"/>
+                                <w:szCs w:val="22"/>
+                              </w:rPr>
+                              <w:fldChar w:fldCharType="begin"/>
+                            </w:r>
+                            <w:r>
+                              <w:rPr>
+                                <w:color w:val="000000" w:themeColor="text1"/>
+                                <w:sz w:val="22"/>
+                                <w:szCs w:val="22"/>
+                              </w:rPr>
+                              <w:instrText xml:space="preserve"> SEQ Figure \* ARABIC </w:instrText>
+                            </w:r>
+                            <w:r>
+                              <w:rPr>
+                                <w:color w:val="000000" w:themeColor="text1"/>
+                                <w:sz w:val="22"/>
+                                <w:szCs w:val="22"/>
+                              </w:rPr>
+                              <w:fldChar w:fldCharType="separate"/>
+                            </w:r>
+                            <w:r>
+                              <w:rPr>
+                                <w:noProof/>
+                                <w:color w:val="000000" w:themeColor="text1"/>
+                                <w:sz w:val="22"/>
+                                <w:szCs w:val="22"/>
+                              </w:rPr>
+                              <w:t>7</w:t>
+                            </w:r>
+                            <w:r>
+                              <w:rPr>
+                                <w:color w:val="000000" w:themeColor="text1"/>
+                                <w:sz w:val="22"/>
+                                <w:szCs w:val="22"/>
+                              </w:rPr>
+                              <w:fldChar w:fldCharType="end"/>
+                            </w:r>
+                            <w:r>
+                              <w:rPr>
+                                <w:color w:val="000000" w:themeColor="text1"/>
+                                <w:sz w:val="22"/>
+                                <w:szCs w:val="22"/>
+                              </w:rPr>
+                              <w:t xml:space="preserve"> </w:t>
+                            </w:r>
+                            <w:r>
+                              <w:rPr>
+                                <w:color w:val="000000" w:themeColor="text1"/>
+                                <w:sz w:val="22"/>
+                                <w:szCs w:val="22"/>
+                              </w:rPr>
+                              <w:t>the two possible views of the registration page, the use can swap between them at any time</w:t>
+                            </w:r>
+                          </w:p>
+                        </w:txbxContent>
+                      </wps:txbx>
+                      <wps:bodyPr rot="0" spcFirstLastPara="0" vertOverflow="overflow" horzOverflow="overflow" vert="horz" wrap="square" lIns="0" tIns="0" rIns="0" bIns="0" numCol="1" spcCol="0" rtlCol="0" fromWordArt="0" anchor="t" anchorCtr="0" forceAA="0" compatLnSpc="1">
+                        <a:prstTxWarp prst="textNoShape">
+                          <a:avLst/>
+                        </a:prstTxWarp>
+                        <a:spAutoFit/>
+                      </wps:bodyPr>
+                    </wps:wsp>
+                  </a:graphicData>
+                </a:graphic>
+              </wp:anchor>
+            </w:drawing>
+          </mc:Choice>
+          <mc:Fallback>
+            <w:pict>
+              <v:shape id="Text Box 14" o:spid="_x0000_s1031" type="#_x0000_t202" style="position:absolute;left:0;text-align:left;margin-left:38.4pt;margin-top:4.3pt;width:482.1pt;height:.05pt;z-index:251675648;visibility:visible;mso-wrap-style:square;mso-wrap-distance-left:9pt;mso-wrap-distance-top:0;mso-wrap-distance-right:9pt;mso-wrap-distance-bottom:0;mso-position-horizontal:absolute;mso-position-horizontal-relative:text;mso-position-vertical:absolute;mso-position-vertical-relative:text;v-text-anchor:top" o:gfxdata="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" stroked="f">
+                <v:textbox style="mso-fit-shape-to-text:t" inset="0,0,0,0">
+                  <w:txbxContent>
+                    <w:p>
+                      <w:pPr>
+                        <w:jc w:val="right"/>
+                        <w:rPr>
+                          <w:rFonts w:ascii="Arial" w:hAnsi="Arial" w:cs="Arial"/>
+                          <w:i/>
+                          <w:iCs/>
+                          <w:noProof/>
+                          <w:color w:val="000000" w:themeColor="text1"/>
+                          <w:sz w:val="22"/>
+                          <w:szCs w:val="22"/>
+                        </w:rPr>
+                      </w:pPr>
+                      <w:r>
+                        <w:rPr>
+                          <w:color w:val="000000" w:themeColor="text1"/>
+                          <w:sz w:val="22"/>
+                          <w:szCs w:val="22"/>
+                        </w:rPr>
+                        <w:t xml:space="preserve">Figure </w:t>
+                      </w:r>
+                      <w:r>
+                        <w:rPr>
+                          <w:color w:val="000000" w:themeColor="text1"/>
+                          <w:sz w:val="22"/>
+                          <w:szCs w:val="22"/>
+                        </w:rPr>
+                        <w:fldChar w:fldCharType="begin"/>
+                      </w:r>
+                      <w:r>
+                        <w:rPr>
+                          <w:color w:val="000000" w:themeColor="text1"/>
+                          <w:sz w:val="22"/>
+                          <w:szCs w:val="22"/>
+                        </w:rPr>
+                        <w:instrText xml:space="preserve"> SEQ Figure \* ARABIC </w:instrText>
+                      </w:r>
+                      <w:r>
+                        <w:rPr>
+                          <w:color w:val="000000" w:themeColor="text1"/>
+                          <w:sz w:val="22"/>
+                          <w:szCs w:val="22"/>
+                        </w:rPr>
+                        <w:fldChar w:fldCharType="separate"/>
+                      </w:r>
+                      <w:r>
+                        <w:rPr>
+                          <w:noProof/>
+                          <w:color w:val="000000" w:themeColor="text1"/>
+                          <w:sz w:val="22"/>
+                          <w:szCs w:val="22"/>
+                        </w:rPr>
+                        <w:t>7</w:t>
+                      </w:r>
+                      <w:r>
+                        <w:rPr>
+                          <w:color w:val="000000" w:themeColor="text1"/>
+                          <w:sz w:val="22"/>
+                          <w:szCs w:val="22"/>
+                        </w:rPr>
+                        <w:fldChar w:fldCharType="end"/>
+                      </w:r>
+                      <w:r>
+                        <w:rPr>
+                          <w:color w:val="000000" w:themeColor="text1"/>
+                          <w:sz w:val="22"/>
+                          <w:szCs w:val="22"/>
+                        </w:rPr>
+                        <w:t xml:space="preserve"> </w:t>
+                      </w:r>
+                      <w:r>
+                        <w:rPr>
+                          <w:color w:val="000000" w:themeColor="text1"/>
+                          <w:sz w:val="22"/>
+                          <w:szCs w:val="22"/>
+                        </w:rPr>
+                        <w:t>the two possible views of the registration page, the use can swap between them at any time</w:t>
+                      </w:r>
+                    </w:p>
+                  </w:txbxContent>
+                </v:textbox>
+              </v:shape>
+            </w:pict>
+          </mc:Fallback>
+        </mc:AlternateContent>
+      </w:r>
+    </w:p>
+    <w:p>
+      <w:pPr>
+        <w:pStyle w:val="template"/>
+        <w:jc w:val="both"/>
+        <w:rPr>
+          <w:b/>
+          <w:i w:val="0"/>
+          <w:sz w:val="24"/>
+          <w:szCs w:val="24"/>
+        </w:rPr>
+      </w:pPr>
+    </w:p>
+    <w:p>
+      <w:pPr>
+        <w:pStyle w:val="template"/>
+        <w:jc w:val="both"/>
+        <w:rPr>
+          <w:b/>
+          <w:i w:val="0"/>
+          <w:sz w:val="24"/>
+          <w:szCs w:val="24"/>
+        </w:rPr>
+      </w:pPr>
+    </w:p>
+    <w:p>
+      <w:pPr>
+        <w:pStyle w:val="template"/>
+        <w:jc w:val="both"/>
+        <w:rPr>
+          <w:b/>
+          <w:i w:val="0"/>
+          <w:sz w:val="24"/>
+          <w:szCs w:val="24"/>
+        </w:rPr>
+      </w:pPr>
+    </w:p>
+    <w:p>
+      <w:pPr>
+        <w:pStyle w:val="template"/>
+        <w:jc w:val="both"/>
+        <w:rPr>
+          <w:b/>
+          <w:i w:val="0"/>
+          <w:sz w:val="24"/>
+          <w:szCs w:val="24"/>
+        </w:rPr>
+      </w:pPr>
+      <w:r>
+        <w:rPr>
+          <w:b/>
+          <w:i w:val="0"/>
+          <w:sz w:val="24"/>
+          <w:szCs w:val="24"/>
+        </w:rPr>
+        <w:lastRenderedPageBreak/>
+        <w:t>2.2.3 The Schedule Interface</w:t>
+      </w:r>
+    </w:p>
+    <w:p>
+      <w:pPr>
+        <w:pStyle w:val="template"/>
+      </w:pPr>
+      <w:r>
+        <w:rPr>
+          <w:noProof/>
+          <w:lang w:bidi="ar-SA"/>
+        </w:rPr>
+        <w:drawing>
+          <wp:anchor distT="0" distB="0" distL="114300" distR="114300" simplePos="0" relativeHeight="251678720" behindDoc="0" locked="0" layoutInCell="1" allowOverlap="1" wp14:anchorId="2A1E277D" wp14:editId="507BAB53">
+            <wp:simplePos x="0" y="0"/>
+            <wp:positionH relativeFrom="column">
+              <wp:posOffset>90805</wp:posOffset>
+            </wp:positionH>
+            <wp:positionV relativeFrom="paragraph">
+              <wp:posOffset>406400</wp:posOffset>
+            </wp:positionV>
+            <wp:extent cx="6126480" cy="3484880"/>
+            <wp:effectExtent l="19050" t="19050" r="26670" b="20320"/>
+            <wp:wrapTopAndBottom/>
+            <wp:docPr id="16" name="Picture 16"/>
+            <wp:cNvGraphicFramePr>
+              <a:graphicFrameLocks xmlns:a="http://schemas.openxmlformats.org/drawingml/2006/main" noChangeAspect="1"/>
+            </wp:cNvGraphicFramePr>
+            <a:graphic xmlns:a="http://schemas.openxmlformats.org/drawingml/2006/main">
+              <a:graphicData uri="http://schemas.openxmlformats.org/drawingml/2006/picture">
+                <pic:pic xmlns:pic="http://schemas.openxmlformats.org/drawingml/2006/picture">
+                  <pic:nvPicPr>
+                    <pic:cNvPr id="0" name="scnshot_edit.png"/>
+                    <pic:cNvPicPr/>
+                  </pic:nvPicPr>
+                  <pic:blipFill>
+                    <a:blip r:embed="rId18">
+                      <a:extLst>
+                        <a:ext uri="{28A0092B-C50C-407E-A947-70E740481C1C}">
+                          <a14:useLocalDpi xmlns:a14="http://schemas.microsoft.com/office/drawing/2010/main" val="0"/>
+                        </a:ext>
+                      </a:extLst>
+                    </a:blip>
+                    <a:stretch>
+                      <a:fillRect/>
+                    </a:stretch>
+                  </pic:blipFill>
+                  <pic:spPr>
+                    <a:xfrm>
+                      <a:off x="0" y="0"/>
+                      <a:ext cx="6126480" cy="3484880"/>
+                    </a:xfrm>
+                    <a:prstGeom prst="rect">
+                      <a:avLst/>
+                    </a:prstGeom>
+                    <a:ln w="3175">
+                      <a:solidFill>
+                        <a:schemeClr val="tx1"/>
+                      </a:solidFill>
+                    </a:ln>
+                  </pic:spPr>
+                </pic:pic>
+              </a:graphicData>
+            </a:graphic>
+            <wp14:sizeRelH relativeFrom="page">
+              <wp14:pctWidth>0</wp14:pctWidth>
+            </wp14:sizeRelH>
+            <wp14:sizeRelV relativeFrom="page">
+              <wp14:pctHeight>0</wp14:pctHeight>
+            </wp14:sizeRelV>
+          </wp:anchor>
+        </w:drawing>
+      </w:r>
+    </w:p>
+    <w:p>
+      <w:pPr>
+        <w:pStyle w:val="template"/>
+      </w:pPr>
+    </w:p>
+    <w:p>
+      <w:pPr>
+        <w:pStyle w:val="template"/>
+      </w:pPr>
+      <w:bookmarkStart w:id="25" w:name="_GoBack"/>
       <w:bookmarkEnd w:id="25"/>
-    </w:p>
-    <w:p>
-      <w:pPr>
-        <w:pStyle w:val="template"/>
-        <w:jc w:val="both"/>
-        <w:rPr>
-          <w:color w:val="0000FF"/>
-        </w:rPr>
-      </w:pPr>
-      <w:r>
-        <w:t>&lt;</w:t>
-      </w:r>
-      <w:r>
-        <w:rPr>
-          <w:color w:val="0000FF"/>
-        </w:rPr>
-        <w:t>Provide several screenshots to illustrate your interface design</w:t>
-      </w:r>
-      <w:r>
-        <w:rPr>
-          <w:color w:val="0000FF"/>
-        </w:rPr>
-        <w:t xml:space="preserve">. </w:t>
-      </w:r>
-    </w:p>
-    <w:p>
-      <w:pPr>
-        <w:pStyle w:val="template"/>
-        <w:jc w:val="both"/>
-        <w:rPr>
-          <w:color w:val="0000FF"/>
-        </w:rPr>
-      </w:pPr>
-    </w:p>
-    <w:p>
-      <w:pPr>
-        <w:pStyle w:val="template"/>
-        <w:jc w:val="both"/>
-      </w:pPr>
-      <w:r>
-        <w:t xml:space="preserve">TO DO: </w:t>
-      </w:r>
-    </w:p>
-    <w:p>
-      <w:pPr>
-        <w:pStyle w:val="template"/>
-        <w:jc w:val="both"/>
-      </w:pPr>
-      <w:r>
-        <w:t>For each subsystem, pick one or two representative screenshots</w:t>
-      </w:r>
-      <w:r>
-        <w:t xml:space="preserve"> </w:t>
-      </w:r>
-      <w:r>
-        <w:rPr>
-          <w:rFonts w:hint="eastAsia"/>
-          <w:lang w:eastAsia="zh-CN"/>
-        </w:rPr>
-        <w:t>and</w:t>
-      </w:r>
-      <w:r>
-        <w:rPr>
-          <w:lang w:eastAsia="zh-CN"/>
-        </w:rPr>
-        <w:t xml:space="preserve"> paste here.</w:t>
-      </w:r>
-      <w:r>
-        <w:t>&gt;</w:t>
-      </w:r>
-    </w:p>
-    <w:p>
-      <w:pPr>
-        <w:pStyle w:val="template"/>
-      </w:pPr>
-    </w:p>
-    <w:p>
-      <w:pPr>
-        <w:pStyle w:val="template"/>
-      </w:pPr>
-    </w:p>
-    <w:p>
-      <w:pPr>
-        <w:pStyle w:val="template"/>
-      </w:pPr>
-    </w:p>
-    <w:p>
-      <w:pPr>
-        <w:pStyle w:val="template"/>
-      </w:pPr>
-    </w:p>
-    <w:p>
-      <w:pPr>
-        <w:pStyle w:val="template"/>
-      </w:pPr>
-    </w:p>
-    <w:p>
-      <w:pPr>
-        <w:pStyle w:val="template"/>
-      </w:pPr>
-    </w:p>
-    <w:p>
-      <w:pPr>
-        <w:pStyle w:val="template"/>
-      </w:pPr>
-    </w:p>
-    <w:p>
-      <w:pPr>
-        <w:pStyle w:val="template"/>
-      </w:pPr>
-    </w:p>
-    <w:p>
-      <w:pPr>
-        <w:pStyle w:val="template"/>
-      </w:pPr>
-    </w:p>
-    <w:p>
-      <w:pPr>
-        <w:pStyle w:val="template"/>
-      </w:pPr>
-    </w:p>
-    <w:p>
-      <w:pPr>
-        <w:pStyle w:val="template"/>
-      </w:pPr>
-    </w:p>
-    <w:p>
-      <w:pPr>
-        <w:pStyle w:val="template"/>
-      </w:pPr>
-    </w:p>
-    <w:p>
-      <w:pPr>
-        <w:pStyle w:val="template"/>
-      </w:pPr>
-    </w:p>
-    <w:p>
-      <w:pPr>
-        <w:pStyle w:val="template"/>
-      </w:pPr>
+      <w:r>
+        <w:rPr>
+          <w:i w:val="0"/>
+          <w:noProof/>
+          <w:lang w:bidi="ar-SA"/>
+        </w:rPr>
+        <mc:AlternateContent>
+          <mc:Choice Requires="wps">
+            <w:drawing>
+              <wp:anchor distT="0" distB="0" distL="114300" distR="114300" simplePos="0" relativeHeight="251680768" behindDoc="0" locked="0" layoutInCell="1" allowOverlap="1" wp14:anchorId="66405E6E" wp14:editId="1EE7E218">
+                <wp:simplePos x="0" y="0"/>
+                <wp:positionH relativeFrom="column">
+                  <wp:posOffset>384810</wp:posOffset>
+                </wp:positionH>
+                <wp:positionV relativeFrom="paragraph">
+                  <wp:posOffset>3684905</wp:posOffset>
+                </wp:positionV>
+                <wp:extent cx="6122670" cy="635"/>
+                <wp:effectExtent l="0" t="0" r="0" b="0"/>
+                <wp:wrapNone/>
+                <wp:docPr id="17" name="Text Box 17"/>
+                <wp:cNvGraphicFramePr/>
+                <a:graphic xmlns:a="http://schemas.openxmlformats.org/drawingml/2006/main">
+                  <a:graphicData uri="http://schemas.microsoft.com/office/word/2010/wordprocessingShape">
+                    <wps:wsp>
+                      <wps:cNvSpPr txBox="1"/>
+                      <wps:spPr>
+                        <a:xfrm>
+                          <a:off x="0" y="0"/>
+                          <a:ext cx="6122670" cy="635"/>
+                        </a:xfrm>
+                        <a:prstGeom prst="rect">
+                          <a:avLst/>
+                        </a:prstGeom>
+                        <a:solidFill>
+                          <a:prstClr val="white"/>
+                        </a:solidFill>
+                        <a:ln>
+                          <a:noFill/>
+                        </a:ln>
+                        <a:effectLst/>
+                      </wps:spPr>
+                      <wps:txbx>
+                        <w:txbxContent>
+                          <w:p>
+                            <w:pPr>
+                              <w:jc w:val="right"/>
+                              <w:rPr>
+                                <w:rFonts w:ascii="Arial" w:hAnsi="Arial" w:cs="Arial"/>
+                                <w:i/>
+                                <w:iCs/>
+                                <w:noProof/>
+                                <w:color w:val="000000" w:themeColor="text1"/>
+                                <w:sz w:val="22"/>
+                                <w:szCs w:val="22"/>
+                              </w:rPr>
+                            </w:pPr>
+                            <w:r>
+                              <w:rPr>
+                                <w:color w:val="000000" w:themeColor="text1"/>
+                                <w:sz w:val="22"/>
+                                <w:szCs w:val="22"/>
+                              </w:rPr>
+                              <w:t xml:space="preserve">Figure </w:t>
+                            </w:r>
+                            <w:r>
+                              <w:rPr>
+                                <w:color w:val="000000" w:themeColor="text1"/>
+                                <w:sz w:val="22"/>
+                                <w:szCs w:val="22"/>
+                              </w:rPr>
+                              <w:fldChar w:fldCharType="begin"/>
+                            </w:r>
+                            <w:r>
+                              <w:rPr>
+                                <w:color w:val="000000" w:themeColor="text1"/>
+                                <w:sz w:val="22"/>
+                                <w:szCs w:val="22"/>
+                              </w:rPr>
+                              <w:instrText xml:space="preserve"> SEQ Figure \* ARABIC </w:instrText>
+                            </w:r>
+                            <w:r>
+                              <w:rPr>
+                                <w:color w:val="000000" w:themeColor="text1"/>
+                                <w:sz w:val="22"/>
+                                <w:szCs w:val="22"/>
+                              </w:rPr>
+                              <w:fldChar w:fldCharType="separate"/>
+                            </w:r>
+                            <w:r>
+                              <w:rPr>
+                                <w:noProof/>
+                                <w:color w:val="000000" w:themeColor="text1"/>
+                                <w:sz w:val="22"/>
+                                <w:szCs w:val="22"/>
+                              </w:rPr>
+                              <w:t>8</w:t>
+                            </w:r>
+                            <w:r>
+                              <w:rPr>
+                                <w:color w:val="000000" w:themeColor="text1"/>
+                                <w:sz w:val="22"/>
+                                <w:szCs w:val="22"/>
+                              </w:rPr>
+                              <w:fldChar w:fldCharType="end"/>
+                            </w:r>
+                            <w:r>
+                              <w:rPr>
+                                <w:color w:val="000000" w:themeColor="text1"/>
+                                <w:sz w:val="22"/>
+                                <w:szCs w:val="22"/>
+                              </w:rPr>
+                              <w:t xml:space="preserve"> </w:t>
+                            </w:r>
+                            <w:r>
+                              <w:rPr>
+                                <w:color w:val="000000" w:themeColor="text1"/>
+                                <w:sz w:val="22"/>
+                                <w:szCs w:val="22"/>
+                              </w:rPr>
+                              <w:t>a screenshot of what a user would see when editing their schedule</w:t>
+                            </w:r>
+                          </w:p>
+                        </w:txbxContent>
+                      </wps:txbx>
+                      <wps:bodyPr rot="0" spcFirstLastPara="0" vertOverflow="overflow" horzOverflow="overflow" vert="horz" wrap="square" lIns="0" tIns="0" rIns="0" bIns="0" numCol="1" spcCol="0" rtlCol="0" fromWordArt="0" anchor="t" anchorCtr="0" forceAA="0" compatLnSpc="1">
+                        <a:prstTxWarp prst="textNoShape">
+                          <a:avLst/>
+                        </a:prstTxWarp>
+                        <a:spAutoFit/>
+                      </wps:bodyPr>
+                    </wps:wsp>
+                  </a:graphicData>
+                </a:graphic>
+              </wp:anchor>
+            </w:drawing>
+          </mc:Choice>
+          <mc:Fallback>
+            <w:pict>
+              <v:shape id="Text Box 17" o:spid="_x0000_s1032" type="#_x0000_t202" style="position:absolute;margin-left:30.3pt;margin-top:290.15pt;width:482.1pt;height:.05pt;z-index:251680768;visibility:visible;mso-wrap-style:square;mso-wrap-distance-left:9pt;mso-wrap-distance-top:0;mso-wrap-distance-right:9pt;mso-wrap-distance-bottom:0;mso-position-horizontal:absolute;mso-position-horizontal-relative:text;mso-position-vertical:absolute;mso-position-vertical-relative:text;v-text-anchor:top" o:gfxdata="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" stroked="f">
+                <v:textbox style="mso-fit-shape-to-text:t" inset="0,0,0,0">
+                  <w:txbxContent>
+                    <w:p>
+                      <w:pPr>
+                        <w:jc w:val="right"/>
+                        <w:rPr>
+                          <w:rFonts w:ascii="Arial" w:hAnsi="Arial" w:cs="Arial"/>
+                          <w:i/>
+                          <w:iCs/>
+                          <w:noProof/>
+                          <w:color w:val="000000" w:themeColor="text1"/>
+                          <w:sz w:val="22"/>
+                          <w:szCs w:val="22"/>
+                        </w:rPr>
+                      </w:pPr>
+                      <w:r>
+                        <w:rPr>
+                          <w:color w:val="000000" w:themeColor="text1"/>
+                          <w:sz w:val="22"/>
+                          <w:szCs w:val="22"/>
+                        </w:rPr>
+                        <w:t xml:space="preserve">Figure </w:t>
+                      </w:r>
+                      <w:r>
+                        <w:rPr>
+                          <w:color w:val="000000" w:themeColor="text1"/>
+                          <w:sz w:val="22"/>
+                          <w:szCs w:val="22"/>
+                        </w:rPr>
+                        <w:fldChar w:fldCharType="begin"/>
+                      </w:r>
+                      <w:r>
+                        <w:rPr>
+                          <w:color w:val="000000" w:themeColor="text1"/>
+                          <w:sz w:val="22"/>
+                          <w:szCs w:val="22"/>
+                        </w:rPr>
+                        <w:instrText xml:space="preserve"> SEQ Figure \* ARABIC </w:instrText>
+                      </w:r>
+                      <w:r>
+                        <w:rPr>
+                          <w:color w:val="000000" w:themeColor="text1"/>
+                          <w:sz w:val="22"/>
+                          <w:szCs w:val="22"/>
+                        </w:rPr>
+                        <w:fldChar w:fldCharType="separate"/>
+                      </w:r>
+                      <w:r>
+                        <w:rPr>
+                          <w:noProof/>
+                          <w:color w:val="000000" w:themeColor="text1"/>
+                          <w:sz w:val="22"/>
+                          <w:szCs w:val="22"/>
+                        </w:rPr>
+                        <w:t>8</w:t>
+                      </w:r>
+                      <w:r>
+                        <w:rPr>
+                          <w:color w:val="000000" w:themeColor="text1"/>
+                          <w:sz w:val="22"/>
+                          <w:szCs w:val="22"/>
+                        </w:rPr>
+                        <w:fldChar w:fldCharType="end"/>
+                      </w:r>
+                      <w:r>
+                        <w:rPr>
+                          <w:color w:val="000000" w:themeColor="text1"/>
+                          <w:sz w:val="22"/>
+                          <w:szCs w:val="22"/>
+                        </w:rPr>
+                        <w:t xml:space="preserve"> </w:t>
+                      </w:r>
+                      <w:r>
+                        <w:rPr>
+                          <w:color w:val="000000" w:themeColor="text1"/>
+                          <w:sz w:val="22"/>
+                          <w:szCs w:val="22"/>
+                        </w:rPr>
+                        <w:t>a screenshot of what a user would see when editing their schedule</w:t>
+                      </w:r>
+                    </w:p>
+                  </w:txbxContent>
+                </v:textbox>
+              </v:shape>
+            </w:pict>
+          </mc:Fallback>
+        </mc:AlternateContent>
+      </w:r>
+    </w:p>
+    <w:p>
+      <w:pPr>
+        <w:pStyle w:val="template"/>
+      </w:pPr>
+      <w:r>
+        <w:rPr>
+          <w:i w:val="0"/>
+          <w:noProof/>
+          <w:lang w:bidi="ar-SA"/>
+        </w:rPr>
+        <mc:AlternateContent>
+          <mc:Choice Requires="wps">
+            <w:drawing>
+              <wp:anchor distT="0" distB="0" distL="114300" distR="114300" simplePos="0" relativeHeight="251683840" behindDoc="0" locked="0" layoutInCell="1" allowOverlap="1" wp14:anchorId="404D72BA" wp14:editId="5AE416EF">
+                <wp:simplePos x="0" y="0"/>
+                <wp:positionH relativeFrom="column">
+                  <wp:posOffset>471805</wp:posOffset>
+                </wp:positionH>
+                <wp:positionV relativeFrom="paragraph">
+                  <wp:posOffset>3713480</wp:posOffset>
+                </wp:positionV>
+                <wp:extent cx="6122670" cy="635"/>
+                <wp:effectExtent l="0" t="0" r="0" b="0"/>
+                <wp:wrapNone/>
+                <wp:docPr id="19" name="Text Box 19"/>
+                <wp:cNvGraphicFramePr/>
+                <a:graphic xmlns:a="http://schemas.openxmlformats.org/drawingml/2006/main">
+                  <a:graphicData uri="http://schemas.microsoft.com/office/word/2010/wordprocessingShape">
+                    <wps:wsp>
+                      <wps:cNvSpPr txBox="1"/>
+                      <wps:spPr>
+                        <a:xfrm>
+                          <a:off x="0" y="0"/>
+                          <a:ext cx="6122670" cy="635"/>
+                        </a:xfrm>
+                        <a:prstGeom prst="rect">
+                          <a:avLst/>
+                        </a:prstGeom>
+                        <a:solidFill>
+                          <a:prstClr val="white"/>
+                        </a:solidFill>
+                        <a:ln>
+                          <a:noFill/>
+                        </a:ln>
+                        <a:effectLst/>
+                      </wps:spPr>
+                      <wps:txbx>
+                        <w:txbxContent>
+                          <w:p>
+                            <w:pPr>
+                              <w:jc w:val="right"/>
+                              <w:rPr>
+                                <w:color w:val="000000" w:themeColor="text1"/>
+                                <w:sz w:val="22"/>
+                                <w:szCs w:val="22"/>
+                              </w:rPr>
+                            </w:pPr>
+                            <w:r>
+                              <w:rPr>
+                                <w:color w:val="000000" w:themeColor="text1"/>
+                                <w:sz w:val="22"/>
+                                <w:szCs w:val="22"/>
+                              </w:rPr>
+                              <w:t xml:space="preserve">Figure </w:t>
+                            </w:r>
+                            <w:r>
+                              <w:rPr>
+                                <w:color w:val="000000" w:themeColor="text1"/>
+                                <w:sz w:val="22"/>
+                                <w:szCs w:val="22"/>
+                              </w:rPr>
+                              <w:fldChar w:fldCharType="begin"/>
+                            </w:r>
+                            <w:r>
+                              <w:rPr>
+                                <w:color w:val="000000" w:themeColor="text1"/>
+                                <w:sz w:val="22"/>
+                                <w:szCs w:val="22"/>
+                              </w:rPr>
+                              <w:instrText xml:space="preserve"> SEQ Figure \* ARABIC </w:instrText>
+                            </w:r>
+                            <w:r>
+                              <w:rPr>
+                                <w:color w:val="000000" w:themeColor="text1"/>
+                                <w:sz w:val="22"/>
+                                <w:szCs w:val="22"/>
+                              </w:rPr>
+                              <w:fldChar w:fldCharType="separate"/>
+                            </w:r>
+                            <w:r>
+                              <w:rPr>
+                                <w:noProof/>
+                                <w:color w:val="000000" w:themeColor="text1"/>
+                                <w:sz w:val="22"/>
+                                <w:szCs w:val="22"/>
+                              </w:rPr>
+                              <w:t>9</w:t>
+                            </w:r>
+                            <w:r>
+                              <w:rPr>
+                                <w:color w:val="000000" w:themeColor="text1"/>
+                                <w:sz w:val="22"/>
+                                <w:szCs w:val="22"/>
+                              </w:rPr>
+                              <w:fldChar w:fldCharType="end"/>
+                            </w:r>
+                            <w:r>
+                              <w:rPr>
+                                <w:color w:val="000000" w:themeColor="text1"/>
+                                <w:sz w:val="22"/>
+                                <w:szCs w:val="22"/>
+                              </w:rPr>
+                              <w:t xml:space="preserve"> </w:t>
+                            </w:r>
+                            <w:r>
+                              <w:rPr>
+                                <w:color w:val="000000" w:themeColor="text1"/>
+                                <w:sz w:val="22"/>
+                                <w:szCs w:val="22"/>
+                              </w:rPr>
+                              <w:t xml:space="preserve">a screenshot of what a user would see when </w:t>
+                            </w:r>
+                            <w:r>
+                              <w:rPr>
+                                <w:color w:val="000000" w:themeColor="text1"/>
+                                <w:sz w:val="22"/>
+                                <w:szCs w:val="22"/>
+                              </w:rPr>
+                              <w:t>viewing their group’s schedule</w:t>
+                            </w:r>
+                          </w:p>
+                          <w:p>
+                            <w:pPr>
+                              <w:jc w:val="right"/>
+                              <w:rPr>
+                                <w:rFonts w:ascii="Arial" w:hAnsi="Arial" w:cs="Arial"/>
+                                <w:i/>
+                                <w:iCs/>
+                                <w:noProof/>
+                                <w:color w:val="000000" w:themeColor="text1"/>
+                                <w:sz w:val="22"/>
+                                <w:szCs w:val="22"/>
+                              </w:rPr>
+                            </w:pPr>
+                          </w:p>
+                        </w:txbxContent>
+                      </wps:txbx>
+                      <wps:bodyPr rot="0" spcFirstLastPara="0" vertOverflow="overflow" horzOverflow="overflow" vert="horz" wrap="square" lIns="0" tIns="0" rIns="0" bIns="0" numCol="1" spcCol="0" rtlCol="0" fromWordArt="0" anchor="t" anchorCtr="0" forceAA="0" compatLnSpc="1">
+                        <a:prstTxWarp prst="textNoShape">
+                          <a:avLst/>
+                        </a:prstTxWarp>
+                        <a:spAutoFit/>
+                      </wps:bodyPr>
+                    </wps:wsp>
+                  </a:graphicData>
+                </a:graphic>
+              </wp:anchor>
+            </w:drawing>
+          </mc:Choice>
+          <mc:Fallback>
+            <w:pict>
+              <v:shape id="Text Box 19" o:spid="_x0000_s1033" type="#_x0000_t202" style="position:absolute;margin-left:37.15pt;margin-top:292.4pt;width:482.1pt;height:.05pt;z-index:251683840;visibility:visible;mso-wrap-style:square;mso-wrap-distance-left:9pt;mso-wrap-distance-top:0;mso-wrap-distance-right:9pt;mso-wrap-distance-bottom:0;mso-position-horizontal:absolute;mso-position-horizontal-relative:text;mso-position-vertical:absolute;mso-position-vertical-relative:text;v-text-anchor:top" o:gfxdata="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" stroked="f">
+                <v:textbox style="mso-fit-shape-to-text:t" inset="0,0,0,0">
+                  <w:txbxContent>
+                    <w:p>
+                      <w:pPr>
+                        <w:jc w:val="right"/>
+                        <w:rPr>
+                          <w:color w:val="000000" w:themeColor="text1"/>
+                          <w:sz w:val="22"/>
+                          <w:szCs w:val="22"/>
+                        </w:rPr>
+                      </w:pPr>
+                      <w:r>
+                        <w:rPr>
+                          <w:color w:val="000000" w:themeColor="text1"/>
+                          <w:sz w:val="22"/>
+                          <w:szCs w:val="22"/>
+                        </w:rPr>
+                        <w:t xml:space="preserve">Figure </w:t>
+                      </w:r>
+                      <w:r>
+                        <w:rPr>
+                          <w:color w:val="000000" w:themeColor="text1"/>
+                          <w:sz w:val="22"/>
+                          <w:szCs w:val="22"/>
+                        </w:rPr>
+                        <w:fldChar w:fldCharType="begin"/>
+                      </w:r>
+                      <w:r>
+                        <w:rPr>
+                          <w:color w:val="000000" w:themeColor="text1"/>
+                          <w:sz w:val="22"/>
+                          <w:szCs w:val="22"/>
+                        </w:rPr>
+                        <w:instrText xml:space="preserve"> SEQ Figure \* ARABIC </w:instrText>
+                      </w:r>
+                      <w:r>
+                        <w:rPr>
+                          <w:color w:val="000000" w:themeColor="text1"/>
+                          <w:sz w:val="22"/>
+                          <w:szCs w:val="22"/>
+                        </w:rPr>
+                        <w:fldChar w:fldCharType="separate"/>
+                      </w:r>
+                      <w:r>
+                        <w:rPr>
+                          <w:noProof/>
+                          <w:color w:val="000000" w:themeColor="text1"/>
+                          <w:sz w:val="22"/>
+                          <w:szCs w:val="22"/>
+                        </w:rPr>
+                        <w:t>9</w:t>
+                      </w:r>
+                      <w:r>
+                        <w:rPr>
+                          <w:color w:val="000000" w:themeColor="text1"/>
+                          <w:sz w:val="22"/>
+                          <w:szCs w:val="22"/>
+                        </w:rPr>
+                        <w:fldChar w:fldCharType="end"/>
+                      </w:r>
+                      <w:r>
+                        <w:rPr>
+                          <w:color w:val="000000" w:themeColor="text1"/>
+                          <w:sz w:val="22"/>
+                          <w:szCs w:val="22"/>
+                        </w:rPr>
+                        <w:t xml:space="preserve"> </w:t>
+                      </w:r>
+                      <w:r>
+                        <w:rPr>
+                          <w:color w:val="000000" w:themeColor="text1"/>
+                          <w:sz w:val="22"/>
+                          <w:szCs w:val="22"/>
+                        </w:rPr>
+                        <w:t xml:space="preserve">a screenshot of what a user would see when </w:t>
+                      </w:r>
+                      <w:r>
+                        <w:rPr>
+                          <w:color w:val="000000" w:themeColor="text1"/>
+                          <w:sz w:val="22"/>
+                          <w:szCs w:val="22"/>
+                        </w:rPr>
+                        <w:t>viewing their group’s schedule</w:t>
+                      </w:r>
+                    </w:p>
+                    <w:p>
+                      <w:pPr>
+                        <w:jc w:val="right"/>
+                        <w:rPr>
+                          <w:rFonts w:ascii="Arial" w:hAnsi="Arial" w:cs="Arial"/>
+                          <w:i/>
+                          <w:iCs/>
+                          <w:noProof/>
+                          <w:color w:val="000000" w:themeColor="text1"/>
+                          <w:sz w:val="22"/>
+                          <w:szCs w:val="22"/>
+                        </w:rPr>
+                      </w:pPr>
+                    </w:p>
+                  </w:txbxContent>
+                </v:textbox>
+              </v:shape>
+            </w:pict>
+          </mc:Fallback>
+        </mc:AlternateContent>
+      </w:r>
+      <w:r>
+        <w:rPr>
+          <w:noProof/>
+          <w:lang w:bidi="ar-SA"/>
+        </w:rPr>
+        <w:drawing>
+          <wp:anchor distT="0" distB="0" distL="114300" distR="114300" simplePos="0" relativeHeight="251681792" behindDoc="0" locked="0" layoutInCell="1" allowOverlap="1" wp14:anchorId="2F8C3CE7" wp14:editId="38E0D783">
+            <wp:simplePos x="0" y="0"/>
+            <wp:positionH relativeFrom="column">
+              <wp:posOffset>90805</wp:posOffset>
+            </wp:positionH>
+            <wp:positionV relativeFrom="paragraph">
+              <wp:posOffset>130175</wp:posOffset>
+            </wp:positionV>
+            <wp:extent cx="6126480" cy="3484880"/>
+            <wp:effectExtent l="19050" t="19050" r="26670" b="20320"/>
+            <wp:wrapTopAndBottom/>
+            <wp:docPr id="18" name="Picture 18"/>
+            <wp:cNvGraphicFramePr>
+              <a:graphicFrameLocks xmlns:a="http://schemas.openxmlformats.org/drawingml/2006/main" noChangeAspect="1"/>
+            </wp:cNvGraphicFramePr>
+            <a:graphic xmlns:a="http://schemas.openxmlformats.org/drawingml/2006/main">
+              <a:graphicData uri="http://schemas.openxmlformats.org/drawingml/2006/picture">
+                <pic:pic xmlns:pic="http://schemas.openxmlformats.org/drawingml/2006/picture">
+                  <pic:nvPicPr>
+                    <pic:cNvPr id="0" name="scnshot_view.png"/>
+                    <pic:cNvPicPr/>
+                  </pic:nvPicPr>
+                  <pic:blipFill>
+                    <a:blip r:embed="rId19">
+                      <a:extLst>
+                        <a:ext uri="{28A0092B-C50C-407E-A947-70E740481C1C}">
+                          <a14:useLocalDpi xmlns:a14="http://schemas.microsoft.com/office/drawing/2010/main" val="0"/>
+                        </a:ext>
+                      </a:extLst>
+                    </a:blip>
+                    <a:stretch>
+                      <a:fillRect/>
+                    </a:stretch>
+                  </pic:blipFill>
+                  <pic:spPr>
+                    <a:xfrm>
+                      <a:off x="0" y="0"/>
+                      <a:ext cx="6126480" cy="3484880"/>
+                    </a:xfrm>
+                    <a:prstGeom prst="rect">
+                      <a:avLst/>
+                    </a:prstGeom>
+                    <a:ln w="3175">
+                      <a:solidFill>
+                        <a:schemeClr val="tx1"/>
+                      </a:solidFill>
+                    </a:ln>
+                  </pic:spPr>
+                </pic:pic>
+              </a:graphicData>
+            </a:graphic>
+            <wp14:sizeRelH relativeFrom="page">
+              <wp14:pctWidth>0</wp14:pctWidth>
+            </wp14:sizeRelH>
+            <wp14:sizeRelV relativeFrom="page">
+              <wp14:pctHeight>0</wp14:pctHeight>
+            </wp14:sizeRelV>
+          </wp:anchor>
+        </w:drawing>
+      </w:r>
     </w:p>
     <w:p>
       <w:pPr>
@@ -6430,7 +7734,7 @@
                     <pic:cNvPicPr/>
                   </pic:nvPicPr>
                   <pic:blipFill>
-                    <a:blip r:embed="rId16">
+                    <a:blip r:embed="rId20">
                       <a:extLst>
                         <a:ext uri="{28A0092B-C50C-407E-A947-70E740481C1C}">
                           <a14:useLocalDpi xmlns:a14="http://schemas.microsoft.com/office/drawing/2010/main" val="0"/>
@@ -8409,7 +9713,7 @@
       </w:pPr>
     </w:p>
     <w:sectPr>
-      <w:headerReference w:type="default" r:id="rId17"/>
+      <w:headerReference w:type="default" r:id="rId21"/>
       <w:pgSz w:w="12240" w:h="15840" w:code="1"/>
       <w:pgMar w:top="1440" w:right="1296" w:bottom="1440" w:left="1296" w:header="720" w:footer="720" w:gutter="0"/>
       <w:pgNumType w:start="1"/>
@@ -8548,7 +9852,7 @@
       <w:rPr>
         <w:noProof/>
       </w:rPr>
-      <w:t>3</w:t>
+      <w:t>7</w:t>
     </w:r>
     <w:r>
       <w:fldChar w:fldCharType="end"/>

</xml_diff>